<commit_message>
[Opracowanie] 4/12 - specjalnościowe
</commit_message>
<xml_diff>
--- a/Dokumenty/Obrona/Opracowanie_PytaniaSpecjalnościowe.docx
+++ b/Dokumenty/Obrona/Opracowanie_PytaniaSpecjalnościowe.docx
@@ -4323,16 +4323,906 @@
       </w:r>
     </w:p>
     <w:p/>
-    <w:p/>
-    <w:p>
-      <w:pPr>
-        <w:rPr>
-          <w:rFonts w:cs="Times New Roman"/>
-          <w:szCs w:val="18"/>
-        </w:rPr>
-      </w:pPr>
-    </w:p>
-    <w:p/>
+    <w:p>
+      <w:r>
+        <w:rPr>
+          <w:b/>
+        </w:rPr>
+        <w:t>Zbiorem rozmytym A</w:t>
+      </w:r>
+      <w:r>
+        <w:t xml:space="preserve"> w pewnej niepustej przestrzeni </w:t>
+      </w:r>
+      <w:r>
+        <w:rPr>
+          <w:b/>
+        </w:rPr>
+        <w:t>X</w:t>
+      </w:r>
+      <w:r>
+        <w:t xml:space="preserve">, co zapisujemy </w:t>
+      </w:r>
+      <w:r>
+        <w:rPr>
+          <w:noProof/>
+          <w:lang w:eastAsia="pl-PL"/>
+        </w:rPr>
+        <w:drawing>
+          <wp:inline distT="0" distB="0" distL="0" distR="0">
+            <wp:extent cx="424665" cy="126000"/>
+            <wp:effectExtent l="19050" t="0" r="0" b="0"/>
+            <wp:docPr id="11" name="Obraz 4"/>
+            <wp:cNvGraphicFramePr>
+              <a:graphicFrameLocks xmlns:a="http://schemas.openxmlformats.org/drawingml/2006/main" noChangeAspect="1"/>
+            </wp:cNvGraphicFramePr>
+            <a:graphic xmlns:a="http://schemas.openxmlformats.org/drawingml/2006/main">
+              <a:graphicData uri="http://schemas.openxmlformats.org/drawingml/2006/picture">
+                <pic:pic xmlns:pic="http://schemas.openxmlformats.org/drawingml/2006/picture">
+                  <pic:nvPicPr>
+                    <pic:cNvPr id="0" name="Picture 4"/>
+                    <pic:cNvPicPr>
+                      <a:picLocks noChangeAspect="1" noChangeArrowheads="1"/>
+                    </pic:cNvPicPr>
+                  </pic:nvPicPr>
+                  <pic:blipFill>
+                    <a:blip r:embed="rId21" cstate="print"/>
+                    <a:srcRect/>
+                    <a:stretch>
+                      <a:fillRect/>
+                    </a:stretch>
+                  </pic:blipFill>
+                  <pic:spPr bwMode="auto">
+                    <a:xfrm>
+                      <a:off x="0" y="0"/>
+                      <a:ext cx="424665" cy="126000"/>
+                    </a:xfrm>
+                    <a:prstGeom prst="rect">
+                      <a:avLst/>
+                    </a:prstGeom>
+                    <a:noFill/>
+                    <a:ln w="9525">
+                      <a:noFill/>
+                      <a:miter lim="800000"/>
+                      <a:headEnd/>
+                      <a:tailEnd/>
+                    </a:ln>
+                  </pic:spPr>
+                </pic:pic>
+              </a:graphicData>
+            </a:graphic>
+          </wp:inline>
+        </w:drawing>
+      </w:r>
+      <w:r>
+        <w:t>nazywamy zbiór par:</w:t>
+      </w:r>
+    </w:p>
+    <w:p>
+      <w:pPr>
+        <w:rPr>
+          <w:rFonts w:eastAsiaTheme="minorEastAsia"/>
+        </w:rPr>
+      </w:pPr>
+      <m:oMathPara>
+        <m:oMath>
+          <m:r>
+            <w:rPr>
+              <w:rFonts w:ascii="Cambria Math" w:hAnsi="Cambria Math"/>
+            </w:rPr>
+            <m:t>A=</m:t>
+          </m:r>
+          <m:d>
+            <m:dPr>
+              <m:begChr m:val="{"/>
+              <m:endChr m:val="}"/>
+              <m:ctrlPr>
+                <w:rPr>
+                  <w:rFonts w:ascii="Cambria Math" w:hAnsi="Cambria Math"/>
+                  <w:i/>
+                </w:rPr>
+              </m:ctrlPr>
+            </m:dPr>
+            <m:e>
+              <m:d>
+                <m:dPr>
+                  <m:ctrlPr>
+                    <w:rPr>
+                      <w:rFonts w:ascii="Cambria Math" w:hAnsi="Cambria Math"/>
+                      <w:i/>
+                    </w:rPr>
+                  </m:ctrlPr>
+                </m:dPr>
+                <m:e>
+                  <m:r>
+                    <w:rPr>
+                      <w:rFonts w:ascii="Cambria Math" w:hAnsi="Cambria Math"/>
+                    </w:rPr>
+                    <m:t>x,</m:t>
+                  </m:r>
+                  <m:sSub>
+                    <m:sSubPr>
+                      <m:ctrlPr>
+                        <w:rPr>
+                          <w:rFonts w:ascii="Cambria Math" w:hAnsi="Cambria Math"/>
+                          <w:i/>
+                        </w:rPr>
+                      </m:ctrlPr>
+                    </m:sSubPr>
+                    <m:e>
+                      <m:r>
+                        <w:rPr>
+                          <w:rFonts w:ascii="Cambria Math" w:hAnsi="Cambria Math"/>
+                        </w:rPr>
+                        <m:t>μ</m:t>
+                      </m:r>
+                    </m:e>
+                    <m:sub>
+                      <m:r>
+                        <w:rPr>
+                          <w:rFonts w:ascii="Cambria Math" w:hAnsi="Cambria Math"/>
+                        </w:rPr>
+                        <m:t>A</m:t>
+                      </m:r>
+                    </m:sub>
+                  </m:sSub>
+                  <m:d>
+                    <m:dPr>
+                      <m:ctrlPr>
+                        <w:rPr>
+                          <w:rFonts w:ascii="Cambria Math" w:hAnsi="Cambria Math"/>
+                          <w:i/>
+                        </w:rPr>
+                      </m:ctrlPr>
+                    </m:dPr>
+                    <m:e>
+                      <m:r>
+                        <w:rPr>
+                          <w:rFonts w:ascii="Cambria Math" w:hAnsi="Cambria Math"/>
+                        </w:rPr>
+                        <m:t>x</m:t>
+                      </m:r>
+                    </m:e>
+                  </m:d>
+                </m:e>
+              </m:d>
+              <m:r>
+                <w:rPr>
+                  <w:rFonts w:ascii="Cambria Math" w:hAnsi="Cambria Math"/>
+                </w:rPr>
+                <m:t>;x∈</m:t>
+              </m:r>
+              <m:r>
+                <m:rPr>
+                  <m:sty m:val="bi"/>
+                </m:rPr>
+                <w:rPr>
+                  <w:rFonts w:ascii="Cambria Math" w:hAnsi="Cambria Math"/>
+                </w:rPr>
+                <m:t>X</m:t>
+              </m:r>
+            </m:e>
+          </m:d>
+        </m:oMath>
+      </m:oMathPara>
+    </w:p>
+    <w:p>
+      <w:pPr>
+        <w:rPr>
+          <w:rFonts w:eastAsiaTheme="minorEastAsia"/>
+        </w:rPr>
+      </w:pPr>
+      <w:r>
+        <w:rPr>
+          <w:rFonts w:eastAsiaTheme="minorEastAsia"/>
+        </w:rPr>
+        <w:t>gdzie:</w:t>
+      </w:r>
+    </w:p>
+    <w:p>
+      <m:oMathPara>
+        <m:oMath>
+          <m:sSub>
+            <m:sSubPr>
+              <m:ctrlPr>
+                <w:rPr>
+                  <w:rFonts w:ascii="Cambria Math" w:hAnsi="Cambria Math"/>
+                  <w:i/>
+                </w:rPr>
+              </m:ctrlPr>
+            </m:sSubPr>
+            <m:e>
+              <m:r>
+                <w:rPr>
+                  <w:rFonts w:ascii="Cambria Math" w:hAnsi="Cambria Math"/>
+                </w:rPr>
+                <m:t>μ</m:t>
+              </m:r>
+            </m:e>
+            <m:sub>
+              <m:r>
+                <w:rPr>
+                  <w:rFonts w:ascii="Cambria Math" w:hAnsi="Cambria Math"/>
+                </w:rPr>
+                <m:t>A</m:t>
+              </m:r>
+            </m:sub>
+          </m:sSub>
+          <m:r>
+            <w:rPr>
+              <w:rFonts w:ascii="Cambria Math" w:hAnsi="Cambria Math"/>
+            </w:rPr>
+            <m:t>:</m:t>
+          </m:r>
+          <m:r>
+            <m:rPr>
+              <m:sty m:val="bi"/>
+            </m:rPr>
+            <w:rPr>
+              <w:rFonts w:ascii="Cambria Math" w:hAnsi="Cambria Math"/>
+            </w:rPr>
+            <m:t>X</m:t>
+          </m:r>
+          <m:r>
+            <w:rPr>
+              <w:rFonts w:ascii="Cambria Math" w:hAnsi="Cambria Math"/>
+            </w:rPr>
+            <m:t>→</m:t>
+          </m:r>
+          <m:d>
+            <m:dPr>
+              <m:begChr m:val="["/>
+              <m:endChr m:val="]"/>
+              <m:ctrlPr>
+                <w:rPr>
+                  <w:rFonts w:ascii="Cambria Math" w:hAnsi="Cambria Math"/>
+                  <w:i/>
+                </w:rPr>
+              </m:ctrlPr>
+            </m:dPr>
+            <m:e>
+              <m:r>
+                <w:rPr>
+                  <w:rFonts w:ascii="Cambria Math" w:hAnsi="Cambria Math"/>
+                </w:rPr>
+                <m:t>0,1</m:t>
+              </m:r>
+            </m:e>
+          </m:d>
+        </m:oMath>
+      </m:oMathPara>
+    </w:p>
+    <w:p>
+      <w:pPr>
+        <w:rPr>
+          <w:rFonts w:eastAsiaTheme="minorEastAsia" w:cs="Times New Roman"/>
+          <w:szCs w:val="18"/>
+        </w:rPr>
+      </w:pPr>
+      <w:proofErr w:type="spellStart"/>
+      <w:r>
+        <w:rPr>
+          <w:rFonts w:cs="Times New Roman"/>
+          <w:szCs w:val="18"/>
+        </w:rPr>
+        <w:t>μ</w:t>
+      </w:r>
+      <w:r>
+        <w:rPr>
+          <w:rFonts w:cs="Times New Roman"/>
+          <w:szCs w:val="18"/>
+          <w:vertAlign w:val="subscript"/>
+        </w:rPr>
+        <w:t>A</w:t>
+      </w:r>
+      <w:proofErr w:type="spellEnd"/>
+      <w:r>
+        <w:rPr>
+          <w:rFonts w:cs="Times New Roman"/>
+          <w:szCs w:val="18"/>
+        </w:rPr>
+        <w:t xml:space="preserve">(x) jest </w:t>
+      </w:r>
+      <w:r>
+        <w:rPr>
+          <w:rFonts w:cs="Times New Roman"/>
+          <w:b/>
+          <w:szCs w:val="18"/>
+        </w:rPr>
+        <w:t>funkcją przynależności</w:t>
+      </w:r>
+      <w:r>
+        <w:rPr>
+          <w:rFonts w:cs="Times New Roman"/>
+          <w:szCs w:val="18"/>
+        </w:rPr>
+        <w:t xml:space="preserve"> zbioru rozmytego A. Funkcja ta każdemu elementowi </w:t>
+      </w:r>
+      <m:oMath>
+        <m:r>
+          <w:rPr>
+            <w:rFonts w:ascii="Cambria Math" w:hAnsi="Cambria Math" w:cs="Times New Roman"/>
+            <w:szCs w:val="18"/>
+          </w:rPr>
+          <m:t>x∈</m:t>
+        </m:r>
+        <m:r>
+          <m:rPr>
+            <m:sty m:val="bi"/>
+          </m:rPr>
+          <w:rPr>
+            <w:rFonts w:ascii="Cambria Math" w:hAnsi="Cambria Math" w:cs="Times New Roman"/>
+            <w:szCs w:val="18"/>
+          </w:rPr>
+          <m:t>X</m:t>
+        </m:r>
+      </m:oMath>
+      <w:r>
+        <w:rPr>
+          <w:rFonts w:eastAsiaTheme="minorEastAsia" w:cs="Times New Roman"/>
+          <w:b/>
+          <w:szCs w:val="18"/>
+        </w:rPr>
+        <w:t xml:space="preserve"> </w:t>
+      </w:r>
+      <w:r>
+        <w:rPr>
+          <w:rFonts w:eastAsiaTheme="minorEastAsia" w:cs="Times New Roman"/>
+          <w:szCs w:val="18"/>
+        </w:rPr>
+        <w:t>przyporządkowuje jego stopień przynależności do zbioru rozmytego A,  przy czym można wyróżnić 3 przypadki:</w:t>
+      </w:r>
+    </w:p>
+    <w:p>
+      <w:pPr>
+        <w:pStyle w:val="Akapitzlist"/>
+        <w:numPr>
+          <w:ilvl w:val="0"/>
+          <w:numId w:val="19"/>
+        </w:numPr>
+        <w:rPr>
+          <w:rFonts w:cs="Times New Roman"/>
+          <w:szCs w:val="18"/>
+        </w:rPr>
+      </w:pPr>
+      <w:proofErr w:type="spellStart"/>
+      <w:r>
+        <w:rPr>
+          <w:rFonts w:cs="Times New Roman"/>
+          <w:szCs w:val="18"/>
+        </w:rPr>
+        <w:t>μ</w:t>
+      </w:r>
+      <w:r>
+        <w:rPr>
+          <w:rFonts w:cs="Times New Roman"/>
+          <w:szCs w:val="18"/>
+          <w:vertAlign w:val="subscript"/>
+        </w:rPr>
+        <w:t>A</w:t>
+      </w:r>
+      <w:proofErr w:type="spellEnd"/>
+      <w:r>
+        <w:rPr>
+          <w:rFonts w:cs="Times New Roman"/>
+          <w:szCs w:val="18"/>
+        </w:rPr>
+        <w:t xml:space="preserve">(x) = 1 - oznacza to pełną przynależność do zbioru rozmytego A, tzn. </w:t>
+      </w:r>
+      <m:oMath>
+        <m:r>
+          <w:rPr>
+            <w:rFonts w:ascii="Cambria Math" w:hAnsi="Cambria Math" w:cs="Times New Roman"/>
+            <w:szCs w:val="18"/>
+          </w:rPr>
+          <m:t>x∈A</m:t>
+        </m:r>
+      </m:oMath>
+      <w:r>
+        <w:rPr>
+          <w:rFonts w:eastAsiaTheme="minorEastAsia" w:cs="Times New Roman"/>
+          <w:szCs w:val="18"/>
+        </w:rPr>
+        <w:t>,</w:t>
+      </w:r>
+    </w:p>
+    <w:p>
+      <w:pPr>
+        <w:pStyle w:val="Akapitzlist"/>
+        <w:numPr>
+          <w:ilvl w:val="0"/>
+          <w:numId w:val="19"/>
+        </w:numPr>
+        <w:rPr>
+          <w:rFonts w:cs="Times New Roman"/>
+          <w:szCs w:val="18"/>
+        </w:rPr>
+      </w:pPr>
+      <w:proofErr w:type="spellStart"/>
+      <w:r>
+        <w:rPr>
+          <w:rFonts w:cs="Times New Roman"/>
+          <w:szCs w:val="18"/>
+        </w:rPr>
+        <w:t>μ</w:t>
+      </w:r>
+      <w:r>
+        <w:rPr>
+          <w:rFonts w:cs="Times New Roman"/>
+          <w:szCs w:val="18"/>
+          <w:vertAlign w:val="subscript"/>
+        </w:rPr>
+        <w:t>A</w:t>
+      </w:r>
+      <w:proofErr w:type="spellEnd"/>
+      <w:r>
+        <w:rPr>
+          <w:rFonts w:cs="Times New Roman"/>
+          <w:szCs w:val="18"/>
+        </w:rPr>
+        <w:t xml:space="preserve">(x) = 0 - oznacza to brak przynależności elementu x do zbioru rozmytego A, tzn. </w:t>
+      </w:r>
+      <m:oMath>
+        <m:r>
+          <w:rPr>
+            <w:rFonts w:ascii="Cambria Math" w:hAnsi="Cambria Math" w:cs="Times New Roman"/>
+            <w:szCs w:val="18"/>
+          </w:rPr>
+          <m:t>x∉A</m:t>
+        </m:r>
+      </m:oMath>
+    </w:p>
+    <w:p>
+      <w:pPr>
+        <w:pStyle w:val="Akapitzlist"/>
+        <w:numPr>
+          <w:ilvl w:val="0"/>
+          <w:numId w:val="19"/>
+        </w:numPr>
+        <w:rPr>
+          <w:rFonts w:cs="Times New Roman"/>
+          <w:szCs w:val="18"/>
+        </w:rPr>
+      </w:pPr>
+      <w:r>
+        <w:rPr>
+          <w:rFonts w:cs="Times New Roman"/>
+          <w:szCs w:val="18"/>
+        </w:rPr>
+        <w:t xml:space="preserve">0&lt; </w:t>
+      </w:r>
+      <w:proofErr w:type="spellStart"/>
+      <w:r>
+        <w:rPr>
+          <w:rFonts w:cs="Times New Roman"/>
+          <w:szCs w:val="18"/>
+        </w:rPr>
+        <w:t>μ</w:t>
+      </w:r>
+      <w:r>
+        <w:rPr>
+          <w:rFonts w:cs="Times New Roman"/>
+          <w:szCs w:val="18"/>
+          <w:vertAlign w:val="subscript"/>
+        </w:rPr>
+        <w:t>A</w:t>
+      </w:r>
+      <w:proofErr w:type="spellEnd"/>
+      <w:r>
+        <w:rPr>
+          <w:rFonts w:cs="Times New Roman"/>
+          <w:szCs w:val="18"/>
+        </w:rPr>
+        <w:t xml:space="preserve">(x) &lt; 1 - oznacza to częściową </w:t>
+      </w:r>
+      <w:proofErr w:type="spellStart"/>
+      <w:r>
+        <w:rPr>
+          <w:rFonts w:cs="Times New Roman"/>
+          <w:szCs w:val="18"/>
+        </w:rPr>
+        <w:t>przynależnośc</w:t>
+      </w:r>
+      <w:proofErr w:type="spellEnd"/>
+      <w:r>
+        <w:rPr>
+          <w:rFonts w:cs="Times New Roman"/>
+          <w:szCs w:val="18"/>
+        </w:rPr>
+        <w:t xml:space="preserve"> elementu x do zbioru rozmytego A.</w:t>
+      </w:r>
+    </w:p>
+    <w:p>
+      <w:pPr>
+        <w:rPr>
+          <w:rFonts w:cs="Times New Roman"/>
+          <w:szCs w:val="18"/>
+        </w:rPr>
+      </w:pPr>
+      <w:r>
+        <w:rPr>
+          <w:rFonts w:cs="Times New Roman"/>
+          <w:b/>
+          <w:szCs w:val="18"/>
+        </w:rPr>
+        <w:t xml:space="preserve">Funkcja przynależności </w:t>
+      </w:r>
+      <w:r>
+        <w:rPr>
+          <w:rFonts w:cs="Times New Roman"/>
+          <w:szCs w:val="18"/>
+        </w:rPr>
+        <w:t>jest uogólnieniem funkcji charakterystycznej określonym na zbiorach rozmytych.</w:t>
+      </w:r>
+    </w:p>
+    <w:p>
+      <w:pPr>
+        <w:rPr>
+          <w:rFonts w:cs="Times New Roman"/>
+          <w:szCs w:val="18"/>
+        </w:rPr>
+      </w:pPr>
+      <w:r>
+        <w:rPr>
+          <w:rFonts w:cs="Times New Roman"/>
+          <w:szCs w:val="18"/>
+          <w:u w:val="single"/>
+        </w:rPr>
+        <w:t>Funkcja charakterystyczna zbioru</w:t>
+      </w:r>
+      <w:r>
+        <w:rPr>
+          <w:rFonts w:cs="Times New Roman"/>
+          <w:szCs w:val="18"/>
+        </w:rPr>
+        <w:t xml:space="preserve"> Z to funkcja φ(x), która elementom przestrzeni X przyporządkowuje wartości 0 i 1:</w:t>
+      </w:r>
+    </w:p>
+    <w:p>
+      <w:pPr>
+        <w:jc w:val="center"/>
+        <w:rPr>
+          <w:rFonts w:cs="Times New Roman"/>
+          <w:szCs w:val="18"/>
+        </w:rPr>
+      </w:pPr>
+      <w:r>
+        <w:rPr>
+          <w:rFonts w:cs="Times New Roman"/>
+          <w:noProof/>
+          <w:szCs w:val="18"/>
+          <w:lang w:eastAsia="pl-PL"/>
+        </w:rPr>
+        <w:drawing>
+          <wp:inline distT="0" distB="0" distL="0" distR="0">
+            <wp:extent cx="1244706" cy="504000"/>
+            <wp:effectExtent l="19050" t="0" r="0" b="0"/>
+            <wp:docPr id="12" name="Obraz 7"/>
+            <wp:cNvGraphicFramePr>
+              <a:graphicFrameLocks xmlns:a="http://schemas.openxmlformats.org/drawingml/2006/main" noChangeAspect="1"/>
+            </wp:cNvGraphicFramePr>
+            <a:graphic xmlns:a="http://schemas.openxmlformats.org/drawingml/2006/main">
+              <a:graphicData uri="http://schemas.openxmlformats.org/drawingml/2006/picture">
+                <pic:pic xmlns:pic="http://schemas.openxmlformats.org/drawingml/2006/picture">
+                  <pic:nvPicPr>
+                    <pic:cNvPr id="0" name="Picture 7"/>
+                    <pic:cNvPicPr>
+                      <a:picLocks noChangeAspect="1" noChangeArrowheads="1"/>
+                    </pic:cNvPicPr>
+                  </pic:nvPicPr>
+                  <pic:blipFill>
+                    <a:blip r:embed="rId22" cstate="print"/>
+                    <a:srcRect/>
+                    <a:stretch>
+                      <a:fillRect/>
+                    </a:stretch>
+                  </pic:blipFill>
+                  <pic:spPr bwMode="auto">
+                    <a:xfrm>
+                      <a:off x="0" y="0"/>
+                      <a:ext cx="1244706" cy="504000"/>
+                    </a:xfrm>
+                    <a:prstGeom prst="rect">
+                      <a:avLst/>
+                    </a:prstGeom>
+                    <a:noFill/>
+                    <a:ln w="9525">
+                      <a:noFill/>
+                      <a:miter lim="800000"/>
+                      <a:headEnd/>
+                      <a:tailEnd/>
+                    </a:ln>
+                  </pic:spPr>
+                </pic:pic>
+              </a:graphicData>
+            </a:graphic>
+          </wp:inline>
+        </w:drawing>
+      </w:r>
+    </w:p>
+    <w:p>
+      <w:pPr>
+        <w:rPr>
+          <w:rFonts w:cs="Times New Roman"/>
+          <w:szCs w:val="18"/>
+        </w:rPr>
+      </w:pPr>
+      <w:r>
+        <w:rPr>
+          <w:rFonts w:cs="Times New Roman"/>
+          <w:szCs w:val="18"/>
+        </w:rPr>
+        <w:t>Funkcja charakterystyczna określa, czy dany element x przestrzeni X należy, czy nie należy do zbioru Z, a funkcja przynależności określa dodatkowo stopień przynależności do tego zbioru.</w:t>
+      </w:r>
+    </w:p>
+    <w:p>
+      <w:pPr>
+        <w:rPr>
+          <w:rFonts w:cs="Times New Roman"/>
+          <w:szCs w:val="18"/>
+        </w:rPr>
+      </w:pPr>
+      <w:r>
+        <w:rPr>
+          <w:rFonts w:cs="Times New Roman"/>
+          <w:szCs w:val="18"/>
+        </w:rPr>
+        <w:t>W teorii zbiorów rozmytych istnieją różne funkcje przynależności. Najczęściej stosowane są funkcje trójkątne, trapezowe,</w:t>
+      </w:r>
+      <w:r>
+        <w:rPr>
+          <w:rFonts w:cs="Times New Roman"/>
+          <w:szCs w:val="18"/>
+        </w:rPr>
+        <w:t xml:space="preserve"> </w:t>
+      </w:r>
+      <w:proofErr w:type="spellStart"/>
+      <w:r>
+        <w:rPr>
+          <w:rFonts w:cs="Times New Roman"/>
+          <w:szCs w:val="18"/>
+        </w:rPr>
+        <w:t>singleton</w:t>
+      </w:r>
+      <w:proofErr w:type="spellEnd"/>
+      <w:r>
+        <w:rPr>
+          <w:rFonts w:cs="Times New Roman"/>
+          <w:szCs w:val="18"/>
+        </w:rPr>
+        <w:t>,</w:t>
+      </w:r>
+      <w:r>
+        <w:rPr>
+          <w:rFonts w:cs="Times New Roman"/>
+          <w:szCs w:val="18"/>
+        </w:rPr>
+        <w:t xml:space="preserve"> s-funkcje oraz funkcje Gaussa (dwie ostatnie ze względu na to, że są różniczkowalne).</w:t>
+      </w:r>
+    </w:p>
+    <w:p>
+      <w:pPr>
+        <w:jc w:val="center"/>
+        <w:rPr>
+          <w:rFonts w:cs="Times New Roman"/>
+          <w:szCs w:val="18"/>
+        </w:rPr>
+      </w:pPr>
+      <w:r>
+        <w:rPr>
+          <w:rFonts w:cs="Times New Roman"/>
+          <w:noProof/>
+          <w:szCs w:val="18"/>
+          <w:lang w:eastAsia="pl-PL"/>
+        </w:rPr>
+        <w:drawing>
+          <wp:inline distT="0" distB="0" distL="0" distR="0">
+            <wp:extent cx="3562239" cy="1440000"/>
+            <wp:effectExtent l="19050" t="0" r="111" b="0"/>
+            <wp:docPr id="15" name="Obraz 10"/>
+            <wp:cNvGraphicFramePr>
+              <a:graphicFrameLocks xmlns:a="http://schemas.openxmlformats.org/drawingml/2006/main" noChangeAspect="1"/>
+            </wp:cNvGraphicFramePr>
+            <a:graphic xmlns:a="http://schemas.openxmlformats.org/drawingml/2006/main">
+              <a:graphicData uri="http://schemas.openxmlformats.org/drawingml/2006/picture">
+                <pic:pic xmlns:pic="http://schemas.openxmlformats.org/drawingml/2006/picture">
+                  <pic:nvPicPr>
+                    <pic:cNvPr id="0" name="Picture 10"/>
+                    <pic:cNvPicPr>
+                      <a:picLocks noChangeAspect="1" noChangeArrowheads="1"/>
+                    </pic:cNvPicPr>
+                  </pic:nvPicPr>
+                  <pic:blipFill>
+                    <a:blip r:embed="rId23" cstate="print"/>
+                    <a:srcRect/>
+                    <a:stretch>
+                      <a:fillRect/>
+                    </a:stretch>
+                  </pic:blipFill>
+                  <pic:spPr bwMode="auto">
+                    <a:xfrm>
+                      <a:off x="0" y="0"/>
+                      <a:ext cx="3562239" cy="1440000"/>
+                    </a:xfrm>
+                    <a:prstGeom prst="rect">
+                      <a:avLst/>
+                    </a:prstGeom>
+                    <a:noFill/>
+                    <a:ln w="9525">
+                      <a:noFill/>
+                      <a:miter lim="800000"/>
+                      <a:headEnd/>
+                      <a:tailEnd/>
+                    </a:ln>
+                  </pic:spPr>
+                </pic:pic>
+              </a:graphicData>
+            </a:graphic>
+          </wp:inline>
+        </w:drawing>
+      </w:r>
+    </w:p>
+    <w:p>
+      <w:pPr>
+        <w:rPr>
+          <w:rFonts w:cs="Times New Roman"/>
+          <w:szCs w:val="18"/>
+        </w:rPr>
+      </w:pPr>
+      <w:r>
+        <w:rPr>
+          <w:rFonts w:cs="Times New Roman"/>
+          <w:noProof/>
+          <w:szCs w:val="18"/>
+          <w:lang w:eastAsia="pl-PL"/>
+        </w:rPr>
+        <w:drawing>
+          <wp:anchor distT="0" distB="0" distL="114300" distR="114300" simplePos="0" relativeHeight="251666432" behindDoc="1" locked="0" layoutInCell="1" allowOverlap="1">
+            <wp:simplePos x="0" y="0"/>
+            <wp:positionH relativeFrom="column">
+              <wp:posOffset>19929</wp:posOffset>
+            </wp:positionH>
+            <wp:positionV relativeFrom="paragraph">
+              <wp:posOffset>3175</wp:posOffset>
+            </wp:positionV>
+            <wp:extent cx="3158051" cy="2878015"/>
+            <wp:effectExtent l="19050" t="0" r="4249" b="0"/>
+            <wp:wrapTight wrapText="bothSides">
+              <wp:wrapPolygon edited="0">
+                <wp:start x="-130" y="0"/>
+                <wp:lineTo x="-130" y="21446"/>
+                <wp:lineTo x="21629" y="21446"/>
+                <wp:lineTo x="21629" y="0"/>
+                <wp:lineTo x="-130" y="0"/>
+              </wp:wrapPolygon>
+            </wp:wrapTight>
+            <wp:docPr id="19" name="Obraz 13"/>
+            <wp:cNvGraphicFramePr>
+              <a:graphicFrameLocks xmlns:a="http://schemas.openxmlformats.org/drawingml/2006/main" noChangeAspect="1"/>
+            </wp:cNvGraphicFramePr>
+            <a:graphic xmlns:a="http://schemas.openxmlformats.org/drawingml/2006/main">
+              <a:graphicData uri="http://schemas.openxmlformats.org/drawingml/2006/picture">
+                <pic:pic xmlns:pic="http://schemas.openxmlformats.org/drawingml/2006/picture">
+                  <pic:nvPicPr>
+                    <pic:cNvPr id="0" name="Picture 13"/>
+                    <pic:cNvPicPr>
+                      <a:picLocks noChangeAspect="1" noChangeArrowheads="1"/>
+                    </pic:cNvPicPr>
+                  </pic:nvPicPr>
+                  <pic:blipFill>
+                    <a:blip r:embed="rId24" cstate="print"/>
+                    <a:srcRect/>
+                    <a:stretch>
+                      <a:fillRect/>
+                    </a:stretch>
+                  </pic:blipFill>
+                  <pic:spPr bwMode="auto">
+                    <a:xfrm>
+                      <a:off x="0" y="0"/>
+                      <a:ext cx="3158051" cy="2878015"/>
+                    </a:xfrm>
+                    <a:prstGeom prst="rect">
+                      <a:avLst/>
+                    </a:prstGeom>
+                    <a:noFill/>
+                    <a:ln w="9525">
+                      <a:noFill/>
+                      <a:miter lim="800000"/>
+                      <a:headEnd/>
+                      <a:tailEnd/>
+                    </a:ln>
+                  </pic:spPr>
+                </pic:pic>
+              </a:graphicData>
+            </a:graphic>
+          </wp:anchor>
+        </w:drawing>
+      </w:r>
+    </w:p>
+    <w:p>
+      <w:pPr>
+        <w:rPr>
+          <w:rFonts w:cs="Times New Roman"/>
+          <w:szCs w:val="18"/>
+        </w:rPr>
+      </w:pPr>
+      <w:r>
+        <w:rPr>
+          <w:rFonts w:cs="Times New Roman"/>
+          <w:noProof/>
+          <w:szCs w:val="18"/>
+          <w:lang w:eastAsia="pl-PL"/>
+        </w:rPr>
+        <w:drawing>
+          <wp:anchor distT="0" distB="0" distL="114300" distR="114300" simplePos="0" relativeHeight="251665408" behindDoc="0" locked="0" layoutInCell="1" allowOverlap="1">
+            <wp:simplePos x="0" y="0"/>
+            <wp:positionH relativeFrom="column">
+              <wp:posOffset>334645</wp:posOffset>
+            </wp:positionH>
+            <wp:positionV relativeFrom="paragraph">
+              <wp:posOffset>351155</wp:posOffset>
+            </wp:positionV>
+            <wp:extent cx="2545080" cy="1617345"/>
+            <wp:effectExtent l="19050" t="0" r="7620" b="0"/>
+            <wp:wrapSquare wrapText="bothSides"/>
+            <wp:docPr id="17" name="Obraz 16"/>
+            <wp:cNvGraphicFramePr>
+              <a:graphicFrameLocks xmlns:a="http://schemas.openxmlformats.org/drawingml/2006/main" noChangeAspect="1"/>
+            </wp:cNvGraphicFramePr>
+            <a:graphic xmlns:a="http://schemas.openxmlformats.org/drawingml/2006/main">
+              <a:graphicData uri="http://schemas.openxmlformats.org/drawingml/2006/picture">
+                <pic:pic xmlns:pic="http://schemas.openxmlformats.org/drawingml/2006/picture">
+                  <pic:nvPicPr>
+                    <pic:cNvPr id="0" name="Picture 16"/>
+                    <pic:cNvPicPr>
+                      <a:picLocks noChangeAspect="1" noChangeArrowheads="1"/>
+                    </pic:cNvPicPr>
+                  </pic:nvPicPr>
+                  <pic:blipFill>
+                    <a:blip r:embed="rId25" cstate="print"/>
+                    <a:srcRect/>
+                    <a:stretch>
+                      <a:fillRect/>
+                    </a:stretch>
+                  </pic:blipFill>
+                  <pic:spPr bwMode="auto">
+                    <a:xfrm>
+                      <a:off x="0" y="0"/>
+                      <a:ext cx="2545080" cy="1617345"/>
+                    </a:xfrm>
+                    <a:prstGeom prst="rect">
+                      <a:avLst/>
+                    </a:prstGeom>
+                    <a:noFill/>
+                    <a:ln w="9525">
+                      <a:noFill/>
+                      <a:miter lim="800000"/>
+                      <a:headEnd/>
+                      <a:tailEnd/>
+                    </a:ln>
+                  </pic:spPr>
+                </pic:pic>
+              </a:graphicData>
+            </a:graphic>
+          </wp:anchor>
+        </w:drawing>
+      </w:r>
+      <w:r>
+        <w:rPr>
+          <w:rFonts w:cs="Times New Roman"/>
+          <w:szCs w:val="18"/>
+        </w:rPr>
+        <w:t xml:space="preserve"> </w:t>
+      </w:r>
+    </w:p>
+    <w:p>
+      <w:pPr>
+        <w:pStyle w:val="Nagwek1"/>
+      </w:pPr>
+      <w:r>
+        <w:lastRenderedPageBreak/>
+        <w:t>5. Elementy składowe wnioskowania rozmytego.</w:t>
+      </w:r>
+    </w:p>
     <w:p/>
     <w:sectPr>
       <w:type w:val="continuous"/>
@@ -5216,6 +6106,119 @@
     </w:lvl>
   </w:abstractNum>
   <w:abstractNum w:abstractNumId="7">
+    <w:nsid w:val="2DD80025"/>
+    <w:multiLevelType w:val="hybridMultilevel"/>
+    <w:tmpl w:val="5F7A23AE"/>
+    <w:lvl w:ilvl="0" w:tplc="04150001">
+      <w:start w:val="1"/>
+      <w:numFmt w:val="bullet"/>
+      <w:lvlText w:val=""/>
+      <w:lvlJc w:val="left"/>
+      <w:pPr>
+        <w:ind w:left="720" w:hanging="360"/>
+      </w:pPr>
+      <w:rPr>
+        <w:rFonts w:ascii="Symbol" w:hAnsi="Symbol" w:hint="default"/>
+      </w:rPr>
+    </w:lvl>
+    <w:lvl w:ilvl="1" w:tplc="04150003" w:tentative="1">
+      <w:start w:val="1"/>
+      <w:numFmt w:val="bullet"/>
+      <w:lvlText w:val="o"/>
+      <w:lvlJc w:val="left"/>
+      <w:pPr>
+        <w:ind w:left="1440" w:hanging="360"/>
+      </w:pPr>
+      <w:rPr>
+        <w:rFonts w:ascii="Courier New" w:hAnsi="Courier New" w:cs="Courier New" w:hint="default"/>
+      </w:rPr>
+    </w:lvl>
+    <w:lvl w:ilvl="2" w:tplc="04150005" w:tentative="1">
+      <w:start w:val="1"/>
+      <w:numFmt w:val="bullet"/>
+      <w:lvlText w:val=""/>
+      <w:lvlJc w:val="left"/>
+      <w:pPr>
+        <w:ind w:left="2160" w:hanging="360"/>
+      </w:pPr>
+      <w:rPr>
+        <w:rFonts w:ascii="Wingdings" w:hAnsi="Wingdings" w:hint="default"/>
+      </w:rPr>
+    </w:lvl>
+    <w:lvl w:ilvl="3" w:tplc="04150001" w:tentative="1">
+      <w:start w:val="1"/>
+      <w:numFmt w:val="bullet"/>
+      <w:lvlText w:val=""/>
+      <w:lvlJc w:val="left"/>
+      <w:pPr>
+        <w:ind w:left="2880" w:hanging="360"/>
+      </w:pPr>
+      <w:rPr>
+        <w:rFonts w:ascii="Symbol" w:hAnsi="Symbol" w:hint="default"/>
+      </w:rPr>
+    </w:lvl>
+    <w:lvl w:ilvl="4" w:tplc="04150003" w:tentative="1">
+      <w:start w:val="1"/>
+      <w:numFmt w:val="bullet"/>
+      <w:lvlText w:val="o"/>
+      <w:lvlJc w:val="left"/>
+      <w:pPr>
+        <w:ind w:left="3600" w:hanging="360"/>
+      </w:pPr>
+      <w:rPr>
+        <w:rFonts w:ascii="Courier New" w:hAnsi="Courier New" w:cs="Courier New" w:hint="default"/>
+      </w:rPr>
+    </w:lvl>
+    <w:lvl w:ilvl="5" w:tplc="04150005" w:tentative="1">
+      <w:start w:val="1"/>
+      <w:numFmt w:val="bullet"/>
+      <w:lvlText w:val=""/>
+      <w:lvlJc w:val="left"/>
+      <w:pPr>
+        <w:ind w:left="4320" w:hanging="360"/>
+      </w:pPr>
+      <w:rPr>
+        <w:rFonts w:ascii="Wingdings" w:hAnsi="Wingdings" w:hint="default"/>
+      </w:rPr>
+    </w:lvl>
+    <w:lvl w:ilvl="6" w:tplc="04150001" w:tentative="1">
+      <w:start w:val="1"/>
+      <w:numFmt w:val="bullet"/>
+      <w:lvlText w:val=""/>
+      <w:lvlJc w:val="left"/>
+      <w:pPr>
+        <w:ind w:left="5040" w:hanging="360"/>
+      </w:pPr>
+      <w:rPr>
+        <w:rFonts w:ascii="Symbol" w:hAnsi="Symbol" w:hint="default"/>
+      </w:rPr>
+    </w:lvl>
+    <w:lvl w:ilvl="7" w:tplc="04150003" w:tentative="1">
+      <w:start w:val="1"/>
+      <w:numFmt w:val="bullet"/>
+      <w:lvlText w:val="o"/>
+      <w:lvlJc w:val="left"/>
+      <w:pPr>
+        <w:ind w:left="5760" w:hanging="360"/>
+      </w:pPr>
+      <w:rPr>
+        <w:rFonts w:ascii="Courier New" w:hAnsi="Courier New" w:cs="Courier New" w:hint="default"/>
+      </w:rPr>
+    </w:lvl>
+    <w:lvl w:ilvl="8" w:tplc="04150005" w:tentative="1">
+      <w:start w:val="1"/>
+      <w:numFmt w:val="bullet"/>
+      <w:lvlText w:val=""/>
+      <w:lvlJc w:val="left"/>
+      <w:pPr>
+        <w:ind w:left="6480" w:hanging="360"/>
+      </w:pPr>
+      <w:rPr>
+        <w:rFonts w:ascii="Wingdings" w:hAnsi="Wingdings" w:hint="default"/>
+      </w:rPr>
+    </w:lvl>
+  </w:abstractNum>
+  <w:abstractNum w:abstractNumId="8">
     <w:nsid w:val="38363114"/>
     <w:multiLevelType w:val="hybridMultilevel"/>
     <w:tmpl w:val="FCA01B72"/>
@@ -5328,7 +6331,7 @@
       </w:rPr>
     </w:lvl>
   </w:abstractNum>
-  <w:abstractNum w:abstractNumId="8">
+  <w:abstractNum w:abstractNumId="9">
     <w:nsid w:val="3E516FC1"/>
     <w:multiLevelType w:val="hybridMultilevel"/>
     <w:tmpl w:val="37A4E00C"/>
@@ -5441,7 +6444,7 @@
       </w:rPr>
     </w:lvl>
   </w:abstractNum>
-  <w:abstractNum w:abstractNumId="9">
+  <w:abstractNum w:abstractNumId="10">
     <w:nsid w:val="41A939F4"/>
     <w:multiLevelType w:val="hybridMultilevel"/>
     <w:tmpl w:val="1D6E554C"/>
@@ -5554,7 +6557,7 @@
       </w:rPr>
     </w:lvl>
   </w:abstractNum>
-  <w:abstractNum w:abstractNumId="10">
+  <w:abstractNum w:abstractNumId="11">
     <w:nsid w:val="456D260D"/>
     <w:multiLevelType w:val="hybridMultilevel"/>
     <w:tmpl w:val="DD886388"/>
@@ -5667,7 +6670,7 @@
       </w:rPr>
     </w:lvl>
   </w:abstractNum>
-  <w:abstractNum w:abstractNumId="11">
+  <w:abstractNum w:abstractNumId="12">
     <w:nsid w:val="47E9673E"/>
     <w:multiLevelType w:val="hybridMultilevel"/>
     <w:tmpl w:val="1A3841B6"/>
@@ -5780,7 +6783,7 @@
       </w:rPr>
     </w:lvl>
   </w:abstractNum>
-  <w:abstractNum w:abstractNumId="12">
+  <w:abstractNum w:abstractNumId="13">
     <w:nsid w:val="542D7FDF"/>
     <w:multiLevelType w:val="hybridMultilevel"/>
     <w:tmpl w:val="E886EE84"/>
@@ -5893,7 +6896,7 @@
       </w:rPr>
     </w:lvl>
   </w:abstractNum>
-  <w:abstractNum w:abstractNumId="13">
+  <w:abstractNum w:abstractNumId="14">
     <w:nsid w:val="57AA5D0C"/>
     <w:multiLevelType w:val="hybridMultilevel"/>
     <w:tmpl w:val="B8AADEEC"/>
@@ -6006,7 +7009,7 @@
       </w:rPr>
     </w:lvl>
   </w:abstractNum>
-  <w:abstractNum w:abstractNumId="14">
+  <w:abstractNum w:abstractNumId="15">
     <w:nsid w:val="5D402F0F"/>
     <w:multiLevelType w:val="hybridMultilevel"/>
     <w:tmpl w:val="06C4EEAC"/>
@@ -6119,7 +7122,7 @@
       </w:rPr>
     </w:lvl>
   </w:abstractNum>
-  <w:abstractNum w:abstractNumId="15">
+  <w:abstractNum w:abstractNumId="16">
     <w:nsid w:val="62396C77"/>
     <w:multiLevelType w:val="hybridMultilevel"/>
     <w:tmpl w:val="E21E2F0E"/>
@@ -6232,7 +7235,7 @@
       </w:rPr>
     </w:lvl>
   </w:abstractNum>
-  <w:abstractNum w:abstractNumId="16">
+  <w:abstractNum w:abstractNumId="17">
     <w:nsid w:val="698568D4"/>
     <w:multiLevelType w:val="hybridMultilevel"/>
     <w:tmpl w:val="A5F4FF92"/>
@@ -6345,7 +7348,7 @@
       </w:rPr>
     </w:lvl>
   </w:abstractNum>
-  <w:abstractNum w:abstractNumId="17">
+  <w:abstractNum w:abstractNumId="18">
     <w:nsid w:val="7B071E1E"/>
     <w:multiLevelType w:val="hybridMultilevel"/>
     <w:tmpl w:val="C5EA5DC2"/>
@@ -6459,19 +7462,19 @@
     </w:lvl>
   </w:abstractNum>
   <w:num w:numId="1">
-    <w:abstractNumId w:val="14"/>
+    <w:abstractNumId w:val="15"/>
   </w:num>
   <w:num w:numId="2">
+    <w:abstractNumId w:val="13"/>
+  </w:num>
+  <w:num w:numId="3">
     <w:abstractNumId w:val="12"/>
   </w:num>
-  <w:num w:numId="3">
-    <w:abstractNumId w:val="11"/>
-  </w:num>
   <w:num w:numId="4">
-    <w:abstractNumId w:val="16"/>
+    <w:abstractNumId w:val="17"/>
   </w:num>
   <w:num w:numId="5">
-    <w:abstractNumId w:val="10"/>
+    <w:abstractNumId w:val="11"/>
   </w:num>
   <w:num w:numId="6">
     <w:abstractNumId w:val="4"/>
@@ -6480,13 +7483,13 @@
     <w:abstractNumId w:val="6"/>
   </w:num>
   <w:num w:numId="8">
-    <w:abstractNumId w:val="8"/>
+    <w:abstractNumId w:val="9"/>
   </w:num>
   <w:num w:numId="9">
-    <w:abstractNumId w:val="13"/>
+    <w:abstractNumId w:val="14"/>
   </w:num>
   <w:num w:numId="10">
-    <w:abstractNumId w:val="17"/>
+    <w:abstractNumId w:val="18"/>
   </w:num>
   <w:num w:numId="11">
     <w:abstractNumId w:val="0"/>
@@ -6495,13 +7498,13 @@
     <w:abstractNumId w:val="3"/>
   </w:num>
   <w:num w:numId="13">
-    <w:abstractNumId w:val="7"/>
+    <w:abstractNumId w:val="8"/>
   </w:num>
   <w:num w:numId="14">
-    <w:abstractNumId w:val="9"/>
+    <w:abstractNumId w:val="10"/>
   </w:num>
   <w:num w:numId="15">
-    <w:abstractNumId w:val="15"/>
+    <w:abstractNumId w:val="16"/>
   </w:num>
   <w:num w:numId="16">
     <w:abstractNumId w:val="5"/>
@@ -6511,6 +7514,9 @@
   </w:num>
   <w:num w:numId="18">
     <w:abstractNumId w:val="1"/>
+  </w:num>
+  <w:num w:numId="19">
+    <w:abstractNumId w:val="7"/>
   </w:num>
   <w:numIdMacAtCleanup w:val="13"/>
 </w:numbering>
@@ -7588,7 +8594,7 @@
 </file>
 
 <file path=customXml/itemProps1.xml><?xml version="1.0" encoding="utf-8"?>
-<ds:datastoreItem xmlns:ds="http://schemas.openxmlformats.org/officeDocument/2006/customXml" ds:itemID="{A9652BB8-F73D-490F-9741-AA6630CB0BDB}">
+<ds:datastoreItem xmlns:ds="http://schemas.openxmlformats.org/officeDocument/2006/customXml" ds:itemID="{4AD89854-ECE6-4F52-94E0-A06E47570A09}">
   <ds:schemaRefs>
     <ds:schemaRef ds:uri="http://schemas.openxmlformats.org/officeDocument/2006/bibliography"/>
   </ds:schemaRefs>

</xml_diff>

<commit_message>
[Opracowanie] 5/12 - specjalnościowe
</commit_message>
<xml_diff>
--- a/Dokumenty/Obrona/Opracowanie_PytaniaSpecjalnościowe.docx
+++ b/Dokumenty/Obrona/Opracowanie_PytaniaSpecjalnościowe.docx
@@ -5224,6 +5224,1292 @@
       </w:r>
     </w:p>
     <w:p/>
+    <w:p>
+      <w:r>
+        <w:rPr>
+          <w:b/>
+        </w:rPr>
+        <w:t>Wnioskowanie rozmyte</w:t>
+      </w:r>
+      <w:r>
+        <w:t>, podobnie jak wnioskowanie w logice klasycznej polega na ocenie prawdziwości zdania logicznego (</w:t>
+      </w:r>
+      <w:r>
+        <w:rPr>
+          <w:b/>
+        </w:rPr>
+        <w:t>wniosku</w:t>
+      </w:r>
+      <w:r>
+        <w:t xml:space="preserve"> lub inaczej </w:t>
+      </w:r>
+      <w:r>
+        <w:rPr>
+          <w:b/>
+        </w:rPr>
+        <w:t>konkluzji</w:t>
+      </w:r>
+      <w:r>
+        <w:t>) na podstawie prawdziwości innych zdań logicznych (</w:t>
+      </w:r>
+      <w:r>
+        <w:rPr>
+          <w:b/>
+        </w:rPr>
+        <w:t>przesłanek)</w:t>
+      </w:r>
+      <w:r>
+        <w:t>. Różnica polega na tym, że w logice klasycznej zdanie może być prawdziwe lub fałszywe, a w logice rozmytej mówimy o stopniu prawdziwości zdania. Zdanie dotyczy zazwyczaj przynależności danej liczbowej do określonego zbioru.</w:t>
+      </w:r>
+    </w:p>
+    <w:p>
+      <w:r>
+        <w:t>Wnioskowanie rozmyte odbywa się według poniższego schematu:</w:t>
+      </w:r>
+    </w:p>
+    <w:p/>
+    <w:p>
+      <w:r>
+        <w:rPr>
+          <w:noProof/>
+          <w:lang w:eastAsia="pl-PL"/>
+        </w:rPr>
+        <w:drawing>
+          <wp:inline distT="0" distB="0" distL="0" distR="0">
+            <wp:extent cx="6120130" cy="1653735"/>
+            <wp:effectExtent l="19050" t="0" r="0" b="0"/>
+            <wp:docPr id="7" name="Obraz 1"/>
+            <wp:cNvGraphicFramePr>
+              <a:graphicFrameLocks xmlns:a="http://schemas.openxmlformats.org/drawingml/2006/main" noChangeAspect="1"/>
+            </wp:cNvGraphicFramePr>
+            <a:graphic xmlns:a="http://schemas.openxmlformats.org/drawingml/2006/main">
+              <a:graphicData uri="http://schemas.openxmlformats.org/drawingml/2006/picture">
+                <pic:pic xmlns:pic="http://schemas.openxmlformats.org/drawingml/2006/picture">
+                  <pic:nvPicPr>
+                    <pic:cNvPr id="0" name="Picture 1"/>
+                    <pic:cNvPicPr>
+                      <a:picLocks noChangeAspect="1" noChangeArrowheads="1"/>
+                    </pic:cNvPicPr>
+                  </pic:nvPicPr>
+                  <pic:blipFill>
+                    <a:blip r:embed="rId26" cstate="print"/>
+                    <a:srcRect/>
+                    <a:stretch>
+                      <a:fillRect/>
+                    </a:stretch>
+                  </pic:blipFill>
+                  <pic:spPr bwMode="auto">
+                    <a:xfrm>
+                      <a:off x="0" y="0"/>
+                      <a:ext cx="6120130" cy="1653735"/>
+                    </a:xfrm>
+                    <a:prstGeom prst="rect">
+                      <a:avLst/>
+                    </a:prstGeom>
+                    <a:noFill/>
+                    <a:ln w="9525">
+                      <a:noFill/>
+                      <a:miter lim="800000"/>
+                      <a:headEnd/>
+                      <a:tailEnd/>
+                    </a:ln>
+                  </pic:spPr>
+                </pic:pic>
+              </a:graphicData>
+            </a:graphic>
+          </wp:inline>
+        </w:drawing>
+      </w:r>
+    </w:p>
+    <w:p>
+      <w:r>
+        <w:rPr>
+          <w:b/>
+          <w:u w:val="single"/>
+        </w:rPr>
+        <w:t>Blok rozmywania</w:t>
+      </w:r>
+    </w:p>
+    <w:p>
+      <w:r>
+        <w:t xml:space="preserve">Rozmywaniem nazywamy przekształcenie wartości ostrych wielkości wejściowej (np. modelu) do wartości rozmytych. Każdej wartości ostrej w określonej przestrzeni rozważań (czyli określonym zbiorze) zostają przyporządkowane zbiory wartości funkcji przynależności do określonych zbiorów rozmytych. </w:t>
+      </w:r>
+      <w:r>
+        <w:rPr>
+          <w:b/>
+        </w:rPr>
+        <w:t xml:space="preserve">Zbiorem rozmytym </w:t>
+      </w:r>
+      <w:r>
+        <w:t xml:space="preserve">nazywamy zbiór uporządkowanych par - wartość ostra x, wartość funkcji przynależności </w:t>
+      </w:r>
+      <w:r>
+        <w:rPr>
+          <w:rFonts w:cs="Times New Roman"/>
+        </w:rPr>
+        <w:t>μ</w:t>
+      </w:r>
+      <w:r>
+        <w:t>(x). Funkcja przynależności określa stopień przynależności elementu do danego zbioru.</w:t>
+      </w:r>
+    </w:p>
+    <w:p>
+      <w:r>
+        <w:t>W ramach rozmywania w pierwszej kolejności należy nazwać wejścia. Następnie należy zaprojektować zbiory rozmyte. Odbywa się to poprzez przyporządkowanie wartości określonym w poprzednim kroku zmiennym słownym (lingwistycznym). Końcową fazą rozmywania wejścia jest określenie zbioru wartości funkcji przynależności dla każdej wartości nazwy lingwistycznej na podstawie wartości ostrej wejścia oraz stworzonych zbiorów rozmytych.</w:t>
+      </w:r>
+    </w:p>
+    <w:p>
+      <w:r>
+        <w:rPr>
+          <w:u w:val="single"/>
+        </w:rPr>
+        <w:t xml:space="preserve">Przykład </w:t>
+      </w:r>
+      <w:r>
+        <w:t>- rozmywanie odchyłki regulacji</w:t>
+      </w:r>
+    </w:p>
+    <w:p>
+      <w:pPr>
+        <w:jc w:val="center"/>
+      </w:pPr>
+      <w:r>
+        <w:rPr>
+          <w:noProof/>
+          <w:lang w:eastAsia="pl-PL"/>
+        </w:rPr>
+        <w:drawing>
+          <wp:inline distT="0" distB="0" distL="0" distR="0">
+            <wp:extent cx="3741890" cy="2880000"/>
+            <wp:effectExtent l="19050" t="0" r="0" b="0"/>
+            <wp:docPr id="9" name="Obraz 4"/>
+            <wp:cNvGraphicFramePr>
+              <a:graphicFrameLocks xmlns:a="http://schemas.openxmlformats.org/drawingml/2006/main" noChangeAspect="1"/>
+            </wp:cNvGraphicFramePr>
+            <a:graphic xmlns:a="http://schemas.openxmlformats.org/drawingml/2006/main">
+              <a:graphicData uri="http://schemas.openxmlformats.org/drawingml/2006/picture">
+                <pic:pic xmlns:pic="http://schemas.openxmlformats.org/drawingml/2006/picture">
+                  <pic:nvPicPr>
+                    <pic:cNvPr id="0" name="Picture 4"/>
+                    <pic:cNvPicPr>
+                      <a:picLocks noChangeAspect="1" noChangeArrowheads="1"/>
+                    </pic:cNvPicPr>
+                  </pic:nvPicPr>
+                  <pic:blipFill>
+                    <a:blip r:embed="rId27" cstate="print"/>
+                    <a:srcRect/>
+                    <a:stretch>
+                      <a:fillRect/>
+                    </a:stretch>
+                  </pic:blipFill>
+                  <pic:spPr bwMode="auto">
+                    <a:xfrm>
+                      <a:off x="0" y="0"/>
+                      <a:ext cx="3741890" cy="2880000"/>
+                    </a:xfrm>
+                    <a:prstGeom prst="rect">
+                      <a:avLst/>
+                    </a:prstGeom>
+                    <a:noFill/>
+                    <a:ln w="9525">
+                      <a:noFill/>
+                      <a:miter lim="800000"/>
+                      <a:headEnd/>
+                      <a:tailEnd/>
+                    </a:ln>
+                  </pic:spPr>
+                </pic:pic>
+              </a:graphicData>
+            </a:graphic>
+          </wp:inline>
+        </w:drawing>
+      </w:r>
+    </w:p>
+    <w:p/>
+    <w:p/>
+    <w:p>
+      <w:r>
+        <w:rPr>
+          <w:b/>
+          <w:u w:val="single"/>
+        </w:rPr>
+        <w:lastRenderedPageBreak/>
+        <w:t>Blok wnioskowania</w:t>
+      </w:r>
+    </w:p>
+    <w:p>
+      <w:r>
+        <w:rPr>
+          <w:b/>
+        </w:rPr>
+        <w:t>Wnioskowaniem</w:t>
+      </w:r>
+      <w:r>
+        <w:t xml:space="preserve"> nazywamy wyznaczanie wyjścia o charakterze rozmytym na podstawie nieostrego wejścia oraz bazy reguł między wejściem, a wyjściem.</w:t>
+      </w:r>
+    </w:p>
+    <w:p>
+      <w:r>
+        <w:rPr>
+          <w:b/>
+        </w:rPr>
+        <w:t>Baza reguł</w:t>
+      </w:r>
+      <w:r>
+        <w:t xml:space="preserve"> jest zbiorem implikacji, mówiących o przynależności zmiennej wyjściowej do danego zbioru rozmytego w zależności od przynależności zmiennych wejściowych do odpowiednich zbiorów rozmytych. Reguły mają postać IF ... THEN ...</w:t>
+      </w:r>
+    </w:p>
+    <w:p>
+      <w:r>
+        <w:t xml:space="preserve">Mówimy, że baza reguł jest zupełna jeśli definiuje wszystkie relacje wejście-wyjście. Liczba reguł zależy od liczby wejść, wartości lingwistycznych im przypisanych i liczby </w:t>
+      </w:r>
+      <w:r>
+        <w:t xml:space="preserve">wyjść. Przesłanki (reguły) mogą być złożone. Wówczas poszczególne elementy przesłanki są łączone spójnikami AND lub OR, ponadto używa się w zapisie reguł operatora zaprzeczenia NOT. W </w:t>
+      </w:r>
+      <w:proofErr w:type="spellStart"/>
+      <w:r>
+        <w:t>anaalogiczny</w:t>
+      </w:r>
+      <w:proofErr w:type="spellEnd"/>
+      <w:r>
+        <w:t xml:space="preserve"> sposób następnik może być również złożony.</w:t>
+      </w:r>
+    </w:p>
+    <w:p>
+      <w:r>
+        <w:t xml:space="preserve">Oprócz bazy reguł do przeprowadzenia procesu wnioskowania niezbędne są </w:t>
+      </w:r>
+      <w:r>
+        <w:rPr>
+          <w:b/>
+        </w:rPr>
+        <w:t xml:space="preserve">funkcje przynależności zmiennych wyjściowych </w:t>
+      </w:r>
+      <w:r>
+        <w:t xml:space="preserve"> do ich zbiorów rozmytych.</w:t>
+      </w:r>
+    </w:p>
+    <w:p>
+      <w:r>
+        <w:t>Wnioskowanie może być oparte na pojedynczej regule bądź ich złożeniu.</w:t>
+      </w:r>
+    </w:p>
+    <w:p>
+      <w:r>
+        <w:t xml:space="preserve">Wnioskowanie na pojedynczej regule odbywa się zgodnie z implikacją </w:t>
+      </w:r>
+      <w:proofErr w:type="spellStart"/>
+      <w:r>
+        <w:rPr>
+          <w:b/>
+        </w:rPr>
+        <w:t>Mamdaniego</w:t>
+      </w:r>
+      <w:proofErr w:type="spellEnd"/>
+      <w:r>
+        <w:t>. Stopień spełnienia następnika reguły nie może przekroczyć stopnia spełnienia przesłanki. Stopień spełnienia przesłanki złożonej jest wyznaczany zgodnie z zasadą minimu</w:t>
+      </w:r>
+      <w:r>
+        <w:t>m</w:t>
+      </w:r>
+      <w:r>
+        <w:t xml:space="preserve"> (dla AND) lub maksimum (dla OR). </w:t>
+      </w:r>
+      <w:r>
+        <w:t>Zasada minimum/maksimum mówi o tym, że stopień spełnienia w tym wypadku przesłanki jest równy minimalnej/maksymalnej wartości funkcji przynależności jednej ze składowych przesłanki. Dla operatora NOT stopień spełnienia przesłanki w postaci NOT(x = A) jest równy (1-</w:t>
+      </w:r>
+      <w:r>
+        <w:rPr>
+          <w:rFonts w:cs="Times New Roman"/>
+        </w:rPr>
+        <w:t>μ</w:t>
+      </w:r>
+      <w:r>
+        <w:rPr>
+          <w:vertAlign w:val="subscript"/>
+        </w:rPr>
+        <w:t>A</w:t>
+      </w:r>
+      <w:r>
+        <w:t xml:space="preserve">). </w:t>
+      </w:r>
+    </w:p>
+    <w:p>
+      <w:r>
+        <w:t xml:space="preserve">Stopień w jakim spełniony jest wniosek możemy nazwać </w:t>
+      </w:r>
+      <w:r>
+        <w:rPr>
+          <w:b/>
+        </w:rPr>
+        <w:t>poziomem zapłonu reguły</w:t>
+      </w:r>
+      <w:r>
+        <w:t xml:space="preserve">. </w:t>
+      </w:r>
+    </w:p>
+    <w:p>
+      <w:r>
+        <w:t>W trakcie wnioskowania na podstawie jednej reguły ważne jest odnalezienie reguły, która została spełniona w największym stopniu. Wnioskowanie odbywające się w ten sposób jest proste i nie wymaga dużych nakładów obliczeniowych.</w:t>
+      </w:r>
+    </w:p>
+    <w:p>
+      <w:r>
+        <w:t>Możliwe jest także wnioskowanie skalowane, polegające na wyznaczeniu stopnia spełnienia przesłanki zgodnie z wyżej podanymi zasadami i przeskalowaniu zbioru rozmytego następnika o wyznaczony poziom (mnożenie każdej wartości funkcji przynależności wniosku przez stopień spełnienia przesłanki).</w:t>
+      </w:r>
+    </w:p>
+    <w:p>
+      <w:r>
+        <w:t>Z kolei wnioskowanie na zbiorze reguł odbywa się na zasadzie utworzenia sumy mnogościowej wniosków cząstkowych, które są wyznaczane na podstawie pojedynczych reguł.</w:t>
+      </w:r>
+    </w:p>
+    <w:p>
+      <w:r>
+        <w:rPr>
+          <w:noProof/>
+          <w:lang w:eastAsia="pl-PL"/>
+        </w:rPr>
+        <w:drawing>
+          <wp:inline distT="0" distB="0" distL="0" distR="0">
+            <wp:extent cx="3374349" cy="1440000"/>
+            <wp:effectExtent l="19050" t="0" r="0" b="0"/>
+            <wp:docPr id="18" name="Obraz 13"/>
+            <wp:cNvGraphicFramePr>
+              <a:graphicFrameLocks xmlns:a="http://schemas.openxmlformats.org/drawingml/2006/main" noChangeAspect="1"/>
+            </wp:cNvGraphicFramePr>
+            <a:graphic xmlns:a="http://schemas.openxmlformats.org/drawingml/2006/main">
+              <a:graphicData uri="http://schemas.openxmlformats.org/drawingml/2006/picture">
+                <pic:pic xmlns:pic="http://schemas.openxmlformats.org/drawingml/2006/picture">
+                  <pic:nvPicPr>
+                    <pic:cNvPr id="0" name="Picture 13"/>
+                    <pic:cNvPicPr>
+                      <a:picLocks noChangeAspect="1" noChangeArrowheads="1"/>
+                    </pic:cNvPicPr>
+                  </pic:nvPicPr>
+                  <pic:blipFill>
+                    <a:blip r:embed="rId28" cstate="print"/>
+                    <a:srcRect/>
+                    <a:stretch>
+                      <a:fillRect/>
+                    </a:stretch>
+                  </pic:blipFill>
+                  <pic:spPr bwMode="auto">
+                    <a:xfrm>
+                      <a:off x="0" y="0"/>
+                      <a:ext cx="3374349" cy="1440000"/>
+                    </a:xfrm>
+                    <a:prstGeom prst="rect">
+                      <a:avLst/>
+                    </a:prstGeom>
+                    <a:noFill/>
+                    <a:ln w="9525">
+                      <a:noFill/>
+                      <a:miter lim="800000"/>
+                      <a:headEnd/>
+                      <a:tailEnd/>
+                    </a:ln>
+                  </pic:spPr>
+                </pic:pic>
+              </a:graphicData>
+            </a:graphic>
+          </wp:inline>
+        </w:drawing>
+      </w:r>
+    </w:p>
+    <w:p>
+      <w:r>
+        <w:rPr>
+          <w:noProof/>
+          <w:lang w:eastAsia="pl-PL"/>
+        </w:rPr>
+        <w:drawing>
+          <wp:inline distT="0" distB="0" distL="0" distR="0">
+            <wp:extent cx="3543294" cy="2340000"/>
+            <wp:effectExtent l="19050" t="0" r="6" b="0"/>
+            <wp:docPr id="20" name="Obraz 16"/>
+            <wp:cNvGraphicFramePr>
+              <a:graphicFrameLocks xmlns:a="http://schemas.openxmlformats.org/drawingml/2006/main" noChangeAspect="1"/>
+            </wp:cNvGraphicFramePr>
+            <a:graphic xmlns:a="http://schemas.openxmlformats.org/drawingml/2006/main">
+              <a:graphicData uri="http://schemas.openxmlformats.org/drawingml/2006/picture">
+                <pic:pic xmlns:pic="http://schemas.openxmlformats.org/drawingml/2006/picture">
+                  <pic:nvPicPr>
+                    <pic:cNvPr id="0" name="Picture 16"/>
+                    <pic:cNvPicPr>
+                      <a:picLocks noChangeAspect="1" noChangeArrowheads="1"/>
+                    </pic:cNvPicPr>
+                  </pic:nvPicPr>
+                  <pic:blipFill>
+                    <a:blip r:embed="rId29" cstate="print"/>
+                    <a:srcRect/>
+                    <a:stretch>
+                      <a:fillRect/>
+                    </a:stretch>
+                  </pic:blipFill>
+                  <pic:spPr bwMode="auto">
+                    <a:xfrm>
+                      <a:off x="0" y="0"/>
+                      <a:ext cx="3543294" cy="2340000"/>
+                    </a:xfrm>
+                    <a:prstGeom prst="rect">
+                      <a:avLst/>
+                    </a:prstGeom>
+                    <a:noFill/>
+                    <a:ln w="9525">
+                      <a:noFill/>
+                      <a:miter lim="800000"/>
+                      <a:headEnd/>
+                      <a:tailEnd/>
+                    </a:ln>
+                  </pic:spPr>
+                </pic:pic>
+              </a:graphicData>
+            </a:graphic>
+          </wp:inline>
+        </w:drawing>
+      </w:r>
+    </w:p>
+    <w:p>
+      <w:r>
+        <w:rPr>
+          <w:b/>
+          <w:u w:val="single"/>
+        </w:rPr>
+        <w:lastRenderedPageBreak/>
+        <w:t>Blok wyostrzania</w:t>
+      </w:r>
+    </w:p>
+    <w:p>
+      <w:r>
+        <w:rPr>
+          <w:b/>
+        </w:rPr>
+        <w:t xml:space="preserve">Wyostrzaniem </w:t>
+      </w:r>
+      <w:r>
+        <w:t>nazywamy przekształcenie zbioru rozmytego do wartości ostrej wielkości wyjściowej.</w:t>
+      </w:r>
+    </w:p>
+    <w:p>
+      <w:r>
+        <w:rPr>
+          <w:u w:val="single"/>
+        </w:rPr>
+        <w:t>Przykład</w:t>
+      </w:r>
+      <w:r>
+        <w:t xml:space="preserve"> dla jednego wejścia rozmytego i trzech funkcji przynależności:</w:t>
+      </w:r>
+    </w:p>
+    <w:p>
+      <w:pPr>
+        <w:jc w:val="center"/>
+      </w:pPr>
+      <w:r>
+        <w:rPr>
+          <w:noProof/>
+          <w:lang w:eastAsia="pl-PL"/>
+        </w:rPr>
+        <w:drawing>
+          <wp:inline distT="0" distB="0" distL="0" distR="0">
+            <wp:extent cx="2723649" cy="1440000"/>
+            <wp:effectExtent l="19050" t="0" r="501" b="0"/>
+            <wp:docPr id="21" name="Obraz 19"/>
+            <wp:cNvGraphicFramePr>
+              <a:graphicFrameLocks xmlns:a="http://schemas.openxmlformats.org/drawingml/2006/main" noChangeAspect="1"/>
+            </wp:cNvGraphicFramePr>
+            <a:graphic xmlns:a="http://schemas.openxmlformats.org/drawingml/2006/main">
+              <a:graphicData uri="http://schemas.openxmlformats.org/drawingml/2006/picture">
+                <pic:pic xmlns:pic="http://schemas.openxmlformats.org/drawingml/2006/picture">
+                  <pic:nvPicPr>
+                    <pic:cNvPr id="0" name="Picture 19"/>
+                    <pic:cNvPicPr>
+                      <a:picLocks noChangeAspect="1" noChangeArrowheads="1"/>
+                    </pic:cNvPicPr>
+                  </pic:nvPicPr>
+                  <pic:blipFill>
+                    <a:blip r:embed="rId30" cstate="print"/>
+                    <a:srcRect/>
+                    <a:stretch>
+                      <a:fillRect/>
+                    </a:stretch>
+                  </pic:blipFill>
+                  <pic:spPr bwMode="auto">
+                    <a:xfrm>
+                      <a:off x="0" y="0"/>
+                      <a:ext cx="2723649" cy="1440000"/>
+                    </a:xfrm>
+                    <a:prstGeom prst="rect">
+                      <a:avLst/>
+                    </a:prstGeom>
+                    <a:noFill/>
+                    <a:ln w="9525">
+                      <a:noFill/>
+                      <a:miter lim="800000"/>
+                      <a:headEnd/>
+                      <a:tailEnd/>
+                    </a:ln>
+                  </pic:spPr>
+                </pic:pic>
+              </a:graphicData>
+            </a:graphic>
+          </wp:inline>
+        </w:drawing>
+      </w:r>
+    </w:p>
+    <w:p>
+      <w:pPr>
+        <w:jc w:val="center"/>
+      </w:pPr>
+      <w:r>
+        <w:rPr>
+          <w:noProof/>
+          <w:lang w:eastAsia="pl-PL"/>
+        </w:rPr>
+        <w:drawing>
+          <wp:inline distT="0" distB="0" distL="0" distR="0">
+            <wp:extent cx="2611699" cy="1440000"/>
+            <wp:effectExtent l="19050" t="0" r="0" b="0"/>
+            <wp:docPr id="22" name="Obraz 22"/>
+            <wp:cNvGraphicFramePr>
+              <a:graphicFrameLocks xmlns:a="http://schemas.openxmlformats.org/drawingml/2006/main" noChangeAspect="1"/>
+            </wp:cNvGraphicFramePr>
+            <a:graphic xmlns:a="http://schemas.openxmlformats.org/drawingml/2006/main">
+              <a:graphicData uri="http://schemas.openxmlformats.org/drawingml/2006/picture">
+                <pic:pic xmlns:pic="http://schemas.openxmlformats.org/drawingml/2006/picture">
+                  <pic:nvPicPr>
+                    <pic:cNvPr id="0" name="Picture 22"/>
+                    <pic:cNvPicPr>
+                      <a:picLocks noChangeAspect="1" noChangeArrowheads="1"/>
+                    </pic:cNvPicPr>
+                  </pic:nvPicPr>
+                  <pic:blipFill>
+                    <a:blip r:embed="rId31" cstate="print"/>
+                    <a:srcRect/>
+                    <a:stretch>
+                      <a:fillRect/>
+                    </a:stretch>
+                  </pic:blipFill>
+                  <pic:spPr bwMode="auto">
+                    <a:xfrm>
+                      <a:off x="0" y="0"/>
+                      <a:ext cx="2611699" cy="1440000"/>
+                    </a:xfrm>
+                    <a:prstGeom prst="rect">
+                      <a:avLst/>
+                    </a:prstGeom>
+                    <a:noFill/>
+                    <a:ln w="9525">
+                      <a:noFill/>
+                      <a:miter lim="800000"/>
+                      <a:headEnd/>
+                      <a:tailEnd/>
+                    </a:ln>
+                  </pic:spPr>
+                </pic:pic>
+              </a:graphicData>
+            </a:graphic>
+          </wp:inline>
+        </w:drawing>
+      </w:r>
+    </w:p>
+    <w:p>
+      <w:pPr>
+        <w:jc w:val="center"/>
+      </w:pPr>
+      <w:r>
+        <w:rPr>
+          <w:noProof/>
+          <w:lang w:eastAsia="pl-PL"/>
+        </w:rPr>
+        <w:drawing>
+          <wp:inline distT="0" distB="0" distL="0" distR="0">
+            <wp:extent cx="2850625" cy="1440000"/>
+            <wp:effectExtent l="19050" t="0" r="6875" b="0"/>
+            <wp:docPr id="25" name="Obraz 25"/>
+            <wp:cNvGraphicFramePr>
+              <a:graphicFrameLocks xmlns:a="http://schemas.openxmlformats.org/drawingml/2006/main" noChangeAspect="1"/>
+            </wp:cNvGraphicFramePr>
+            <a:graphic xmlns:a="http://schemas.openxmlformats.org/drawingml/2006/main">
+              <a:graphicData uri="http://schemas.openxmlformats.org/drawingml/2006/picture">
+                <pic:pic xmlns:pic="http://schemas.openxmlformats.org/drawingml/2006/picture">
+                  <pic:nvPicPr>
+                    <pic:cNvPr id="0" name="Picture 25"/>
+                    <pic:cNvPicPr>
+                      <a:picLocks noChangeAspect="1" noChangeArrowheads="1"/>
+                    </pic:cNvPicPr>
+                  </pic:nvPicPr>
+                  <pic:blipFill>
+                    <a:blip r:embed="rId32" cstate="print"/>
+                    <a:srcRect/>
+                    <a:stretch>
+                      <a:fillRect/>
+                    </a:stretch>
+                  </pic:blipFill>
+                  <pic:spPr bwMode="auto">
+                    <a:xfrm>
+                      <a:off x="0" y="0"/>
+                      <a:ext cx="2850625" cy="1440000"/>
+                    </a:xfrm>
+                    <a:prstGeom prst="rect">
+                      <a:avLst/>
+                    </a:prstGeom>
+                    <a:noFill/>
+                    <a:ln w="9525">
+                      <a:noFill/>
+                      <a:miter lim="800000"/>
+                      <a:headEnd/>
+                      <a:tailEnd/>
+                    </a:ln>
+                  </pic:spPr>
+                </pic:pic>
+              </a:graphicData>
+            </a:graphic>
+          </wp:inline>
+        </w:drawing>
+      </w:r>
+    </w:p>
+    <w:p>
+      <w:pPr>
+        <w:jc w:val="center"/>
+      </w:pPr>
+      <w:r>
+        <w:rPr>
+          <w:noProof/>
+          <w:lang w:eastAsia="pl-PL"/>
+        </w:rPr>
+        <w:drawing>
+          <wp:inline distT="0" distB="0" distL="0" distR="0">
+            <wp:extent cx="1522509" cy="1440000"/>
+            <wp:effectExtent l="19050" t="0" r="1491" b="0"/>
+            <wp:docPr id="23" name="Obraz 28"/>
+            <wp:cNvGraphicFramePr>
+              <a:graphicFrameLocks xmlns:a="http://schemas.openxmlformats.org/drawingml/2006/main" noChangeAspect="1"/>
+            </wp:cNvGraphicFramePr>
+            <a:graphic xmlns:a="http://schemas.openxmlformats.org/drawingml/2006/main">
+              <a:graphicData uri="http://schemas.openxmlformats.org/drawingml/2006/picture">
+                <pic:pic xmlns:pic="http://schemas.openxmlformats.org/drawingml/2006/picture">
+                  <pic:nvPicPr>
+                    <pic:cNvPr id="0" name="Picture 28"/>
+                    <pic:cNvPicPr>
+                      <a:picLocks noChangeAspect="1" noChangeArrowheads="1"/>
+                    </pic:cNvPicPr>
+                  </pic:nvPicPr>
+                  <pic:blipFill>
+                    <a:blip r:embed="rId33" cstate="print"/>
+                    <a:srcRect/>
+                    <a:stretch>
+                      <a:fillRect/>
+                    </a:stretch>
+                  </pic:blipFill>
+                  <pic:spPr bwMode="auto">
+                    <a:xfrm>
+                      <a:off x="0" y="0"/>
+                      <a:ext cx="1522509" cy="1440000"/>
+                    </a:xfrm>
+                    <a:prstGeom prst="rect">
+                      <a:avLst/>
+                    </a:prstGeom>
+                    <a:noFill/>
+                    <a:ln w="9525">
+                      <a:noFill/>
+                      <a:miter lim="800000"/>
+                      <a:headEnd/>
+                      <a:tailEnd/>
+                    </a:ln>
+                  </pic:spPr>
+                </pic:pic>
+              </a:graphicData>
+            </a:graphic>
+          </wp:inline>
+        </w:drawing>
+      </w:r>
+    </w:p>
+    <w:p>
+      <w:r>
+        <w:t>Odwzorowanie wzoru rozmytego w wartość ostrą nie jest jednoznaczne, tzn. istnieje wiele metod wyostrzania:</w:t>
+      </w:r>
+    </w:p>
+    <w:p>
+      <w:pPr>
+        <w:pStyle w:val="Akapitzlist"/>
+        <w:numPr>
+          <w:ilvl w:val="0"/>
+          <w:numId w:val="20"/>
+        </w:numPr>
+      </w:pPr>
+      <w:r>
+        <w:rPr>
+          <w:b/>
+        </w:rPr>
+        <w:t>metody obszarowe</w:t>
+      </w:r>
+    </w:p>
+    <w:p>
+      <w:pPr>
+        <w:pStyle w:val="Akapitzlist"/>
+      </w:pPr>
+    </w:p>
+    <w:p>
+      <w:pPr>
+        <w:pStyle w:val="Akapitzlist"/>
+        <w:numPr>
+          <w:ilvl w:val="1"/>
+          <w:numId w:val="20"/>
+        </w:numPr>
+      </w:pPr>
+      <w:r>
+        <w:t>metoda środka ciężkości (COG)</w:t>
+      </w:r>
+    </w:p>
+    <w:p>
+      <w:pPr>
+        <w:pStyle w:val="Akapitzlist"/>
+        <w:ind w:left="1440"/>
+      </w:pPr>
+      <w:r>
+        <w:rPr>
+          <w:noProof/>
+          <w:lang w:eastAsia="pl-PL"/>
+        </w:rPr>
+        <w:drawing>
+          <wp:anchor distT="0" distB="0" distL="114300" distR="114300" simplePos="0" relativeHeight="251667456" behindDoc="0" locked="0" layoutInCell="1" allowOverlap="1">
+            <wp:simplePos x="0" y="0"/>
+            <wp:positionH relativeFrom="column">
+              <wp:posOffset>516255</wp:posOffset>
+            </wp:positionH>
+            <wp:positionV relativeFrom="paragraph">
+              <wp:posOffset>108585</wp:posOffset>
+            </wp:positionV>
+            <wp:extent cx="2160905" cy="1441450"/>
+            <wp:effectExtent l="19050" t="0" r="0" b="0"/>
+            <wp:wrapSquare wrapText="bothSides"/>
+            <wp:docPr id="24" name="Obraz 31"/>
+            <wp:cNvGraphicFramePr>
+              <a:graphicFrameLocks xmlns:a="http://schemas.openxmlformats.org/drawingml/2006/main" noChangeAspect="1"/>
+            </wp:cNvGraphicFramePr>
+            <a:graphic xmlns:a="http://schemas.openxmlformats.org/drawingml/2006/main">
+              <a:graphicData uri="http://schemas.openxmlformats.org/drawingml/2006/picture">
+                <pic:pic xmlns:pic="http://schemas.openxmlformats.org/drawingml/2006/picture">
+                  <pic:nvPicPr>
+                    <pic:cNvPr id="0" name="Picture 31"/>
+                    <pic:cNvPicPr>
+                      <a:picLocks noChangeAspect="1" noChangeArrowheads="1"/>
+                    </pic:cNvPicPr>
+                  </pic:nvPicPr>
+                  <pic:blipFill>
+                    <a:blip r:embed="rId34" cstate="print"/>
+                    <a:srcRect/>
+                    <a:stretch>
+                      <a:fillRect/>
+                    </a:stretch>
+                  </pic:blipFill>
+                  <pic:spPr bwMode="auto">
+                    <a:xfrm>
+                      <a:off x="0" y="0"/>
+                      <a:ext cx="2160905" cy="1441450"/>
+                    </a:xfrm>
+                    <a:prstGeom prst="rect">
+                      <a:avLst/>
+                    </a:prstGeom>
+                    <a:noFill/>
+                    <a:ln w="9525">
+                      <a:noFill/>
+                      <a:miter lim="800000"/>
+                      <a:headEnd/>
+                      <a:tailEnd/>
+                    </a:ln>
+                  </pic:spPr>
+                </pic:pic>
+              </a:graphicData>
+            </a:graphic>
+          </wp:anchor>
+        </w:drawing>
+      </w:r>
+    </w:p>
+    <w:p>
+      <w:pPr>
+        <w:pStyle w:val="Akapitzlist"/>
+        <w:ind w:left="1440"/>
+      </w:pPr>
+    </w:p>
+    <w:p>
+      <w:pPr>
+        <w:pStyle w:val="Akapitzlist"/>
+        <w:ind w:left="1440"/>
+      </w:pPr>
+      <w:r>
+        <w:t>Polega na znalezieniu pierwszej współrzędnej środka ciężkości obszaru pod wykresem wniosku rozmytego.</w:t>
+      </w:r>
+    </w:p>
+    <w:p/>
+    <w:p>
+      <w:pPr>
+        <w:pStyle w:val="Akapitzlist"/>
+        <w:ind w:left="1440"/>
+      </w:pPr>
+    </w:p>
+    <w:p>
+      <w:pPr>
+        <w:pStyle w:val="Akapitzlist"/>
+        <w:ind w:left="1440"/>
+      </w:pPr>
+    </w:p>
+    <w:p>
+      <w:pPr>
+        <w:pStyle w:val="Akapitzlist"/>
+        <w:numPr>
+          <w:ilvl w:val="1"/>
+          <w:numId w:val="20"/>
+        </w:numPr>
+      </w:pPr>
+      <w:r>
+        <w:lastRenderedPageBreak/>
+        <w:t>metoda środka sum (COS)</w:t>
+      </w:r>
+    </w:p>
+    <w:p>
+      <w:pPr>
+        <w:pStyle w:val="Akapitzlist"/>
+        <w:ind w:left="1440"/>
+      </w:pPr>
+    </w:p>
+    <w:p>
+      <w:pPr>
+        <w:pStyle w:val="Akapitzlist"/>
+        <w:numPr>
+          <w:ilvl w:val="1"/>
+          <w:numId w:val="20"/>
+        </w:numPr>
+      </w:pPr>
+      <w:r>
+        <w:t>metoda środka największego obszaru (COLA)</w:t>
+      </w:r>
+    </w:p>
+    <w:p>
+      <w:pPr>
+        <w:pStyle w:val="Akapitzlist"/>
+        <w:ind w:left="1440"/>
+      </w:pPr>
+    </w:p>
+    <w:p>
+      <w:pPr>
+        <w:pStyle w:val="Akapitzlist"/>
+        <w:numPr>
+          <w:ilvl w:val="0"/>
+          <w:numId w:val="20"/>
+        </w:numPr>
+      </w:pPr>
+      <w:r>
+        <w:t>metody wysokościowe</w:t>
+      </w:r>
+    </w:p>
+    <w:p>
+      <w:pPr>
+        <w:pStyle w:val="Akapitzlist"/>
+      </w:pPr>
+    </w:p>
+    <w:p>
+      <w:pPr>
+        <w:pStyle w:val="Akapitzlist"/>
+        <w:numPr>
+          <w:ilvl w:val="1"/>
+          <w:numId w:val="20"/>
+        </w:numPr>
+      </w:pPr>
+      <w:r>
+        <w:t xml:space="preserve">metoda wysokości (HM) </w:t>
+      </w:r>
+    </w:p>
+    <w:p/>
+    <w:p>
+      <w:r>
+        <w:rPr>
+          <w:noProof/>
+          <w:lang w:eastAsia="pl-PL"/>
+        </w:rPr>
+        <w:drawing>
+          <wp:anchor distT="0" distB="0" distL="114300" distR="114300" simplePos="0" relativeHeight="251668480" behindDoc="0" locked="0" layoutInCell="1" allowOverlap="1">
+            <wp:simplePos x="0" y="0"/>
+            <wp:positionH relativeFrom="column">
+              <wp:posOffset>19685</wp:posOffset>
+            </wp:positionH>
+            <wp:positionV relativeFrom="paragraph">
+              <wp:posOffset>93345</wp:posOffset>
+            </wp:positionV>
+            <wp:extent cx="2335530" cy="1441450"/>
+            <wp:effectExtent l="19050" t="0" r="7620" b="0"/>
+            <wp:wrapSquare wrapText="bothSides"/>
+            <wp:docPr id="40" name="Obraz 40"/>
+            <wp:cNvGraphicFramePr>
+              <a:graphicFrameLocks xmlns:a="http://schemas.openxmlformats.org/drawingml/2006/main" noChangeAspect="1"/>
+            </wp:cNvGraphicFramePr>
+            <a:graphic xmlns:a="http://schemas.openxmlformats.org/drawingml/2006/main">
+              <a:graphicData uri="http://schemas.openxmlformats.org/drawingml/2006/picture">
+                <pic:pic xmlns:pic="http://schemas.openxmlformats.org/drawingml/2006/picture">
+                  <pic:nvPicPr>
+                    <pic:cNvPr id="0" name="Picture 40"/>
+                    <pic:cNvPicPr>
+                      <a:picLocks noChangeAspect="1" noChangeArrowheads="1"/>
+                    </pic:cNvPicPr>
+                  </pic:nvPicPr>
+                  <pic:blipFill>
+                    <a:blip r:embed="rId35" cstate="print"/>
+                    <a:srcRect/>
+                    <a:stretch>
+                      <a:fillRect/>
+                    </a:stretch>
+                  </pic:blipFill>
+                  <pic:spPr bwMode="auto">
+                    <a:xfrm>
+                      <a:off x="0" y="0"/>
+                      <a:ext cx="2335530" cy="1441450"/>
+                    </a:xfrm>
+                    <a:prstGeom prst="rect">
+                      <a:avLst/>
+                    </a:prstGeom>
+                    <a:noFill/>
+                    <a:ln w="9525">
+                      <a:noFill/>
+                      <a:miter lim="800000"/>
+                      <a:headEnd/>
+                      <a:tailEnd/>
+                    </a:ln>
+                  </pic:spPr>
+                </pic:pic>
+              </a:graphicData>
+            </a:graphic>
+          </wp:anchor>
+        </w:drawing>
+      </w:r>
+      <w:r>
+        <w:t xml:space="preserve">Wyjście jest średnią ważoną wysokości zbiorów rozmytych. Metoda </w:t>
+      </w:r>
+      <w:proofErr w:type="spellStart"/>
+      <w:r>
+        <w:t>prostrza</w:t>
+      </w:r>
+      <w:proofErr w:type="spellEnd"/>
+      <w:r>
+        <w:t xml:space="preserve"> od metod obszarowych.</w:t>
+      </w:r>
+    </w:p>
+    <w:p/>
+    <w:p/>
+    <w:p/>
+    <w:p/>
+    <w:p/>
+    <w:p>
+      <w:pPr>
+        <w:pStyle w:val="Akapitzlist"/>
+        <w:numPr>
+          <w:ilvl w:val="1"/>
+          <w:numId w:val="21"/>
+        </w:numPr>
+      </w:pPr>
+      <w:r>
+        <w:t>metoda wysokości "pierwszy z największych" (FOM)</w:t>
+      </w:r>
+    </w:p>
+    <w:p>
+      <w:pPr>
+        <w:jc w:val="center"/>
+      </w:pPr>
+      <w:r>
+        <w:rPr>
+          <w:noProof/>
+          <w:lang w:eastAsia="pl-PL"/>
+        </w:rPr>
+        <w:drawing>
+          <wp:inline distT="0" distB="0" distL="0" distR="0">
+            <wp:extent cx="2304454" cy="1440000"/>
+            <wp:effectExtent l="19050" t="0" r="596" b="0"/>
+            <wp:docPr id="43" name="Obraz 43"/>
+            <wp:cNvGraphicFramePr>
+              <a:graphicFrameLocks xmlns:a="http://schemas.openxmlformats.org/drawingml/2006/main" noChangeAspect="1"/>
+            </wp:cNvGraphicFramePr>
+            <a:graphic xmlns:a="http://schemas.openxmlformats.org/drawingml/2006/main">
+              <a:graphicData uri="http://schemas.openxmlformats.org/drawingml/2006/picture">
+                <pic:pic xmlns:pic="http://schemas.openxmlformats.org/drawingml/2006/picture">
+                  <pic:nvPicPr>
+                    <pic:cNvPr id="0" name="Picture 43"/>
+                    <pic:cNvPicPr>
+                      <a:picLocks noChangeAspect="1" noChangeArrowheads="1"/>
+                    </pic:cNvPicPr>
+                  </pic:nvPicPr>
+                  <pic:blipFill>
+                    <a:blip r:embed="rId36" cstate="print"/>
+                    <a:srcRect/>
+                    <a:stretch>
+                      <a:fillRect/>
+                    </a:stretch>
+                  </pic:blipFill>
+                  <pic:spPr bwMode="auto">
+                    <a:xfrm>
+                      <a:off x="0" y="0"/>
+                      <a:ext cx="2304454" cy="1440000"/>
+                    </a:xfrm>
+                    <a:prstGeom prst="rect">
+                      <a:avLst/>
+                    </a:prstGeom>
+                    <a:noFill/>
+                    <a:ln w="9525">
+                      <a:noFill/>
+                      <a:miter lim="800000"/>
+                      <a:headEnd/>
+                      <a:tailEnd/>
+                    </a:ln>
+                  </pic:spPr>
+                </pic:pic>
+              </a:graphicData>
+            </a:graphic>
+          </wp:inline>
+        </w:drawing>
+      </w:r>
+    </w:p>
+    <w:p>
+      <w:pPr>
+        <w:pStyle w:val="Akapitzlist"/>
+        <w:numPr>
+          <w:ilvl w:val="1"/>
+          <w:numId w:val="21"/>
+        </w:numPr>
+      </w:pPr>
+      <w:r>
+        <w:t>metoda wysokości "ostatni z największych" (LOM)</w:t>
+      </w:r>
+    </w:p>
+    <w:p>
+      <w:pPr>
+        <w:jc w:val="center"/>
+      </w:pPr>
+      <w:r>
+        <w:rPr>
+          <w:noProof/>
+          <w:lang w:eastAsia="pl-PL"/>
+        </w:rPr>
+        <w:drawing>
+          <wp:inline distT="0" distB="0" distL="0" distR="0">
+            <wp:extent cx="2255220" cy="1440000"/>
+            <wp:effectExtent l="19050" t="0" r="0" b="0"/>
+            <wp:docPr id="46" name="Obraz 46"/>
+            <wp:cNvGraphicFramePr>
+              <a:graphicFrameLocks xmlns:a="http://schemas.openxmlformats.org/drawingml/2006/main" noChangeAspect="1"/>
+            </wp:cNvGraphicFramePr>
+            <a:graphic xmlns:a="http://schemas.openxmlformats.org/drawingml/2006/main">
+              <a:graphicData uri="http://schemas.openxmlformats.org/drawingml/2006/picture">
+                <pic:pic xmlns:pic="http://schemas.openxmlformats.org/drawingml/2006/picture">
+                  <pic:nvPicPr>
+                    <pic:cNvPr id="0" name="Picture 46"/>
+                    <pic:cNvPicPr>
+                      <a:picLocks noChangeAspect="1" noChangeArrowheads="1"/>
+                    </pic:cNvPicPr>
+                  </pic:nvPicPr>
+                  <pic:blipFill>
+                    <a:blip r:embed="rId37" cstate="print"/>
+                    <a:srcRect/>
+                    <a:stretch>
+                      <a:fillRect/>
+                    </a:stretch>
+                  </pic:blipFill>
+                  <pic:spPr bwMode="auto">
+                    <a:xfrm>
+                      <a:off x="0" y="0"/>
+                      <a:ext cx="2255220" cy="1440000"/>
+                    </a:xfrm>
+                    <a:prstGeom prst="rect">
+                      <a:avLst/>
+                    </a:prstGeom>
+                    <a:noFill/>
+                    <a:ln w="9525">
+                      <a:noFill/>
+                      <a:miter lim="800000"/>
+                      <a:headEnd/>
+                      <a:tailEnd/>
+                    </a:ln>
+                  </pic:spPr>
+                </pic:pic>
+              </a:graphicData>
+            </a:graphic>
+          </wp:inline>
+        </w:drawing>
+      </w:r>
+    </w:p>
+    <w:p>
+      <w:pPr>
+        <w:pStyle w:val="Akapitzlist"/>
+        <w:numPr>
+          <w:ilvl w:val="1"/>
+          <w:numId w:val="21"/>
+        </w:numPr>
+      </w:pPr>
+      <w:r>
+        <w:t>metoda wysokości "środkowy z największych" (MOM)</w:t>
+      </w:r>
+    </w:p>
+    <w:p>
+      <w:pPr>
+        <w:jc w:val="center"/>
+      </w:pPr>
+      <w:r>
+        <w:rPr>
+          <w:noProof/>
+          <w:lang w:eastAsia="pl-PL"/>
+        </w:rPr>
+        <w:drawing>
+          <wp:inline distT="0" distB="0" distL="0" distR="0">
+            <wp:extent cx="2271303" cy="1440000"/>
+            <wp:effectExtent l="19050" t="0" r="0" b="0"/>
+            <wp:docPr id="49" name="Obraz 49"/>
+            <wp:cNvGraphicFramePr>
+              <a:graphicFrameLocks xmlns:a="http://schemas.openxmlformats.org/drawingml/2006/main" noChangeAspect="1"/>
+            </wp:cNvGraphicFramePr>
+            <a:graphic xmlns:a="http://schemas.openxmlformats.org/drawingml/2006/main">
+              <a:graphicData uri="http://schemas.openxmlformats.org/drawingml/2006/picture">
+                <pic:pic xmlns:pic="http://schemas.openxmlformats.org/drawingml/2006/picture">
+                  <pic:nvPicPr>
+                    <pic:cNvPr id="0" name="Picture 49"/>
+                    <pic:cNvPicPr>
+                      <a:picLocks noChangeAspect="1" noChangeArrowheads="1"/>
+                    </pic:cNvPicPr>
+                  </pic:nvPicPr>
+                  <pic:blipFill>
+                    <a:blip r:embed="rId38" cstate="print"/>
+                    <a:srcRect/>
+                    <a:stretch>
+                      <a:fillRect/>
+                    </a:stretch>
+                  </pic:blipFill>
+                  <pic:spPr bwMode="auto">
+                    <a:xfrm>
+                      <a:off x="0" y="0"/>
+                      <a:ext cx="2271303" cy="1440000"/>
+                    </a:xfrm>
+                    <a:prstGeom prst="rect">
+                      <a:avLst/>
+                    </a:prstGeom>
+                    <a:noFill/>
+                    <a:ln w="9525">
+                      <a:noFill/>
+                      <a:miter lim="800000"/>
+                      <a:headEnd/>
+                      <a:tailEnd/>
+                    </a:ln>
+                  </pic:spPr>
+                </pic:pic>
+              </a:graphicData>
+            </a:graphic>
+          </wp:inline>
+        </w:drawing>
+      </w:r>
+    </w:p>
+    <w:p>
+      <w:pPr>
+        <w:jc w:val="center"/>
+      </w:pPr>
+    </w:p>
+    <w:p>
+      <w:pPr>
+        <w:rPr>
+          <w:b/>
+        </w:rPr>
+      </w:pPr>
+      <w:r>
+        <w:rPr>
+          <w:b/>
+        </w:rPr>
+        <w:lastRenderedPageBreak/>
+        <w:t>Model TSK (</w:t>
+      </w:r>
+      <w:proofErr w:type="spellStart"/>
+      <w:r>
+        <w:rPr>
+          <w:b/>
+        </w:rPr>
+        <w:t>Takagi-Sugeno-Kang'a</w:t>
+      </w:r>
+      <w:proofErr w:type="spellEnd"/>
+      <w:r>
+        <w:rPr>
+          <w:b/>
+        </w:rPr>
+        <w:t>)</w:t>
+      </w:r>
+    </w:p>
+    <w:p>
+      <w:pPr>
+        <w:jc w:val="center"/>
+      </w:pPr>
+      <w:r>
+        <w:rPr>
+          <w:noProof/>
+          <w:lang w:eastAsia="pl-PL"/>
+        </w:rPr>
+        <w:drawing>
+          <wp:inline distT="0" distB="0" distL="0" distR="0">
+            <wp:extent cx="3934576" cy="1440000"/>
+            <wp:effectExtent l="19050" t="0" r="8774" b="0"/>
+            <wp:docPr id="52" name="Obraz 52"/>
+            <wp:cNvGraphicFramePr>
+              <a:graphicFrameLocks xmlns:a="http://schemas.openxmlformats.org/drawingml/2006/main" noChangeAspect="1"/>
+            </wp:cNvGraphicFramePr>
+            <a:graphic xmlns:a="http://schemas.openxmlformats.org/drawingml/2006/main">
+              <a:graphicData uri="http://schemas.openxmlformats.org/drawingml/2006/picture">
+                <pic:pic xmlns:pic="http://schemas.openxmlformats.org/drawingml/2006/picture">
+                  <pic:nvPicPr>
+                    <pic:cNvPr id="0" name="Picture 52"/>
+                    <pic:cNvPicPr>
+                      <a:picLocks noChangeAspect="1" noChangeArrowheads="1"/>
+                    </pic:cNvPicPr>
+                  </pic:nvPicPr>
+                  <pic:blipFill>
+                    <a:blip r:embed="rId39" cstate="print"/>
+                    <a:srcRect/>
+                    <a:stretch>
+                      <a:fillRect/>
+                    </a:stretch>
+                  </pic:blipFill>
+                  <pic:spPr bwMode="auto">
+                    <a:xfrm>
+                      <a:off x="0" y="0"/>
+                      <a:ext cx="3934576" cy="1440000"/>
+                    </a:xfrm>
+                    <a:prstGeom prst="rect">
+                      <a:avLst/>
+                    </a:prstGeom>
+                    <a:noFill/>
+                    <a:ln w="9525">
+                      <a:noFill/>
+                      <a:miter lim="800000"/>
+                      <a:headEnd/>
+                      <a:tailEnd/>
+                    </a:ln>
+                  </pic:spPr>
+                </pic:pic>
+              </a:graphicData>
+            </a:graphic>
+          </wp:inline>
+        </w:drawing>
+      </w:r>
+    </w:p>
+    <w:p>
+      <w:r>
+        <w:t>W tym modelu wniosek (reguła) jest w postaci ostrej. Nie ma zatem bloku wyostrzania. Reguły jednak też są w postaci IF...THEN...</w:t>
+      </w:r>
+    </w:p>
+    <w:p>
+      <w:r>
+        <w:t xml:space="preserve">Wnioskiem z pojedynczej reguły jest zależność funkcyjna zmiennej wyjściowej (z konkluzji) od zmiennych wejściowych (z przesłanek). Do przeprowadzenia procesu wnioskowania jest zatem niezbędna znajomość zależności funkcyjnych zmiennej wyjściowej od wejściowej. Wnioskiem ogólnym z kilku reguł jest średnia ważona konkluzji z pojedynczych reguł, </w:t>
+      </w:r>
+      <w:proofErr w:type="spellStart"/>
+      <w:r>
+        <w:t>gdziaktye</w:t>
+      </w:r>
+      <w:proofErr w:type="spellEnd"/>
+      <w:r>
+        <w:t xml:space="preserve"> wagami są poziomy aktywacji pojedynczych reguł.</w:t>
+      </w:r>
+    </w:p>
     <w:sectPr>
       <w:type w:val="continuous"/>
       <w:pgSz w:w="11906" w:h="16838" w:code="9"/>
@@ -5740,6 +7026,119 @@
     </w:lvl>
   </w:abstractNum>
   <w:abstractNum w:abstractNumId="4">
+    <w:nsid w:val="19395E1A"/>
+    <w:multiLevelType w:val="hybridMultilevel"/>
+    <w:tmpl w:val="062298EE"/>
+    <w:lvl w:ilvl="0" w:tplc="04150001">
+      <w:start w:val="1"/>
+      <w:numFmt w:val="bullet"/>
+      <w:lvlText w:val=""/>
+      <w:lvlJc w:val="left"/>
+      <w:pPr>
+        <w:ind w:left="720" w:hanging="360"/>
+      </w:pPr>
+      <w:rPr>
+        <w:rFonts w:ascii="Symbol" w:hAnsi="Symbol" w:hint="default"/>
+      </w:rPr>
+    </w:lvl>
+    <w:lvl w:ilvl="1" w:tplc="04150003">
+      <w:start w:val="1"/>
+      <w:numFmt w:val="bullet"/>
+      <w:lvlText w:val="o"/>
+      <w:lvlJc w:val="left"/>
+      <w:pPr>
+        <w:ind w:left="1440" w:hanging="360"/>
+      </w:pPr>
+      <w:rPr>
+        <w:rFonts w:ascii="Courier New" w:hAnsi="Courier New" w:cs="Courier New" w:hint="default"/>
+      </w:rPr>
+    </w:lvl>
+    <w:lvl w:ilvl="2" w:tplc="04150005" w:tentative="1">
+      <w:start w:val="1"/>
+      <w:numFmt w:val="bullet"/>
+      <w:lvlText w:val=""/>
+      <w:lvlJc w:val="left"/>
+      <w:pPr>
+        <w:ind w:left="2160" w:hanging="360"/>
+      </w:pPr>
+      <w:rPr>
+        <w:rFonts w:ascii="Wingdings" w:hAnsi="Wingdings" w:hint="default"/>
+      </w:rPr>
+    </w:lvl>
+    <w:lvl w:ilvl="3" w:tplc="04150001" w:tentative="1">
+      <w:start w:val="1"/>
+      <w:numFmt w:val="bullet"/>
+      <w:lvlText w:val=""/>
+      <w:lvlJc w:val="left"/>
+      <w:pPr>
+        <w:ind w:left="2880" w:hanging="360"/>
+      </w:pPr>
+      <w:rPr>
+        <w:rFonts w:ascii="Symbol" w:hAnsi="Symbol" w:hint="default"/>
+      </w:rPr>
+    </w:lvl>
+    <w:lvl w:ilvl="4" w:tplc="04150003" w:tentative="1">
+      <w:start w:val="1"/>
+      <w:numFmt w:val="bullet"/>
+      <w:lvlText w:val="o"/>
+      <w:lvlJc w:val="left"/>
+      <w:pPr>
+        <w:ind w:left="3600" w:hanging="360"/>
+      </w:pPr>
+      <w:rPr>
+        <w:rFonts w:ascii="Courier New" w:hAnsi="Courier New" w:cs="Courier New" w:hint="default"/>
+      </w:rPr>
+    </w:lvl>
+    <w:lvl w:ilvl="5" w:tplc="04150005" w:tentative="1">
+      <w:start w:val="1"/>
+      <w:numFmt w:val="bullet"/>
+      <w:lvlText w:val=""/>
+      <w:lvlJc w:val="left"/>
+      <w:pPr>
+        <w:ind w:left="4320" w:hanging="360"/>
+      </w:pPr>
+      <w:rPr>
+        <w:rFonts w:ascii="Wingdings" w:hAnsi="Wingdings" w:hint="default"/>
+      </w:rPr>
+    </w:lvl>
+    <w:lvl w:ilvl="6" w:tplc="04150001" w:tentative="1">
+      <w:start w:val="1"/>
+      <w:numFmt w:val="bullet"/>
+      <w:lvlText w:val=""/>
+      <w:lvlJc w:val="left"/>
+      <w:pPr>
+        <w:ind w:left="5040" w:hanging="360"/>
+      </w:pPr>
+      <w:rPr>
+        <w:rFonts w:ascii="Symbol" w:hAnsi="Symbol" w:hint="default"/>
+      </w:rPr>
+    </w:lvl>
+    <w:lvl w:ilvl="7" w:tplc="04150003" w:tentative="1">
+      <w:start w:val="1"/>
+      <w:numFmt w:val="bullet"/>
+      <w:lvlText w:val="o"/>
+      <w:lvlJc w:val="left"/>
+      <w:pPr>
+        <w:ind w:left="5760" w:hanging="360"/>
+      </w:pPr>
+      <w:rPr>
+        <w:rFonts w:ascii="Courier New" w:hAnsi="Courier New" w:cs="Courier New" w:hint="default"/>
+      </w:rPr>
+    </w:lvl>
+    <w:lvl w:ilvl="8" w:tplc="04150005" w:tentative="1">
+      <w:start w:val="1"/>
+      <w:numFmt w:val="bullet"/>
+      <w:lvlText w:val=""/>
+      <w:lvlJc w:val="left"/>
+      <w:pPr>
+        <w:ind w:left="6480" w:hanging="360"/>
+      </w:pPr>
+      <w:rPr>
+        <w:rFonts w:ascii="Wingdings" w:hAnsi="Wingdings" w:hint="default"/>
+      </w:rPr>
+    </w:lvl>
+  </w:abstractNum>
+  <w:abstractNum w:abstractNumId="5">
     <w:nsid w:val="21B003D5"/>
     <w:multiLevelType w:val="hybridMultilevel"/>
     <w:tmpl w:val="4EFC84C2"/>
@@ -5852,7 +7251,7 @@
       </w:rPr>
     </w:lvl>
   </w:abstractNum>
-  <w:abstractNum w:abstractNumId="5">
+  <w:abstractNum w:abstractNumId="6">
     <w:nsid w:val="24686D41"/>
     <w:multiLevelType w:val="hybridMultilevel"/>
     <w:tmpl w:val="30D49C96"/>
@@ -5992,7 +7391,7 @@
       </w:rPr>
     </w:lvl>
   </w:abstractNum>
-  <w:abstractNum w:abstractNumId="6">
+  <w:abstractNum w:abstractNumId="7">
     <w:nsid w:val="299C107E"/>
     <w:multiLevelType w:val="hybridMultilevel"/>
     <w:tmpl w:val="C22CBB80"/>
@@ -6105,7 +7504,7 @@
       </w:rPr>
     </w:lvl>
   </w:abstractNum>
-  <w:abstractNum w:abstractNumId="7">
+  <w:abstractNum w:abstractNumId="8">
     <w:nsid w:val="2DD80025"/>
     <w:multiLevelType w:val="hybridMultilevel"/>
     <w:tmpl w:val="5F7A23AE"/>
@@ -6218,7 +7617,120 @@
       </w:rPr>
     </w:lvl>
   </w:abstractNum>
-  <w:abstractNum w:abstractNumId="8">
+  <w:abstractNum w:abstractNumId="9">
+    <w:nsid w:val="35FC4DAA"/>
+    <w:multiLevelType w:val="hybridMultilevel"/>
+    <w:tmpl w:val="866EC394"/>
+    <w:lvl w:ilvl="0" w:tplc="04150001">
+      <w:start w:val="1"/>
+      <w:numFmt w:val="bullet"/>
+      <w:lvlText w:val=""/>
+      <w:lvlJc w:val="left"/>
+      <w:pPr>
+        <w:ind w:left="720" w:hanging="360"/>
+      </w:pPr>
+      <w:rPr>
+        <w:rFonts w:ascii="Symbol" w:hAnsi="Symbol" w:hint="default"/>
+      </w:rPr>
+    </w:lvl>
+    <w:lvl w:ilvl="1" w:tplc="04150003">
+      <w:start w:val="1"/>
+      <w:numFmt w:val="bullet"/>
+      <w:lvlText w:val="o"/>
+      <w:lvlJc w:val="left"/>
+      <w:pPr>
+        <w:ind w:left="1440" w:hanging="360"/>
+      </w:pPr>
+      <w:rPr>
+        <w:rFonts w:ascii="Courier New" w:hAnsi="Courier New" w:cs="Courier New" w:hint="default"/>
+      </w:rPr>
+    </w:lvl>
+    <w:lvl w:ilvl="2" w:tplc="04150005" w:tentative="1">
+      <w:start w:val="1"/>
+      <w:numFmt w:val="bullet"/>
+      <w:lvlText w:val=""/>
+      <w:lvlJc w:val="left"/>
+      <w:pPr>
+        <w:ind w:left="2160" w:hanging="360"/>
+      </w:pPr>
+      <w:rPr>
+        <w:rFonts w:ascii="Wingdings" w:hAnsi="Wingdings" w:hint="default"/>
+      </w:rPr>
+    </w:lvl>
+    <w:lvl w:ilvl="3" w:tplc="04150001" w:tentative="1">
+      <w:start w:val="1"/>
+      <w:numFmt w:val="bullet"/>
+      <w:lvlText w:val=""/>
+      <w:lvlJc w:val="left"/>
+      <w:pPr>
+        <w:ind w:left="2880" w:hanging="360"/>
+      </w:pPr>
+      <w:rPr>
+        <w:rFonts w:ascii="Symbol" w:hAnsi="Symbol" w:hint="default"/>
+      </w:rPr>
+    </w:lvl>
+    <w:lvl w:ilvl="4" w:tplc="04150003" w:tentative="1">
+      <w:start w:val="1"/>
+      <w:numFmt w:val="bullet"/>
+      <w:lvlText w:val="o"/>
+      <w:lvlJc w:val="left"/>
+      <w:pPr>
+        <w:ind w:left="3600" w:hanging="360"/>
+      </w:pPr>
+      <w:rPr>
+        <w:rFonts w:ascii="Courier New" w:hAnsi="Courier New" w:cs="Courier New" w:hint="default"/>
+      </w:rPr>
+    </w:lvl>
+    <w:lvl w:ilvl="5" w:tplc="04150005" w:tentative="1">
+      <w:start w:val="1"/>
+      <w:numFmt w:val="bullet"/>
+      <w:lvlText w:val=""/>
+      <w:lvlJc w:val="left"/>
+      <w:pPr>
+        <w:ind w:left="4320" w:hanging="360"/>
+      </w:pPr>
+      <w:rPr>
+        <w:rFonts w:ascii="Wingdings" w:hAnsi="Wingdings" w:hint="default"/>
+      </w:rPr>
+    </w:lvl>
+    <w:lvl w:ilvl="6" w:tplc="04150001" w:tentative="1">
+      <w:start w:val="1"/>
+      <w:numFmt w:val="bullet"/>
+      <w:lvlText w:val=""/>
+      <w:lvlJc w:val="left"/>
+      <w:pPr>
+        <w:ind w:left="5040" w:hanging="360"/>
+      </w:pPr>
+      <w:rPr>
+        <w:rFonts w:ascii="Symbol" w:hAnsi="Symbol" w:hint="default"/>
+      </w:rPr>
+    </w:lvl>
+    <w:lvl w:ilvl="7" w:tplc="04150003" w:tentative="1">
+      <w:start w:val="1"/>
+      <w:numFmt w:val="bullet"/>
+      <w:lvlText w:val="o"/>
+      <w:lvlJc w:val="left"/>
+      <w:pPr>
+        <w:ind w:left="5760" w:hanging="360"/>
+      </w:pPr>
+      <w:rPr>
+        <w:rFonts w:ascii="Courier New" w:hAnsi="Courier New" w:cs="Courier New" w:hint="default"/>
+      </w:rPr>
+    </w:lvl>
+    <w:lvl w:ilvl="8" w:tplc="04150005" w:tentative="1">
+      <w:start w:val="1"/>
+      <w:numFmt w:val="bullet"/>
+      <w:lvlText w:val=""/>
+      <w:lvlJc w:val="left"/>
+      <w:pPr>
+        <w:ind w:left="6480" w:hanging="360"/>
+      </w:pPr>
+      <w:rPr>
+        <w:rFonts w:ascii="Wingdings" w:hAnsi="Wingdings" w:hint="default"/>
+      </w:rPr>
+    </w:lvl>
+  </w:abstractNum>
+  <w:abstractNum w:abstractNumId="10">
     <w:nsid w:val="38363114"/>
     <w:multiLevelType w:val="hybridMultilevel"/>
     <w:tmpl w:val="FCA01B72"/>
@@ -6331,7 +7843,7 @@
       </w:rPr>
     </w:lvl>
   </w:abstractNum>
-  <w:abstractNum w:abstractNumId="9">
+  <w:abstractNum w:abstractNumId="11">
     <w:nsid w:val="3E516FC1"/>
     <w:multiLevelType w:val="hybridMultilevel"/>
     <w:tmpl w:val="37A4E00C"/>
@@ -6444,7 +7956,7 @@
       </w:rPr>
     </w:lvl>
   </w:abstractNum>
-  <w:abstractNum w:abstractNumId="10">
+  <w:abstractNum w:abstractNumId="12">
     <w:nsid w:val="41A939F4"/>
     <w:multiLevelType w:val="hybridMultilevel"/>
     <w:tmpl w:val="1D6E554C"/>
@@ -6557,7 +8069,7 @@
       </w:rPr>
     </w:lvl>
   </w:abstractNum>
-  <w:abstractNum w:abstractNumId="11">
+  <w:abstractNum w:abstractNumId="13">
     <w:nsid w:val="456D260D"/>
     <w:multiLevelType w:val="hybridMultilevel"/>
     <w:tmpl w:val="DD886388"/>
@@ -6670,7 +8182,7 @@
       </w:rPr>
     </w:lvl>
   </w:abstractNum>
-  <w:abstractNum w:abstractNumId="12">
+  <w:abstractNum w:abstractNumId="14">
     <w:nsid w:val="47E9673E"/>
     <w:multiLevelType w:val="hybridMultilevel"/>
     <w:tmpl w:val="1A3841B6"/>
@@ -6783,7 +8295,7 @@
       </w:rPr>
     </w:lvl>
   </w:abstractNum>
-  <w:abstractNum w:abstractNumId="13">
+  <w:abstractNum w:abstractNumId="15">
     <w:nsid w:val="542D7FDF"/>
     <w:multiLevelType w:val="hybridMultilevel"/>
     <w:tmpl w:val="E886EE84"/>
@@ -6896,7 +8408,7 @@
       </w:rPr>
     </w:lvl>
   </w:abstractNum>
-  <w:abstractNum w:abstractNumId="14">
+  <w:abstractNum w:abstractNumId="16">
     <w:nsid w:val="57AA5D0C"/>
     <w:multiLevelType w:val="hybridMultilevel"/>
     <w:tmpl w:val="B8AADEEC"/>
@@ -7009,7 +8521,7 @@
       </w:rPr>
     </w:lvl>
   </w:abstractNum>
-  <w:abstractNum w:abstractNumId="15">
+  <w:abstractNum w:abstractNumId="17">
     <w:nsid w:val="5D402F0F"/>
     <w:multiLevelType w:val="hybridMultilevel"/>
     <w:tmpl w:val="06C4EEAC"/>
@@ -7122,7 +8634,7 @@
       </w:rPr>
     </w:lvl>
   </w:abstractNum>
-  <w:abstractNum w:abstractNumId="16">
+  <w:abstractNum w:abstractNumId="18">
     <w:nsid w:val="62396C77"/>
     <w:multiLevelType w:val="hybridMultilevel"/>
     <w:tmpl w:val="E21E2F0E"/>
@@ -7235,7 +8747,7 @@
       </w:rPr>
     </w:lvl>
   </w:abstractNum>
-  <w:abstractNum w:abstractNumId="17">
+  <w:abstractNum w:abstractNumId="19">
     <w:nsid w:val="698568D4"/>
     <w:multiLevelType w:val="hybridMultilevel"/>
     <w:tmpl w:val="A5F4FF92"/>
@@ -7348,7 +8860,7 @@
       </w:rPr>
     </w:lvl>
   </w:abstractNum>
-  <w:abstractNum w:abstractNumId="18">
+  <w:abstractNum w:abstractNumId="20">
     <w:nsid w:val="7B071E1E"/>
     <w:multiLevelType w:val="hybridMultilevel"/>
     <w:tmpl w:val="C5EA5DC2"/>
@@ -7462,34 +8974,34 @@
     </w:lvl>
   </w:abstractNum>
   <w:num w:numId="1">
+    <w:abstractNumId w:val="17"/>
+  </w:num>
+  <w:num w:numId="2">
     <w:abstractNumId w:val="15"/>
   </w:num>
-  <w:num w:numId="2">
+  <w:num w:numId="3">
+    <w:abstractNumId w:val="14"/>
+  </w:num>
+  <w:num w:numId="4">
+    <w:abstractNumId w:val="19"/>
+  </w:num>
+  <w:num w:numId="5">
     <w:abstractNumId w:val="13"/>
   </w:num>
-  <w:num w:numId="3">
-    <w:abstractNumId w:val="12"/>
+  <w:num w:numId="6">
+    <w:abstractNumId w:val="5"/>
   </w:num>
-  <w:num w:numId="4">
-    <w:abstractNumId w:val="17"/>
+  <w:num w:numId="7">
+    <w:abstractNumId w:val="7"/>
   </w:num>
-  <w:num w:numId="5">
+  <w:num w:numId="8">
     <w:abstractNumId w:val="11"/>
   </w:num>
-  <w:num w:numId="6">
-    <w:abstractNumId w:val="4"/>
-  </w:num>
-  <w:num w:numId="7">
-    <w:abstractNumId w:val="6"/>
-  </w:num>
-  <w:num w:numId="8">
-    <w:abstractNumId w:val="9"/>
-  </w:num>
   <w:num w:numId="9">
-    <w:abstractNumId w:val="14"/>
+    <w:abstractNumId w:val="16"/>
   </w:num>
   <w:num w:numId="10">
-    <w:abstractNumId w:val="18"/>
+    <w:abstractNumId w:val="20"/>
   </w:num>
   <w:num w:numId="11">
     <w:abstractNumId w:val="0"/>
@@ -7498,16 +9010,16 @@
     <w:abstractNumId w:val="3"/>
   </w:num>
   <w:num w:numId="13">
-    <w:abstractNumId w:val="8"/>
+    <w:abstractNumId w:val="10"/>
   </w:num>
   <w:num w:numId="14">
-    <w:abstractNumId w:val="10"/>
+    <w:abstractNumId w:val="12"/>
   </w:num>
   <w:num w:numId="15">
-    <w:abstractNumId w:val="16"/>
+    <w:abstractNumId w:val="18"/>
   </w:num>
   <w:num w:numId="16">
-    <w:abstractNumId w:val="5"/>
+    <w:abstractNumId w:val="6"/>
   </w:num>
   <w:num w:numId="17">
     <w:abstractNumId w:val="2"/>
@@ -7516,7 +9028,13 @@
     <w:abstractNumId w:val="1"/>
   </w:num>
   <w:num w:numId="19">
-    <w:abstractNumId w:val="7"/>
+    <w:abstractNumId w:val="8"/>
+  </w:num>
+  <w:num w:numId="20">
+    <w:abstractNumId w:val="4"/>
+  </w:num>
+  <w:num w:numId="21">
+    <w:abstractNumId w:val="9"/>
   </w:num>
   <w:numIdMacAtCleanup w:val="13"/>
 </w:numbering>
@@ -8594,7 +10112,7 @@
 </file>
 
 <file path=customXml/itemProps1.xml><?xml version="1.0" encoding="utf-8"?>
-<ds:datastoreItem xmlns:ds="http://schemas.openxmlformats.org/officeDocument/2006/customXml" ds:itemID="{4AD89854-ECE6-4F52-94E0-A06E47570A09}">
+<ds:datastoreItem xmlns:ds="http://schemas.openxmlformats.org/officeDocument/2006/customXml" ds:itemID="{8343797E-9A94-45CB-8A53-4A39C9566872}">
   <ds:schemaRefs>
     <ds:schemaRef ds:uri="http://schemas.openxmlformats.org/officeDocument/2006/bibliography"/>
   </ds:schemaRefs>

</xml_diff>

<commit_message>
[Opracowanie] 6/12 - specjalnościowe
</commit_message>
<xml_diff>
--- a/Dokumenty/Obrona/Opracowanie_PytaniaSpecjalnościowe.docx
+++ b/Dokumenty/Obrona/Opracowanie_PytaniaSpecjalnościowe.docx
@@ -6510,6 +6510,2270 @@
         <w:t xml:space="preserve"> wagami są poziomy aktywacji pojedynczych reguł.</w:t>
       </w:r>
     </w:p>
+    <w:p>
+      <w:pPr>
+        <w:pStyle w:val="Nagwek1"/>
+      </w:pPr>
+      <w:r>
+        <w:t>6. Typy sieci neuronowych i ich zastosowanie.</w:t>
+      </w:r>
+    </w:p>
+    <w:p/>
+    <w:p>
+      <w:r>
+        <w:rPr>
+          <w:b/>
+        </w:rPr>
+        <w:t xml:space="preserve">Sztuczne sieci neuronowe </w:t>
+      </w:r>
+      <w:r>
+        <w:t>to struktury, składające się z prostych jednostek obliczeniowych (sztucznych neuronów), przetwarzających dane, komunikujących się między sobą i pracujących równolegle. Powstały na gruncie wiedzy o działaniu systemu nerwowego istot żywych i stanowią próbę wykorzystania zjawisk zachodzących w systemach nerwowych przy poszukiwaniu nowych rozwiązań technologicznych.</w:t>
+      </w:r>
+    </w:p>
+    <w:p>
+      <w:r>
+        <w:rPr>
+          <w:b/>
+        </w:rPr>
+        <w:t xml:space="preserve">Sztuczny neuron </w:t>
+      </w:r>
+      <w:r>
+        <w:t>można rozpatrywać jako specyficzny przetwornik sygnałów.</w:t>
+      </w:r>
+    </w:p>
+    <w:p>
+      <w:pPr>
+        <w:jc w:val="center"/>
+      </w:pPr>
+      <w:r>
+        <w:rPr>
+          <w:noProof/>
+          <w:lang w:eastAsia="pl-PL"/>
+        </w:rPr>
+        <w:drawing>
+          <wp:inline distT="0" distB="0" distL="0" distR="0">
+            <wp:extent cx="2024106" cy="1080000"/>
+            <wp:effectExtent l="19050" t="0" r="0" b="0"/>
+            <wp:docPr id="16" name="Obraz 1"/>
+            <wp:cNvGraphicFramePr>
+              <a:graphicFrameLocks xmlns:a="http://schemas.openxmlformats.org/drawingml/2006/main" noChangeAspect="1"/>
+            </wp:cNvGraphicFramePr>
+            <a:graphic xmlns:a="http://schemas.openxmlformats.org/drawingml/2006/main">
+              <a:graphicData uri="http://schemas.openxmlformats.org/drawingml/2006/picture">
+                <pic:pic xmlns:pic="http://schemas.openxmlformats.org/drawingml/2006/picture">
+                  <pic:nvPicPr>
+                    <pic:cNvPr id="0" name="Picture 1"/>
+                    <pic:cNvPicPr>
+                      <a:picLocks noChangeAspect="1" noChangeArrowheads="1"/>
+                    </pic:cNvPicPr>
+                  </pic:nvPicPr>
+                  <pic:blipFill>
+                    <a:blip r:embed="rId40" cstate="print"/>
+                    <a:srcRect/>
+                    <a:stretch>
+                      <a:fillRect/>
+                    </a:stretch>
+                  </pic:blipFill>
+                  <pic:spPr bwMode="auto">
+                    <a:xfrm>
+                      <a:off x="0" y="0"/>
+                      <a:ext cx="2024106" cy="1080000"/>
+                    </a:xfrm>
+                    <a:prstGeom prst="rect">
+                      <a:avLst/>
+                    </a:prstGeom>
+                    <a:noFill/>
+                    <a:ln w="9525">
+                      <a:noFill/>
+                      <a:miter lim="800000"/>
+                      <a:headEnd/>
+                      <a:tailEnd/>
+                    </a:ln>
+                  </pic:spPr>
+                </pic:pic>
+              </a:graphicData>
+            </a:graphic>
+          </wp:inline>
+        </w:drawing>
+      </w:r>
+    </w:p>
+    <w:p>
+      <w:pPr>
+        <w:rPr>
+          <w:b/>
+        </w:rPr>
+      </w:pPr>
+      <w:r>
+        <w:rPr>
+          <w:b/>
+        </w:rPr>
+        <w:t>Podstawowe elementy składowe neuronu:</w:t>
+      </w:r>
+    </w:p>
+    <w:p>
+      <w:pPr>
+        <w:pStyle w:val="Akapitzlist"/>
+        <w:numPr>
+          <w:ilvl w:val="0"/>
+          <w:numId w:val="22"/>
+        </w:numPr>
+      </w:pPr>
+      <w:r>
+        <w:t xml:space="preserve">n wejść neuronu wraz z wagami </w:t>
+      </w:r>
+      <w:proofErr w:type="spellStart"/>
+      <w:r>
+        <w:t>w</w:t>
+      </w:r>
+      <w:r>
+        <w:rPr>
+          <w:vertAlign w:val="subscript"/>
+        </w:rPr>
+        <w:t>i</w:t>
+      </w:r>
+      <w:proofErr w:type="spellEnd"/>
+      <w:r>
+        <w:t xml:space="preserve"> (wektor wag w oraz wektor sygnałów wejściowych x),</w:t>
+      </w:r>
+    </w:p>
+    <w:p>
+      <w:pPr>
+        <w:pStyle w:val="Akapitzlist"/>
+        <w:numPr>
+          <w:ilvl w:val="0"/>
+          <w:numId w:val="22"/>
+        </w:numPr>
+      </w:pPr>
+      <w:r>
+        <w:t xml:space="preserve">pobudzenie </w:t>
+      </w:r>
+      <w:r>
+        <w:rPr>
+          <w:b/>
+        </w:rPr>
+        <w:t>e</w:t>
+      </w:r>
+      <w:r>
+        <w:t xml:space="preserve"> neuronu:</w:t>
+      </w:r>
+    </w:p>
+    <w:p>
+      <w:pPr>
+        <w:pStyle w:val="Akapitzlist"/>
+        <w:jc w:val="center"/>
+      </w:pPr>
+      <w:r>
+        <w:rPr>
+          <w:noProof/>
+          <w:lang w:eastAsia="pl-PL"/>
+        </w:rPr>
+        <w:drawing>
+          <wp:inline distT="0" distB="0" distL="0" distR="0">
+            <wp:extent cx="1252174" cy="360000"/>
+            <wp:effectExtent l="19050" t="0" r="5126" b="0"/>
+            <wp:docPr id="26" name="Obraz 4"/>
+            <wp:cNvGraphicFramePr>
+              <a:graphicFrameLocks xmlns:a="http://schemas.openxmlformats.org/drawingml/2006/main" noChangeAspect="1"/>
+            </wp:cNvGraphicFramePr>
+            <a:graphic xmlns:a="http://schemas.openxmlformats.org/drawingml/2006/main">
+              <a:graphicData uri="http://schemas.openxmlformats.org/drawingml/2006/picture">
+                <pic:pic xmlns:pic="http://schemas.openxmlformats.org/drawingml/2006/picture">
+                  <pic:nvPicPr>
+                    <pic:cNvPr id="0" name="Picture 4"/>
+                    <pic:cNvPicPr>
+                      <a:picLocks noChangeAspect="1" noChangeArrowheads="1"/>
+                    </pic:cNvPicPr>
+                  </pic:nvPicPr>
+                  <pic:blipFill>
+                    <a:blip r:embed="rId41" cstate="print"/>
+                    <a:srcRect/>
+                    <a:stretch>
+                      <a:fillRect/>
+                    </a:stretch>
+                  </pic:blipFill>
+                  <pic:spPr bwMode="auto">
+                    <a:xfrm>
+                      <a:off x="0" y="0"/>
+                      <a:ext cx="1252174" cy="360000"/>
+                    </a:xfrm>
+                    <a:prstGeom prst="rect">
+                      <a:avLst/>
+                    </a:prstGeom>
+                    <a:noFill/>
+                    <a:ln w="9525">
+                      <a:noFill/>
+                      <a:miter lim="800000"/>
+                      <a:headEnd/>
+                      <a:tailEnd/>
+                    </a:ln>
+                  </pic:spPr>
+                </pic:pic>
+              </a:graphicData>
+            </a:graphic>
+          </wp:inline>
+        </w:drawing>
+      </w:r>
+    </w:p>
+    <w:p>
+      <w:pPr>
+        <w:pStyle w:val="Akapitzlist"/>
+        <w:numPr>
+          <w:ilvl w:val="0"/>
+          <w:numId w:val="22"/>
+        </w:numPr>
+      </w:pPr>
+      <w:r>
+        <w:t>funkcja aktywacji (przejścia)</w:t>
+      </w:r>
+      <w:r>
+        <w:t>,</w:t>
+      </w:r>
+    </w:p>
+    <w:p>
+      <w:pPr>
+        <w:rPr>
+          <w:rFonts w:eastAsiaTheme="minorEastAsia"/>
+        </w:rPr>
+      </w:pPr>
+      <m:oMathPara>
+        <m:oMath>
+          <m:r>
+            <w:rPr>
+              <w:rFonts w:ascii="Cambria Math" w:hAnsi="Cambria Math"/>
+            </w:rPr>
+            <m:t>y=f(e)</m:t>
+          </m:r>
+        </m:oMath>
+      </m:oMathPara>
+    </w:p>
+    <w:p>
+      <w:pPr>
+        <w:pStyle w:val="Akapitzlist"/>
+        <w:numPr>
+          <w:ilvl w:val="0"/>
+          <w:numId w:val="22"/>
+        </w:numPr>
+      </w:pPr>
+      <w:r>
+        <w:t xml:space="preserve">jeden sygnał wyjściowy </w:t>
+      </w:r>
+      <w:r>
+        <w:rPr>
+          <w:b/>
+        </w:rPr>
+        <w:t>y</w:t>
+      </w:r>
+      <w:r>
+        <w:t>,</w:t>
+      </w:r>
+    </w:p>
+    <w:p>
+      <w:r>
+        <w:t>Zatem formuła opisująca działanie neuronu:</w:t>
+      </w:r>
+    </w:p>
+    <w:p>
+      <w:pPr>
+        <w:jc w:val="center"/>
+      </w:pPr>
+      <w:r>
+        <w:rPr>
+          <w:noProof/>
+          <w:lang w:eastAsia="pl-PL"/>
+        </w:rPr>
+        <w:drawing>
+          <wp:inline distT="0" distB="0" distL="0" distR="0">
+            <wp:extent cx="866123" cy="360000"/>
+            <wp:effectExtent l="19050" t="0" r="0" b="0"/>
+            <wp:docPr id="29" name="Obraz 13"/>
+            <wp:cNvGraphicFramePr>
+              <a:graphicFrameLocks xmlns:a="http://schemas.openxmlformats.org/drawingml/2006/main" noChangeAspect="1"/>
+            </wp:cNvGraphicFramePr>
+            <a:graphic xmlns:a="http://schemas.openxmlformats.org/drawingml/2006/main">
+              <a:graphicData uri="http://schemas.openxmlformats.org/drawingml/2006/picture">
+                <pic:pic xmlns:pic="http://schemas.openxmlformats.org/drawingml/2006/picture">
+                  <pic:nvPicPr>
+                    <pic:cNvPr id="0" name="Picture 13"/>
+                    <pic:cNvPicPr>
+                      <a:picLocks noChangeAspect="1" noChangeArrowheads="1"/>
+                    </pic:cNvPicPr>
+                  </pic:nvPicPr>
+                  <pic:blipFill>
+                    <a:blip r:embed="rId42" cstate="print"/>
+                    <a:srcRect/>
+                    <a:stretch>
+                      <a:fillRect/>
+                    </a:stretch>
+                  </pic:blipFill>
+                  <pic:spPr bwMode="auto">
+                    <a:xfrm>
+                      <a:off x="0" y="0"/>
+                      <a:ext cx="866123" cy="360000"/>
+                    </a:xfrm>
+                    <a:prstGeom prst="rect">
+                      <a:avLst/>
+                    </a:prstGeom>
+                    <a:noFill/>
+                    <a:ln w="9525">
+                      <a:noFill/>
+                      <a:miter lim="800000"/>
+                      <a:headEnd/>
+                      <a:tailEnd/>
+                    </a:ln>
+                  </pic:spPr>
+                </pic:pic>
+              </a:graphicData>
+            </a:graphic>
+          </wp:inline>
+        </w:drawing>
+      </w:r>
+    </w:p>
+    <w:p>
+      <w:r>
+        <w:t>Jak wynika z powyższego wzoru działanie neuronu jest bardzo proste. Sygnały wejściowe x</w:t>
+      </w:r>
+      <w:r>
+        <w:rPr>
+          <w:vertAlign w:val="subscript"/>
+        </w:rPr>
+        <w:t xml:space="preserve">1, </w:t>
+      </w:r>
+      <w:r>
+        <w:t>x</w:t>
+      </w:r>
+      <w:r>
+        <w:rPr>
+          <w:vertAlign w:val="subscript"/>
+        </w:rPr>
+        <w:t>2</w:t>
+      </w:r>
+      <w:r>
+        <w:t xml:space="preserve"> ... </w:t>
+      </w:r>
+      <w:proofErr w:type="spellStart"/>
+      <w:r>
+        <w:t>x</w:t>
+      </w:r>
+      <w:r>
+        <w:rPr>
+          <w:vertAlign w:val="subscript"/>
+        </w:rPr>
+        <w:t>n</w:t>
+      </w:r>
+      <w:proofErr w:type="spellEnd"/>
+      <w:r>
+        <w:t xml:space="preserve"> zostają </w:t>
+      </w:r>
+      <w:proofErr w:type="spellStart"/>
+      <w:r>
+        <w:t>ponożone</w:t>
+      </w:r>
+      <w:proofErr w:type="spellEnd"/>
+      <w:r>
+        <w:t xml:space="preserve"> przez odpowiednie wagi w</w:t>
+      </w:r>
+      <w:r>
+        <w:rPr>
+          <w:vertAlign w:val="subscript"/>
+        </w:rPr>
+        <w:t>1</w:t>
+      </w:r>
+      <w:r>
+        <w:t>, w</w:t>
+      </w:r>
+      <w:r>
+        <w:rPr>
+          <w:vertAlign w:val="subscript"/>
+        </w:rPr>
+        <w:t xml:space="preserve">2 </w:t>
+      </w:r>
+      <w:r>
+        <w:t xml:space="preserve">... </w:t>
+      </w:r>
+      <w:proofErr w:type="spellStart"/>
+      <w:r>
+        <w:t>w</w:t>
+      </w:r>
+      <w:r>
+        <w:rPr>
+          <w:vertAlign w:val="subscript"/>
+        </w:rPr>
+        <w:t>n</w:t>
+      </w:r>
+      <w:proofErr w:type="spellEnd"/>
+      <w:r>
+        <w:t xml:space="preserve">, a następnie otrzymane wartości są sumowane. W wyniku tych operacji powstaje sygnał poddawany działaniu funkcji aktywacji </w:t>
+      </w:r>
+      <w:r>
+        <w:rPr>
+          <w:b/>
+        </w:rPr>
+        <w:t>f</w:t>
+      </w:r>
+      <w:r>
+        <w:t>. O właściwościach neuronu decydują wagi oraz rodzaj i parametry funkcji aktywacji. Wagi są dobierane w procesie uczenia sieci.</w:t>
+      </w:r>
+    </w:p>
+    <w:p>
+      <w:pPr>
+        <w:rPr>
+          <w:b/>
+        </w:rPr>
+      </w:pPr>
+      <w:r>
+        <w:rPr>
+          <w:b/>
+        </w:rPr>
+        <w:lastRenderedPageBreak/>
+        <w:t>Podstawowe typy funkcji aktywacji:</w:t>
+      </w:r>
+    </w:p>
+    <w:p>
+      <w:pPr>
+        <w:pStyle w:val="Akapitzlist"/>
+        <w:numPr>
+          <w:ilvl w:val="0"/>
+          <w:numId w:val="22"/>
+        </w:numPr>
+      </w:pPr>
+      <w:r>
+        <w:t>liniowa</w:t>
+      </w:r>
+      <w:r>
+        <w:tab/>
+        <w:t xml:space="preserve"> </w:t>
+      </w:r>
+      <m:oMath>
+        <m:r>
+          <w:rPr>
+            <w:rFonts w:ascii="Cambria Math" w:hAnsi="Cambria Math"/>
+          </w:rPr>
+          <w:tab/>
+          <m:t>y=k∙e</m:t>
+        </m:r>
+      </m:oMath>
+    </w:p>
+    <w:p>
+      <w:pPr>
+        <w:pStyle w:val="Akapitzlist"/>
+        <w:numPr>
+          <w:ilvl w:val="0"/>
+          <w:numId w:val="22"/>
+        </w:numPr>
+      </w:pPr>
+      <w:r>
+        <w:rPr>
+          <w:rFonts w:eastAsiaTheme="minorEastAsia"/>
+          <w:noProof/>
+          <w:lang w:eastAsia="pl-PL"/>
+        </w:rPr>
+        <w:drawing>
+          <wp:anchor distT="0" distB="0" distL="114300" distR="114300" simplePos="0" relativeHeight="251670528" behindDoc="0" locked="0" layoutInCell="1" allowOverlap="1">
+            <wp:simplePos x="0" y="0"/>
+            <wp:positionH relativeFrom="column">
+              <wp:posOffset>3923030</wp:posOffset>
+            </wp:positionH>
+            <wp:positionV relativeFrom="paragraph">
+              <wp:posOffset>97790</wp:posOffset>
+            </wp:positionV>
+            <wp:extent cx="971550" cy="326390"/>
+            <wp:effectExtent l="19050" t="0" r="0" b="0"/>
+            <wp:wrapSquare wrapText="bothSides"/>
+            <wp:docPr id="30" name="Obraz 16"/>
+            <wp:cNvGraphicFramePr>
+              <a:graphicFrameLocks xmlns:a="http://schemas.openxmlformats.org/drawingml/2006/main" noChangeAspect="1"/>
+            </wp:cNvGraphicFramePr>
+            <a:graphic xmlns:a="http://schemas.openxmlformats.org/drawingml/2006/main">
+              <a:graphicData uri="http://schemas.openxmlformats.org/drawingml/2006/picture">
+                <pic:pic xmlns:pic="http://schemas.openxmlformats.org/drawingml/2006/picture">
+                  <pic:nvPicPr>
+                    <pic:cNvPr id="0" name="Picture 16"/>
+                    <pic:cNvPicPr>
+                      <a:picLocks noChangeAspect="1" noChangeArrowheads="1"/>
+                    </pic:cNvPicPr>
+                  </pic:nvPicPr>
+                  <pic:blipFill>
+                    <a:blip r:embed="rId43" cstate="print"/>
+                    <a:srcRect/>
+                    <a:stretch>
+                      <a:fillRect/>
+                    </a:stretch>
+                  </pic:blipFill>
+                  <pic:spPr bwMode="auto">
+                    <a:xfrm>
+                      <a:off x="0" y="0"/>
+                      <a:ext cx="971550" cy="326390"/>
+                    </a:xfrm>
+                    <a:prstGeom prst="rect">
+                      <a:avLst/>
+                    </a:prstGeom>
+                    <a:noFill/>
+                    <a:ln w="9525">
+                      <a:noFill/>
+                      <a:miter lim="800000"/>
+                      <a:headEnd/>
+                      <a:tailEnd/>
+                    </a:ln>
+                  </pic:spPr>
+                </pic:pic>
+              </a:graphicData>
+            </a:graphic>
+          </wp:anchor>
+        </w:drawing>
+      </w:r>
+      <w:r>
+        <w:rPr>
+          <w:rFonts w:eastAsiaTheme="minorEastAsia"/>
+        </w:rPr>
+        <w:t>nieliniowe - ciągłe, nieciągłe, unipolarne i bipolarne,</w:t>
+      </w:r>
+    </w:p>
+    <w:p>
+      <w:pPr>
+        <w:pStyle w:val="Akapitzlist"/>
+        <w:numPr>
+          <w:ilvl w:val="0"/>
+          <w:numId w:val="22"/>
+        </w:numPr>
+      </w:pPr>
+      <w:r>
+        <w:rPr>
+          <w:rFonts w:eastAsiaTheme="minorEastAsia"/>
+        </w:rPr>
+        <w:t>funkcja skoku jednostkowego, progowa (</w:t>
+      </w:r>
+      <w:proofErr w:type="spellStart"/>
+      <w:r>
+        <w:rPr>
+          <w:rFonts w:eastAsiaTheme="minorEastAsia"/>
+        </w:rPr>
+        <w:t>McCulloch</w:t>
+      </w:r>
+      <w:proofErr w:type="spellEnd"/>
+      <w:r>
+        <w:rPr>
+          <w:rFonts w:eastAsiaTheme="minorEastAsia"/>
+        </w:rPr>
+        <w:t xml:space="preserve"> i </w:t>
+      </w:r>
+      <w:proofErr w:type="spellStart"/>
+      <w:r>
+        <w:rPr>
+          <w:rFonts w:eastAsiaTheme="minorEastAsia"/>
+        </w:rPr>
+        <w:t>Pitts</w:t>
+      </w:r>
+      <w:proofErr w:type="spellEnd"/>
+      <w:r>
+        <w:rPr>
+          <w:rFonts w:eastAsiaTheme="minorEastAsia"/>
+        </w:rPr>
+        <w:t>),</w:t>
+      </w:r>
+    </w:p>
+    <w:p>
+      <w:pPr>
+        <w:pStyle w:val="Akapitzlist"/>
+      </w:pPr>
+    </w:p>
+    <w:p>
+      <w:pPr>
+        <w:pStyle w:val="Akapitzlist"/>
+      </w:pPr>
+      <w:r>
+        <w:rPr>
+          <w:noProof/>
+          <w:lang w:eastAsia="pl-PL"/>
+        </w:rPr>
+        <w:drawing>
+          <wp:anchor distT="0" distB="0" distL="114300" distR="114300" simplePos="0" relativeHeight="251669504" behindDoc="0" locked="0" layoutInCell="1" allowOverlap="1">
+            <wp:simplePos x="0" y="0"/>
+            <wp:positionH relativeFrom="column">
+              <wp:posOffset>3843655</wp:posOffset>
+            </wp:positionH>
+            <wp:positionV relativeFrom="paragraph">
+              <wp:posOffset>69215</wp:posOffset>
+            </wp:positionV>
+            <wp:extent cx="1069340" cy="358775"/>
+            <wp:effectExtent l="19050" t="0" r="0" b="0"/>
+            <wp:wrapSquare wrapText="bothSides"/>
+            <wp:docPr id="32" name="Obraz 19"/>
+            <wp:cNvGraphicFramePr>
+              <a:graphicFrameLocks xmlns:a="http://schemas.openxmlformats.org/drawingml/2006/main" noChangeAspect="1"/>
+            </wp:cNvGraphicFramePr>
+            <a:graphic xmlns:a="http://schemas.openxmlformats.org/drawingml/2006/main">
+              <a:graphicData uri="http://schemas.openxmlformats.org/drawingml/2006/picture">
+                <pic:pic xmlns:pic="http://schemas.openxmlformats.org/drawingml/2006/picture">
+                  <pic:nvPicPr>
+                    <pic:cNvPr id="0" name="Picture 19"/>
+                    <pic:cNvPicPr>
+                      <a:picLocks noChangeAspect="1" noChangeArrowheads="1"/>
+                    </pic:cNvPicPr>
+                  </pic:nvPicPr>
+                  <pic:blipFill>
+                    <a:blip r:embed="rId44" cstate="print"/>
+                    <a:srcRect/>
+                    <a:stretch>
+                      <a:fillRect/>
+                    </a:stretch>
+                  </pic:blipFill>
+                  <pic:spPr bwMode="auto">
+                    <a:xfrm>
+                      <a:off x="0" y="0"/>
+                      <a:ext cx="1069340" cy="358775"/>
+                    </a:xfrm>
+                    <a:prstGeom prst="rect">
+                      <a:avLst/>
+                    </a:prstGeom>
+                    <a:noFill/>
+                    <a:ln w="9525">
+                      <a:noFill/>
+                      <a:miter lim="800000"/>
+                      <a:headEnd/>
+                      <a:tailEnd/>
+                    </a:ln>
+                  </pic:spPr>
+                </pic:pic>
+              </a:graphicData>
+            </a:graphic>
+          </wp:anchor>
+        </w:drawing>
+      </w:r>
+    </w:p>
+    <w:p>
+      <w:pPr>
+        <w:pStyle w:val="Akapitzlist"/>
+        <w:numPr>
+          <w:ilvl w:val="0"/>
+          <w:numId w:val="23"/>
+        </w:numPr>
+      </w:pPr>
+      <w:r>
+        <w:t xml:space="preserve">funkcja </w:t>
+      </w:r>
+      <w:proofErr w:type="spellStart"/>
+      <w:r>
+        <w:t>sigmoidalna</w:t>
+      </w:r>
+      <w:proofErr w:type="spellEnd"/>
+      <w:r>
+        <w:t>:</w:t>
+      </w:r>
+    </w:p>
+    <w:p>
+      <w:pPr>
+        <w:pStyle w:val="Akapitzlist"/>
+      </w:pPr>
+    </w:p>
+    <w:p>
+      <w:pPr>
+        <w:pStyle w:val="Akapitzlist"/>
+        <w:numPr>
+          <w:ilvl w:val="0"/>
+          <w:numId w:val="23"/>
+        </w:numPr>
+      </w:pPr>
+      <w:r>
+        <w:t>funkcja tangens hiperboliczny</w:t>
+      </w:r>
+    </w:p>
+    <w:p>
+      <w:r>
+        <w:rPr>
+          <w:b/>
+        </w:rPr>
+        <w:t>Uczenie sieci</w:t>
+      </w:r>
+    </w:p>
+    <w:p>
+      <w:pPr>
+        <w:pStyle w:val="Akapitzlist"/>
+        <w:numPr>
+          <w:ilvl w:val="0"/>
+          <w:numId w:val="28"/>
+        </w:numPr>
+      </w:pPr>
+      <w:r>
+        <w:t>Z nauczycielem</w:t>
+      </w:r>
+    </w:p>
+    <w:p>
+      <w:pPr>
+        <w:rPr>
+          <w:rFonts w:cs="Times New Roman"/>
+          <w:szCs w:val="18"/>
+          <w:shd w:val="clear" w:color="auto" w:fill="FFFFFF"/>
+        </w:rPr>
+      </w:pPr>
+      <w:r>
+        <w:t xml:space="preserve">Uczenie z nauczycielem </w:t>
+      </w:r>
+      <w:proofErr w:type="spellStart"/>
+      <w:r>
+        <w:t>polaga</w:t>
+      </w:r>
+      <w:proofErr w:type="spellEnd"/>
+      <w:r>
+        <w:t xml:space="preserve"> na tym, że sieci podaje się przykłady poprawnego działania, które powinna ona porem naśladować w swoim bieżącym działaniu. Przykład należy rozumieć w ten sposób, że nauczyciel podaje konkretne sygnały wejściowe i wyjściowe, pokazując jaka jest wymagana odpowiedź sieci dla pewnej konfiguracji danych wejściowych</w:t>
+      </w:r>
+      <w:r>
+        <w:rPr>
+          <w:rFonts w:cs="Times New Roman"/>
+          <w:szCs w:val="18"/>
+        </w:rPr>
+        <w:t>.</w:t>
+      </w:r>
+      <w:r>
+        <w:rPr>
+          <w:rFonts w:cs="Times New Roman"/>
+          <w:szCs w:val="18"/>
+          <w:shd w:val="clear" w:color="auto" w:fill="FFFFFF"/>
+        </w:rPr>
+        <w:t xml:space="preserve"> Mamy do czynienia z parą</w:t>
+      </w:r>
+      <w:r>
+        <w:rPr>
+          <w:rStyle w:val="apple-converted-space"/>
+          <w:rFonts w:cs="Times New Roman"/>
+          <w:b/>
+          <w:bCs/>
+          <w:szCs w:val="18"/>
+          <w:shd w:val="clear" w:color="auto" w:fill="FFFFFF"/>
+        </w:rPr>
+        <w:t> </w:t>
+      </w:r>
+      <w:r>
+        <w:rPr>
+          <w:rFonts w:cs="Times New Roman"/>
+          <w:szCs w:val="18"/>
+          <w:shd w:val="clear" w:color="auto" w:fill="FFFFFF"/>
+        </w:rPr>
+        <w:t>wartości - przykładowym sygnałem wejściowym i pożądanym (oczekiwanym) wyjściem, czyli wymaganą odpowiedzią sieci na ten sygnał wejściowy. Zbiór przykładów zgromadzonych w celu ich wykorzystaniu w procesie uczenia sieci nazywa się zwykle ciągiem uczącym. Zatem w typowym procesie uczenia sieć otrzymuje od nauczyciela ciąg uczący i na jego podstawie uczy się prawidłowego działania, stosując jedną z wielu znanych dziś strategii uczenia.</w:t>
+      </w:r>
+    </w:p>
+    <w:p>
+      <w:pPr>
+        <w:pStyle w:val="Akapitzlist"/>
+        <w:numPr>
+          <w:ilvl w:val="0"/>
+          <w:numId w:val="28"/>
+        </w:numPr>
+        <w:rPr>
+          <w:rFonts w:cs="Times New Roman"/>
+          <w:szCs w:val="18"/>
+        </w:rPr>
+      </w:pPr>
+      <w:r>
+        <w:rPr>
+          <w:rFonts w:cs="Times New Roman"/>
+          <w:szCs w:val="18"/>
+        </w:rPr>
+        <w:t>Bez nauczyciela</w:t>
+      </w:r>
+    </w:p>
+    <w:p>
+      <w:pPr>
+        <w:rPr>
+          <w:rFonts w:cs="Times New Roman"/>
+          <w:szCs w:val="18"/>
+          <w:shd w:val="clear" w:color="auto" w:fill="FFFFFF"/>
+        </w:rPr>
+      </w:pPr>
+      <w:r>
+        <w:rPr>
+          <w:rFonts w:cs="Times New Roman"/>
+          <w:szCs w:val="18"/>
+          <w:shd w:val="clear" w:color="auto" w:fill="FFFFFF"/>
+        </w:rPr>
+        <w:t>Obok opisanego wyżej schematu uczenia z nauczycielem występuje też szereg metod tak zwanego uczenia bez nauczyciela (albo</w:t>
+      </w:r>
+      <w:r>
+        <w:rPr>
+          <w:rStyle w:val="apple-converted-space"/>
+          <w:rFonts w:cs="Times New Roman"/>
+          <w:b/>
+          <w:bCs/>
+          <w:szCs w:val="18"/>
+          <w:shd w:val="clear" w:color="auto" w:fill="FFFFFF"/>
+        </w:rPr>
+        <w:t> </w:t>
+      </w:r>
+      <w:proofErr w:type="spellStart"/>
+      <w:r>
+        <w:rPr>
+          <w:rFonts w:cs="Times New Roman"/>
+          <w:szCs w:val="18"/>
+          <w:shd w:val="clear" w:color="auto" w:fill="FFFFFF"/>
+        </w:rPr>
+        <w:t>samouczenia</w:t>
+      </w:r>
+      <w:proofErr w:type="spellEnd"/>
+      <w:r>
+        <w:rPr>
+          <w:rFonts w:cs="Times New Roman"/>
+          <w:szCs w:val="18"/>
+          <w:shd w:val="clear" w:color="auto" w:fill="FFFFFF"/>
+        </w:rPr>
+        <w:t xml:space="preserve"> sieci). Metody te polegają na podawaniu na wejście sieci wyłącznie szeregu przykładowych danych wejściowych, bez podawania jakiejkolwiek informacji dotyczącej pożądanych czy chociażby tylko oczekiwanych sygnałów wyjściowych. Odpowiednio zaprojektowana sieć neuronowa potrafi wykorzystać same tylko obserwacje wejściowych sygnałów i zbudować na ich podstawie sensowny algorytm swojego działania - najczęściej polegający na tym, że automatycznie wykrywane są klasy powtarzających się </w:t>
+      </w:r>
+      <w:r>
+        <w:rPr>
+          <w:rStyle w:val="apple-converted-space"/>
+          <w:rFonts w:cs="Times New Roman"/>
+          <w:szCs w:val="18"/>
+          <w:shd w:val="clear" w:color="auto" w:fill="FFFFFF"/>
+        </w:rPr>
+        <w:t> </w:t>
+      </w:r>
+      <w:r>
+        <w:rPr>
+          <w:rFonts w:cs="Times New Roman"/>
+          <w:szCs w:val="18"/>
+          <w:shd w:val="clear" w:color="auto" w:fill="FFFFFF"/>
+        </w:rPr>
+        <w:t>sygnałów wejściowych i sieć uczy się (spontanicznie, bez jawnego nauczania) rozpoznawać te typowe wzorce sygnałów.</w:t>
+      </w:r>
+    </w:p>
+    <w:p>
+      <w:pPr>
+        <w:rPr>
+          <w:b/>
+        </w:rPr>
+      </w:pPr>
+      <w:r>
+        <w:rPr>
+          <w:b/>
+        </w:rPr>
+        <w:t>Można wyróżnić kilka rodzajów sieci neuronowych:</w:t>
+      </w:r>
+    </w:p>
+    <w:p>
+      <w:pPr>
+        <w:pStyle w:val="Akapitzlist"/>
+        <w:numPr>
+          <w:ilvl w:val="0"/>
+          <w:numId w:val="24"/>
+        </w:numPr>
+      </w:pPr>
+      <w:r>
+        <w:t>sieci jednokierunkowe,</w:t>
+      </w:r>
+    </w:p>
+    <w:p>
+      <w:pPr>
+        <w:pStyle w:val="Akapitzlist"/>
+        <w:numPr>
+          <w:ilvl w:val="0"/>
+          <w:numId w:val="24"/>
+        </w:numPr>
+      </w:pPr>
+      <w:r>
+        <w:t>sieci rekurencyjne (</w:t>
+      </w:r>
+      <w:proofErr w:type="spellStart"/>
+      <w:r>
+        <w:t>Hopfielda</w:t>
+      </w:r>
+      <w:proofErr w:type="spellEnd"/>
+      <w:r>
+        <w:t>),</w:t>
+      </w:r>
+    </w:p>
+    <w:p>
+      <w:pPr>
+        <w:pStyle w:val="Akapitzlist"/>
+        <w:numPr>
+          <w:ilvl w:val="0"/>
+          <w:numId w:val="24"/>
+        </w:numPr>
+      </w:pPr>
+      <w:r>
+        <w:t>sieci samoorganizujące się (</w:t>
+      </w:r>
+      <w:proofErr w:type="spellStart"/>
+      <w:r>
+        <w:t>Kohena</w:t>
+      </w:r>
+      <w:proofErr w:type="spellEnd"/>
+      <w:r>
+        <w:t>),</w:t>
+      </w:r>
+    </w:p>
+    <w:p>
+      <w:pPr>
+        <w:pStyle w:val="Akapitzlist"/>
+        <w:numPr>
+          <w:ilvl w:val="0"/>
+          <w:numId w:val="24"/>
+        </w:numPr>
+      </w:pPr>
+      <w:r>
+        <w:t>sieci radialne (RBF).</w:t>
+      </w:r>
+    </w:p>
+    <w:p>
+      <w:pPr>
+        <w:rPr>
+          <w:rFonts w:cs="Times New Roman"/>
+          <w:szCs w:val="18"/>
+        </w:rPr>
+      </w:pPr>
+    </w:p>
+    <w:p>
+      <w:pPr>
+        <w:rPr>
+          <w:b/>
+        </w:rPr>
+      </w:pPr>
+      <w:r>
+        <w:rPr>
+          <w:b/>
+        </w:rPr>
+        <w:t xml:space="preserve">1. </w:t>
+      </w:r>
+      <w:r>
+        <w:rPr>
+          <w:b/>
+        </w:rPr>
+        <w:t>Sieci je</w:t>
+      </w:r>
+      <w:r>
+        <w:rPr>
+          <w:b/>
+        </w:rPr>
+        <w:t>d</w:t>
+      </w:r>
+      <w:r>
+        <w:rPr>
+          <w:b/>
+        </w:rPr>
+        <w:t>nokierunkowe</w:t>
+      </w:r>
+    </w:p>
+    <w:p>
+      <w:r>
+        <w:t xml:space="preserve">Przepływ sygnałów odbywa się w jednym kierunku - od wejścia do wyjścia. Zwykle neurony ułożone są w warstwach, a powiązania dotyczą tylko neuronów w sąsiednich warstwach. </w:t>
+      </w:r>
+    </w:p>
+    <w:p>
+      <w:r>
+        <w:t>Wyróżnia się w niej następujące warstwy:</w:t>
+      </w:r>
+    </w:p>
+    <w:p>
+      <w:pPr>
+        <w:pStyle w:val="Akapitzlist"/>
+        <w:numPr>
+          <w:ilvl w:val="0"/>
+          <w:numId w:val="25"/>
+        </w:numPr>
+      </w:pPr>
+      <w:r>
+        <w:t>warstwę wejściową,</w:t>
+      </w:r>
+    </w:p>
+    <w:p>
+      <w:pPr>
+        <w:pStyle w:val="Akapitzlist"/>
+        <w:numPr>
+          <w:ilvl w:val="0"/>
+          <w:numId w:val="25"/>
+        </w:numPr>
+      </w:pPr>
+      <w:r>
+        <w:t>warstwy ukryte,</w:t>
+      </w:r>
+    </w:p>
+    <w:p>
+      <w:pPr>
+        <w:pStyle w:val="Akapitzlist"/>
+        <w:numPr>
+          <w:ilvl w:val="0"/>
+          <w:numId w:val="25"/>
+        </w:numPr>
+      </w:pPr>
+      <w:r>
+        <w:t>warstwę wyjściową.</w:t>
+      </w:r>
+    </w:p>
+    <w:p/>
+    <w:p/>
+    <w:p/>
+    <w:p/>
+    <w:p/>
+    <w:p>
+      <w:pPr>
+        <w:jc w:val="center"/>
+        <w:rPr>
+          <w:b/>
+          <w:sz w:val="16"/>
+          <w:szCs w:val="16"/>
+        </w:rPr>
+      </w:pPr>
+      <w:r>
+        <w:rPr>
+          <w:b/>
+          <w:sz w:val="16"/>
+          <w:szCs w:val="16"/>
+        </w:rPr>
+        <w:lastRenderedPageBreak/>
+        <w:t>Perceptron wielowarstwowy</w:t>
+      </w:r>
+    </w:p>
+    <w:p>
+      <w:pPr>
+        <w:jc w:val="center"/>
+        <w:rPr>
+          <w:b/>
+        </w:rPr>
+      </w:pPr>
+      <w:r>
+        <w:rPr>
+          <w:b/>
+          <w:noProof/>
+          <w:lang w:eastAsia="pl-PL"/>
+        </w:rPr>
+        <w:drawing>
+          <wp:inline distT="0" distB="0" distL="0" distR="0">
+            <wp:extent cx="2999353" cy="1800000"/>
+            <wp:effectExtent l="19050" t="0" r="0" b="0"/>
+            <wp:docPr id="33" name="Obraz 22"/>
+            <wp:cNvGraphicFramePr>
+              <a:graphicFrameLocks xmlns:a="http://schemas.openxmlformats.org/drawingml/2006/main" noChangeAspect="1"/>
+            </wp:cNvGraphicFramePr>
+            <a:graphic xmlns:a="http://schemas.openxmlformats.org/drawingml/2006/main">
+              <a:graphicData uri="http://schemas.openxmlformats.org/drawingml/2006/picture">
+                <pic:pic xmlns:pic="http://schemas.openxmlformats.org/drawingml/2006/picture">
+                  <pic:nvPicPr>
+                    <pic:cNvPr id="0" name="Picture 22"/>
+                    <pic:cNvPicPr>
+                      <a:picLocks noChangeAspect="1" noChangeArrowheads="1"/>
+                    </pic:cNvPicPr>
+                  </pic:nvPicPr>
+                  <pic:blipFill>
+                    <a:blip r:embed="rId45" cstate="print"/>
+                    <a:srcRect/>
+                    <a:stretch>
+                      <a:fillRect/>
+                    </a:stretch>
+                  </pic:blipFill>
+                  <pic:spPr bwMode="auto">
+                    <a:xfrm>
+                      <a:off x="0" y="0"/>
+                      <a:ext cx="2999353" cy="1800000"/>
+                    </a:xfrm>
+                    <a:prstGeom prst="rect">
+                      <a:avLst/>
+                    </a:prstGeom>
+                    <a:noFill/>
+                    <a:ln w="9525">
+                      <a:noFill/>
+                      <a:miter lim="800000"/>
+                      <a:headEnd/>
+                      <a:tailEnd/>
+                    </a:ln>
+                  </pic:spPr>
+                </pic:pic>
+              </a:graphicData>
+            </a:graphic>
+          </wp:inline>
+        </w:drawing>
+      </w:r>
+    </w:p>
+    <w:p>
+      <w:r>
+        <w:t xml:space="preserve">W warstwie wejściowej następuje normalizacja sygnałów, a w warstwie wyjściowej wyliczana jest wartość sygnału wyjściowego z sieci (neuron </w:t>
+      </w:r>
+      <w:proofErr w:type="spellStart"/>
+      <w:r>
+        <w:t>sigmoidalny</w:t>
+      </w:r>
+      <w:proofErr w:type="spellEnd"/>
+      <w:r>
+        <w:t xml:space="preserve"> lub o liniowej funkcji aktywacji).</w:t>
+      </w:r>
+      <w:r>
+        <w:t xml:space="preserve"> </w:t>
+      </w:r>
+      <w:r>
+        <w:t xml:space="preserve">Warstwy ukryte tworzą najczęściej neurony o </w:t>
+      </w:r>
+      <w:proofErr w:type="spellStart"/>
+      <w:r>
+        <w:t>sigmoidalnej</w:t>
+      </w:r>
+      <w:proofErr w:type="spellEnd"/>
+      <w:r>
+        <w:t xml:space="preserve"> funkcji aktywacji. Każdy neuron kolejnej warstwy otrzymuje sygnały wyjściowe wszystkich neuronów warstwy wcześniejszej i przekazuje swój sygnał do wszystkich neuronów kolejnej warstwy. W obrębie tej samej warstwy neurony nie mogą się łączyć ze sobą. Ilość warstw ukrytych i ilość neuronów w warstwie ukrytej zależy od charakteru zadania. Do modelowania procesów przemysłowych zazwyczaj stosuje się perceptrony z jedna warstwą ukrytą.</w:t>
+      </w:r>
+    </w:p>
+    <w:p>
+      <w:r>
+        <w:t>Najwię</w:t>
+      </w:r>
+      <w:r>
+        <w:t>kszym zainteresowanie</w:t>
+      </w:r>
+      <w:r>
+        <w:t>m</w:t>
+      </w:r>
+      <w:r>
+        <w:t xml:space="preserve"> cieszy się sieć jedn</w:t>
+      </w:r>
+      <w:r>
+        <w:t>okierunkowa, wielowarstwowa o ne</w:t>
+      </w:r>
+      <w:r>
+        <w:t xml:space="preserve">uronach typu </w:t>
+      </w:r>
+      <w:proofErr w:type="spellStart"/>
+      <w:r>
+        <w:t>sigmoidalnego</w:t>
+      </w:r>
+      <w:proofErr w:type="spellEnd"/>
+      <w:r>
+        <w:t>, zwana perceptronem wielowarstwowym.</w:t>
+      </w:r>
+    </w:p>
+    <w:p>
+      <w:r>
+        <w:t>Uczenie sieci polega na modyfikacji wag. Podczas uczenia dąży się do minimalizacji odpowiednio zdefiniowanej funkcji celu, której argumentem jest wektor szukanych wag wejść neuronów.</w:t>
+      </w:r>
+    </w:p>
+    <w:p>
+      <w:r>
+        <w:t>Do uczenia sieci najczęściej stosuje się metodę propagacji wstecznej. Algorytm propagacji wstecznej (nazwa tego algorytmu wynika z kolejności sygnałów obliczania sygnałów błędu, która przebiega w kierunku odwrotnym niż przechodzenie sygnałów przez sieć, to znaczy od warstwy wyjściowej poprzez warstwy ukryte w kierunku warstwy wejściowej) określa strategię doboru wag przy wykorzystaniu gradientowych metod optymalizacji. Podstawę algorytmu stanowi funkcja celu, definiowana jako suma kwadratów różnić między aktualnymi wartościami sygnałów wyjściowych, a wartościami zadanymi.</w:t>
+      </w:r>
+    </w:p>
+    <w:p>
+      <w:r>
+        <w:t>Najskuteczniejsze są gradientowe metody uczenia sieci, których podstawą działania jest znajomość gradientu funkcji celu. Opierają się na rozwinięciu w szereg Taylora funkcji celu w najbliższym sąsiedztwie znanego aktualnie rozwiązania.</w:t>
+      </w:r>
+    </w:p>
+    <w:p>
+      <w:pPr>
+        <w:rPr>
+          <w:u w:val="single"/>
+        </w:rPr>
+      </w:pPr>
+      <w:r>
+        <w:rPr>
+          <w:u w:val="single"/>
+        </w:rPr>
+        <w:t>Zastosowania sieci jednokierunkowych:</w:t>
+      </w:r>
+    </w:p>
+    <w:p>
+      <w:pPr>
+        <w:pStyle w:val="Akapitzlist"/>
+        <w:numPr>
+          <w:ilvl w:val="0"/>
+          <w:numId w:val="26"/>
+        </w:numPr>
+      </w:pPr>
+      <w:r>
+        <w:t>budowanie prostych układów logicznych (np. XOR),</w:t>
+      </w:r>
+    </w:p>
+    <w:p>
+      <w:pPr>
+        <w:pStyle w:val="Akapitzlist"/>
+        <w:numPr>
+          <w:ilvl w:val="0"/>
+          <w:numId w:val="26"/>
+        </w:numPr>
+      </w:pPr>
+      <w:r>
+        <w:t>aproksymacja dowolnej nieliniowej, ale statycznej funkcji,</w:t>
+      </w:r>
+    </w:p>
+    <w:p>
+      <w:pPr>
+        <w:pStyle w:val="Akapitzlist"/>
+        <w:numPr>
+          <w:ilvl w:val="0"/>
+          <w:numId w:val="26"/>
+        </w:numPr>
+      </w:pPr>
+      <w:r>
+        <w:t>aproksymacja zależności wielkości wyjściowych od wejściowych, gdy zależność ta jest trudna do opisu matematycznego na podstawie zależności fizycznych, ale mamy doświadczalne wartości wejść i wyjść do nauki sieci (diagnostyka procesów, walidacja czujników)</w:t>
+      </w:r>
+    </w:p>
+    <w:p>
+      <w:pPr>
+        <w:rPr>
+          <w:b/>
+        </w:rPr>
+      </w:pPr>
+      <w:r>
+        <w:rPr>
+          <w:b/>
+        </w:rPr>
+        <w:t xml:space="preserve">2. </w:t>
+      </w:r>
+      <w:r>
+        <w:rPr>
+          <w:b/>
+        </w:rPr>
+        <w:t>Sieci rekurencyjne (</w:t>
+      </w:r>
+      <w:proofErr w:type="spellStart"/>
+      <w:r>
+        <w:rPr>
+          <w:b/>
+        </w:rPr>
+        <w:t>Hopfielda</w:t>
+      </w:r>
+      <w:proofErr w:type="spellEnd"/>
+      <w:r>
+        <w:rPr>
+          <w:b/>
+        </w:rPr>
+        <w:t>)</w:t>
+      </w:r>
+    </w:p>
+    <w:p>
+      <w:r>
+        <w:t>Różnią się od sieci jednokierunkowych występowaniem sprzężenia zwrotnego między warstwami wyjściowymi lub ukrytymi i wejściowymi. Podstawową cechą wyróżniającą te sieci są zależności dynamiczne na każdym etapie działania. Zmiana stanu jednego neuronu przenosi się w skutek masowego sprzężenia zwrotnego na całą sieć, wywołując stan przejściowy, kończący się określonym stanem ustalonym, ogólnie innym niż poprzedni.</w:t>
+      </w:r>
+    </w:p>
+    <w:p>
+      <w:pPr>
+        <w:rPr>
+          <w:rFonts w:eastAsiaTheme="minorEastAsia"/>
+        </w:rPr>
+      </w:pPr>
+      <w:r>
+        <w:t xml:space="preserve">Jest to sieć jednowarstwowa o regularnej budowie, składająca się z wielu neuronów połączonych każdy z każdym. Wagi sieci są symetryczne tzn. </w:t>
+      </w:r>
+      <m:oMath>
+        <m:sSub>
+          <m:sSubPr>
+            <m:ctrlPr>
+              <w:rPr>
+                <w:rFonts w:ascii="Cambria Math" w:hAnsi="Cambria Math"/>
+                <w:i/>
+              </w:rPr>
+            </m:ctrlPr>
+          </m:sSubPr>
+          <m:e>
+            <m:r>
+              <w:rPr>
+                <w:rFonts w:ascii="Cambria Math" w:hAnsi="Cambria Math"/>
+              </w:rPr>
+              <m:t>w</m:t>
+            </m:r>
+          </m:e>
+          <m:sub>
+            <m:r>
+              <w:rPr>
+                <w:rFonts w:ascii="Cambria Math" w:hAnsi="Cambria Math"/>
+              </w:rPr>
+              <m:t>ij</m:t>
+            </m:r>
+          </m:sub>
+        </m:sSub>
+        <m:r>
+          <w:rPr>
+            <w:rFonts w:ascii="Cambria Math" w:hAnsi="Cambria Math"/>
+          </w:rPr>
+          <m:t>=</m:t>
+        </m:r>
+        <m:sSub>
+          <m:sSubPr>
+            <m:ctrlPr>
+              <w:rPr>
+                <w:rFonts w:ascii="Cambria Math" w:hAnsi="Cambria Math"/>
+                <w:i/>
+              </w:rPr>
+            </m:ctrlPr>
+          </m:sSubPr>
+          <m:e>
+            <m:r>
+              <w:rPr>
+                <w:rFonts w:ascii="Cambria Math" w:hAnsi="Cambria Math"/>
+              </w:rPr>
+              <m:t>w</m:t>
+            </m:r>
+          </m:e>
+          <m:sub>
+            <m:r>
+              <w:rPr>
+                <w:rFonts w:ascii="Cambria Math" w:hAnsi="Cambria Math"/>
+              </w:rPr>
+              <m:t>ji</m:t>
+            </m:r>
+          </m:sub>
+        </m:sSub>
+      </m:oMath>
+      <w:r>
+        <w:rPr>
+          <w:rFonts w:eastAsiaTheme="minorEastAsia"/>
+        </w:rPr>
+        <w:t xml:space="preserve">. Neurony mają funkcję aktywacji typu signum, przyjmującą wartości ze zbioru {-1,1). Podczas uczenia sieć </w:t>
+      </w:r>
+      <w:proofErr w:type="spellStart"/>
+      <w:r>
+        <w:rPr>
+          <w:rFonts w:eastAsiaTheme="minorEastAsia"/>
+        </w:rPr>
+        <w:t>Hopfielda</w:t>
+      </w:r>
+      <w:proofErr w:type="spellEnd"/>
+      <w:r>
+        <w:rPr>
+          <w:rFonts w:eastAsiaTheme="minorEastAsia"/>
+        </w:rPr>
+        <w:t xml:space="preserve"> modyfikuje swoje wagi w zależności od wektora uczącego. W trybie odtworzeniowym wagi nie ulegają modyfikacjom, natomiast sygnał wejściowy pobudza sieć, która poprzez sprzężenie zwrotne wielokrotnie przyjmuje na swoje wejście sygnał wyjściowy, aż do ustabilizowania się odpowiedzi.</w:t>
+      </w:r>
+    </w:p>
+    <w:p>
+      <w:pPr>
+        <w:jc w:val="center"/>
+      </w:pPr>
+      <w:r>
+        <w:rPr>
+          <w:noProof/>
+          <w:lang w:eastAsia="pl-PL"/>
+        </w:rPr>
+        <w:lastRenderedPageBreak/>
+        <w:drawing>
+          <wp:inline distT="0" distB="0" distL="0" distR="0">
+            <wp:extent cx="3431164" cy="2880000"/>
+            <wp:effectExtent l="19050" t="0" r="0" b="0"/>
+            <wp:docPr id="35" name="Obraz 25"/>
+            <wp:cNvGraphicFramePr>
+              <a:graphicFrameLocks xmlns:a="http://schemas.openxmlformats.org/drawingml/2006/main" noChangeAspect="1"/>
+            </wp:cNvGraphicFramePr>
+            <a:graphic xmlns:a="http://schemas.openxmlformats.org/drawingml/2006/main">
+              <a:graphicData uri="http://schemas.openxmlformats.org/drawingml/2006/picture">
+                <pic:pic xmlns:pic="http://schemas.openxmlformats.org/drawingml/2006/picture">
+                  <pic:nvPicPr>
+                    <pic:cNvPr id="0" name="Picture 25"/>
+                    <pic:cNvPicPr>
+                      <a:picLocks noChangeAspect="1" noChangeArrowheads="1"/>
+                    </pic:cNvPicPr>
+                  </pic:nvPicPr>
+                  <pic:blipFill>
+                    <a:blip r:embed="rId46" cstate="print"/>
+                    <a:srcRect/>
+                    <a:stretch>
+                      <a:fillRect/>
+                    </a:stretch>
+                  </pic:blipFill>
+                  <pic:spPr bwMode="auto">
+                    <a:xfrm>
+                      <a:off x="0" y="0"/>
+                      <a:ext cx="3431164" cy="2880000"/>
+                    </a:xfrm>
+                    <a:prstGeom prst="rect">
+                      <a:avLst/>
+                    </a:prstGeom>
+                    <a:noFill/>
+                    <a:ln w="9525">
+                      <a:noFill/>
+                      <a:miter lim="800000"/>
+                      <a:headEnd/>
+                      <a:tailEnd/>
+                    </a:ln>
+                  </pic:spPr>
+                </pic:pic>
+              </a:graphicData>
+            </a:graphic>
+          </wp:inline>
+        </w:drawing>
+      </w:r>
+    </w:p>
+    <w:p>
+      <w:r>
+        <w:t xml:space="preserve">Uczenie sieci rekurencyjne odbywa się według </w:t>
+      </w:r>
+      <w:r>
+        <w:rPr>
+          <w:b/>
+        </w:rPr>
+        <w:t xml:space="preserve">reguły </w:t>
+      </w:r>
+      <w:proofErr w:type="spellStart"/>
+      <w:r>
+        <w:rPr>
+          <w:b/>
+        </w:rPr>
+        <w:t>Hebba</w:t>
+      </w:r>
+      <w:proofErr w:type="spellEnd"/>
+      <w:r>
+        <w:t>, zgodnie z którą wagi są modyfikowane według zależności:</w:t>
+      </w:r>
+    </w:p>
+    <w:p>
+      <w:pPr>
+        <w:jc w:val="center"/>
+      </w:pPr>
+      <w:r>
+        <w:rPr>
+          <w:noProof/>
+          <w:lang w:eastAsia="pl-PL"/>
+        </w:rPr>
+        <w:drawing>
+          <wp:inline distT="0" distB="0" distL="0" distR="0">
+            <wp:extent cx="996546" cy="360000"/>
+            <wp:effectExtent l="19050" t="0" r="0" b="0"/>
+            <wp:docPr id="36" name="Obraz 28"/>
+            <wp:cNvGraphicFramePr>
+              <a:graphicFrameLocks xmlns:a="http://schemas.openxmlformats.org/drawingml/2006/main" noChangeAspect="1"/>
+            </wp:cNvGraphicFramePr>
+            <a:graphic xmlns:a="http://schemas.openxmlformats.org/drawingml/2006/main">
+              <a:graphicData uri="http://schemas.openxmlformats.org/drawingml/2006/picture">
+                <pic:pic xmlns:pic="http://schemas.openxmlformats.org/drawingml/2006/picture">
+                  <pic:nvPicPr>
+                    <pic:cNvPr id="0" name="Picture 28"/>
+                    <pic:cNvPicPr>
+                      <a:picLocks noChangeAspect="1" noChangeArrowheads="1"/>
+                    </pic:cNvPicPr>
+                  </pic:nvPicPr>
+                  <pic:blipFill>
+                    <a:blip r:embed="rId47" cstate="print"/>
+                    <a:srcRect/>
+                    <a:stretch>
+                      <a:fillRect/>
+                    </a:stretch>
+                  </pic:blipFill>
+                  <pic:spPr bwMode="auto">
+                    <a:xfrm>
+                      <a:off x="0" y="0"/>
+                      <a:ext cx="996546" cy="360000"/>
+                    </a:xfrm>
+                    <a:prstGeom prst="rect">
+                      <a:avLst/>
+                    </a:prstGeom>
+                    <a:noFill/>
+                    <a:ln w="9525">
+                      <a:noFill/>
+                      <a:miter lim="800000"/>
+                      <a:headEnd/>
+                      <a:tailEnd/>
+                    </a:ln>
+                  </pic:spPr>
+                </pic:pic>
+              </a:graphicData>
+            </a:graphic>
+          </wp:inline>
+        </w:drawing>
+      </w:r>
+    </w:p>
+    <w:p>
+      <w:r>
+        <w:t xml:space="preserve">gdzie: </w:t>
+      </w:r>
+      <w:r>
+        <w:rPr>
+          <w:b/>
+        </w:rPr>
+        <w:t>N</w:t>
+      </w:r>
+      <w:r>
+        <w:t xml:space="preserve"> - ilość wyjść,</w:t>
+      </w:r>
+      <w:r>
+        <w:tab/>
+      </w:r>
+      <w:r>
+        <w:rPr>
+          <w:b/>
+        </w:rPr>
+        <w:t>M</w:t>
+      </w:r>
+      <w:r>
+        <w:t xml:space="preserve"> - ilość wektorów uczących,</w:t>
+      </w:r>
+      <w:r>
+        <w:tab/>
+      </w:r>
+      <w:r>
+        <w:rPr>
+          <w:b/>
+        </w:rPr>
+        <w:t>i</w:t>
+      </w:r>
+      <w:r>
+        <w:t xml:space="preserve"> - nr wektora uczącego</w:t>
+      </w:r>
+      <w:r>
+        <w:tab/>
+      </w:r>
+      <m:oMath>
+        <m:sSubSup>
+          <m:sSubSupPr>
+            <m:ctrlPr>
+              <w:rPr>
+                <w:rFonts w:ascii="Cambria Math" w:hAnsi="Cambria Math"/>
+                <w:i/>
+              </w:rPr>
+            </m:ctrlPr>
+          </m:sSubSupPr>
+          <m:e>
+            <m:r>
+              <w:rPr>
+                <w:rFonts w:ascii="Cambria Math" w:hAnsi="Cambria Math"/>
+              </w:rPr>
+              <m:t>x</m:t>
+            </m:r>
+          </m:e>
+          <m:sub/>
+          <m:sup>
+            <m:r>
+              <w:rPr>
+                <w:rFonts w:ascii="Cambria Math" w:hAnsi="Cambria Math"/>
+              </w:rPr>
+              <m:t>i</m:t>
+            </m:r>
+          </m:sup>
+        </m:sSubSup>
+        <m:r>
+          <w:rPr>
+            <w:rFonts w:ascii="Cambria Math" w:hAnsi="Cambria Math"/>
+          </w:rPr>
+          <m:t>=</m:t>
+        </m:r>
+        <m:d>
+          <m:dPr>
+            <m:begChr m:val="["/>
+            <m:endChr m:val="]"/>
+            <m:ctrlPr>
+              <w:rPr>
+                <w:rFonts w:ascii="Cambria Math" w:hAnsi="Cambria Math"/>
+                <w:i/>
+              </w:rPr>
+            </m:ctrlPr>
+          </m:dPr>
+          <m:e>
+            <m:sSubSup>
+              <m:sSubSupPr>
+                <m:ctrlPr>
+                  <w:rPr>
+                    <w:rFonts w:ascii="Cambria Math" w:hAnsi="Cambria Math"/>
+                    <w:i/>
+                  </w:rPr>
+                </m:ctrlPr>
+              </m:sSubSupPr>
+              <m:e>
+                <m:r>
+                  <w:rPr>
+                    <w:rFonts w:ascii="Cambria Math" w:hAnsi="Cambria Math"/>
+                  </w:rPr>
+                  <m:t>x</m:t>
+                </m:r>
+              </m:e>
+              <m:sub>
+                <m:r>
+                  <w:rPr>
+                    <w:rFonts w:ascii="Cambria Math" w:hAnsi="Cambria Math"/>
+                  </w:rPr>
+                  <m:t>1</m:t>
+                </m:r>
+              </m:sub>
+              <m:sup>
+                <m:r>
+                  <w:rPr>
+                    <w:rFonts w:ascii="Cambria Math" w:hAnsi="Cambria Math"/>
+                  </w:rPr>
+                  <m:t>i</m:t>
+                </m:r>
+              </m:sup>
+            </m:sSubSup>
+            <m:r>
+              <w:rPr>
+                <w:rFonts w:ascii="Cambria Math" w:hAnsi="Cambria Math"/>
+              </w:rPr>
+              <m:t xml:space="preserve">, …, </m:t>
+            </m:r>
+            <m:sSubSup>
+              <m:sSubSupPr>
+                <m:ctrlPr>
+                  <w:rPr>
+                    <w:rFonts w:ascii="Cambria Math" w:hAnsi="Cambria Math"/>
+                    <w:i/>
+                  </w:rPr>
+                </m:ctrlPr>
+              </m:sSubSupPr>
+              <m:e>
+                <m:r>
+                  <w:rPr>
+                    <w:rFonts w:ascii="Cambria Math" w:hAnsi="Cambria Math"/>
+                  </w:rPr>
+                  <m:t>x</m:t>
+                </m:r>
+              </m:e>
+              <m:sub>
+                <m:r>
+                  <w:rPr>
+                    <w:rFonts w:ascii="Cambria Math" w:hAnsi="Cambria Math"/>
+                  </w:rPr>
+                  <m:t>n</m:t>
+                </m:r>
+              </m:sub>
+              <m:sup>
+                <m:r>
+                  <w:rPr>
+                    <w:rFonts w:ascii="Cambria Math" w:hAnsi="Cambria Math"/>
+                  </w:rPr>
+                  <m:t>i</m:t>
+                </m:r>
+              </m:sup>
+            </m:sSubSup>
+          </m:e>
+        </m:d>
+      </m:oMath>
+    </w:p>
+    <w:p>
+      <w:pPr>
+        <w:rPr>
+          <w:u w:val="single"/>
+        </w:rPr>
+      </w:pPr>
+      <w:r>
+        <w:rPr>
+          <w:u w:val="single"/>
+        </w:rPr>
+        <w:t>Zastosowanie:</w:t>
+      </w:r>
+    </w:p>
+    <w:p>
+      <w:pPr>
+        <w:pStyle w:val="Akapitzlist"/>
+        <w:numPr>
+          <w:ilvl w:val="0"/>
+          <w:numId w:val="27"/>
+        </w:numPr>
+      </w:pPr>
+      <w:r>
+        <w:t>jako pamięć asocjacyjna, tzn. ma za zadanie odtworzenie pewnego wzorca na podstawie zaszumionego sygnału wejściowego. Stąd jest stosowana np. do klasyfikacji i rozpoznawania obrazów.</w:t>
+      </w:r>
+    </w:p>
+    <w:p>
+      <w:pPr>
+        <w:pStyle w:val="Akapitzlist"/>
+        <w:numPr>
+          <w:ilvl w:val="0"/>
+          <w:numId w:val="27"/>
+        </w:numPr>
+      </w:pPr>
+      <w:r>
+        <w:t>optymalizacja przy użyciu specjalizowanej struktury obwodu (sieć realizująca programowanie liniowe i kwadratowe, sieć rozwiązująca problem komiwojażera, podział grafu na 2 części - zapewnia minimalną liczbę łączeń między częściami),</w:t>
+      </w:r>
+    </w:p>
+    <w:p>
+      <w:pPr>
+        <w:pStyle w:val="Akapitzlist"/>
+        <w:numPr>
+          <w:ilvl w:val="0"/>
+          <w:numId w:val="27"/>
+        </w:numPr>
+      </w:pPr>
+      <w:r>
+        <w:t>przetwarzanie sygnałów - przetworniki A/C. transformacja Fouriera, przetwarzani i dekompozycja sygnałów</w:t>
+      </w:r>
+    </w:p>
+    <w:p>
+      <w:pPr>
+        <w:rPr>
+          <w:b/>
+        </w:rPr>
+      </w:pPr>
+      <w:r>
+        <w:rPr>
+          <w:b/>
+        </w:rPr>
+        <w:t xml:space="preserve">3. </w:t>
+      </w:r>
+      <w:r>
+        <w:rPr>
+          <w:b/>
+        </w:rPr>
+        <w:t>Sieci samoorganizujące się (</w:t>
+      </w:r>
+      <w:proofErr w:type="spellStart"/>
+      <w:r>
+        <w:rPr>
+          <w:b/>
+        </w:rPr>
+        <w:t>Kohena</w:t>
+      </w:r>
+      <w:proofErr w:type="spellEnd"/>
+      <w:r>
+        <w:rPr>
+          <w:b/>
+        </w:rPr>
+        <w:t>)</w:t>
+      </w:r>
+    </w:p>
+    <w:p>
+      <w:r>
+        <w:t>Sieć, której uczenie odbywa się "bez nauczyciela". Ciąg uczący składa się jedynie z wartości wejściowych.</w:t>
+      </w:r>
+    </w:p>
+    <w:p>
+      <w:r>
+        <w:t xml:space="preserve">Sygnał wejściowy trafia na wejście wszystkich neuronów. Tutaj następuje wyznaczenia miary podobieństwa (odległości w sensie dobranej metryki) sygnału wejściowego </w:t>
+      </w:r>
+      <w:r>
+        <w:rPr>
+          <w:b/>
+        </w:rPr>
+        <w:t>x</w:t>
+      </w:r>
+      <w:r>
+        <w:t xml:space="preserve"> od wszystkich wektorów wag. Następnie wyłania się zwycięzcę, czyli neuron o wagach o najmniejszej odległości od wektora wejściowego i modyfikuje się jego wagi oraz wagi jego sąsiadów. Wielkość korekty zależy od odległości wektora wejściowego od wektora wag zwycięskiego neuronu. Ten algorytm uczenia nazywa się </w:t>
+      </w:r>
+      <w:r>
+        <w:rPr>
+          <w:i/>
+        </w:rPr>
+        <w:t xml:space="preserve">Winner </w:t>
+      </w:r>
+      <w:proofErr w:type="spellStart"/>
+      <w:r>
+        <w:rPr>
+          <w:i/>
+        </w:rPr>
+        <w:t>Takes</w:t>
+      </w:r>
+      <w:proofErr w:type="spellEnd"/>
+      <w:r>
+        <w:rPr>
+          <w:i/>
+        </w:rPr>
+        <w:t xml:space="preserve"> All</w:t>
+      </w:r>
+      <w:r>
+        <w:t>. Jest to przykład uczenia bez nauczyciela.</w:t>
+      </w:r>
+    </w:p>
+    <w:p>
+      <w:pPr>
+        <w:jc w:val="center"/>
+      </w:pPr>
+      <w:r>
+        <w:rPr>
+          <w:noProof/>
+          <w:lang w:eastAsia="pl-PL"/>
+        </w:rPr>
+        <w:drawing>
+          <wp:inline distT="0" distB="0" distL="0" distR="0">
+            <wp:extent cx="2285285" cy="2160000"/>
+            <wp:effectExtent l="19050" t="0" r="715" b="0"/>
+            <wp:docPr id="37" name="Obraz 31"/>
+            <wp:cNvGraphicFramePr>
+              <a:graphicFrameLocks xmlns:a="http://schemas.openxmlformats.org/drawingml/2006/main" noChangeAspect="1"/>
+            </wp:cNvGraphicFramePr>
+            <a:graphic xmlns:a="http://schemas.openxmlformats.org/drawingml/2006/main">
+              <a:graphicData uri="http://schemas.openxmlformats.org/drawingml/2006/picture">
+                <pic:pic xmlns:pic="http://schemas.openxmlformats.org/drawingml/2006/picture">
+                  <pic:nvPicPr>
+                    <pic:cNvPr id="0" name="Picture 31"/>
+                    <pic:cNvPicPr>
+                      <a:picLocks noChangeAspect="1" noChangeArrowheads="1"/>
+                    </pic:cNvPicPr>
+                  </pic:nvPicPr>
+                  <pic:blipFill>
+                    <a:blip r:embed="rId48" cstate="print"/>
+                    <a:srcRect/>
+                    <a:stretch>
+                      <a:fillRect/>
+                    </a:stretch>
+                  </pic:blipFill>
+                  <pic:spPr bwMode="auto">
+                    <a:xfrm>
+                      <a:off x="0" y="0"/>
+                      <a:ext cx="2285285" cy="2160000"/>
+                    </a:xfrm>
+                    <a:prstGeom prst="rect">
+                      <a:avLst/>
+                    </a:prstGeom>
+                    <a:noFill/>
+                    <a:ln w="9525">
+                      <a:noFill/>
+                      <a:miter lim="800000"/>
+                      <a:headEnd/>
+                      <a:tailEnd/>
+                    </a:ln>
+                  </pic:spPr>
+                </pic:pic>
+              </a:graphicData>
+            </a:graphic>
+          </wp:inline>
+        </w:drawing>
+      </w:r>
+    </w:p>
+    <w:p/>
+    <w:p>
+      <w:r>
+        <w:rPr>
+          <w:u w:val="single"/>
+        </w:rPr>
+        <w:lastRenderedPageBreak/>
+        <w:t>Zastosowanie:</w:t>
+      </w:r>
+    </w:p>
+    <w:p>
+      <w:pPr>
+        <w:pStyle w:val="Akapitzlist"/>
+        <w:numPr>
+          <w:ilvl w:val="0"/>
+          <w:numId w:val="29"/>
+        </w:numPr>
+      </w:pPr>
+      <w:r>
+        <w:t>grupowanie danych,</w:t>
+      </w:r>
+    </w:p>
+    <w:p>
+      <w:pPr>
+        <w:pStyle w:val="Akapitzlist"/>
+        <w:numPr>
+          <w:ilvl w:val="0"/>
+          <w:numId w:val="29"/>
+        </w:numPr>
+      </w:pPr>
+      <w:r>
+        <w:t>kompresja danych - odwzorowanie topologii danych wejściowych poprzez dużo mniejszą liczbę wag neuronów tworzących sieć,</w:t>
+      </w:r>
+    </w:p>
+    <w:p>
+      <w:pPr>
+        <w:pStyle w:val="Akapitzlist"/>
+        <w:numPr>
+          <w:ilvl w:val="0"/>
+          <w:numId w:val="29"/>
+        </w:numPr>
+      </w:pPr>
+      <w:r>
+        <w:t>przetwarzanie mowy</w:t>
+      </w:r>
+    </w:p>
+    <w:p>
+      <w:pPr>
+        <w:pStyle w:val="Akapitzlist"/>
+        <w:numPr>
+          <w:ilvl w:val="0"/>
+          <w:numId w:val="29"/>
+        </w:numPr>
+      </w:pPr>
+      <w:r>
+        <w:t>prognozowanie (np. obciążeń systemu elektroenergetycznego),</w:t>
+      </w:r>
+    </w:p>
+    <w:p>
+      <w:pPr>
+        <w:rPr>
+          <w:b/>
+        </w:rPr>
+      </w:pPr>
+    </w:p>
+    <w:p>
+      <w:pPr>
+        <w:rPr>
+          <w:b/>
+        </w:rPr>
+      </w:pPr>
+      <w:r>
+        <w:rPr>
+          <w:b/>
+        </w:rPr>
+        <w:t>4. Sieci radialne</w:t>
+      </w:r>
+    </w:p>
+    <w:p>
+      <w:r>
+        <w:t>Zawierają neurony o radialnych funkcjach aktywacji.</w:t>
+      </w:r>
+    </w:p>
+    <w:p>
+      <w:pPr>
+        <w:jc w:val="center"/>
+      </w:pPr>
+      <w:r>
+        <w:rPr>
+          <w:noProof/>
+          <w:lang w:eastAsia="pl-PL"/>
+        </w:rPr>
+        <w:drawing>
+          <wp:inline distT="0" distB="0" distL="0" distR="0">
+            <wp:extent cx="3207809" cy="1800000"/>
+            <wp:effectExtent l="19050" t="0" r="0" b="0"/>
+            <wp:docPr id="38" name="Obraz 34"/>
+            <wp:cNvGraphicFramePr>
+              <a:graphicFrameLocks xmlns:a="http://schemas.openxmlformats.org/drawingml/2006/main" noChangeAspect="1"/>
+            </wp:cNvGraphicFramePr>
+            <a:graphic xmlns:a="http://schemas.openxmlformats.org/drawingml/2006/main">
+              <a:graphicData uri="http://schemas.openxmlformats.org/drawingml/2006/picture">
+                <pic:pic xmlns:pic="http://schemas.openxmlformats.org/drawingml/2006/picture">
+                  <pic:nvPicPr>
+                    <pic:cNvPr id="0" name="Picture 34"/>
+                    <pic:cNvPicPr>
+                      <a:picLocks noChangeAspect="1" noChangeArrowheads="1"/>
+                    </pic:cNvPicPr>
+                  </pic:nvPicPr>
+                  <pic:blipFill>
+                    <a:blip r:embed="rId49" cstate="print"/>
+                    <a:srcRect/>
+                    <a:stretch>
+                      <a:fillRect/>
+                    </a:stretch>
+                  </pic:blipFill>
+                  <pic:spPr bwMode="auto">
+                    <a:xfrm>
+                      <a:off x="0" y="0"/>
+                      <a:ext cx="3207809" cy="1800000"/>
+                    </a:xfrm>
+                    <a:prstGeom prst="rect">
+                      <a:avLst/>
+                    </a:prstGeom>
+                    <a:noFill/>
+                    <a:ln w="9525">
+                      <a:noFill/>
+                      <a:miter lim="800000"/>
+                      <a:headEnd/>
+                      <a:tailEnd/>
+                    </a:ln>
+                  </pic:spPr>
+                </pic:pic>
+              </a:graphicData>
+            </a:graphic>
+          </wp:inline>
+        </w:drawing>
+      </w:r>
+    </w:p>
+    <w:p>
+      <w:r>
+        <w:t>Funkcje aktywacji realizują odwzorowanie:</w:t>
+      </w:r>
+    </w:p>
+    <w:p>
+      <w:pPr>
+        <w:rPr>
+          <w:rFonts w:eastAsiaTheme="minorEastAsia"/>
+        </w:rPr>
+      </w:pPr>
+      <m:oMathPara>
+        <m:oMath>
+          <m:r>
+            <w:rPr>
+              <w:rFonts w:ascii="Cambria Math" w:hAnsi="Cambria Math"/>
+            </w:rPr>
+            <m:t>x→φ</m:t>
+          </m:r>
+          <m:d>
+            <m:dPr>
+              <m:ctrlPr>
+                <w:rPr>
+                  <w:rFonts w:ascii="Cambria Math" w:hAnsi="Cambria Math"/>
+                  <w:i/>
+                </w:rPr>
+              </m:ctrlPr>
+            </m:dPr>
+            <m:e>
+              <m:d>
+                <m:dPr>
+                  <m:begChr m:val="‖"/>
+                  <m:endChr m:val="‖"/>
+                  <m:ctrlPr>
+                    <w:rPr>
+                      <w:rFonts w:ascii="Cambria Math" w:hAnsi="Cambria Math"/>
+                      <w:i/>
+                    </w:rPr>
+                  </m:ctrlPr>
+                </m:dPr>
+                <m:e>
+                  <m:r>
+                    <w:rPr>
+                      <w:rFonts w:ascii="Cambria Math" w:hAnsi="Cambria Math"/>
+                    </w:rPr>
+                    <m:t>x-t</m:t>
+                  </m:r>
+                </m:e>
+              </m:d>
+            </m:e>
+          </m:d>
+        </m:oMath>
+      </m:oMathPara>
+    </w:p>
+    <w:p>
+      <w:pPr>
+        <w:rPr>
+          <w:rFonts w:eastAsiaTheme="minorEastAsia"/>
+        </w:rPr>
+      </w:pPr>
+      <w:r>
+        <w:rPr>
+          <w:rFonts w:eastAsiaTheme="minorEastAsia"/>
+        </w:rPr>
+        <w:t xml:space="preserve">gdzie: </w:t>
+      </w:r>
+      <m:oMath>
+        <m:d>
+          <m:dPr>
+            <m:begChr m:val="‖"/>
+            <m:endChr m:val="‖"/>
+            <m:ctrlPr>
+              <w:rPr>
+                <w:rFonts w:ascii="Cambria Math" w:hAnsi="Cambria Math"/>
+                <w:i/>
+              </w:rPr>
+            </m:ctrlPr>
+          </m:dPr>
+          <m:e>
+            <m:r>
+              <w:rPr>
+                <w:rFonts w:ascii="Cambria Math" w:hAnsi="Cambria Math"/>
+              </w:rPr>
+              <m:t>x-t</m:t>
+            </m:r>
+          </m:e>
+        </m:d>
+      </m:oMath>
+      <w:r>
+        <w:rPr>
+          <w:rFonts w:eastAsiaTheme="minorEastAsia"/>
+        </w:rPr>
+        <w:t xml:space="preserve"> - to norma euklidesowa.</w:t>
+      </w:r>
+    </w:p>
+    <w:p>
+      <w:pPr>
+        <w:rPr>
+          <w:rFonts w:eastAsiaTheme="minorEastAsia"/>
+        </w:rPr>
+      </w:pPr>
+      <w:r>
+        <w:rPr>
+          <w:rFonts w:eastAsiaTheme="minorEastAsia"/>
+        </w:rPr>
+        <w:t xml:space="preserve">Funkcja </w:t>
+      </w:r>
+      <w:r>
+        <w:rPr>
+          <w:rFonts w:eastAsiaTheme="minorEastAsia" w:cs="Times New Roman"/>
+        </w:rPr>
+        <w:t>φ</w:t>
+      </w:r>
+      <w:r>
+        <w:rPr>
+          <w:rFonts w:eastAsiaTheme="minorEastAsia"/>
+        </w:rPr>
+        <w:t>() jest nazywana radialną funkcją bazową. Jej wartość zmienia się radialnie wokół środka t. Oznacza to, że argument funkcji aktywacji jest różnica między wektorem wyznaczonym przez wartości sygnałów wejściowych i wektorem współczynników t.</w:t>
+      </w:r>
+    </w:p>
+    <w:p>
+      <w:pPr>
+        <w:jc w:val="center"/>
+      </w:pPr>
+      <w:r>
+        <w:rPr>
+          <w:noProof/>
+          <w:lang w:eastAsia="pl-PL"/>
+        </w:rPr>
+        <w:drawing>
+          <wp:inline distT="0" distB="0" distL="0" distR="0">
+            <wp:extent cx="4130816" cy="2880000"/>
+            <wp:effectExtent l="19050" t="0" r="3034" b="0"/>
+            <wp:docPr id="39" name="Obraz 37"/>
+            <wp:cNvGraphicFramePr>
+              <a:graphicFrameLocks xmlns:a="http://schemas.openxmlformats.org/drawingml/2006/main" noChangeAspect="1"/>
+            </wp:cNvGraphicFramePr>
+            <a:graphic xmlns:a="http://schemas.openxmlformats.org/drawingml/2006/main">
+              <a:graphicData uri="http://schemas.openxmlformats.org/drawingml/2006/picture">
+                <pic:pic xmlns:pic="http://schemas.openxmlformats.org/drawingml/2006/picture">
+                  <pic:nvPicPr>
+                    <pic:cNvPr id="0" name="Picture 37"/>
+                    <pic:cNvPicPr>
+                      <a:picLocks noChangeAspect="1" noChangeArrowheads="1"/>
+                    </pic:cNvPicPr>
+                  </pic:nvPicPr>
+                  <pic:blipFill>
+                    <a:blip r:embed="rId50" cstate="print"/>
+                    <a:srcRect/>
+                    <a:stretch>
+                      <a:fillRect/>
+                    </a:stretch>
+                  </pic:blipFill>
+                  <pic:spPr bwMode="auto">
+                    <a:xfrm>
+                      <a:off x="0" y="0"/>
+                      <a:ext cx="4130816" cy="2880000"/>
+                    </a:xfrm>
+                    <a:prstGeom prst="rect">
+                      <a:avLst/>
+                    </a:prstGeom>
+                    <a:noFill/>
+                    <a:ln w="9525">
+                      <a:noFill/>
+                      <a:miter lim="800000"/>
+                      <a:headEnd/>
+                      <a:tailEnd/>
+                    </a:ln>
+                  </pic:spPr>
+                </pic:pic>
+              </a:graphicData>
+            </a:graphic>
+          </wp:inline>
+        </w:drawing>
+      </w:r>
+    </w:p>
+    <w:p>
+      <w:r>
+        <w:t xml:space="preserve">W porównaniu do sieci </w:t>
+      </w:r>
+      <w:proofErr w:type="spellStart"/>
+      <w:r>
+        <w:t>perceptronowych</w:t>
+      </w:r>
+      <w:proofErr w:type="spellEnd"/>
+      <w:r>
+        <w:t xml:space="preserve">, sieci radialne zawierają znacznie więcej </w:t>
+      </w:r>
+      <w:proofErr w:type="spellStart"/>
+      <w:r>
+        <w:t>neuronow</w:t>
+      </w:r>
+      <w:proofErr w:type="spellEnd"/>
+      <w:r>
+        <w:t xml:space="preserve">. W realizacji programowej działają wolniej niż sieci </w:t>
+      </w:r>
+      <w:proofErr w:type="spellStart"/>
+      <w:r>
+        <w:t>perceptronowe</w:t>
+      </w:r>
+      <w:proofErr w:type="spellEnd"/>
+      <w:r>
+        <w:t xml:space="preserve">. Stosują inny sposób przetwarzania danych, przez co następuje skrócenie procesu uczenia się. Mają z góry ustalona architekturę składającą się z trzech warstw: wejściowej, ukrytej i wyjściowej. </w:t>
+      </w:r>
+      <w:proofErr w:type="spellStart"/>
+      <w:r>
+        <w:t>Nauron</w:t>
+      </w:r>
+      <w:proofErr w:type="spellEnd"/>
+      <w:r>
+        <w:t xml:space="preserve"> warstwy wyjściowej realizuje operację ważone sumy sygnałów. W warstwie ukrytej można stosować różne funkcje bazowe.</w:t>
+      </w:r>
+    </w:p>
+    <w:p/>
+    <w:p>
+      <w:r>
+        <w:lastRenderedPageBreak/>
+        <w:t>Uczenie składa się z dwóch kroków:</w:t>
+      </w:r>
+    </w:p>
+    <w:p>
+      <w:pPr>
+        <w:pStyle w:val="Akapitzlist"/>
+        <w:numPr>
+          <w:ilvl w:val="0"/>
+          <w:numId w:val="30"/>
+        </w:numPr>
+      </w:pPr>
+      <w:r>
+        <w:t>Dobór położenia oraz kształtu funkcji bazowych wybranymi metodami (dobór losowy, samoorganizacja, metoda wstecznej propagacji błędu).</w:t>
+      </w:r>
+    </w:p>
+    <w:p>
+      <w:pPr>
+        <w:pStyle w:val="Akapitzlist"/>
+        <w:numPr>
+          <w:ilvl w:val="0"/>
+          <w:numId w:val="30"/>
+        </w:numPr>
+      </w:pPr>
+      <w:r>
+        <w:t>Dobór wag neuronu wyjściowego.</w:t>
+      </w:r>
+    </w:p>
+    <w:p>
+      <w:pPr>
+        <w:rPr>
+          <w:u w:val="single"/>
+        </w:rPr>
+      </w:pPr>
+      <w:r>
+        <w:rPr>
+          <w:u w:val="single"/>
+        </w:rPr>
+        <w:t>Zastosowanie:</w:t>
+      </w:r>
+    </w:p>
+    <w:p>
+      <w:r>
+        <w:t>Uczenie się tych sieci bywa bardzo wolne, ale działanie po procesie uczenia bardzo szybkie. Wykorzystywane są przykładowo do:</w:t>
+      </w:r>
+    </w:p>
+    <w:p>
+      <w:pPr>
+        <w:pStyle w:val="Akapitzlist"/>
+        <w:numPr>
+          <w:ilvl w:val="0"/>
+          <w:numId w:val="31"/>
+        </w:numPr>
+      </w:pPr>
+      <w:r>
+        <w:t>aproksymacja funkcji nieliniowych (jak w jednokierunkowych),</w:t>
+      </w:r>
+    </w:p>
+    <w:p>
+      <w:pPr>
+        <w:pStyle w:val="Akapitzlist"/>
+        <w:numPr>
+          <w:ilvl w:val="0"/>
+          <w:numId w:val="31"/>
+        </w:numPr>
+      </w:pPr>
+      <w:r>
+        <w:t>przewidywanie np. przewidywanie trendów ekonomicznych na podstawie danych z długiego okresu czasu,</w:t>
+      </w:r>
+    </w:p>
+    <w:p>
+      <w:pPr>
+        <w:pStyle w:val="Akapitzlist"/>
+        <w:numPr>
+          <w:ilvl w:val="0"/>
+          <w:numId w:val="31"/>
+        </w:numPr>
+      </w:pPr>
+      <w:r>
+        <w:t>monitoring np. monitoring dźwięków wydawanych przez silniki samolotów i pociągów,</w:t>
+      </w:r>
+    </w:p>
+    <w:p>
+      <w:pPr>
+        <w:pStyle w:val="Akapitzlist"/>
+        <w:numPr>
+          <w:ilvl w:val="0"/>
+          <w:numId w:val="31"/>
+        </w:numPr>
+      </w:pPr>
+      <w:r>
+        <w:t>kontrola procesów chemicznych,</w:t>
+      </w:r>
+    </w:p>
+    <w:p>
+      <w:pPr>
+        <w:pStyle w:val="Akapitzlist"/>
+        <w:numPr>
+          <w:ilvl w:val="0"/>
+          <w:numId w:val="31"/>
+        </w:numPr>
+      </w:pPr>
+      <w:r>
+        <w:t>kompresja danych,.</w:t>
+      </w:r>
+    </w:p>
+    <w:p/>
+    <w:p/>
+    <w:p>
+      <w:pPr>
+        <w:pStyle w:val="Akapitzlist"/>
+      </w:pPr>
+    </w:p>
     <w:sectPr>
       <w:type w:val="continuous"/>
       <w:pgSz w:w="11906" w:h="16838" w:code="9"/>
@@ -7505,6 +9769,119 @@
     </w:lvl>
   </w:abstractNum>
   <w:abstractNum w:abstractNumId="8">
+    <w:nsid w:val="29D500DA"/>
+    <w:multiLevelType w:val="hybridMultilevel"/>
+    <w:tmpl w:val="FB4E8FCC"/>
+    <w:lvl w:ilvl="0" w:tplc="04150001">
+      <w:start w:val="1"/>
+      <w:numFmt w:val="bullet"/>
+      <w:lvlText w:val=""/>
+      <w:lvlJc w:val="left"/>
+      <w:pPr>
+        <w:ind w:left="720" w:hanging="360"/>
+      </w:pPr>
+      <w:rPr>
+        <w:rFonts w:ascii="Symbol" w:hAnsi="Symbol" w:hint="default"/>
+      </w:rPr>
+    </w:lvl>
+    <w:lvl w:ilvl="1" w:tplc="04150003" w:tentative="1">
+      <w:start w:val="1"/>
+      <w:numFmt w:val="bullet"/>
+      <w:lvlText w:val="o"/>
+      <w:lvlJc w:val="left"/>
+      <w:pPr>
+        <w:ind w:left="1440" w:hanging="360"/>
+      </w:pPr>
+      <w:rPr>
+        <w:rFonts w:ascii="Courier New" w:hAnsi="Courier New" w:cs="Courier New" w:hint="default"/>
+      </w:rPr>
+    </w:lvl>
+    <w:lvl w:ilvl="2" w:tplc="04150005" w:tentative="1">
+      <w:start w:val="1"/>
+      <w:numFmt w:val="bullet"/>
+      <w:lvlText w:val=""/>
+      <w:lvlJc w:val="left"/>
+      <w:pPr>
+        <w:ind w:left="2160" w:hanging="360"/>
+      </w:pPr>
+      <w:rPr>
+        <w:rFonts w:ascii="Wingdings" w:hAnsi="Wingdings" w:hint="default"/>
+      </w:rPr>
+    </w:lvl>
+    <w:lvl w:ilvl="3" w:tplc="04150001" w:tentative="1">
+      <w:start w:val="1"/>
+      <w:numFmt w:val="bullet"/>
+      <w:lvlText w:val=""/>
+      <w:lvlJc w:val="left"/>
+      <w:pPr>
+        <w:ind w:left="2880" w:hanging="360"/>
+      </w:pPr>
+      <w:rPr>
+        <w:rFonts w:ascii="Symbol" w:hAnsi="Symbol" w:hint="default"/>
+      </w:rPr>
+    </w:lvl>
+    <w:lvl w:ilvl="4" w:tplc="04150003" w:tentative="1">
+      <w:start w:val="1"/>
+      <w:numFmt w:val="bullet"/>
+      <w:lvlText w:val="o"/>
+      <w:lvlJc w:val="left"/>
+      <w:pPr>
+        <w:ind w:left="3600" w:hanging="360"/>
+      </w:pPr>
+      <w:rPr>
+        <w:rFonts w:ascii="Courier New" w:hAnsi="Courier New" w:cs="Courier New" w:hint="default"/>
+      </w:rPr>
+    </w:lvl>
+    <w:lvl w:ilvl="5" w:tplc="04150005" w:tentative="1">
+      <w:start w:val="1"/>
+      <w:numFmt w:val="bullet"/>
+      <w:lvlText w:val=""/>
+      <w:lvlJc w:val="left"/>
+      <w:pPr>
+        <w:ind w:left="4320" w:hanging="360"/>
+      </w:pPr>
+      <w:rPr>
+        <w:rFonts w:ascii="Wingdings" w:hAnsi="Wingdings" w:hint="default"/>
+      </w:rPr>
+    </w:lvl>
+    <w:lvl w:ilvl="6" w:tplc="04150001" w:tentative="1">
+      <w:start w:val="1"/>
+      <w:numFmt w:val="bullet"/>
+      <w:lvlText w:val=""/>
+      <w:lvlJc w:val="left"/>
+      <w:pPr>
+        <w:ind w:left="5040" w:hanging="360"/>
+      </w:pPr>
+      <w:rPr>
+        <w:rFonts w:ascii="Symbol" w:hAnsi="Symbol" w:hint="default"/>
+      </w:rPr>
+    </w:lvl>
+    <w:lvl w:ilvl="7" w:tplc="04150003" w:tentative="1">
+      <w:start w:val="1"/>
+      <w:numFmt w:val="bullet"/>
+      <w:lvlText w:val="o"/>
+      <w:lvlJc w:val="left"/>
+      <w:pPr>
+        <w:ind w:left="5760" w:hanging="360"/>
+      </w:pPr>
+      <w:rPr>
+        <w:rFonts w:ascii="Courier New" w:hAnsi="Courier New" w:cs="Courier New" w:hint="default"/>
+      </w:rPr>
+    </w:lvl>
+    <w:lvl w:ilvl="8" w:tplc="04150005" w:tentative="1">
+      <w:start w:val="1"/>
+      <w:numFmt w:val="bullet"/>
+      <w:lvlText w:val=""/>
+      <w:lvlJc w:val="left"/>
+      <w:pPr>
+        <w:ind w:left="6480" w:hanging="360"/>
+      </w:pPr>
+      <w:rPr>
+        <w:rFonts w:ascii="Wingdings" w:hAnsi="Wingdings" w:hint="default"/>
+      </w:rPr>
+    </w:lvl>
+  </w:abstractNum>
+  <w:abstractNum w:abstractNumId="9">
     <w:nsid w:val="2DD80025"/>
     <w:multiLevelType w:val="hybridMultilevel"/>
     <w:tmpl w:val="5F7A23AE"/>
@@ -7617,7 +9994,7 @@
       </w:rPr>
     </w:lvl>
   </w:abstractNum>
-  <w:abstractNum w:abstractNumId="9">
+  <w:abstractNum w:abstractNumId="10">
     <w:nsid w:val="35FC4DAA"/>
     <w:multiLevelType w:val="hybridMultilevel"/>
     <w:tmpl w:val="866EC394"/>
@@ -7730,7 +10107,7 @@
       </w:rPr>
     </w:lvl>
   </w:abstractNum>
-  <w:abstractNum w:abstractNumId="10">
+  <w:abstractNum w:abstractNumId="11">
     <w:nsid w:val="38363114"/>
     <w:multiLevelType w:val="hybridMultilevel"/>
     <w:tmpl w:val="FCA01B72"/>
@@ -7843,7 +10220,7 @@
       </w:rPr>
     </w:lvl>
   </w:abstractNum>
-  <w:abstractNum w:abstractNumId="11">
+  <w:abstractNum w:abstractNumId="12">
     <w:nsid w:val="3E516FC1"/>
     <w:multiLevelType w:val="hybridMultilevel"/>
     <w:tmpl w:val="37A4E00C"/>
@@ -7956,7 +10333,233 @@
       </w:rPr>
     </w:lvl>
   </w:abstractNum>
-  <w:abstractNum w:abstractNumId="12">
+  <w:abstractNum w:abstractNumId="13">
+    <w:nsid w:val="41506CFD"/>
+    <w:multiLevelType w:val="hybridMultilevel"/>
+    <w:tmpl w:val="CA5EF8BE"/>
+    <w:lvl w:ilvl="0" w:tplc="04150001">
+      <w:start w:val="1"/>
+      <w:numFmt w:val="bullet"/>
+      <w:lvlText w:val=""/>
+      <w:lvlJc w:val="left"/>
+      <w:pPr>
+        <w:ind w:left="720" w:hanging="360"/>
+      </w:pPr>
+      <w:rPr>
+        <w:rFonts w:ascii="Symbol" w:hAnsi="Symbol" w:hint="default"/>
+      </w:rPr>
+    </w:lvl>
+    <w:lvl w:ilvl="1" w:tplc="04150003" w:tentative="1">
+      <w:start w:val="1"/>
+      <w:numFmt w:val="bullet"/>
+      <w:lvlText w:val="o"/>
+      <w:lvlJc w:val="left"/>
+      <w:pPr>
+        <w:ind w:left="1440" w:hanging="360"/>
+      </w:pPr>
+      <w:rPr>
+        <w:rFonts w:ascii="Courier New" w:hAnsi="Courier New" w:cs="Courier New" w:hint="default"/>
+      </w:rPr>
+    </w:lvl>
+    <w:lvl w:ilvl="2" w:tplc="04150005" w:tentative="1">
+      <w:start w:val="1"/>
+      <w:numFmt w:val="bullet"/>
+      <w:lvlText w:val=""/>
+      <w:lvlJc w:val="left"/>
+      <w:pPr>
+        <w:ind w:left="2160" w:hanging="360"/>
+      </w:pPr>
+      <w:rPr>
+        <w:rFonts w:ascii="Wingdings" w:hAnsi="Wingdings" w:hint="default"/>
+      </w:rPr>
+    </w:lvl>
+    <w:lvl w:ilvl="3" w:tplc="04150001" w:tentative="1">
+      <w:start w:val="1"/>
+      <w:numFmt w:val="bullet"/>
+      <w:lvlText w:val=""/>
+      <w:lvlJc w:val="left"/>
+      <w:pPr>
+        <w:ind w:left="2880" w:hanging="360"/>
+      </w:pPr>
+      <w:rPr>
+        <w:rFonts w:ascii="Symbol" w:hAnsi="Symbol" w:hint="default"/>
+      </w:rPr>
+    </w:lvl>
+    <w:lvl w:ilvl="4" w:tplc="04150003" w:tentative="1">
+      <w:start w:val="1"/>
+      <w:numFmt w:val="bullet"/>
+      <w:lvlText w:val="o"/>
+      <w:lvlJc w:val="left"/>
+      <w:pPr>
+        <w:ind w:left="3600" w:hanging="360"/>
+      </w:pPr>
+      <w:rPr>
+        <w:rFonts w:ascii="Courier New" w:hAnsi="Courier New" w:cs="Courier New" w:hint="default"/>
+      </w:rPr>
+    </w:lvl>
+    <w:lvl w:ilvl="5" w:tplc="04150005" w:tentative="1">
+      <w:start w:val="1"/>
+      <w:numFmt w:val="bullet"/>
+      <w:lvlText w:val=""/>
+      <w:lvlJc w:val="left"/>
+      <w:pPr>
+        <w:ind w:left="4320" w:hanging="360"/>
+      </w:pPr>
+      <w:rPr>
+        <w:rFonts w:ascii="Wingdings" w:hAnsi="Wingdings" w:hint="default"/>
+      </w:rPr>
+    </w:lvl>
+    <w:lvl w:ilvl="6" w:tplc="04150001" w:tentative="1">
+      <w:start w:val="1"/>
+      <w:numFmt w:val="bullet"/>
+      <w:lvlText w:val=""/>
+      <w:lvlJc w:val="left"/>
+      <w:pPr>
+        <w:ind w:left="5040" w:hanging="360"/>
+      </w:pPr>
+      <w:rPr>
+        <w:rFonts w:ascii="Symbol" w:hAnsi="Symbol" w:hint="default"/>
+      </w:rPr>
+    </w:lvl>
+    <w:lvl w:ilvl="7" w:tplc="04150003" w:tentative="1">
+      <w:start w:val="1"/>
+      <w:numFmt w:val="bullet"/>
+      <w:lvlText w:val="o"/>
+      <w:lvlJc w:val="left"/>
+      <w:pPr>
+        <w:ind w:left="5760" w:hanging="360"/>
+      </w:pPr>
+      <w:rPr>
+        <w:rFonts w:ascii="Courier New" w:hAnsi="Courier New" w:cs="Courier New" w:hint="default"/>
+      </w:rPr>
+    </w:lvl>
+    <w:lvl w:ilvl="8" w:tplc="04150005" w:tentative="1">
+      <w:start w:val="1"/>
+      <w:numFmt w:val="bullet"/>
+      <w:lvlText w:val=""/>
+      <w:lvlJc w:val="left"/>
+      <w:pPr>
+        <w:ind w:left="6480" w:hanging="360"/>
+      </w:pPr>
+      <w:rPr>
+        <w:rFonts w:ascii="Wingdings" w:hAnsi="Wingdings" w:hint="default"/>
+      </w:rPr>
+    </w:lvl>
+  </w:abstractNum>
+  <w:abstractNum w:abstractNumId="14">
+    <w:nsid w:val="41A51776"/>
+    <w:multiLevelType w:val="hybridMultilevel"/>
+    <w:tmpl w:val="7554AE74"/>
+    <w:lvl w:ilvl="0" w:tplc="04150001">
+      <w:start w:val="1"/>
+      <w:numFmt w:val="bullet"/>
+      <w:lvlText w:val=""/>
+      <w:lvlJc w:val="left"/>
+      <w:pPr>
+        <w:ind w:left="720" w:hanging="360"/>
+      </w:pPr>
+      <w:rPr>
+        <w:rFonts w:ascii="Symbol" w:hAnsi="Symbol" w:hint="default"/>
+      </w:rPr>
+    </w:lvl>
+    <w:lvl w:ilvl="1" w:tplc="04150003" w:tentative="1">
+      <w:start w:val="1"/>
+      <w:numFmt w:val="bullet"/>
+      <w:lvlText w:val="o"/>
+      <w:lvlJc w:val="left"/>
+      <w:pPr>
+        <w:ind w:left="1440" w:hanging="360"/>
+      </w:pPr>
+      <w:rPr>
+        <w:rFonts w:ascii="Courier New" w:hAnsi="Courier New" w:cs="Courier New" w:hint="default"/>
+      </w:rPr>
+    </w:lvl>
+    <w:lvl w:ilvl="2" w:tplc="04150005" w:tentative="1">
+      <w:start w:val="1"/>
+      <w:numFmt w:val="bullet"/>
+      <w:lvlText w:val=""/>
+      <w:lvlJc w:val="left"/>
+      <w:pPr>
+        <w:ind w:left="2160" w:hanging="360"/>
+      </w:pPr>
+      <w:rPr>
+        <w:rFonts w:ascii="Wingdings" w:hAnsi="Wingdings" w:hint="default"/>
+      </w:rPr>
+    </w:lvl>
+    <w:lvl w:ilvl="3" w:tplc="04150001" w:tentative="1">
+      <w:start w:val="1"/>
+      <w:numFmt w:val="bullet"/>
+      <w:lvlText w:val=""/>
+      <w:lvlJc w:val="left"/>
+      <w:pPr>
+        <w:ind w:left="2880" w:hanging="360"/>
+      </w:pPr>
+      <w:rPr>
+        <w:rFonts w:ascii="Symbol" w:hAnsi="Symbol" w:hint="default"/>
+      </w:rPr>
+    </w:lvl>
+    <w:lvl w:ilvl="4" w:tplc="04150003" w:tentative="1">
+      <w:start w:val="1"/>
+      <w:numFmt w:val="bullet"/>
+      <w:lvlText w:val="o"/>
+      <w:lvlJc w:val="left"/>
+      <w:pPr>
+        <w:ind w:left="3600" w:hanging="360"/>
+      </w:pPr>
+      <w:rPr>
+        <w:rFonts w:ascii="Courier New" w:hAnsi="Courier New" w:cs="Courier New" w:hint="default"/>
+      </w:rPr>
+    </w:lvl>
+    <w:lvl w:ilvl="5" w:tplc="04150005" w:tentative="1">
+      <w:start w:val="1"/>
+      <w:numFmt w:val="bullet"/>
+      <w:lvlText w:val=""/>
+      <w:lvlJc w:val="left"/>
+      <w:pPr>
+        <w:ind w:left="4320" w:hanging="360"/>
+      </w:pPr>
+      <w:rPr>
+        <w:rFonts w:ascii="Wingdings" w:hAnsi="Wingdings" w:hint="default"/>
+      </w:rPr>
+    </w:lvl>
+    <w:lvl w:ilvl="6" w:tplc="04150001" w:tentative="1">
+      <w:start w:val="1"/>
+      <w:numFmt w:val="bullet"/>
+      <w:lvlText w:val=""/>
+      <w:lvlJc w:val="left"/>
+      <w:pPr>
+        <w:ind w:left="5040" w:hanging="360"/>
+      </w:pPr>
+      <w:rPr>
+        <w:rFonts w:ascii="Symbol" w:hAnsi="Symbol" w:hint="default"/>
+      </w:rPr>
+    </w:lvl>
+    <w:lvl w:ilvl="7" w:tplc="04150003" w:tentative="1">
+      <w:start w:val="1"/>
+      <w:numFmt w:val="bullet"/>
+      <w:lvlText w:val="o"/>
+      <w:lvlJc w:val="left"/>
+      <w:pPr>
+        <w:ind w:left="5760" w:hanging="360"/>
+      </w:pPr>
+      <w:rPr>
+        <w:rFonts w:ascii="Courier New" w:hAnsi="Courier New" w:cs="Courier New" w:hint="default"/>
+      </w:rPr>
+    </w:lvl>
+    <w:lvl w:ilvl="8" w:tplc="04150005" w:tentative="1">
+      <w:start w:val="1"/>
+      <w:numFmt w:val="bullet"/>
+      <w:lvlText w:val=""/>
+      <w:lvlJc w:val="left"/>
+      <w:pPr>
+        <w:ind w:left="6480" w:hanging="360"/>
+      </w:pPr>
+      <w:rPr>
+        <w:rFonts w:ascii="Wingdings" w:hAnsi="Wingdings" w:hint="default"/>
+      </w:rPr>
+    </w:lvl>
+  </w:abstractNum>
+  <w:abstractNum w:abstractNumId="15">
     <w:nsid w:val="41A939F4"/>
     <w:multiLevelType w:val="hybridMultilevel"/>
     <w:tmpl w:val="1D6E554C"/>
@@ -8069,7 +10672,7 @@
       </w:rPr>
     </w:lvl>
   </w:abstractNum>
-  <w:abstractNum w:abstractNumId="13">
+  <w:abstractNum w:abstractNumId="16">
     <w:nsid w:val="456D260D"/>
     <w:multiLevelType w:val="hybridMultilevel"/>
     <w:tmpl w:val="DD886388"/>
@@ -8182,7 +10785,7 @@
       </w:rPr>
     </w:lvl>
   </w:abstractNum>
-  <w:abstractNum w:abstractNumId="14">
+  <w:abstractNum w:abstractNumId="17">
     <w:nsid w:val="47E9673E"/>
     <w:multiLevelType w:val="hybridMultilevel"/>
     <w:tmpl w:val="1A3841B6"/>
@@ -8295,7 +10898,7 @@
       </w:rPr>
     </w:lvl>
   </w:abstractNum>
-  <w:abstractNum w:abstractNumId="15">
+  <w:abstractNum w:abstractNumId="18">
     <w:nsid w:val="542D7FDF"/>
     <w:multiLevelType w:val="hybridMultilevel"/>
     <w:tmpl w:val="E886EE84"/>
@@ -8408,7 +11011,120 @@
       </w:rPr>
     </w:lvl>
   </w:abstractNum>
-  <w:abstractNum w:abstractNumId="16">
+  <w:abstractNum w:abstractNumId="19">
+    <w:nsid w:val="544E0E25"/>
+    <w:multiLevelType w:val="hybridMultilevel"/>
+    <w:tmpl w:val="D8A01D28"/>
+    <w:lvl w:ilvl="0" w:tplc="04150001">
+      <w:start w:val="1"/>
+      <w:numFmt w:val="bullet"/>
+      <w:lvlText w:val=""/>
+      <w:lvlJc w:val="left"/>
+      <w:pPr>
+        <w:ind w:left="720" w:hanging="360"/>
+      </w:pPr>
+      <w:rPr>
+        <w:rFonts w:ascii="Symbol" w:hAnsi="Symbol" w:hint="default"/>
+      </w:rPr>
+    </w:lvl>
+    <w:lvl w:ilvl="1" w:tplc="04150003" w:tentative="1">
+      <w:start w:val="1"/>
+      <w:numFmt w:val="bullet"/>
+      <w:lvlText w:val="o"/>
+      <w:lvlJc w:val="left"/>
+      <w:pPr>
+        <w:ind w:left="1440" w:hanging="360"/>
+      </w:pPr>
+      <w:rPr>
+        <w:rFonts w:ascii="Courier New" w:hAnsi="Courier New" w:cs="Courier New" w:hint="default"/>
+      </w:rPr>
+    </w:lvl>
+    <w:lvl w:ilvl="2" w:tplc="04150005" w:tentative="1">
+      <w:start w:val="1"/>
+      <w:numFmt w:val="bullet"/>
+      <w:lvlText w:val=""/>
+      <w:lvlJc w:val="left"/>
+      <w:pPr>
+        <w:ind w:left="2160" w:hanging="360"/>
+      </w:pPr>
+      <w:rPr>
+        <w:rFonts w:ascii="Wingdings" w:hAnsi="Wingdings" w:hint="default"/>
+      </w:rPr>
+    </w:lvl>
+    <w:lvl w:ilvl="3" w:tplc="04150001" w:tentative="1">
+      <w:start w:val="1"/>
+      <w:numFmt w:val="bullet"/>
+      <w:lvlText w:val=""/>
+      <w:lvlJc w:val="left"/>
+      <w:pPr>
+        <w:ind w:left="2880" w:hanging="360"/>
+      </w:pPr>
+      <w:rPr>
+        <w:rFonts w:ascii="Symbol" w:hAnsi="Symbol" w:hint="default"/>
+      </w:rPr>
+    </w:lvl>
+    <w:lvl w:ilvl="4" w:tplc="04150003" w:tentative="1">
+      <w:start w:val="1"/>
+      <w:numFmt w:val="bullet"/>
+      <w:lvlText w:val="o"/>
+      <w:lvlJc w:val="left"/>
+      <w:pPr>
+        <w:ind w:left="3600" w:hanging="360"/>
+      </w:pPr>
+      <w:rPr>
+        <w:rFonts w:ascii="Courier New" w:hAnsi="Courier New" w:cs="Courier New" w:hint="default"/>
+      </w:rPr>
+    </w:lvl>
+    <w:lvl w:ilvl="5" w:tplc="04150005" w:tentative="1">
+      <w:start w:val="1"/>
+      <w:numFmt w:val="bullet"/>
+      <w:lvlText w:val=""/>
+      <w:lvlJc w:val="left"/>
+      <w:pPr>
+        <w:ind w:left="4320" w:hanging="360"/>
+      </w:pPr>
+      <w:rPr>
+        <w:rFonts w:ascii="Wingdings" w:hAnsi="Wingdings" w:hint="default"/>
+      </w:rPr>
+    </w:lvl>
+    <w:lvl w:ilvl="6" w:tplc="04150001" w:tentative="1">
+      <w:start w:val="1"/>
+      <w:numFmt w:val="bullet"/>
+      <w:lvlText w:val=""/>
+      <w:lvlJc w:val="left"/>
+      <w:pPr>
+        <w:ind w:left="5040" w:hanging="360"/>
+      </w:pPr>
+      <w:rPr>
+        <w:rFonts w:ascii="Symbol" w:hAnsi="Symbol" w:hint="default"/>
+      </w:rPr>
+    </w:lvl>
+    <w:lvl w:ilvl="7" w:tplc="04150003" w:tentative="1">
+      <w:start w:val="1"/>
+      <w:numFmt w:val="bullet"/>
+      <w:lvlText w:val="o"/>
+      <w:lvlJc w:val="left"/>
+      <w:pPr>
+        <w:ind w:left="5760" w:hanging="360"/>
+      </w:pPr>
+      <w:rPr>
+        <w:rFonts w:ascii="Courier New" w:hAnsi="Courier New" w:cs="Courier New" w:hint="default"/>
+      </w:rPr>
+    </w:lvl>
+    <w:lvl w:ilvl="8" w:tplc="04150005" w:tentative="1">
+      <w:start w:val="1"/>
+      <w:numFmt w:val="bullet"/>
+      <w:lvlText w:val=""/>
+      <w:lvlJc w:val="left"/>
+      <w:pPr>
+        <w:ind w:left="6480" w:hanging="360"/>
+      </w:pPr>
+      <w:rPr>
+        <w:rFonts w:ascii="Wingdings" w:hAnsi="Wingdings" w:hint="default"/>
+      </w:rPr>
+    </w:lvl>
+  </w:abstractNum>
+  <w:abstractNum w:abstractNumId="20">
     <w:nsid w:val="57AA5D0C"/>
     <w:multiLevelType w:val="hybridMultilevel"/>
     <w:tmpl w:val="B8AADEEC"/>
@@ -8521,7 +11237,120 @@
       </w:rPr>
     </w:lvl>
   </w:abstractNum>
-  <w:abstractNum w:abstractNumId="17">
+  <w:abstractNum w:abstractNumId="21">
+    <w:nsid w:val="59113923"/>
+    <w:multiLevelType w:val="hybridMultilevel"/>
+    <w:tmpl w:val="4F6418EC"/>
+    <w:lvl w:ilvl="0" w:tplc="04150001">
+      <w:start w:val="1"/>
+      <w:numFmt w:val="bullet"/>
+      <w:lvlText w:val=""/>
+      <w:lvlJc w:val="left"/>
+      <w:pPr>
+        <w:ind w:left="720" w:hanging="360"/>
+      </w:pPr>
+      <w:rPr>
+        <w:rFonts w:ascii="Symbol" w:hAnsi="Symbol" w:hint="default"/>
+      </w:rPr>
+    </w:lvl>
+    <w:lvl w:ilvl="1" w:tplc="04150003" w:tentative="1">
+      <w:start w:val="1"/>
+      <w:numFmt w:val="bullet"/>
+      <w:lvlText w:val="o"/>
+      <w:lvlJc w:val="left"/>
+      <w:pPr>
+        <w:ind w:left="1440" w:hanging="360"/>
+      </w:pPr>
+      <w:rPr>
+        <w:rFonts w:ascii="Courier New" w:hAnsi="Courier New" w:cs="Courier New" w:hint="default"/>
+      </w:rPr>
+    </w:lvl>
+    <w:lvl w:ilvl="2" w:tplc="04150005" w:tentative="1">
+      <w:start w:val="1"/>
+      <w:numFmt w:val="bullet"/>
+      <w:lvlText w:val=""/>
+      <w:lvlJc w:val="left"/>
+      <w:pPr>
+        <w:ind w:left="2160" w:hanging="360"/>
+      </w:pPr>
+      <w:rPr>
+        <w:rFonts w:ascii="Wingdings" w:hAnsi="Wingdings" w:hint="default"/>
+      </w:rPr>
+    </w:lvl>
+    <w:lvl w:ilvl="3" w:tplc="04150001" w:tentative="1">
+      <w:start w:val="1"/>
+      <w:numFmt w:val="bullet"/>
+      <w:lvlText w:val=""/>
+      <w:lvlJc w:val="left"/>
+      <w:pPr>
+        <w:ind w:left="2880" w:hanging="360"/>
+      </w:pPr>
+      <w:rPr>
+        <w:rFonts w:ascii="Symbol" w:hAnsi="Symbol" w:hint="default"/>
+      </w:rPr>
+    </w:lvl>
+    <w:lvl w:ilvl="4" w:tplc="04150003" w:tentative="1">
+      <w:start w:val="1"/>
+      <w:numFmt w:val="bullet"/>
+      <w:lvlText w:val="o"/>
+      <w:lvlJc w:val="left"/>
+      <w:pPr>
+        <w:ind w:left="3600" w:hanging="360"/>
+      </w:pPr>
+      <w:rPr>
+        <w:rFonts w:ascii="Courier New" w:hAnsi="Courier New" w:cs="Courier New" w:hint="default"/>
+      </w:rPr>
+    </w:lvl>
+    <w:lvl w:ilvl="5" w:tplc="04150005" w:tentative="1">
+      <w:start w:val="1"/>
+      <w:numFmt w:val="bullet"/>
+      <w:lvlText w:val=""/>
+      <w:lvlJc w:val="left"/>
+      <w:pPr>
+        <w:ind w:left="4320" w:hanging="360"/>
+      </w:pPr>
+      <w:rPr>
+        <w:rFonts w:ascii="Wingdings" w:hAnsi="Wingdings" w:hint="default"/>
+      </w:rPr>
+    </w:lvl>
+    <w:lvl w:ilvl="6" w:tplc="04150001" w:tentative="1">
+      <w:start w:val="1"/>
+      <w:numFmt w:val="bullet"/>
+      <w:lvlText w:val=""/>
+      <w:lvlJc w:val="left"/>
+      <w:pPr>
+        <w:ind w:left="5040" w:hanging="360"/>
+      </w:pPr>
+      <w:rPr>
+        <w:rFonts w:ascii="Symbol" w:hAnsi="Symbol" w:hint="default"/>
+      </w:rPr>
+    </w:lvl>
+    <w:lvl w:ilvl="7" w:tplc="04150003" w:tentative="1">
+      <w:start w:val="1"/>
+      <w:numFmt w:val="bullet"/>
+      <w:lvlText w:val="o"/>
+      <w:lvlJc w:val="left"/>
+      <w:pPr>
+        <w:ind w:left="5760" w:hanging="360"/>
+      </w:pPr>
+      <w:rPr>
+        <w:rFonts w:ascii="Courier New" w:hAnsi="Courier New" w:cs="Courier New" w:hint="default"/>
+      </w:rPr>
+    </w:lvl>
+    <w:lvl w:ilvl="8" w:tplc="04150005" w:tentative="1">
+      <w:start w:val="1"/>
+      <w:numFmt w:val="bullet"/>
+      <w:lvlText w:val=""/>
+      <w:lvlJc w:val="left"/>
+      <w:pPr>
+        <w:ind w:left="6480" w:hanging="360"/>
+      </w:pPr>
+      <w:rPr>
+        <w:rFonts w:ascii="Wingdings" w:hAnsi="Wingdings" w:hint="default"/>
+      </w:rPr>
+    </w:lvl>
+  </w:abstractNum>
+  <w:abstractNum w:abstractNumId="22">
     <w:nsid w:val="5D402F0F"/>
     <w:multiLevelType w:val="hybridMultilevel"/>
     <w:tmpl w:val="06C4EEAC"/>
@@ -8634,7 +11463,7 @@
       </w:rPr>
     </w:lvl>
   </w:abstractNum>
-  <w:abstractNum w:abstractNumId="18">
+  <w:abstractNum w:abstractNumId="23">
     <w:nsid w:val="62396C77"/>
     <w:multiLevelType w:val="hybridMultilevel"/>
     <w:tmpl w:val="E21E2F0E"/>
@@ -8747,7 +11576,233 @@
       </w:rPr>
     </w:lvl>
   </w:abstractNum>
-  <w:abstractNum w:abstractNumId="19">
+  <w:abstractNum w:abstractNumId="24">
+    <w:nsid w:val="63991EB7"/>
+    <w:multiLevelType w:val="hybridMultilevel"/>
+    <w:tmpl w:val="C1CE797A"/>
+    <w:lvl w:ilvl="0" w:tplc="04150001">
+      <w:start w:val="1"/>
+      <w:numFmt w:val="bullet"/>
+      <w:lvlText w:val=""/>
+      <w:lvlJc w:val="left"/>
+      <w:pPr>
+        <w:ind w:left="720" w:hanging="360"/>
+      </w:pPr>
+      <w:rPr>
+        <w:rFonts w:ascii="Symbol" w:hAnsi="Symbol" w:hint="default"/>
+      </w:rPr>
+    </w:lvl>
+    <w:lvl w:ilvl="1" w:tplc="04150003" w:tentative="1">
+      <w:start w:val="1"/>
+      <w:numFmt w:val="bullet"/>
+      <w:lvlText w:val="o"/>
+      <w:lvlJc w:val="left"/>
+      <w:pPr>
+        <w:ind w:left="1440" w:hanging="360"/>
+      </w:pPr>
+      <w:rPr>
+        <w:rFonts w:ascii="Courier New" w:hAnsi="Courier New" w:cs="Courier New" w:hint="default"/>
+      </w:rPr>
+    </w:lvl>
+    <w:lvl w:ilvl="2" w:tplc="04150005" w:tentative="1">
+      <w:start w:val="1"/>
+      <w:numFmt w:val="bullet"/>
+      <w:lvlText w:val=""/>
+      <w:lvlJc w:val="left"/>
+      <w:pPr>
+        <w:ind w:left="2160" w:hanging="360"/>
+      </w:pPr>
+      <w:rPr>
+        <w:rFonts w:ascii="Wingdings" w:hAnsi="Wingdings" w:hint="default"/>
+      </w:rPr>
+    </w:lvl>
+    <w:lvl w:ilvl="3" w:tplc="04150001" w:tentative="1">
+      <w:start w:val="1"/>
+      <w:numFmt w:val="bullet"/>
+      <w:lvlText w:val=""/>
+      <w:lvlJc w:val="left"/>
+      <w:pPr>
+        <w:ind w:left="2880" w:hanging="360"/>
+      </w:pPr>
+      <w:rPr>
+        <w:rFonts w:ascii="Symbol" w:hAnsi="Symbol" w:hint="default"/>
+      </w:rPr>
+    </w:lvl>
+    <w:lvl w:ilvl="4" w:tplc="04150003" w:tentative="1">
+      <w:start w:val="1"/>
+      <w:numFmt w:val="bullet"/>
+      <w:lvlText w:val="o"/>
+      <w:lvlJc w:val="left"/>
+      <w:pPr>
+        <w:ind w:left="3600" w:hanging="360"/>
+      </w:pPr>
+      <w:rPr>
+        <w:rFonts w:ascii="Courier New" w:hAnsi="Courier New" w:cs="Courier New" w:hint="default"/>
+      </w:rPr>
+    </w:lvl>
+    <w:lvl w:ilvl="5" w:tplc="04150005" w:tentative="1">
+      <w:start w:val="1"/>
+      <w:numFmt w:val="bullet"/>
+      <w:lvlText w:val=""/>
+      <w:lvlJc w:val="left"/>
+      <w:pPr>
+        <w:ind w:left="4320" w:hanging="360"/>
+      </w:pPr>
+      <w:rPr>
+        <w:rFonts w:ascii="Wingdings" w:hAnsi="Wingdings" w:hint="default"/>
+      </w:rPr>
+    </w:lvl>
+    <w:lvl w:ilvl="6" w:tplc="04150001" w:tentative="1">
+      <w:start w:val="1"/>
+      <w:numFmt w:val="bullet"/>
+      <w:lvlText w:val=""/>
+      <w:lvlJc w:val="left"/>
+      <w:pPr>
+        <w:ind w:left="5040" w:hanging="360"/>
+      </w:pPr>
+      <w:rPr>
+        <w:rFonts w:ascii="Symbol" w:hAnsi="Symbol" w:hint="default"/>
+      </w:rPr>
+    </w:lvl>
+    <w:lvl w:ilvl="7" w:tplc="04150003" w:tentative="1">
+      <w:start w:val="1"/>
+      <w:numFmt w:val="bullet"/>
+      <w:lvlText w:val="o"/>
+      <w:lvlJc w:val="left"/>
+      <w:pPr>
+        <w:ind w:left="5760" w:hanging="360"/>
+      </w:pPr>
+      <w:rPr>
+        <w:rFonts w:ascii="Courier New" w:hAnsi="Courier New" w:cs="Courier New" w:hint="default"/>
+      </w:rPr>
+    </w:lvl>
+    <w:lvl w:ilvl="8" w:tplc="04150005" w:tentative="1">
+      <w:start w:val="1"/>
+      <w:numFmt w:val="bullet"/>
+      <w:lvlText w:val=""/>
+      <w:lvlJc w:val="left"/>
+      <w:pPr>
+        <w:ind w:left="6480" w:hanging="360"/>
+      </w:pPr>
+      <w:rPr>
+        <w:rFonts w:ascii="Wingdings" w:hAnsi="Wingdings" w:hint="default"/>
+      </w:rPr>
+    </w:lvl>
+  </w:abstractNum>
+  <w:abstractNum w:abstractNumId="25">
+    <w:nsid w:val="67D64A12"/>
+    <w:multiLevelType w:val="hybridMultilevel"/>
+    <w:tmpl w:val="D0863CC6"/>
+    <w:lvl w:ilvl="0" w:tplc="04150001">
+      <w:start w:val="1"/>
+      <w:numFmt w:val="bullet"/>
+      <w:lvlText w:val=""/>
+      <w:lvlJc w:val="left"/>
+      <w:pPr>
+        <w:ind w:left="720" w:hanging="360"/>
+      </w:pPr>
+      <w:rPr>
+        <w:rFonts w:ascii="Symbol" w:hAnsi="Symbol" w:hint="default"/>
+      </w:rPr>
+    </w:lvl>
+    <w:lvl w:ilvl="1" w:tplc="04150003" w:tentative="1">
+      <w:start w:val="1"/>
+      <w:numFmt w:val="bullet"/>
+      <w:lvlText w:val="o"/>
+      <w:lvlJc w:val="left"/>
+      <w:pPr>
+        <w:ind w:left="1440" w:hanging="360"/>
+      </w:pPr>
+      <w:rPr>
+        <w:rFonts w:ascii="Courier New" w:hAnsi="Courier New" w:cs="Courier New" w:hint="default"/>
+      </w:rPr>
+    </w:lvl>
+    <w:lvl w:ilvl="2" w:tplc="04150005" w:tentative="1">
+      <w:start w:val="1"/>
+      <w:numFmt w:val="bullet"/>
+      <w:lvlText w:val=""/>
+      <w:lvlJc w:val="left"/>
+      <w:pPr>
+        <w:ind w:left="2160" w:hanging="360"/>
+      </w:pPr>
+      <w:rPr>
+        <w:rFonts w:ascii="Wingdings" w:hAnsi="Wingdings" w:hint="default"/>
+      </w:rPr>
+    </w:lvl>
+    <w:lvl w:ilvl="3" w:tplc="04150001" w:tentative="1">
+      <w:start w:val="1"/>
+      <w:numFmt w:val="bullet"/>
+      <w:lvlText w:val=""/>
+      <w:lvlJc w:val="left"/>
+      <w:pPr>
+        <w:ind w:left="2880" w:hanging="360"/>
+      </w:pPr>
+      <w:rPr>
+        <w:rFonts w:ascii="Symbol" w:hAnsi="Symbol" w:hint="default"/>
+      </w:rPr>
+    </w:lvl>
+    <w:lvl w:ilvl="4" w:tplc="04150003" w:tentative="1">
+      <w:start w:val="1"/>
+      <w:numFmt w:val="bullet"/>
+      <w:lvlText w:val="o"/>
+      <w:lvlJc w:val="left"/>
+      <w:pPr>
+        <w:ind w:left="3600" w:hanging="360"/>
+      </w:pPr>
+      <w:rPr>
+        <w:rFonts w:ascii="Courier New" w:hAnsi="Courier New" w:cs="Courier New" w:hint="default"/>
+      </w:rPr>
+    </w:lvl>
+    <w:lvl w:ilvl="5" w:tplc="04150005" w:tentative="1">
+      <w:start w:val="1"/>
+      <w:numFmt w:val="bullet"/>
+      <w:lvlText w:val=""/>
+      <w:lvlJc w:val="left"/>
+      <w:pPr>
+        <w:ind w:left="4320" w:hanging="360"/>
+      </w:pPr>
+      <w:rPr>
+        <w:rFonts w:ascii="Wingdings" w:hAnsi="Wingdings" w:hint="default"/>
+      </w:rPr>
+    </w:lvl>
+    <w:lvl w:ilvl="6" w:tplc="04150001" w:tentative="1">
+      <w:start w:val="1"/>
+      <w:numFmt w:val="bullet"/>
+      <w:lvlText w:val=""/>
+      <w:lvlJc w:val="left"/>
+      <w:pPr>
+        <w:ind w:left="5040" w:hanging="360"/>
+      </w:pPr>
+      <w:rPr>
+        <w:rFonts w:ascii="Symbol" w:hAnsi="Symbol" w:hint="default"/>
+      </w:rPr>
+    </w:lvl>
+    <w:lvl w:ilvl="7" w:tplc="04150003" w:tentative="1">
+      <w:start w:val="1"/>
+      <w:numFmt w:val="bullet"/>
+      <w:lvlText w:val="o"/>
+      <w:lvlJc w:val="left"/>
+      <w:pPr>
+        <w:ind w:left="5760" w:hanging="360"/>
+      </w:pPr>
+      <w:rPr>
+        <w:rFonts w:ascii="Courier New" w:hAnsi="Courier New" w:cs="Courier New" w:hint="default"/>
+      </w:rPr>
+    </w:lvl>
+    <w:lvl w:ilvl="8" w:tplc="04150005" w:tentative="1">
+      <w:start w:val="1"/>
+      <w:numFmt w:val="bullet"/>
+      <w:lvlText w:val=""/>
+      <w:lvlJc w:val="left"/>
+      <w:pPr>
+        <w:ind w:left="6480" w:hanging="360"/>
+      </w:pPr>
+      <w:rPr>
+        <w:rFonts w:ascii="Wingdings" w:hAnsi="Wingdings" w:hint="default"/>
+      </w:rPr>
+    </w:lvl>
+  </w:abstractNum>
+  <w:abstractNum w:abstractNumId="26">
     <w:nsid w:val="698568D4"/>
     <w:multiLevelType w:val="hybridMultilevel"/>
     <w:tmpl w:val="A5F4FF92"/>
@@ -8860,7 +11915,233 @@
       </w:rPr>
     </w:lvl>
   </w:abstractNum>
-  <w:abstractNum w:abstractNumId="20">
+  <w:abstractNum w:abstractNumId="27">
+    <w:nsid w:val="73AE2554"/>
+    <w:multiLevelType w:val="hybridMultilevel"/>
+    <w:tmpl w:val="A6601B08"/>
+    <w:lvl w:ilvl="0" w:tplc="04150001">
+      <w:start w:val="1"/>
+      <w:numFmt w:val="bullet"/>
+      <w:lvlText w:val=""/>
+      <w:lvlJc w:val="left"/>
+      <w:pPr>
+        <w:ind w:left="720" w:hanging="360"/>
+      </w:pPr>
+      <w:rPr>
+        <w:rFonts w:ascii="Symbol" w:hAnsi="Symbol" w:hint="default"/>
+      </w:rPr>
+    </w:lvl>
+    <w:lvl w:ilvl="1" w:tplc="04150003" w:tentative="1">
+      <w:start w:val="1"/>
+      <w:numFmt w:val="bullet"/>
+      <w:lvlText w:val="o"/>
+      <w:lvlJc w:val="left"/>
+      <w:pPr>
+        <w:ind w:left="1440" w:hanging="360"/>
+      </w:pPr>
+      <w:rPr>
+        <w:rFonts w:ascii="Courier New" w:hAnsi="Courier New" w:cs="Courier New" w:hint="default"/>
+      </w:rPr>
+    </w:lvl>
+    <w:lvl w:ilvl="2" w:tplc="04150005" w:tentative="1">
+      <w:start w:val="1"/>
+      <w:numFmt w:val="bullet"/>
+      <w:lvlText w:val=""/>
+      <w:lvlJc w:val="left"/>
+      <w:pPr>
+        <w:ind w:left="2160" w:hanging="360"/>
+      </w:pPr>
+      <w:rPr>
+        <w:rFonts w:ascii="Wingdings" w:hAnsi="Wingdings" w:hint="default"/>
+      </w:rPr>
+    </w:lvl>
+    <w:lvl w:ilvl="3" w:tplc="04150001" w:tentative="1">
+      <w:start w:val="1"/>
+      <w:numFmt w:val="bullet"/>
+      <w:lvlText w:val=""/>
+      <w:lvlJc w:val="left"/>
+      <w:pPr>
+        <w:ind w:left="2880" w:hanging="360"/>
+      </w:pPr>
+      <w:rPr>
+        <w:rFonts w:ascii="Symbol" w:hAnsi="Symbol" w:hint="default"/>
+      </w:rPr>
+    </w:lvl>
+    <w:lvl w:ilvl="4" w:tplc="04150003" w:tentative="1">
+      <w:start w:val="1"/>
+      <w:numFmt w:val="bullet"/>
+      <w:lvlText w:val="o"/>
+      <w:lvlJc w:val="left"/>
+      <w:pPr>
+        <w:ind w:left="3600" w:hanging="360"/>
+      </w:pPr>
+      <w:rPr>
+        <w:rFonts w:ascii="Courier New" w:hAnsi="Courier New" w:cs="Courier New" w:hint="default"/>
+      </w:rPr>
+    </w:lvl>
+    <w:lvl w:ilvl="5" w:tplc="04150005" w:tentative="1">
+      <w:start w:val="1"/>
+      <w:numFmt w:val="bullet"/>
+      <w:lvlText w:val=""/>
+      <w:lvlJc w:val="left"/>
+      <w:pPr>
+        <w:ind w:left="4320" w:hanging="360"/>
+      </w:pPr>
+      <w:rPr>
+        <w:rFonts w:ascii="Wingdings" w:hAnsi="Wingdings" w:hint="default"/>
+      </w:rPr>
+    </w:lvl>
+    <w:lvl w:ilvl="6" w:tplc="04150001" w:tentative="1">
+      <w:start w:val="1"/>
+      <w:numFmt w:val="bullet"/>
+      <w:lvlText w:val=""/>
+      <w:lvlJc w:val="left"/>
+      <w:pPr>
+        <w:ind w:left="5040" w:hanging="360"/>
+      </w:pPr>
+      <w:rPr>
+        <w:rFonts w:ascii="Symbol" w:hAnsi="Symbol" w:hint="default"/>
+      </w:rPr>
+    </w:lvl>
+    <w:lvl w:ilvl="7" w:tplc="04150003" w:tentative="1">
+      <w:start w:val="1"/>
+      <w:numFmt w:val="bullet"/>
+      <w:lvlText w:val="o"/>
+      <w:lvlJc w:val="left"/>
+      <w:pPr>
+        <w:ind w:left="5760" w:hanging="360"/>
+      </w:pPr>
+      <w:rPr>
+        <w:rFonts w:ascii="Courier New" w:hAnsi="Courier New" w:cs="Courier New" w:hint="default"/>
+      </w:rPr>
+    </w:lvl>
+    <w:lvl w:ilvl="8" w:tplc="04150005" w:tentative="1">
+      <w:start w:val="1"/>
+      <w:numFmt w:val="bullet"/>
+      <w:lvlText w:val=""/>
+      <w:lvlJc w:val="left"/>
+      <w:pPr>
+        <w:ind w:left="6480" w:hanging="360"/>
+      </w:pPr>
+      <w:rPr>
+        <w:rFonts w:ascii="Wingdings" w:hAnsi="Wingdings" w:hint="default"/>
+      </w:rPr>
+    </w:lvl>
+  </w:abstractNum>
+  <w:abstractNum w:abstractNumId="28">
+    <w:nsid w:val="754812B9"/>
+    <w:multiLevelType w:val="hybridMultilevel"/>
+    <w:tmpl w:val="06487BD2"/>
+    <w:lvl w:ilvl="0" w:tplc="04150001">
+      <w:start w:val="1"/>
+      <w:numFmt w:val="bullet"/>
+      <w:lvlText w:val=""/>
+      <w:lvlJc w:val="left"/>
+      <w:pPr>
+        <w:ind w:left="720" w:hanging="360"/>
+      </w:pPr>
+      <w:rPr>
+        <w:rFonts w:ascii="Symbol" w:hAnsi="Symbol" w:hint="default"/>
+      </w:rPr>
+    </w:lvl>
+    <w:lvl w:ilvl="1" w:tplc="04150003" w:tentative="1">
+      <w:start w:val="1"/>
+      <w:numFmt w:val="bullet"/>
+      <w:lvlText w:val="o"/>
+      <w:lvlJc w:val="left"/>
+      <w:pPr>
+        <w:ind w:left="1440" w:hanging="360"/>
+      </w:pPr>
+      <w:rPr>
+        <w:rFonts w:ascii="Courier New" w:hAnsi="Courier New" w:cs="Courier New" w:hint="default"/>
+      </w:rPr>
+    </w:lvl>
+    <w:lvl w:ilvl="2" w:tplc="04150005" w:tentative="1">
+      <w:start w:val="1"/>
+      <w:numFmt w:val="bullet"/>
+      <w:lvlText w:val=""/>
+      <w:lvlJc w:val="left"/>
+      <w:pPr>
+        <w:ind w:left="2160" w:hanging="360"/>
+      </w:pPr>
+      <w:rPr>
+        <w:rFonts w:ascii="Wingdings" w:hAnsi="Wingdings" w:hint="default"/>
+      </w:rPr>
+    </w:lvl>
+    <w:lvl w:ilvl="3" w:tplc="04150001" w:tentative="1">
+      <w:start w:val="1"/>
+      <w:numFmt w:val="bullet"/>
+      <w:lvlText w:val=""/>
+      <w:lvlJc w:val="left"/>
+      <w:pPr>
+        <w:ind w:left="2880" w:hanging="360"/>
+      </w:pPr>
+      <w:rPr>
+        <w:rFonts w:ascii="Symbol" w:hAnsi="Symbol" w:hint="default"/>
+      </w:rPr>
+    </w:lvl>
+    <w:lvl w:ilvl="4" w:tplc="04150003" w:tentative="1">
+      <w:start w:val="1"/>
+      <w:numFmt w:val="bullet"/>
+      <w:lvlText w:val="o"/>
+      <w:lvlJc w:val="left"/>
+      <w:pPr>
+        <w:ind w:left="3600" w:hanging="360"/>
+      </w:pPr>
+      <w:rPr>
+        <w:rFonts w:ascii="Courier New" w:hAnsi="Courier New" w:cs="Courier New" w:hint="default"/>
+      </w:rPr>
+    </w:lvl>
+    <w:lvl w:ilvl="5" w:tplc="04150005" w:tentative="1">
+      <w:start w:val="1"/>
+      <w:numFmt w:val="bullet"/>
+      <w:lvlText w:val=""/>
+      <w:lvlJc w:val="left"/>
+      <w:pPr>
+        <w:ind w:left="4320" w:hanging="360"/>
+      </w:pPr>
+      <w:rPr>
+        <w:rFonts w:ascii="Wingdings" w:hAnsi="Wingdings" w:hint="default"/>
+      </w:rPr>
+    </w:lvl>
+    <w:lvl w:ilvl="6" w:tplc="04150001" w:tentative="1">
+      <w:start w:val="1"/>
+      <w:numFmt w:val="bullet"/>
+      <w:lvlText w:val=""/>
+      <w:lvlJc w:val="left"/>
+      <w:pPr>
+        <w:ind w:left="5040" w:hanging="360"/>
+      </w:pPr>
+      <w:rPr>
+        <w:rFonts w:ascii="Symbol" w:hAnsi="Symbol" w:hint="default"/>
+      </w:rPr>
+    </w:lvl>
+    <w:lvl w:ilvl="7" w:tplc="04150003" w:tentative="1">
+      <w:start w:val="1"/>
+      <w:numFmt w:val="bullet"/>
+      <w:lvlText w:val="o"/>
+      <w:lvlJc w:val="left"/>
+      <w:pPr>
+        <w:ind w:left="5760" w:hanging="360"/>
+      </w:pPr>
+      <w:rPr>
+        <w:rFonts w:ascii="Courier New" w:hAnsi="Courier New" w:cs="Courier New" w:hint="default"/>
+      </w:rPr>
+    </w:lvl>
+    <w:lvl w:ilvl="8" w:tplc="04150005" w:tentative="1">
+      <w:start w:val="1"/>
+      <w:numFmt w:val="bullet"/>
+      <w:lvlText w:val=""/>
+      <w:lvlJc w:val="left"/>
+      <w:pPr>
+        <w:ind w:left="6480" w:hanging="360"/>
+      </w:pPr>
+      <w:rPr>
+        <w:rFonts w:ascii="Wingdings" w:hAnsi="Wingdings" w:hint="default"/>
+      </w:rPr>
+    </w:lvl>
+  </w:abstractNum>
+  <w:abstractNum w:abstractNumId="29">
     <w:nsid w:val="7B071E1E"/>
     <w:multiLevelType w:val="hybridMultilevel"/>
     <w:tmpl w:val="C5EA5DC2"/>
@@ -8973,20 +12254,133 @@
       </w:rPr>
     </w:lvl>
   </w:abstractNum>
+  <w:abstractNum w:abstractNumId="30">
+    <w:nsid w:val="7E136FDA"/>
+    <w:multiLevelType w:val="hybridMultilevel"/>
+    <w:tmpl w:val="87E4B1A2"/>
+    <w:lvl w:ilvl="0" w:tplc="04150001">
+      <w:start w:val="1"/>
+      <w:numFmt w:val="bullet"/>
+      <w:lvlText w:val=""/>
+      <w:lvlJc w:val="left"/>
+      <w:pPr>
+        <w:ind w:left="720" w:hanging="360"/>
+      </w:pPr>
+      <w:rPr>
+        <w:rFonts w:ascii="Symbol" w:hAnsi="Symbol" w:hint="default"/>
+      </w:rPr>
+    </w:lvl>
+    <w:lvl w:ilvl="1" w:tplc="04150003" w:tentative="1">
+      <w:start w:val="1"/>
+      <w:numFmt w:val="bullet"/>
+      <w:lvlText w:val="o"/>
+      <w:lvlJc w:val="left"/>
+      <w:pPr>
+        <w:ind w:left="1440" w:hanging="360"/>
+      </w:pPr>
+      <w:rPr>
+        <w:rFonts w:ascii="Courier New" w:hAnsi="Courier New" w:cs="Courier New" w:hint="default"/>
+      </w:rPr>
+    </w:lvl>
+    <w:lvl w:ilvl="2" w:tplc="04150005" w:tentative="1">
+      <w:start w:val="1"/>
+      <w:numFmt w:val="bullet"/>
+      <w:lvlText w:val=""/>
+      <w:lvlJc w:val="left"/>
+      <w:pPr>
+        <w:ind w:left="2160" w:hanging="360"/>
+      </w:pPr>
+      <w:rPr>
+        <w:rFonts w:ascii="Wingdings" w:hAnsi="Wingdings" w:hint="default"/>
+      </w:rPr>
+    </w:lvl>
+    <w:lvl w:ilvl="3" w:tplc="04150001" w:tentative="1">
+      <w:start w:val="1"/>
+      <w:numFmt w:val="bullet"/>
+      <w:lvlText w:val=""/>
+      <w:lvlJc w:val="left"/>
+      <w:pPr>
+        <w:ind w:left="2880" w:hanging="360"/>
+      </w:pPr>
+      <w:rPr>
+        <w:rFonts w:ascii="Symbol" w:hAnsi="Symbol" w:hint="default"/>
+      </w:rPr>
+    </w:lvl>
+    <w:lvl w:ilvl="4" w:tplc="04150003" w:tentative="1">
+      <w:start w:val="1"/>
+      <w:numFmt w:val="bullet"/>
+      <w:lvlText w:val="o"/>
+      <w:lvlJc w:val="left"/>
+      <w:pPr>
+        <w:ind w:left="3600" w:hanging="360"/>
+      </w:pPr>
+      <w:rPr>
+        <w:rFonts w:ascii="Courier New" w:hAnsi="Courier New" w:cs="Courier New" w:hint="default"/>
+      </w:rPr>
+    </w:lvl>
+    <w:lvl w:ilvl="5" w:tplc="04150005" w:tentative="1">
+      <w:start w:val="1"/>
+      <w:numFmt w:val="bullet"/>
+      <w:lvlText w:val=""/>
+      <w:lvlJc w:val="left"/>
+      <w:pPr>
+        <w:ind w:left="4320" w:hanging="360"/>
+      </w:pPr>
+      <w:rPr>
+        <w:rFonts w:ascii="Wingdings" w:hAnsi="Wingdings" w:hint="default"/>
+      </w:rPr>
+    </w:lvl>
+    <w:lvl w:ilvl="6" w:tplc="04150001" w:tentative="1">
+      <w:start w:val="1"/>
+      <w:numFmt w:val="bullet"/>
+      <w:lvlText w:val=""/>
+      <w:lvlJc w:val="left"/>
+      <w:pPr>
+        <w:ind w:left="5040" w:hanging="360"/>
+      </w:pPr>
+      <w:rPr>
+        <w:rFonts w:ascii="Symbol" w:hAnsi="Symbol" w:hint="default"/>
+      </w:rPr>
+    </w:lvl>
+    <w:lvl w:ilvl="7" w:tplc="04150003" w:tentative="1">
+      <w:start w:val="1"/>
+      <w:numFmt w:val="bullet"/>
+      <w:lvlText w:val="o"/>
+      <w:lvlJc w:val="left"/>
+      <w:pPr>
+        <w:ind w:left="5760" w:hanging="360"/>
+      </w:pPr>
+      <w:rPr>
+        <w:rFonts w:ascii="Courier New" w:hAnsi="Courier New" w:cs="Courier New" w:hint="default"/>
+      </w:rPr>
+    </w:lvl>
+    <w:lvl w:ilvl="8" w:tplc="04150005" w:tentative="1">
+      <w:start w:val="1"/>
+      <w:numFmt w:val="bullet"/>
+      <w:lvlText w:val=""/>
+      <w:lvlJc w:val="left"/>
+      <w:pPr>
+        <w:ind w:left="6480" w:hanging="360"/>
+      </w:pPr>
+      <w:rPr>
+        <w:rFonts w:ascii="Wingdings" w:hAnsi="Wingdings" w:hint="default"/>
+      </w:rPr>
+    </w:lvl>
+  </w:abstractNum>
   <w:num w:numId="1">
+    <w:abstractNumId w:val="22"/>
+  </w:num>
+  <w:num w:numId="2">
+    <w:abstractNumId w:val="18"/>
+  </w:num>
+  <w:num w:numId="3">
     <w:abstractNumId w:val="17"/>
   </w:num>
-  <w:num w:numId="2">
-    <w:abstractNumId w:val="15"/>
-  </w:num>
-  <w:num w:numId="3">
-    <w:abstractNumId w:val="14"/>
-  </w:num>
   <w:num w:numId="4">
-    <w:abstractNumId w:val="19"/>
+    <w:abstractNumId w:val="26"/>
   </w:num>
   <w:num w:numId="5">
-    <w:abstractNumId w:val="13"/>
+    <w:abstractNumId w:val="16"/>
   </w:num>
   <w:num w:numId="6">
     <w:abstractNumId w:val="5"/>
@@ -8995,13 +12389,13 @@
     <w:abstractNumId w:val="7"/>
   </w:num>
   <w:num w:numId="8">
-    <w:abstractNumId w:val="11"/>
+    <w:abstractNumId w:val="12"/>
   </w:num>
   <w:num w:numId="9">
-    <w:abstractNumId w:val="16"/>
+    <w:abstractNumId w:val="20"/>
   </w:num>
   <w:num w:numId="10">
-    <w:abstractNumId w:val="20"/>
+    <w:abstractNumId w:val="29"/>
   </w:num>
   <w:num w:numId="11">
     <w:abstractNumId w:val="0"/>
@@ -9010,13 +12404,13 @@
     <w:abstractNumId w:val="3"/>
   </w:num>
   <w:num w:numId="13">
-    <w:abstractNumId w:val="10"/>
+    <w:abstractNumId w:val="11"/>
   </w:num>
   <w:num w:numId="14">
-    <w:abstractNumId w:val="12"/>
+    <w:abstractNumId w:val="15"/>
   </w:num>
   <w:num w:numId="15">
-    <w:abstractNumId w:val="18"/>
+    <w:abstractNumId w:val="23"/>
   </w:num>
   <w:num w:numId="16">
     <w:abstractNumId w:val="6"/>
@@ -9028,13 +12422,43 @@
     <w:abstractNumId w:val="1"/>
   </w:num>
   <w:num w:numId="19">
-    <w:abstractNumId w:val="8"/>
+    <w:abstractNumId w:val="9"/>
   </w:num>
   <w:num w:numId="20">
     <w:abstractNumId w:val="4"/>
   </w:num>
   <w:num w:numId="21">
-    <w:abstractNumId w:val="9"/>
+    <w:abstractNumId w:val="10"/>
+  </w:num>
+  <w:num w:numId="22">
+    <w:abstractNumId w:val="8"/>
+  </w:num>
+  <w:num w:numId="23">
+    <w:abstractNumId w:val="19"/>
+  </w:num>
+  <w:num w:numId="24">
+    <w:abstractNumId w:val="13"/>
+  </w:num>
+  <w:num w:numId="25">
+    <w:abstractNumId w:val="30"/>
+  </w:num>
+  <w:num w:numId="26">
+    <w:abstractNumId w:val="25"/>
+  </w:num>
+  <w:num w:numId="27">
+    <w:abstractNumId w:val="21"/>
+  </w:num>
+  <w:num w:numId="28">
+    <w:abstractNumId w:val="24"/>
+  </w:num>
+  <w:num w:numId="29">
+    <w:abstractNumId w:val="28"/>
+  </w:num>
+  <w:num w:numId="30">
+    <w:abstractNumId w:val="27"/>
+  </w:num>
+  <w:num w:numId="31">
+    <w:abstractNumId w:val="14"/>
   </w:num>
   <w:numIdMacAtCleanup w:val="13"/>
 </w:numbering>
@@ -9821,6 +13245,62 @@
       <w:iCs/>
     </w:rPr>
   </w:style>
+  <w:style w:type="paragraph" w:styleId="Nagwek">
+    <w:name w:val="header"/>
+    <w:basedOn w:val="Normalny"/>
+    <w:link w:val="NagwekZnak"/>
+    <w:uiPriority w:val="99"/>
+    <w:semiHidden/>
+    <w:unhideWhenUsed/>
+    <w:rsid w:val="005C6D49"/>
+    <w:pPr>
+      <w:tabs>
+        <w:tab w:val="center" w:pos="4536"/>
+        <w:tab w:val="right" w:pos="9072"/>
+      </w:tabs>
+      <w:spacing w:after="0" w:line="240" w:lineRule="auto"/>
+    </w:pPr>
+  </w:style>
+  <w:style w:type="character" w:customStyle="1" w:styleId="NagwekZnak">
+    <w:name w:val="Nagłówek Znak"/>
+    <w:basedOn w:val="Domylnaczcionkaakapitu"/>
+    <w:link w:val="Nagwek"/>
+    <w:uiPriority w:val="99"/>
+    <w:semiHidden/>
+    <w:rsid w:val="005C6D49"/>
+    <w:rPr>
+      <w:rFonts w:ascii="Times New Roman" w:hAnsi="Times New Roman"/>
+      <w:sz w:val="18"/>
+    </w:rPr>
+  </w:style>
+  <w:style w:type="paragraph" w:styleId="Stopka">
+    <w:name w:val="footer"/>
+    <w:basedOn w:val="Normalny"/>
+    <w:link w:val="StopkaZnak"/>
+    <w:uiPriority w:val="99"/>
+    <w:semiHidden/>
+    <w:unhideWhenUsed/>
+    <w:rsid w:val="005C6D49"/>
+    <w:pPr>
+      <w:tabs>
+        <w:tab w:val="center" w:pos="4536"/>
+        <w:tab w:val="right" w:pos="9072"/>
+      </w:tabs>
+      <w:spacing w:after="0" w:line="240" w:lineRule="auto"/>
+    </w:pPr>
+  </w:style>
+  <w:style w:type="character" w:customStyle="1" w:styleId="StopkaZnak">
+    <w:name w:val="Stopka Znak"/>
+    <w:basedOn w:val="Domylnaczcionkaakapitu"/>
+    <w:link w:val="Stopka"/>
+    <w:uiPriority w:val="99"/>
+    <w:semiHidden/>
+    <w:rsid w:val="005C6D49"/>
+    <w:rPr>
+      <w:rFonts w:ascii="Times New Roman" w:hAnsi="Times New Roman"/>
+      <w:sz w:val="18"/>
+    </w:rPr>
+  </w:style>
 </w:styles>
 </file>
 
@@ -10112,7 +13592,7 @@
 </file>
 
 <file path=customXml/itemProps1.xml><?xml version="1.0" encoding="utf-8"?>
-<ds:datastoreItem xmlns:ds="http://schemas.openxmlformats.org/officeDocument/2006/customXml" ds:itemID="{8343797E-9A94-45CB-8A53-4A39C9566872}">
+<ds:datastoreItem xmlns:ds="http://schemas.openxmlformats.org/officeDocument/2006/customXml" ds:itemID="{AAE8C745-7BF8-44A4-A9A9-58269E94D124}">
   <ds:schemaRefs>
     <ds:schemaRef ds:uri="http://schemas.openxmlformats.org/officeDocument/2006/bibliography"/>
   </ds:schemaRefs>

</xml_diff>

<commit_message>
[Opracowanie] 8/12 - specjalnościowe
</commit_message>
<xml_diff>
--- a/Dokumenty/Obrona/Opracowanie_PytaniaSpecjalnościowe.docx
+++ b/Dokumenty/Obrona/Opracowanie_PytaniaSpecjalnościowe.docx
@@ -59,15 +59,7 @@
         <w:t xml:space="preserve">Programowanie obiektowe </w:t>
       </w:r>
       <w:r>
-        <w:t xml:space="preserve">- jest jednym z paradygmatów programowania, czyli sposobu patrzenia programisty na przepływ sterowania i wykonywania programu komputerowego. Zgodnie z nim programy definiuje się za pomocą obiektów, komunikujących się między sobą w celu wykonania określonego </w:t>
-      </w:r>
-      <w:proofErr w:type="spellStart"/>
-      <w:r>
-        <w:t>zadania.Obecnie</w:t>
-      </w:r>
-      <w:proofErr w:type="spellEnd"/>
-      <w:r>
-        <w:t xml:space="preserve"> jest to najpopularniejsza technika programistyczna.</w:t>
+        <w:t>- jest jednym z paradygmatów programowania, czyli sposobu patrzenia programisty na przepływ sterowania i wykonywania programu komputerowego. Zgodnie z nim programy definiuje się za pomocą obiektów, komunikujących się między sobą w celu wykonania określonego zadania.Obecnie jest to najpopularniejsza technika programistyczna.</w:t>
       </w:r>
     </w:p>
     <w:p>
@@ -81,80 +73,22 @@
       </w:r>
     </w:p>
     <w:p>
-      <w:proofErr w:type="spellStart"/>
-      <w:r>
-        <w:rPr>
-          <w:b/>
-        </w:rPr>
-        <w:t>Object</w:t>
-      </w:r>
-      <w:proofErr w:type="spellEnd"/>
-      <w:r>
-        <w:rPr>
-          <w:b/>
-        </w:rPr>
-        <w:t xml:space="preserve"> </w:t>
-      </w:r>
-      <w:proofErr w:type="spellStart"/>
-      <w:r>
-        <w:rPr>
-          <w:b/>
-        </w:rPr>
-        <w:t>based</w:t>
-      </w:r>
-      <w:proofErr w:type="spellEnd"/>
-      <w:r>
-        <w:rPr>
-          <w:b/>
-        </w:rPr>
-        <w:t xml:space="preserve"> design - </w:t>
+      <w:r>
+        <w:rPr>
+          <w:b/>
+        </w:rPr>
+        <w:t xml:space="preserve">Object based design - </w:t>
       </w:r>
       <w:r>
         <w:t>programowanie oparte na obiektach - paradygmat, który wykorzystuje jedynie pojęcie obiektu i związaną z tym hermetyzację kodu i ochronę pól,</w:t>
       </w:r>
     </w:p>
     <w:p>
-      <w:proofErr w:type="spellStart"/>
-      <w:r>
-        <w:rPr>
-          <w:b/>
-        </w:rPr>
-        <w:t>Object</w:t>
-      </w:r>
-      <w:proofErr w:type="spellEnd"/>
-      <w:r>
-        <w:rPr>
-          <w:b/>
-        </w:rPr>
-        <w:t xml:space="preserve"> </w:t>
-      </w:r>
-      <w:proofErr w:type="spellStart"/>
-      <w:r>
-        <w:rPr>
-          <w:b/>
-        </w:rPr>
-        <w:t>orientated</w:t>
-      </w:r>
-      <w:proofErr w:type="spellEnd"/>
-      <w:r>
-        <w:rPr>
-          <w:b/>
-        </w:rPr>
-        <w:t xml:space="preserve"> </w:t>
-      </w:r>
-      <w:proofErr w:type="spellStart"/>
-      <w:r>
-        <w:rPr>
-          <w:b/>
-        </w:rPr>
-        <w:t>programming</w:t>
-      </w:r>
-      <w:proofErr w:type="spellEnd"/>
-      <w:r>
-        <w:rPr>
-          <w:b/>
-        </w:rPr>
-        <w:t xml:space="preserve"> - </w:t>
+      <w:r>
+        <w:rPr>
+          <w:b/>
+        </w:rPr>
+        <w:t xml:space="preserve">Object orientated programming - </w:t>
       </w:r>
       <w:r>
         <w:t xml:space="preserve"> programowanie zorientowane obiektowo - tutaj mamy do czynienia z czymś więcej - tworzenie hierarchii klas i obiektów, definicja ich wzajemnych zależności, zmiana zachowania klasy w zależności od typów itd.</w:t>
@@ -1182,15 +1116,7 @@
         <w:spacing w:after="80"/>
       </w:pPr>
       <w:r>
-        <w:t>prywatne (</w:t>
-      </w:r>
-      <w:proofErr w:type="spellStart"/>
-      <w:r>
-        <w:t>private</w:t>
-      </w:r>
-      <w:proofErr w:type="spellEnd"/>
-      <w:r>
-        <w:t>) - dostępne jedynie z wnętrza danej klasy,</w:t>
+        <w:t>prywatne (private) - dostępne jedynie z wnętrza danej klasy,</w:t>
       </w:r>
     </w:p>
     <w:p>
@@ -1203,15 +1129,7 @@
         <w:spacing w:after="80"/>
       </w:pPr>
       <w:r>
-        <w:t>chronione (</w:t>
-      </w:r>
-      <w:proofErr w:type="spellStart"/>
-      <w:r>
-        <w:t>protected</w:t>
-      </w:r>
-      <w:proofErr w:type="spellEnd"/>
-      <w:r>
-        <w:t>) - dostępne z wnętrza danej klasy i klas pochodnych.</w:t>
+        <w:t>chronione (protected) - dostępne z wnętrza danej klasy i klas pochodnych.</w:t>
       </w:r>
     </w:p>
     <w:p>
@@ -1361,15 +1279,7 @@
         <w:t xml:space="preserve">- </w:t>
       </w:r>
       <w:r>
-        <w:t xml:space="preserve">rozdzielenie złożonego problemu na </w:t>
-      </w:r>
-      <w:proofErr w:type="spellStart"/>
-      <w:r>
-        <w:t>podproblemy</w:t>
-      </w:r>
-      <w:proofErr w:type="spellEnd"/>
-      <w:r>
-        <w:t>, które można rozpatrywać i rozwiązywać niezależnie od siebie i od całości,</w:t>
+        <w:t>rozdzielenie złożonego problemu na podproblemy, które można rozpatrywać i rozwiązywać niezależnie od siebie i od całości,</w:t>
       </w:r>
     </w:p>
     <w:p>
@@ -1521,14 +1431,12 @@
       <w:r>
         <w:t xml:space="preserve">Ukrywanie implementacji, </w:t>
       </w:r>
-      <w:proofErr w:type="spellStart"/>
       <w:r>
         <w:rPr>
           <w:b/>
         </w:rPr>
         <w:t>enkapsulacja</w:t>
       </w:r>
-      <w:proofErr w:type="spellEnd"/>
       <w:r>
         <w:t>. Zamknięcie pewnego zestawu bytów programistycznych w "kapsułę" o dobrze określonych granicach. Oddzielenie abstrakcyjnej specyfikacji tej kapsuły (obiektu, klasy, moduły etc.) od jej implementacji, ukrycie części informacji zawartej w tej kapsule dla operacji z zewnątrz obiektu. Hermetyzacja jest podstawową techniką abstrakcji tj. ukrycia wszelkich szczegółów danego przedmiotu lub bytu programistycznego, które na danym etapie rozpatrywania (analizy, projektowania, programowania) nie są istotne.</w:t>
       </w:r>
@@ -1546,23 +1454,7 @@
         <w:spacing w:after="80"/>
       </w:pPr>
       <w:r>
-        <w:t xml:space="preserve">Pewne języki osłabiają to założenie, dopuszczając pewien poziom bezpośredniego (kontrolowanego) dostępu do </w:t>
-      </w:r>
-      <w:proofErr w:type="spellStart"/>
-      <w:r>
-        <w:t>wnetrza</w:t>
-      </w:r>
-      <w:proofErr w:type="spellEnd"/>
-      <w:r>
-        <w:t xml:space="preserve"> obiektu, ograniczając w ten sposób poziom abstrakcji. Przykładowo w niektórych kompilatorach C++ istnieje możliwość tymczasowego wyłączenia mechanizmu </w:t>
-      </w:r>
-      <w:proofErr w:type="spellStart"/>
-      <w:r>
-        <w:t>enkapsulacji</w:t>
-      </w:r>
-      <w:proofErr w:type="spellEnd"/>
-      <w:r>
-        <w:t xml:space="preserve"> i otwarcia w ten sposób dostępu do wszystkich pól i metody prywatnych.</w:t>
+        <w:t>Pewne języki osłabiają to założenie, dopuszczając pewien poziom bezpośredniego (kontrolowanego) dostępu do wnetrza obiektu, ograniczając w ten sposób poziom abstrakcji. Przykładowo w niektórych kompilatorach C++ istnieje możliwość tymczasowego wyłączenia mechanizmu enkapsulacji i otwarcia w ten sposób dostępu do wszystkich pól i metody prywatnych.</w:t>
       </w:r>
     </w:p>
     <w:p>
@@ -1591,15 +1483,7 @@
         <w:spacing w:after="80"/>
       </w:pPr>
       <w:r>
-        <w:t xml:space="preserve">To związek między klasami obiektów określający przekazywanie cech (definicji atrybutów, metod) z nadklasy do jej podklasy. Porządkuje i wspomaga polimorfizm i </w:t>
-      </w:r>
-      <w:proofErr w:type="spellStart"/>
-      <w:r>
-        <w:t>enkapsulację</w:t>
-      </w:r>
-      <w:proofErr w:type="spellEnd"/>
-      <w:r>
-        <w:t xml:space="preserve"> dzięki umożliwieniu definiowania i tworzenia specjalizowanych obiektów na podstawie bardziej ogólnych. Dla obiektów specjalizowanych nie trzeba redefiniować całej funkcjonalności tylko tę, której nie ma obiekt ogólny. </w:t>
+        <w:t xml:space="preserve">To związek między klasami obiektów określający przekazywanie cech (definicji atrybutów, metod) z nadklasy do jej podklasy. Porządkuje i wspomaga polimorfizm i enkapsulację dzięki umożliwieniu definiowania i tworzenia specjalizowanych obiektów na podstawie bardziej ogólnych. Dla obiektów specjalizowanych nie trzeba redefiniować całej funkcjonalności tylko tę, której nie ma obiekt ogólny. </w:t>
       </w:r>
     </w:p>
     <w:p>
@@ -1607,15 +1491,7 @@
         <w:spacing w:after="80"/>
       </w:pPr>
       <w:r>
-        <w:t xml:space="preserve">W typowym przypadku powstają grupy obiektów zwane klasami oraz grupy klas zwane drzewami. Odzwierciedlają one </w:t>
-      </w:r>
-      <w:proofErr w:type="spellStart"/>
-      <w:r>
-        <w:t>wspolne</w:t>
-      </w:r>
-      <w:proofErr w:type="spellEnd"/>
-      <w:r>
-        <w:t xml:space="preserve"> cechy obiektów.</w:t>
+        <w:t>W typowym przypadku powstają grupy obiektów zwane klasami oraz grupy klas zwane drzewami. Odzwierciedlają one wspolne cechy obiektów.</w:t>
       </w:r>
     </w:p>
     <w:p>
@@ -1836,31 +1712,7 @@
         <w:t>Komunikacja z relacyjnymi bazami danych</w:t>
       </w:r>
       <w:r>
-        <w:t xml:space="preserve"> - ORM (</w:t>
-      </w:r>
-      <w:proofErr w:type="spellStart"/>
-      <w:r>
-        <w:t>Object</w:t>
-      </w:r>
-      <w:proofErr w:type="spellEnd"/>
-      <w:r>
-        <w:t xml:space="preserve"> </w:t>
-      </w:r>
-      <w:proofErr w:type="spellStart"/>
-      <w:r>
-        <w:t>Rational</w:t>
-      </w:r>
-      <w:proofErr w:type="spellEnd"/>
-      <w:r>
-        <w:t xml:space="preserve"> </w:t>
-      </w:r>
-      <w:proofErr w:type="spellStart"/>
-      <w:r>
-        <w:t>Mapping</w:t>
-      </w:r>
-      <w:proofErr w:type="spellEnd"/>
-      <w:r>
-        <w:t>) - sposób odwzorowania obiektów bazodanowych o relacyjnym charakterze poprzez obiektową architekturę systemu informatycznego,</w:t>
+        <w:t xml:space="preserve"> - ORM (Object Rational Mapping) - sposób odwzorowania obiektów bazodanowych o relacyjnym charakterze poprzez obiektową architekturę systemu informatycznego,</w:t>
       </w:r>
     </w:p>
     <w:p>
@@ -1885,18 +1737,10 @@
         <w:t>Biblioteki</w:t>
       </w:r>
       <w:r>
-        <w:t xml:space="preserve"> - programowanie obiektowe ułatwia pisanie </w:t>
-      </w:r>
-      <w:proofErr w:type="spellStart"/>
-      <w:r>
-        <w:t>reuż</w:t>
-      </w:r>
-      <w:r>
-        <w:t>ywalnych</w:t>
-      </w:r>
-      <w:proofErr w:type="spellEnd"/>
-      <w:r>
-        <w:t xml:space="preserve"> bibliotek programistycznych, z których programista ma możliwość korzystania poprzez wystawiony interfejs bez wnikania w szczegóły implementacyjne,</w:t>
+        <w:t xml:space="preserve"> - programowanie obiektowe ułatwia pisanie reuż</w:t>
+      </w:r>
+      <w:r>
+        <w:t>ywalnych bibliotek programistycznych, z których programista ma możliwość korzystania poprzez wystawiony interfejs bez wnikania w szczegóły implementacyjne,</w:t>
       </w:r>
     </w:p>
     <w:p>
@@ -1946,23 +1790,7 @@
         <w:t>Graficzne środowiska tworzenia oprogramowania</w:t>
       </w:r>
       <w:r>
-        <w:t xml:space="preserve"> - RAD (</w:t>
-      </w:r>
-      <w:proofErr w:type="spellStart"/>
-      <w:r>
-        <w:t>Rapid</w:t>
-      </w:r>
-      <w:proofErr w:type="spellEnd"/>
-      <w:r>
-        <w:t xml:space="preserve"> </w:t>
-      </w:r>
-      <w:proofErr w:type="spellStart"/>
-      <w:r>
-        <w:t>Application</w:t>
-      </w:r>
-      <w:proofErr w:type="spellEnd"/>
-      <w:r>
-        <w:t xml:space="preserve"> Development) - szybkie tworzenie aplikacji. Jest to ideologia i technologia polegająca na udostępnianiu programiście zestawu gotowych komponentów (obiektów), z których ten ma możliwość tworzenia złożonych programów.</w:t>
+        <w:t xml:space="preserve"> - RAD (Rapid Application Development) - szybkie tworzenie aplikacji. Jest to ideologia i technologia polegająca na udostępnianiu programiście zestawu gotowych komponentów (obiektów), z których ten ma możliwość tworzenia złożonych programów.</w:t>
       </w:r>
     </w:p>
     <w:p>
@@ -2008,47 +1836,7 @@
         <w:t>CORBA</w:t>
       </w:r>
       <w:r>
-        <w:t xml:space="preserve"> (</w:t>
-      </w:r>
-      <w:proofErr w:type="spellStart"/>
-      <w:r>
-        <w:t>Common</w:t>
-      </w:r>
-      <w:proofErr w:type="spellEnd"/>
-      <w:r>
-        <w:t xml:space="preserve"> </w:t>
-      </w:r>
-      <w:proofErr w:type="spellStart"/>
-      <w:r>
-        <w:t>Object</w:t>
-      </w:r>
-      <w:proofErr w:type="spellEnd"/>
-      <w:r>
-        <w:t xml:space="preserve"> </w:t>
-      </w:r>
-      <w:proofErr w:type="spellStart"/>
-      <w:r>
-        <w:t>Request</w:t>
-      </w:r>
-      <w:proofErr w:type="spellEnd"/>
-      <w:r>
-        <w:t xml:space="preserve"> Broker </w:t>
-      </w:r>
-      <w:proofErr w:type="spellStart"/>
-      <w:r>
-        <w:t>Architecture</w:t>
-      </w:r>
-      <w:proofErr w:type="spellEnd"/>
-      <w:r>
-        <w:t xml:space="preserve">) zapewniająca komunikację między obiektami pracującymi w heterogenicznych (różnorodnych) systemach komputerowych. Obiekty pełniące dowolne funkcje mogą być zaimplementowane w </w:t>
-      </w:r>
-      <w:proofErr w:type="spellStart"/>
-      <w:r>
-        <w:t>róznych</w:t>
-      </w:r>
-      <w:proofErr w:type="spellEnd"/>
-      <w:r>
-        <w:t xml:space="preserve"> językach programowania, na dowolnej platformie sprzętowej pod kontrolą różnych systemów operacyjnych.</w:t>
+        <w:t xml:space="preserve"> (Common Object Request Broker Architecture) zapewniająca komunikację między obiektami pracującymi w heterogenicznych (różnorodnych) systemach komputerowych. Obiekty pełniące dowolne funkcje mogą być zaimplementowane w róznych językach programowania, na dowolnej platformie sprzętowej pod kontrolą różnych systemów operacyjnych.</w:t>
       </w:r>
     </w:p>
     <w:p>
@@ -2063,31 +1851,7 @@
         <w:spacing w:after="80"/>
       </w:pPr>
       <w:r>
-        <w:t>Opis obiektów, a właściwie ich interfejsów znajduję się w specjalnym pliku IDL (</w:t>
-      </w:r>
-      <w:proofErr w:type="spellStart"/>
-      <w:r>
-        <w:t>Interface</w:t>
-      </w:r>
-      <w:proofErr w:type="spellEnd"/>
-      <w:r>
-        <w:t xml:space="preserve"> </w:t>
-      </w:r>
-      <w:proofErr w:type="spellStart"/>
-      <w:r>
-        <w:t>Definition</w:t>
-      </w:r>
-      <w:proofErr w:type="spellEnd"/>
-      <w:r>
-        <w:t xml:space="preserve"> </w:t>
-      </w:r>
-      <w:proofErr w:type="spellStart"/>
-      <w:r>
-        <w:t>Language</w:t>
-      </w:r>
-      <w:proofErr w:type="spellEnd"/>
-      <w:r>
-        <w:t xml:space="preserve">), które jest kompilowany  na kod zajmujący się </w:t>
+        <w:t xml:space="preserve">Opis obiektów, a właściwie ich interfejsów znajduję się w specjalnym pliku IDL (Interface Definition Language), które jest kompilowany  na kod zajmujący się </w:t>
       </w:r>
       <w:r>
         <w:t>kontrolą komunikacji w systemie.</w:t>
@@ -2105,31 +1869,7 @@
         <w:spacing w:after="80"/>
       </w:pPr>
       <w:r>
-        <w:t>Obiekty mają swoje adresy IOR (</w:t>
-      </w:r>
-      <w:proofErr w:type="spellStart"/>
-      <w:r>
-        <w:t>Interpretable</w:t>
-      </w:r>
-      <w:proofErr w:type="spellEnd"/>
-      <w:r>
-        <w:t xml:space="preserve"> </w:t>
-      </w:r>
-      <w:proofErr w:type="spellStart"/>
-      <w:r>
-        <w:t>Object</w:t>
-      </w:r>
-      <w:proofErr w:type="spellEnd"/>
-      <w:r>
-        <w:t xml:space="preserve"> </w:t>
-      </w:r>
-      <w:proofErr w:type="spellStart"/>
-      <w:r>
-        <w:t>Reference</w:t>
-      </w:r>
-      <w:proofErr w:type="spellEnd"/>
-      <w:r>
-        <w:t>) będące kilkusetznakowymi adresami kodującymi wiele informacji m.in. o adresie komputera, programu, nr obiektu, informacje o kolejności zapisu bajów itd.</w:t>
+        <w:t>Obiekty mają swoje adresy IOR (Interpretable Object Reference) będące kilkusetznakowymi adresami kodującymi wiele informacji m.in. o adresie komputera, programu, nr obiektu, informacje o kolejności zapisu bajów itd.</w:t>
       </w:r>
     </w:p>
     <w:p>
@@ -2193,15 +1933,7 @@
         </w:rPr>
       </w:pPr>
       <w:r>
-        <w:t xml:space="preserve">oparte na prototypach - W tym podejściu nie istnieje pojęcie klasy. Nowe obiekty tworzy się w oparciu o istniejący już obiekt - prototyp, po którym dziedziczone są pola i metody. Dodatkowo można go rozszerzać o nowe. Typ ten spotykany w językach interpretowanych np. </w:t>
-      </w:r>
-      <w:proofErr w:type="spellStart"/>
-      <w:r>
-        <w:t>JavaScript</w:t>
-      </w:r>
-      <w:proofErr w:type="spellEnd"/>
-      <w:r>
-        <w:t>.</w:t>
+        <w:t>oparte na prototypach - W tym podejściu nie istnieje pojęcie klasy. Nowe obiekty tworzy się w oparciu o istniejący już obiekt - prototyp, po którym dziedziczone są pola i metody. Dodatkowo można go rozszerzać o nowe. Typ ten spotykany w językach interpretowanych np. JavaScript.</w:t>
       </w:r>
     </w:p>
     <w:p>
@@ -2261,15 +1993,7 @@
     </w:p>
     <w:p>
       <w:r>
-        <w:t xml:space="preserve">W językach programowania z prototypowaniem (np. </w:t>
-      </w:r>
-      <w:proofErr w:type="spellStart"/>
-      <w:r>
-        <w:t>JavaScript</w:t>
-      </w:r>
-      <w:proofErr w:type="spellEnd"/>
-      <w:r>
-        <w:t>) nie występuje pojęcie klasy, dlatego dziedziczenie zachodzi tam pomiędzy poszczególnymi obiektami.</w:t>
+        <w:t>W językach programowania z prototypowaniem (np. JavaScript) nie występuje pojęcie klasy, dlatego dziedziczenie zachodzi tam pomiędzy poszczególnymi obiektami.</w:t>
       </w:r>
     </w:p>
     <w:p>
@@ -2293,26 +2017,16 @@
     </w:p>
     <w:p>
       <w:r>
-        <w:t xml:space="preserve">Generalnie podczas alokacji pamięci na obiekt klasy pochodnej najpierw alokowana jest pamięć na obiekt klasy bazowej, a dopiero później na obiekt klasy pochodnej. </w:t>
-      </w:r>
-      <w:proofErr w:type="spellStart"/>
-      <w:r>
-        <w:t>Dealokacja</w:t>
-      </w:r>
-      <w:proofErr w:type="spellEnd"/>
-      <w:r>
-        <w:t xml:space="preserve"> przebiega odwrotnie.</w:t>
-      </w:r>
-    </w:p>
-    <w:p>
-      <w:proofErr w:type="spellStart"/>
+        <w:t>Generalnie podczas alokacji pamięci na obiekt klasy pochodnej najpierw alokowana jest pamięć na obiekt klasy bazowej, a dopiero później na obiekt klasy pochodnej. Dealokacja przebiega odwrotnie.</w:t>
+      </w:r>
+    </w:p>
+    <w:p>
       <w:r>
         <w:rPr>
           <w:b/>
         </w:rPr>
         <w:t>Wielodziedziczenie</w:t>
       </w:r>
-      <w:proofErr w:type="spellEnd"/>
       <w:r>
         <w:rPr>
           <w:b/>
@@ -2328,28 +2042,12 @@
         <w:t xml:space="preserve">Mechanizm umożliwiający </w:t>
       </w:r>
       <w:r>
-        <w:t xml:space="preserve">klasie pochodnej dziedziczenie po więcej niż jednej klasie bazowej. Jest to cecha specyficzna danego języka np. w C++ </w:t>
-      </w:r>
-      <w:proofErr w:type="spellStart"/>
-      <w:r>
-        <w:t>wielodziedziczenie</w:t>
-      </w:r>
-      <w:proofErr w:type="spellEnd"/>
-      <w:r>
-        <w:t xml:space="preserve"> jest możliwe, a w Javie nie, aczkolwiek z Javą 8 wchodzi możliwość implementowania metod w interfejsach.</w:t>
-      </w:r>
-    </w:p>
-    <w:p>
-      <w:r>
-        <w:t xml:space="preserve">Z </w:t>
-      </w:r>
-      <w:proofErr w:type="spellStart"/>
-      <w:r>
-        <w:t>wielodziedziczeniem</w:t>
-      </w:r>
-      <w:proofErr w:type="spellEnd"/>
-      <w:r>
-        <w:t xml:space="preserve"> związany jest problem diamentu:</w:t>
+        <w:t>klasie pochodnej dziedziczenie po więcej niż jednej klasie bazowej. Jest to cecha specyficzna danego języka np. w C++ wielodziedziczenie jest możliwe, a w Javie nie, aczkolwiek z Javą 8 wchodzi możliwość implementowania metod w interfejsach.</w:t>
+      </w:r>
+    </w:p>
+    <w:p>
+      <w:r>
+        <w:t>Z wielodziedziczeniem związany jest problem diamentu:</w:t>
       </w:r>
     </w:p>
     <w:p>
@@ -2473,14 +2171,12 @@
           <w:numId w:val="12"/>
         </w:numPr>
       </w:pPr>
-      <w:proofErr w:type="spellStart"/>
       <w:r>
         <w:rPr>
           <w:u w:val="single"/>
         </w:rPr>
         <w:t>private</w:t>
       </w:r>
-      <w:proofErr w:type="spellEnd"/>
       <w:r>
         <w:t xml:space="preserve"> - do pól i metod objętych tym modyfikatorem można odwołać się tylko i wyłącznie z metod tej klasy oraz z funkcji i klas zaprzyjaźnionych z tą klasą,</w:t>
       </w:r>
@@ -2493,24 +2189,14 @@
           <w:numId w:val="12"/>
         </w:numPr>
       </w:pPr>
-      <w:proofErr w:type="spellStart"/>
       <w:r>
         <w:rPr>
           <w:u w:val="single"/>
         </w:rPr>
         <w:t>protected</w:t>
       </w:r>
-      <w:proofErr w:type="spellEnd"/>
-      <w:r>
-        <w:t xml:space="preserve"> - podobnie jak </w:t>
-      </w:r>
-      <w:proofErr w:type="spellStart"/>
-      <w:r>
-        <w:t>private</w:t>
-      </w:r>
-      <w:proofErr w:type="spellEnd"/>
-      <w:r>
-        <w:t>, ale do pól i metod oznaczonych tym modyfikatorem mogą odwoływać się również klasy pochodne,</w:t>
+      <w:r>
+        <w:t xml:space="preserve"> - podobnie jak private, ale do pól i metod oznaczonych tym modyfikatorem mogą odwoływać się również klasy pochodne,</w:t>
       </w:r>
     </w:p>
     <w:p>
@@ -2939,15 +2625,7 @@
         </w:drawing>
       </w:r>
       <w:r>
-        <w:t xml:space="preserve">Dziedziczenie jest realizowane jako zawieranie, w związku z tym w klasie B znajdą się wszystkie zmienne klasy bazowej A wraz z modyfikatorami dostępu zgodnymi z </w:t>
-      </w:r>
-      <w:proofErr w:type="spellStart"/>
-      <w:r>
-        <w:t>zzasadami</w:t>
-      </w:r>
-      <w:proofErr w:type="spellEnd"/>
-      <w:r>
-        <w:t xml:space="preserve"> dziedziczenia modyfikatorów oraz dodatkowo w klasie B znajdzie się drugie pole o nazwie </w:t>
+        <w:t xml:space="preserve">Dziedziczenie jest realizowane jako zawieranie, w związku z tym w klasie B znajdą się wszystkie zmienne klasy bazowej A wraz z modyfikatorami dostępu zgodnymi z zzasadami dziedziczenia modyfikatorów oraz dodatkowo w klasie B znajdzie się drugie pole o nazwie </w:t>
       </w:r>
       <w:r>
         <w:rPr>
@@ -2956,15 +2634,7 @@
         <w:t>a</w:t>
       </w:r>
       <w:r>
-        <w:t xml:space="preserve">, ale o modyfikatorze </w:t>
-      </w:r>
-      <w:proofErr w:type="spellStart"/>
-      <w:r>
-        <w:t>protected</w:t>
-      </w:r>
-      <w:proofErr w:type="spellEnd"/>
-      <w:r>
-        <w:t xml:space="preserve">. Będziemy więc mieli jedno pole </w:t>
+        <w:t xml:space="preserve">, ale o modyfikatorze protected. Będziemy więc mieli jedno pole </w:t>
       </w:r>
       <w:r>
         <w:rPr>
@@ -2973,15 +2643,7 @@
         <w:t>a</w:t>
       </w:r>
       <w:r>
-        <w:t xml:space="preserve"> typu </w:t>
-      </w:r>
-      <w:proofErr w:type="spellStart"/>
-      <w:r>
-        <w:t>int</w:t>
-      </w:r>
-      <w:proofErr w:type="spellEnd"/>
-      <w:r>
-        <w:t xml:space="preserve"> odziedziczone po klasie bazowej, do którego nie będziemy mieli bezpośredniego dostępu oraz drugie pole </w:t>
+        <w:t xml:space="preserve"> typu int odziedziczone po klasie bazowej, do którego nie będziemy mieli bezpośredniego dostępu oraz drugie pole </w:t>
       </w:r>
       <w:r>
         <w:rPr>
@@ -2990,15 +2652,7 @@
         <w:t xml:space="preserve">a </w:t>
       </w:r>
       <w:r>
-        <w:t xml:space="preserve">o modyfikatorze dostępu </w:t>
-      </w:r>
-      <w:proofErr w:type="spellStart"/>
-      <w:r>
-        <w:t>protected</w:t>
-      </w:r>
-      <w:proofErr w:type="spellEnd"/>
-      <w:r>
-        <w:t>.</w:t>
+        <w:t>o modyfikatorze dostępu protected.</w:t>
       </w:r>
     </w:p>
     <w:p>
@@ -3015,15 +2669,7 @@
     <w:p/>
     <w:p>
       <w:r>
-        <w:t xml:space="preserve">W tym wypadku obiekt klasy B może </w:t>
-      </w:r>
-      <w:proofErr w:type="spellStart"/>
-      <w:r>
-        <w:t>wywołac</w:t>
-      </w:r>
-      <w:proofErr w:type="spellEnd"/>
-      <w:r>
-        <w:t xml:space="preserve"> prywatną metodę klasy A.</w:t>
+        <w:t>W tym wypadku obiekt klasy B może wywołac prywatną metodę klasy A.</w:t>
       </w:r>
     </w:p>
     <w:p/>
@@ -3272,14 +2918,12 @@
       <w:r>
         <w:t xml:space="preserve">jest to funkcja składowa klasy poprzedzona słowem kluczowym </w:t>
       </w:r>
-      <w:proofErr w:type="spellStart"/>
       <w:r>
         <w:rPr>
           <w:b/>
         </w:rPr>
         <w:t>virtual</w:t>
       </w:r>
-      <w:proofErr w:type="spellEnd"/>
       <w:r>
         <w:t>, której sposób wywołania zależy od typu dynamicznego wskaźnika, a nie od typu statycznego.</w:t>
       </w:r>
@@ -3413,19 +3057,11 @@
       <w:r>
         <w:t xml:space="preserve">oraz zmusza do określenia metody </w:t>
       </w:r>
-      <w:proofErr w:type="spellStart"/>
       <w:r>
         <w:rPr>
           <w:i/>
         </w:rPr>
-        <w:t>float</w:t>
-      </w:r>
-      <w:proofErr w:type="spellEnd"/>
-      <w:r>
-        <w:rPr>
-          <w:i/>
-        </w:rPr>
-        <w:t xml:space="preserve"> pole()</w:t>
+        <w:t>float pole()</w:t>
       </w:r>
       <w:r>
         <w:t xml:space="preserve"> na jednym z poziomów z dziedziczenia. Nie jest możliwe pominięcie takiej implementacji.</w:t>
@@ -3450,25 +3086,21 @@
       <w:r>
         <w:t xml:space="preserve">Definiowane przy wykorzystaniu słowa kluczowego </w:t>
       </w:r>
-      <w:proofErr w:type="spellStart"/>
       <w:r>
         <w:rPr>
           <w:b/>
         </w:rPr>
         <w:t>virtual</w:t>
       </w:r>
-      <w:proofErr w:type="spellEnd"/>
       <w:r>
         <w:t xml:space="preserve"> (przy implementacji słowa </w:t>
       </w:r>
-      <w:proofErr w:type="spellStart"/>
       <w:r>
         <w:rPr>
           <w:b/>
         </w:rPr>
         <w:t>virtual</w:t>
       </w:r>
-      <w:proofErr w:type="spellEnd"/>
       <w:r>
         <w:t xml:space="preserve"> nie używamy),</w:t>
       </w:r>
@@ -3535,14 +3167,12 @@
       <w:r>
         <w:t xml:space="preserve">Funkcja zaczyna zaczynać się jak wirtualna w momencie pierwszego pojawienia się słowa </w:t>
       </w:r>
-      <w:proofErr w:type="spellStart"/>
       <w:r>
         <w:rPr>
           <w:b/>
         </w:rPr>
         <w:t>virtual</w:t>
       </w:r>
-      <w:proofErr w:type="spellEnd"/>
       <w:r>
         <w:t>,</w:t>
       </w:r>
@@ -3565,37 +3195,13 @@
         </w:numPr>
       </w:pPr>
       <w:r>
-        <w:t xml:space="preserve">Zachowanie wirtualne może (ale nie musi) skończyć się po </w:t>
-      </w:r>
-      <w:proofErr w:type="spellStart"/>
-      <w:r>
-        <w:t>pierwsyzm</w:t>
-      </w:r>
-      <w:proofErr w:type="spellEnd"/>
-      <w:r>
-        <w:t xml:space="preserve"> </w:t>
-      </w:r>
-      <w:proofErr w:type="spellStart"/>
-      <w:r>
-        <w:t>wsytąpieniu</w:t>
-      </w:r>
-      <w:proofErr w:type="spellEnd"/>
-      <w:r>
-        <w:t xml:space="preserve"> funkcji bez </w:t>
-      </w:r>
-      <w:proofErr w:type="spellStart"/>
-      <w:r>
-        <w:rPr>
-          <w:b/>
-        </w:rPr>
-        <w:t>virtual</w:t>
-      </w:r>
-      <w:proofErr w:type="spellEnd"/>
-      <w:r>
-        <w:rPr>
-          <w:b/>
-        </w:rPr>
-        <w:t xml:space="preserve"> </w:t>
+        <w:t xml:space="preserve">Zachowanie wirtualne może (ale nie musi) skończyć się po pierwsyzm wsytąpieniu funkcji bez </w:t>
+      </w:r>
+      <w:r>
+        <w:rPr>
+          <w:b/>
+        </w:rPr>
+        <w:t xml:space="preserve">virtual </w:t>
       </w:r>
       <w:r>
         <w:t>w hierarchii dziedziczenia,</w:t>
@@ -3756,25 +3362,21 @@
       <w:r>
         <w:t xml:space="preserve">Operacji rzutowania </w:t>
       </w:r>
-      <w:proofErr w:type="spellStart"/>
       <w:r>
         <w:rPr>
           <w:i/>
         </w:rPr>
         <w:t>dynamic_cast</w:t>
       </w:r>
-      <w:proofErr w:type="spellEnd"/>
       <w:r>
         <w:t xml:space="preserve"> oraz operatorom </w:t>
       </w:r>
-      <w:proofErr w:type="spellStart"/>
       <w:r>
         <w:rPr>
           <w:i/>
         </w:rPr>
         <w:t>typeid</w:t>
       </w:r>
-      <w:proofErr w:type="spellEnd"/>
     </w:p>
     <w:p>
       <w:pPr>
@@ -3859,7 +3461,6 @@
         </w:rPr>
         <w:t> </w:t>
       </w:r>
-      <w:proofErr w:type="spellStart"/>
       <w:r>
         <w:rPr>
           <w:rStyle w:val="Uwydatnienie"/>
@@ -3870,7 +3471,6 @@
         </w:rPr>
         <w:t>vptr</w:t>
       </w:r>
-      <w:proofErr w:type="spellEnd"/>
       <w:r>
         <w:rPr>
           <w:rStyle w:val="apple-converted-space"/>
@@ -3899,7 +3499,6 @@
         </w:rPr>
         <w:t xml:space="preserve"> </w:t>
       </w:r>
-      <w:proofErr w:type="spellStart"/>
       <w:r>
         <w:rPr>
           <w:rStyle w:val="Uwydatnienie"/>
@@ -3910,7 +3509,6 @@
         </w:rPr>
         <w:t>vtab</w:t>
       </w:r>
-      <w:proofErr w:type="spellEnd"/>
       <w:r>
         <w:rPr>
           <w:rFonts w:cs="Times New Roman"/>
@@ -4079,23 +3677,7 @@
           <w:rFonts w:cs="Times New Roman"/>
           <w:szCs w:val="18"/>
         </w:rPr>
-        <w:t xml:space="preserve">zostanie związana dynamicznie z typem na, który wskaźnik </w:t>
-      </w:r>
-      <w:proofErr w:type="spellStart"/>
-      <w:r>
-        <w:rPr>
-          <w:rFonts w:cs="Times New Roman"/>
-          <w:szCs w:val="18"/>
-        </w:rPr>
-        <w:t>pAb</w:t>
-      </w:r>
-      <w:proofErr w:type="spellEnd"/>
-      <w:r>
-        <w:rPr>
-          <w:rFonts w:cs="Times New Roman"/>
-          <w:szCs w:val="18"/>
-        </w:rPr>
-        <w:t xml:space="preserve"> będzie wskazywał (typ klasy B).</w:t>
+        <w:t>zostanie związana dynamicznie z typem na, który wskaźnik pAb będzie wskazywał (typ klasy B).</w:t>
       </w:r>
     </w:p>
     <w:p>
@@ -4145,23 +3727,7 @@
           <w:rFonts w:cs="Times New Roman"/>
           <w:szCs w:val="18"/>
         </w:rPr>
-        <w:t xml:space="preserve"> na wskaźniku </w:t>
-      </w:r>
-      <w:proofErr w:type="spellStart"/>
-      <w:r>
-        <w:rPr>
-          <w:rFonts w:cs="Times New Roman"/>
-          <w:szCs w:val="18"/>
-        </w:rPr>
-        <w:t>pAb</w:t>
-      </w:r>
-      <w:proofErr w:type="spellEnd"/>
-      <w:r>
-        <w:rPr>
-          <w:rFonts w:cs="Times New Roman"/>
-          <w:szCs w:val="18"/>
-        </w:rPr>
-        <w:t xml:space="preserve"> wywołuje metodę z klasy A</w:t>
+        <w:t xml:space="preserve"> na wskaźniku pAb wywołuje metodę z klasy A</w:t>
       </w:r>
     </w:p>
     <w:p>
@@ -4598,7 +4164,6 @@
           <w:szCs w:val="18"/>
         </w:rPr>
       </w:pPr>
-      <w:proofErr w:type="spellStart"/>
       <w:r>
         <w:rPr>
           <w:rFonts w:cs="Times New Roman"/>
@@ -4614,7 +4179,6 @@
         </w:rPr>
         <w:t>A</w:t>
       </w:r>
-      <w:proofErr w:type="spellEnd"/>
       <w:r>
         <w:rPr>
           <w:rFonts w:cs="Times New Roman"/>
@@ -4684,7 +4248,6 @@
           <w:szCs w:val="18"/>
         </w:rPr>
       </w:pPr>
-      <w:proofErr w:type="spellStart"/>
       <w:r>
         <w:rPr>
           <w:rFonts w:cs="Times New Roman"/>
@@ -4700,7 +4263,6 @@
         </w:rPr>
         <w:t>A</w:t>
       </w:r>
-      <w:proofErr w:type="spellEnd"/>
       <w:r>
         <w:rPr>
           <w:rFonts w:cs="Times New Roman"/>
@@ -4737,7 +4299,6 @@
           <w:szCs w:val="18"/>
         </w:rPr>
       </w:pPr>
-      <w:proofErr w:type="spellStart"/>
       <w:r>
         <w:rPr>
           <w:rFonts w:cs="Times New Roman"/>
@@ -4753,7 +4314,6 @@
         </w:rPr>
         <w:t>A</w:t>
       </w:r>
-      <w:proofErr w:type="spellEnd"/>
       <w:r>
         <w:rPr>
           <w:rFonts w:cs="Times New Roman"/>
@@ -4788,15 +4348,7 @@
           <w:rFonts w:cs="Times New Roman"/>
           <w:szCs w:val="18"/>
         </w:rPr>
-        <w:t xml:space="preserve">0&lt; </w:t>
-      </w:r>
-      <w:proofErr w:type="spellStart"/>
-      <w:r>
-        <w:rPr>
-          <w:rFonts w:cs="Times New Roman"/>
-          <w:szCs w:val="18"/>
-        </w:rPr>
-        <w:t>μ</w:t>
+        <w:t>0&lt; μ</w:t>
       </w:r>
       <w:r>
         <w:rPr>
@@ -4806,29 +4358,12 @@
         </w:rPr>
         <w:t>A</w:t>
       </w:r>
-      <w:proofErr w:type="spellEnd"/>
       <w:r>
         <w:rPr>
           <w:rFonts w:cs="Times New Roman"/>
           <w:szCs w:val="18"/>
         </w:rPr>
-        <w:t xml:space="preserve">(x) &lt; 1 - oznacza to częściową </w:t>
-      </w:r>
-      <w:proofErr w:type="spellStart"/>
-      <w:r>
-        <w:rPr>
-          <w:rFonts w:cs="Times New Roman"/>
-          <w:szCs w:val="18"/>
-        </w:rPr>
-        <w:t>przynależnośc</w:t>
-      </w:r>
-      <w:proofErr w:type="spellEnd"/>
-      <w:r>
-        <w:rPr>
-          <w:rFonts w:cs="Times New Roman"/>
-          <w:szCs w:val="18"/>
-        </w:rPr>
-        <w:t xml:space="preserve"> elementu x do zbioru rozmytego A.</w:t>
+        <w:t>(x) &lt; 1 - oznacza to częściową przynależnośc elementu x do zbioru rozmytego A.</w:t>
       </w:r>
     </w:p>
     <w:p>
@@ -4973,23 +4508,7 @@
           <w:rFonts w:cs="Times New Roman"/>
           <w:szCs w:val="18"/>
         </w:rPr>
-        <w:t xml:space="preserve"> </w:t>
-      </w:r>
-      <w:proofErr w:type="spellStart"/>
-      <w:r>
-        <w:rPr>
-          <w:rFonts w:cs="Times New Roman"/>
-          <w:szCs w:val="18"/>
-        </w:rPr>
-        <w:t>singleton</w:t>
-      </w:r>
-      <w:proofErr w:type="spellEnd"/>
-      <w:r>
-        <w:rPr>
-          <w:rFonts w:cs="Times New Roman"/>
-          <w:szCs w:val="18"/>
-        </w:rPr>
-        <w:t>,</w:t>
+        <w:t xml:space="preserve"> singleton,</w:t>
       </w:r>
       <w:r>
         <w:rPr>
@@ -5464,15 +4983,7 @@
         <w:t xml:space="preserve">Mówimy, że baza reguł jest zupełna jeśli definiuje wszystkie relacje wejście-wyjście. Liczba reguł zależy od liczby wejść, wartości lingwistycznych im przypisanych i liczby </w:t>
       </w:r>
       <w:r>
-        <w:t xml:space="preserve">wyjść. Przesłanki (reguły) mogą być złożone. Wówczas poszczególne elementy przesłanki są łączone spójnikami AND lub OR, ponadto używa się w zapisie reguł operatora zaprzeczenia NOT. W </w:t>
-      </w:r>
-      <w:proofErr w:type="spellStart"/>
-      <w:r>
-        <w:t>anaalogiczny</w:t>
-      </w:r>
-      <w:proofErr w:type="spellEnd"/>
-      <w:r>
-        <w:t xml:space="preserve"> sposób następnik może być również złożony.</w:t>
+        <w:t>wyjść. Przesłanki (reguły) mogą być złożone. Wówczas poszczególne elementy przesłanki są łączone spójnikami AND lub OR, ponadto używa się w zapisie reguł operatora zaprzeczenia NOT. W anaalogiczny sposób następnik może być również złożony.</w:t>
       </w:r>
     </w:p>
     <w:p>
@@ -5498,14 +5009,12 @@
       <w:r>
         <w:t xml:space="preserve">Wnioskowanie na pojedynczej regule odbywa się zgodnie z implikacją </w:t>
       </w:r>
-      <w:proofErr w:type="spellStart"/>
       <w:r>
         <w:rPr>
           <w:b/>
         </w:rPr>
         <w:t>Mamdaniego</w:t>
       </w:r>
-      <w:proofErr w:type="spellEnd"/>
       <w:r>
         <w:t>. Stopień spełnienia następnika reguły nie może przekroczyć stopnia spełnienia przesłanki. Stopień spełnienia przesłanki złożonej jest wyznaczany zgodnie z zasadą minimu</w:t>
       </w:r>
@@ -6183,15 +5692,7 @@
         </w:drawing>
       </w:r>
       <w:r>
-        <w:t xml:space="preserve">Wyjście jest średnią ważoną wysokości zbiorów rozmytych. Metoda </w:t>
-      </w:r>
-      <w:proofErr w:type="spellStart"/>
-      <w:r>
-        <w:t>prostrza</w:t>
-      </w:r>
-      <w:proofErr w:type="spellEnd"/>
-      <w:r>
-        <w:t xml:space="preserve"> od metod obszarowych.</w:t>
+        <w:t>Wyjście jest średnią ważoną wysokości zbiorów rozmytych. Metoda prostrza od metod obszarowych.</w:t>
       </w:r>
     </w:p>
     <w:p/>
@@ -6419,21 +5920,7 @@
           <w:b/>
         </w:rPr>
         <w:lastRenderedPageBreak/>
-        <w:t>Model TSK (</w:t>
-      </w:r>
-      <w:proofErr w:type="spellStart"/>
-      <w:r>
-        <w:rPr>
-          <w:b/>
-        </w:rPr>
-        <w:t>Takagi-Sugeno-Kang'a</w:t>
-      </w:r>
-      <w:proofErr w:type="spellEnd"/>
-      <w:r>
-        <w:rPr>
-          <w:b/>
-        </w:rPr>
-        <w:t>)</w:t>
+        <w:t>Model TSK (Takagi-Sugeno-Kang'a)</w:t>
       </w:r>
     </w:p>
     <w:p>
@@ -6499,15 +5986,7 @@
     </w:p>
     <w:p>
       <w:r>
-        <w:t xml:space="preserve">Wnioskiem z pojedynczej reguły jest zależność funkcyjna zmiennej wyjściowej (z konkluzji) od zmiennych wejściowych (z przesłanek). Do przeprowadzenia procesu wnioskowania jest zatem niezbędna znajomość zależności funkcyjnych zmiennej wyjściowej od wejściowej. Wnioskiem ogólnym z kilku reguł jest średnia ważona konkluzji z pojedynczych reguł, </w:t>
-      </w:r>
-      <w:proofErr w:type="spellStart"/>
-      <w:r>
-        <w:t>gdziaktye</w:t>
-      </w:r>
-      <w:proofErr w:type="spellEnd"/>
-      <w:r>
-        <w:t xml:space="preserve"> wagami są poziomy aktywacji pojedynczych reguł.</w:t>
+        <w:t>Wnioskiem z pojedynczej reguły jest zależność funkcyjna zmiennej wyjściowej (z konkluzji) od zmiennych wejściowych (z przesłanek). Do przeprowadzenia procesu wnioskowania jest zatem niezbędna znajomość zależności funkcyjnych zmiennej wyjściowej od wejściowej. Wnioskiem ogólnym z kilku reguł jest średnia ważona konkluzji z pojedynczych reguł, gdziaktye wagami są poziomy aktywacji pojedynczych reguł.</w:t>
       </w:r>
     </w:p>
     <w:p>
@@ -6619,11 +6098,7 @@
         </w:numPr>
       </w:pPr>
       <w:r>
-        <w:t xml:space="preserve">n wejść neuronu wraz z wagami </w:t>
-      </w:r>
-      <w:proofErr w:type="spellStart"/>
-      <w:r>
-        <w:t>w</w:t>
+        <w:t>n wejść neuronu wraz z wagami w</w:t>
       </w:r>
       <w:r>
         <w:rPr>
@@ -6631,7 +6106,6 @@
         </w:rPr>
         <w:t>i</w:t>
       </w:r>
-      <w:proofErr w:type="spellEnd"/>
       <w:r>
         <w:t xml:space="preserve"> (wektor wag w oraz wektor sygnałów wejściowych x),</w:t>
       </w:r>
@@ -6848,11 +6322,7 @@
         <w:t>2</w:t>
       </w:r>
       <w:r>
-        <w:t xml:space="preserve"> ... </w:t>
-      </w:r>
-      <w:proofErr w:type="spellStart"/>
-      <w:r>
-        <w:t>x</w:t>
+        <w:t xml:space="preserve"> ... x</w:t>
       </w:r>
       <w:r>
         <w:rPr>
@@ -6860,17 +6330,8 @@
         </w:rPr>
         <w:t>n</w:t>
       </w:r>
-      <w:proofErr w:type="spellEnd"/>
-      <w:r>
-        <w:t xml:space="preserve"> zostają </w:t>
-      </w:r>
-      <w:proofErr w:type="spellStart"/>
-      <w:r>
-        <w:t>ponożone</w:t>
-      </w:r>
-      <w:proofErr w:type="spellEnd"/>
-      <w:r>
-        <w:t xml:space="preserve"> przez odpowiednie wagi w</w:t>
+      <w:r>
+        <w:t xml:space="preserve"> zostają ponożone przez odpowiednie wagi w</w:t>
       </w:r>
       <w:r>
         <w:rPr>
@@ -6888,11 +6349,7 @@
         <w:t xml:space="preserve">2 </w:t>
       </w:r>
       <w:r>
-        <w:t xml:space="preserve">... </w:t>
-      </w:r>
-      <w:proofErr w:type="spellStart"/>
-      <w:r>
-        <w:t>w</w:t>
+        <w:t>... w</w:t>
       </w:r>
       <w:r>
         <w:rPr>
@@ -6900,7 +6357,6 @@
         </w:rPr>
         <w:t>n</w:t>
       </w:r>
-      <w:proofErr w:type="spellEnd"/>
       <w:r>
         <w:t xml:space="preserve">, a następnie otrzymane wartości są sumowane. W wyniku tych operacji powstaje sygnał poddawany działaniu funkcji aktywacji </w:t>
       </w:r>
@@ -7039,35 +6495,7 @@
         <w:rPr>
           <w:rFonts w:eastAsiaTheme="minorEastAsia"/>
         </w:rPr>
-        <w:t>funkcja skoku jednostkowego, progowa (</w:t>
-      </w:r>
-      <w:proofErr w:type="spellStart"/>
-      <w:r>
-        <w:rPr>
-          <w:rFonts w:eastAsiaTheme="minorEastAsia"/>
-        </w:rPr>
-        <w:t>McCulloch</w:t>
-      </w:r>
-      <w:proofErr w:type="spellEnd"/>
-      <w:r>
-        <w:rPr>
-          <w:rFonts w:eastAsiaTheme="minorEastAsia"/>
-        </w:rPr>
-        <w:t xml:space="preserve"> i </w:t>
-      </w:r>
-      <w:proofErr w:type="spellStart"/>
-      <w:r>
-        <w:rPr>
-          <w:rFonts w:eastAsiaTheme="minorEastAsia"/>
-        </w:rPr>
-        <w:t>Pitts</w:t>
-      </w:r>
-      <w:proofErr w:type="spellEnd"/>
-      <w:r>
-        <w:rPr>
-          <w:rFonts w:eastAsiaTheme="minorEastAsia"/>
-        </w:rPr>
-        <w:t>),</w:t>
+        <w:t>funkcja skoku jednostkowego, progowa (McCulloch i Pitts),</w:t>
       </w:r>
     </w:p>
     <w:p>
@@ -7148,15 +6576,7 @@
         </w:numPr>
       </w:pPr>
       <w:r>
-        <w:t xml:space="preserve">funkcja </w:t>
-      </w:r>
-      <w:proofErr w:type="spellStart"/>
-      <w:r>
-        <w:t>sigmoidalna</w:t>
-      </w:r>
-      <w:proofErr w:type="spellEnd"/>
-      <w:r>
-        <w:t>:</w:t>
+        <w:t>funkcja sigmoidalna:</w:t>
       </w:r>
     </w:p>
     <w:p>
@@ -7205,15 +6625,7 @@
         </w:rPr>
       </w:pPr>
       <w:r>
-        <w:t xml:space="preserve">Uczenie z nauczycielem </w:t>
-      </w:r>
-      <w:proofErr w:type="spellStart"/>
-      <w:r>
-        <w:t>polaga</w:t>
-      </w:r>
-      <w:proofErr w:type="spellEnd"/>
-      <w:r>
-        <w:t xml:space="preserve"> na tym, że sieci podaje się przykłady poprawnego działania, które powinna ona porem naśladować w swoim bieżącym działaniu. Przykład należy rozumieć w ten sposób, że nauczyciel podaje konkretne sygnały wejściowe i wyjściowe, pokazując jaka jest wymagana odpowiedź sieci dla pewnej konfiguracji danych wejściowych</w:t>
+        <w:t>Uczenie z nauczycielem polaga na tym, że sieci podaje się przykłady poprawnego działania, które powinna ona porem naśladować w swoim bieżącym działaniu. Przykład należy rozumieć w ten sposób, że nauczyciel podaje konkretne sygnały wejściowe i wyjściowe, pokazując jaka jest wymagana odpowiedź sieci dla pewnej konfiguracji danych wejściowych</w:t>
       </w:r>
       <w:r>
         <w:rPr>
@@ -7297,23 +6709,13 @@
         </w:rPr>
         <w:t> </w:t>
       </w:r>
-      <w:proofErr w:type="spellStart"/>
       <w:r>
         <w:rPr>
           <w:rFonts w:cs="Times New Roman"/>
           <w:szCs w:val="18"/>
           <w:shd w:val="clear" w:color="auto" w:fill="FFFFFF"/>
         </w:rPr>
-        <w:t>samouczenia</w:t>
-      </w:r>
-      <w:proofErr w:type="spellEnd"/>
-      <w:r>
-        <w:rPr>
-          <w:rFonts w:cs="Times New Roman"/>
-          <w:szCs w:val="18"/>
-          <w:shd w:val="clear" w:color="auto" w:fill="FFFFFF"/>
-        </w:rPr>
-        <w:t xml:space="preserve"> sieci). Metody te polegają na podawaniu na wejście sieci wyłącznie szeregu przykładowych danych wejściowych, bez podawania jakiejkolwiek informacji dotyczącej pożądanych czy chociażby tylko oczekiwanych sygnałów wyjściowych. Odpowiednio zaprojektowana sieć neuronowa potrafi wykorzystać same tylko obserwacje wejściowych sygnałów i zbudować na ich podstawie sensowny algorytm swojego działania - najczęściej polegający na tym, że automatycznie wykrywane są klasy powtarzających się </w:t>
+        <w:t>samouczenia sieci). Metody te polegają na podawaniu na wejście sieci wyłącznie szeregu przykładowych danych wejściowych, bez podawania jakiejkolwiek informacji dotyczącej pożądanych czy chociażby tylko oczekiwanych sygnałów wyjściowych. Odpowiednio zaprojektowana sieć neuronowa potrafi wykorzystać same tylko obserwacje wejściowych sygnałów i zbudować na ich podstawie sensowny algorytm swojego działania - najczęściej polegający na tym, że automatycznie wykrywane są klasy powtarzających się </w:t>
       </w:r>
       <w:r>
         <w:rPr>
@@ -7367,15 +6769,7 @@
         </w:numPr>
       </w:pPr>
       <w:r>
-        <w:t>sieci rekurencyjne (</w:t>
-      </w:r>
-      <w:proofErr w:type="spellStart"/>
-      <w:r>
-        <w:t>Hopfielda</w:t>
-      </w:r>
-      <w:proofErr w:type="spellEnd"/>
-      <w:r>
-        <w:t>),</w:t>
+        <w:t>sieci rekurencyjne (Hopfielda),</w:t>
       </w:r>
     </w:p>
     <w:p>
@@ -7387,15 +6781,7 @@
         </w:numPr>
       </w:pPr>
       <w:r>
-        <w:t>sieci samoorganizujące się (</w:t>
-      </w:r>
-      <w:proofErr w:type="spellStart"/>
-      <w:r>
-        <w:t>Kohena</w:t>
-      </w:r>
-      <w:proofErr w:type="spellEnd"/>
-      <w:r>
-        <w:t>),</w:t>
+        <w:t>sieci samoorganizujące się (Kohena),</w:t>
       </w:r>
     </w:p>
     <w:p>
@@ -7581,29 +6967,13 @@
     </w:p>
     <w:p>
       <w:r>
-        <w:t xml:space="preserve">W warstwie wejściowej następuje normalizacja sygnałów, a w warstwie wyjściowej wyliczana jest wartość sygnału wyjściowego z sieci (neuron </w:t>
-      </w:r>
-      <w:proofErr w:type="spellStart"/>
-      <w:r>
-        <w:t>sigmoidalny</w:t>
-      </w:r>
-      <w:proofErr w:type="spellEnd"/>
-      <w:r>
-        <w:t xml:space="preserve"> lub o liniowej funkcji aktywacji).</w:t>
+        <w:t>W warstwie wejściowej następuje normalizacja sygnałów, a w warstwie wyjściowej wyliczana jest wartość sygnału wyjściowego z sieci (neuron sigmoidalny lub o liniowej funkcji aktywacji).</w:t>
       </w:r>
       <w:r>
         <w:t xml:space="preserve"> </w:t>
       </w:r>
       <w:r>
-        <w:t xml:space="preserve">Warstwy ukryte tworzą najczęściej neurony o </w:t>
-      </w:r>
-      <w:proofErr w:type="spellStart"/>
-      <w:r>
-        <w:t>sigmoidalnej</w:t>
-      </w:r>
-      <w:proofErr w:type="spellEnd"/>
-      <w:r>
-        <w:t xml:space="preserve"> funkcji aktywacji. Każdy neuron kolejnej warstwy otrzymuje sygnały wyjściowe wszystkich neuronów warstwy wcześniejszej i przekazuje swój sygnał do wszystkich neuronów kolejnej warstwy. W obrębie tej samej warstwy neurony nie mogą się łączyć ze sobą. Ilość warstw ukrytych i ilość neuronów w warstwie ukrytej zależy od charakteru zadania. Do modelowania procesów przemysłowych zazwyczaj stosuje się perceptrony z jedna warstwą ukrytą.</w:t>
+        <w:t>Warstwy ukryte tworzą najczęściej neurony o sigmoidalnej funkcji aktywacji. Każdy neuron kolejnej warstwy otrzymuje sygnały wyjściowe wszystkich neuronów warstwy wcześniejszej i przekazuje swój sygnał do wszystkich neuronów kolejnej warstwy. W obrębie tej samej warstwy neurony nie mogą się łączyć ze sobą. Ilość warstw ukrytych i ilość neuronów w warstwie ukrytej zależy od charakteru zadania. Do modelowania procesów przemysłowych zazwyczaj stosuje się perceptrony z jedna warstwą ukrytą.</w:t>
       </w:r>
     </w:p>
     <w:p>
@@ -7623,15 +6993,7 @@
         <w:t>okierunkowa, wielowarstwowa o ne</w:t>
       </w:r>
       <w:r>
-        <w:t xml:space="preserve">uronach typu </w:t>
-      </w:r>
-      <w:proofErr w:type="spellStart"/>
-      <w:r>
-        <w:t>sigmoidalnego</w:t>
-      </w:r>
-      <w:proofErr w:type="spellEnd"/>
-      <w:r>
-        <w:t>, zwana perceptronem wielowarstwowym.</w:t>
+        <w:t>uronach typu sigmoidalnego, zwana perceptronem wielowarstwowym.</w:t>
       </w:r>
     </w:p>
     <w:p>
@@ -7714,21 +7076,7 @@
         <w:rPr>
           <w:b/>
         </w:rPr>
-        <w:t>Sieci rekurencyjne (</w:t>
-      </w:r>
-      <w:proofErr w:type="spellStart"/>
-      <w:r>
-        <w:rPr>
-          <w:b/>
-        </w:rPr>
-        <w:t>Hopfielda</w:t>
-      </w:r>
-      <w:proofErr w:type="spellEnd"/>
-      <w:r>
-        <w:rPr>
-          <w:b/>
-        </w:rPr>
-        <w:t>)</w:t>
+        <w:t>Sieci rekurencyjne (Hopfielda)</w:t>
       </w:r>
     </w:p>
     <w:p>
@@ -7809,21 +7157,7 @@
         <w:rPr>
           <w:rFonts w:eastAsiaTheme="minorEastAsia"/>
         </w:rPr>
-        <w:t xml:space="preserve">. Neurony mają funkcję aktywacji typu signum, przyjmującą wartości ze zbioru {-1,1). Podczas uczenia sieć </w:t>
-      </w:r>
-      <w:proofErr w:type="spellStart"/>
-      <w:r>
-        <w:rPr>
-          <w:rFonts w:eastAsiaTheme="minorEastAsia"/>
-        </w:rPr>
-        <w:t>Hopfielda</w:t>
-      </w:r>
-      <w:proofErr w:type="spellEnd"/>
-      <w:r>
-        <w:rPr>
-          <w:rFonts w:eastAsiaTheme="minorEastAsia"/>
-        </w:rPr>
-        <w:t xml:space="preserve"> modyfikuje swoje wagi w zależności od wektora uczącego. W trybie odtworzeniowym wagi nie ulegają modyfikacjom, natomiast sygnał wejściowy pobudza sieć, która poprzez sprzężenie zwrotne wielokrotnie przyjmuje na swoje wejście sygnał wyjściowy, aż do ustabilizowania się odpowiedzi.</w:t>
+        <w:t>. Neurony mają funkcję aktywacji typu signum, przyjmującą wartości ze zbioru {-1,1). Podczas uczenia sieć Hopfielda modyfikuje swoje wagi w zależności od wektora uczącego. W trybie odtworzeniowym wagi nie ulegają modyfikacjom, natomiast sygnał wejściowy pobudza sieć, która poprzez sprzężenie zwrotne wielokrotnie przyjmuje na swoje wejście sygnał wyjściowy, aż do ustabilizowania się odpowiedzi.</w:t>
       </w:r>
     </w:p>
     <w:p>
@@ -7891,16 +7225,8 @@
         <w:rPr>
           <w:b/>
         </w:rPr>
-        <w:t xml:space="preserve">reguły </w:t>
-      </w:r>
-      <w:proofErr w:type="spellStart"/>
-      <w:r>
-        <w:rPr>
-          <w:b/>
-        </w:rPr>
-        <w:t>Hebba</w:t>
-      </w:r>
-      <w:proofErr w:type="spellEnd"/>
+        <w:t>reguły Hebba</w:t>
+      </w:r>
       <w:r>
         <w:t>, zgodnie z którą wagi są modyfikowane według zależności:</w:t>
       </w:r>
@@ -8190,21 +7516,7 @@
         <w:rPr>
           <w:b/>
         </w:rPr>
-        <w:t>Sieci samoorganizujące się (</w:t>
-      </w:r>
-      <w:proofErr w:type="spellStart"/>
-      <w:r>
-        <w:rPr>
-          <w:b/>
-        </w:rPr>
-        <w:t>Kohena</w:t>
-      </w:r>
-      <w:proofErr w:type="spellEnd"/>
-      <w:r>
-        <w:rPr>
-          <w:b/>
-        </w:rPr>
-        <w:t>)</w:t>
+        <w:t>Sieci samoorganizujące się (Kohena)</w:t>
       </w:r>
     </w:p>
     <w:p>
@@ -8229,21 +7541,7 @@
         <w:rPr>
           <w:i/>
         </w:rPr>
-        <w:t xml:space="preserve">Winner </w:t>
-      </w:r>
-      <w:proofErr w:type="spellStart"/>
-      <w:r>
-        <w:rPr>
-          <w:i/>
-        </w:rPr>
-        <w:t>Takes</w:t>
-      </w:r>
-      <w:proofErr w:type="spellEnd"/>
-      <w:r>
-        <w:rPr>
-          <w:i/>
-        </w:rPr>
-        <w:t xml:space="preserve"> All</w:t>
+        <w:t>Winner Takes All</w:t>
       </w:r>
       <w:r>
         <w:t>. Jest to przykład uczenia bez nauczyciela.</w:t>
@@ -8622,39 +7920,7 @@
     </w:p>
     <w:p>
       <w:r>
-        <w:t xml:space="preserve">W porównaniu do sieci </w:t>
-      </w:r>
-      <w:proofErr w:type="spellStart"/>
-      <w:r>
-        <w:t>perceptronowych</w:t>
-      </w:r>
-      <w:proofErr w:type="spellEnd"/>
-      <w:r>
-        <w:t xml:space="preserve">, sieci radialne zawierają znacznie więcej </w:t>
-      </w:r>
-      <w:proofErr w:type="spellStart"/>
-      <w:r>
-        <w:t>neuronow</w:t>
-      </w:r>
-      <w:proofErr w:type="spellEnd"/>
-      <w:r>
-        <w:t xml:space="preserve">. W realizacji programowej działają wolniej niż sieci </w:t>
-      </w:r>
-      <w:proofErr w:type="spellStart"/>
-      <w:r>
-        <w:t>perceptronowe</w:t>
-      </w:r>
-      <w:proofErr w:type="spellEnd"/>
-      <w:r>
-        <w:t xml:space="preserve">. Stosują inny sposób przetwarzania danych, przez co następuje skrócenie procesu uczenia się. Mają z góry ustalona architekturę składającą się z trzech warstw: wejściowej, ukrytej i wyjściowej. </w:t>
-      </w:r>
-      <w:proofErr w:type="spellStart"/>
-      <w:r>
-        <w:t>Nauron</w:t>
-      </w:r>
-      <w:proofErr w:type="spellEnd"/>
-      <w:r>
-        <w:t xml:space="preserve"> warstwy wyjściowej realizuje operację ważone sumy sygnałów. W warstwie ukrytej można stosować różne funkcje bazowe.</w:t>
+        <w:t>W porównaniu do sieci perceptronowych, sieci radialne zawierają znacznie więcej neuronow. W realizacji programowej działają wolniej niż sieci perceptronowe. Stosują inny sposób przetwarzania danych, przez co następuje skrócenie procesu uczenia się. Mają z góry ustalona architekturę składającą się z trzech warstw: wejściowej, ukrytej i wyjściowej. Nauron warstwy wyjściowej realizuje operację ważone sumy sygnałów. W warstwie ukrytej można stosować różne funkcje bazowe.</w:t>
       </w:r>
     </w:p>
     <w:p/>
@@ -8783,23 +8049,7 @@
         <w:t xml:space="preserve">System czasu rzeczywistego </w:t>
       </w:r>
       <w:r>
-        <w:t xml:space="preserve">(ang. </w:t>
-      </w:r>
-      <w:proofErr w:type="spellStart"/>
-      <w:r>
-        <w:t>real-time</w:t>
-      </w:r>
-      <w:proofErr w:type="spellEnd"/>
-      <w:r>
-        <w:t xml:space="preserve"> system) to urządzenie techniczne, którego wynik i efekt działania jest zależny od chwili wypracowania tego wyniku. Istnieje wiele różnych definicji naukowych takiego systemu. Ich wspólną cechą jest zwrócenie uwagi na równoległość w czasie zmian w środowisku oraz obliczeń realizowanych na podstawie stanu środowiska. Z tego </w:t>
-      </w:r>
-      <w:proofErr w:type="spellStart"/>
-      <w:r>
-        <w:t>wyściugu</w:t>
-      </w:r>
-      <w:proofErr w:type="spellEnd"/>
-      <w:r>
-        <w:t xml:space="preserve"> dwóch stanów: zewnętrznego i wewnętrznego wynikają kryteria ograniczające czas wypracowania wyniku.</w:t>
+        <w:t>(ang. real-time system) to urządzenie techniczne, którego wynik i efekt działania jest zależny od chwili wypracowania tego wyniku. Istnieje wiele różnych definicji naukowych takiego systemu. Ich wspólną cechą jest zwrócenie uwagi na równoległość w czasie zmian w środowisku oraz obliczeń realizowanych na podstawie stanu środowiska. Z tego wyściugu dwóch stanów: zewnętrznego i wewnętrznego wynikają kryteria ograniczające czas wypracowania wyniku.</w:t>
       </w:r>
     </w:p>
     <w:p>
@@ -8820,53 +8070,21 @@
         <w:t xml:space="preserve">System operacyjny czasu rzeczywistego </w:t>
       </w:r>
       <w:r>
-        <w:t xml:space="preserve">(ang. </w:t>
-      </w:r>
-      <w:proofErr w:type="spellStart"/>
-      <w:r>
-        <w:t>real-time</w:t>
-      </w:r>
-      <w:proofErr w:type="spellEnd"/>
-      <w:r>
+        <w:t>(ang. real-time operating system - RTOS) to komputerowy system operacyjny, który został opracowany tak, aby spełnić wymagania narzucone na czas wykonywania zadanych operacji. Systemy takie stosuje się jako elementy komputerowych systemów sterowania pracujących w reżimie czasu rzeczywistego.</w:t>
+      </w:r>
+      <w:r>
+        <w:rPr>
+          <w:b/>
+        </w:rPr>
         <w:t xml:space="preserve"> </w:t>
       </w:r>
-      <w:proofErr w:type="spellStart"/>
-      <w:r>
-        <w:t>operating</w:t>
-      </w:r>
-      <w:proofErr w:type="spellEnd"/>
-      <w:r>
-        <w:t xml:space="preserve"> system - RTOS) to komputerowy system operacyjny, który został opracowany tak, aby spełnić wymagania narzucone na czas wykonywania zadanych operacji. Systemy takie stosuje się jako elementy komputerowych systemów sterowania pracujących w reżimie czasu rzeczywistego.</w:t>
-      </w:r>
-      <w:r>
-        <w:rPr>
-          <w:b/>
-        </w:rPr>
-        <w:t xml:space="preserve"> </w:t>
-      </w:r>
     </w:p>
     <w:p>
       <w:r>
         <w:t>Ogólnie można przyjąć</w:t>
       </w:r>
       <w:r>
-        <w:t xml:space="preserve"> założenie, że zadaniem systemu operacyjnego czasu rzeczywistego oraz oprogramowania pracującego pod jego kontrolą i całego sterownika komputerowego jest wypracowanie odpowiedzi (np. sygnałów sterujących kontrolowanym obiektem) na skutek wystąpienia pewnych zdarzeń (zmiana sygnałów z </w:t>
-      </w:r>
-      <w:proofErr w:type="spellStart"/>
-      <w:r>
-        <w:t>czuników</w:t>
-      </w:r>
-      <w:proofErr w:type="spellEnd"/>
-      <w:r>
-        <w:t xml:space="preserve"> sterownika). Biorąc to pod uwagę podstawowym wymogiem dla systemów operacyjnych czasu rzeczywistego jest określenie najgorszego najdłuższego czasu, po jakim urządzenie komputerowe wypracuje odpowiedź po </w:t>
-      </w:r>
-      <w:proofErr w:type="spellStart"/>
-      <w:r>
-        <w:t>wystepianiu</w:t>
-      </w:r>
-      <w:proofErr w:type="spellEnd"/>
-      <w:r>
-        <w:t xml:space="preserve"> zdarzenia. Ze względu na to kryterium systemy operacyjne czasu rzeczywistego dzielą się na:</w:t>
+        <w:t xml:space="preserve"> założenie, że zadaniem systemu operacyjnego czasu rzeczywistego oraz oprogramowania pracującego pod jego kontrolą i całego sterownika komputerowego jest wypracowanie odpowiedzi (np. sygnałów sterujących kontrolowanym obiektem) na skutek wystąpienia pewnych zdarzeń (zmiana sygnałów z czuników sterownika). Biorąc to pod uwagę podstawowym wymogiem dla systemów operacyjnych czasu rzeczywistego jest określenie najgorszego najdłuższego czasu, po jakim urządzenie komputerowe wypracuje odpowiedź po wystepianiu zdarzenia. Ze względu na to kryterium systemy operacyjne czasu rzeczywistego dzielą się na:</w:t>
       </w:r>
     </w:p>
     <w:p>
@@ -8915,21 +8133,7 @@
         <w:rPr>
           <w:b/>
         </w:rPr>
-        <w:t xml:space="preserve">Najczęstsze schematy działania </w:t>
-      </w:r>
-      <w:proofErr w:type="spellStart"/>
-      <w:r>
-        <w:rPr>
-          <w:b/>
-        </w:rPr>
-        <w:t>RTOS'ów</w:t>
-      </w:r>
-      <w:proofErr w:type="spellEnd"/>
-      <w:r>
-        <w:rPr>
-          <w:b/>
-        </w:rPr>
-        <w:t>:</w:t>
+        <w:t>Najczęstsze schematy działania RTOS'ów:</w:t>
       </w:r>
     </w:p>
     <w:p>
@@ -8950,23 +8154,7 @@
         <w:t>Wywołane zdarzeniami</w:t>
       </w:r>
       <w:r>
-        <w:t xml:space="preserve"> (</w:t>
-      </w:r>
-      <w:proofErr w:type="spellStart"/>
-      <w:r>
-        <w:t>Event-driven</w:t>
-      </w:r>
-      <w:proofErr w:type="spellEnd"/>
-      <w:r>
-        <w:t xml:space="preserve">) - przełączają wykonywanie procesu, gdy nadejdzie proces o wyższym priorytecie - szeregowanie priorytetami. Głównie dla systemów </w:t>
-      </w:r>
-      <w:proofErr w:type="spellStart"/>
-      <w:r>
-        <w:t>miekkich</w:t>
-      </w:r>
-      <w:proofErr w:type="spellEnd"/>
-      <w:r>
-        <w:t>.</w:t>
+        <w:t xml:space="preserve"> (Event-driven) - przełączają wykonywanie procesu, gdy nadejdzie proces o wyższym priorytecie - szeregowanie priorytetami. Głównie dla systemów miekkich.</w:t>
       </w:r>
     </w:p>
     <w:p>
@@ -8997,28 +8185,12 @@
         <w:t>Dzielące czas</w:t>
       </w:r>
       <w:r>
-        <w:t xml:space="preserve"> (</w:t>
-      </w:r>
-      <w:proofErr w:type="spellStart"/>
-      <w:r>
-        <w:t>Time-sharing</w:t>
-      </w:r>
-      <w:proofErr w:type="spellEnd"/>
-      <w:r>
-        <w:t>) - przełączające zadania w równych odstępach czasowych kontrolowanych przez zegar procesora i algorytm szeregowania,</w:t>
-      </w:r>
-    </w:p>
-    <w:p>
-      <w:r>
-        <w:t>W systemach dzielących czas kluczową kwestią jest opracowanie (wybranie) odpowiedniego algorytmu szeregowania (</w:t>
-      </w:r>
-      <w:proofErr w:type="spellStart"/>
-      <w:r>
-        <w:t>scheduling</w:t>
-      </w:r>
-      <w:proofErr w:type="spellEnd"/>
-      <w:r>
-        <w:t>) oraz sposobu podziału czasu procesora. Należy określić, któremu z procesów należy przydzielić procesor oraz na jak długi czas, aby wszystkie wykonywane procesy spełniały zdefiniowane dla nich ograniczenia czasowe.</w:t>
+        <w:t xml:space="preserve"> (Time-sharing) - przełączające zadania w równych odstępach czasowych kontrolowanych przez zegar procesora i algorytm szeregowania,</w:t>
+      </w:r>
+    </w:p>
+    <w:p>
+      <w:r>
+        <w:t>W systemach dzielących czas kluczową kwestią jest opracowanie (wybranie) odpowiedniego algorytmu szeregowania (scheduling) oraz sposobu podziału czasu procesora. Należy określić, któremu z procesów należy przydzielić procesor oraz na jak długi czas, aby wszystkie wykonywane procesy spełniały zdefiniowane dla nich ograniczenia czasowe.</w:t>
       </w:r>
     </w:p>
     <w:p>
@@ -9029,15 +8201,7 @@
         <w:t xml:space="preserve">Algorytm szeregowania </w:t>
       </w:r>
       <w:r>
-        <w:t>(</w:t>
-      </w:r>
-      <w:proofErr w:type="spellStart"/>
-      <w:r>
-        <w:t>scheduler</w:t>
-      </w:r>
-      <w:proofErr w:type="spellEnd"/>
-      <w:r>
-        <w:t xml:space="preserve"> - planista) - to algorytm rozwiązujący jedno z najważniejszych zagadnień informatyki - jak rozdzielić czas procesora i dostęp do innych zasobów między zadania o te zasoby konkurujące.</w:t>
+        <w:t>(scheduler - planista) - to algorytm rozwiązujący jedno z najważniejszych zagadnień informatyki - jak rozdzielić czas procesora i dostęp do innych zasobów między zadania o te zasoby konkurujące.</w:t>
       </w:r>
     </w:p>
     <w:p>
@@ -9063,21 +8227,7 @@
           <w:b/>
         </w:rPr>
         <w:lastRenderedPageBreak/>
-        <w:t xml:space="preserve">Używane najczęściej algorytmy </w:t>
-      </w:r>
-      <w:proofErr w:type="spellStart"/>
-      <w:r>
-        <w:rPr>
-          <w:b/>
-        </w:rPr>
-        <w:t>szregowania</w:t>
-      </w:r>
-      <w:proofErr w:type="spellEnd"/>
-      <w:r>
-        <w:rPr>
-          <w:b/>
-        </w:rPr>
-        <w:t>:</w:t>
+        <w:t>Używane najczęściej algorytmy szregowania:</w:t>
       </w:r>
     </w:p>
     <w:p>
@@ -9116,15 +8266,7 @@
         <w:t xml:space="preserve">Planowanie rotacyjne </w:t>
       </w:r>
       <w:r>
-        <w:t>(</w:t>
-      </w:r>
-      <w:proofErr w:type="spellStart"/>
-      <w:r>
-        <w:t>round-robin</w:t>
-      </w:r>
-      <w:proofErr w:type="spellEnd"/>
-      <w:r>
-        <w:t>) - Znane również jako algorytm karuzelowy. Każde z zadań otrzymuje kwant czasu, po spożytkowaniu którego zostaje wywłaszczone i ustawione na końcu kolejki.</w:t>
+        <w:t>(round-robin) - Znane również jako algorytm karuzelowy. Każde z zadań otrzymuje kwant czasu, po spożytkowaniu którego zostaje wywłaszczone i ustawione na końcu kolejki.</w:t>
       </w:r>
     </w:p>
     <w:p>
@@ -9142,23 +8284,7 @@
         <w:t>Planowanie sporadyczne</w:t>
       </w:r>
       <w:r>
-        <w:t xml:space="preserve"> - zadania otrzymują tak zwany "budżet czasu". Ten algorytm pomaga pogodzić wykluczające się </w:t>
-      </w:r>
-      <w:proofErr w:type="spellStart"/>
-      <w:r>
-        <w:t>regułu</w:t>
-      </w:r>
-      <w:proofErr w:type="spellEnd"/>
-      <w:r>
-        <w:t xml:space="preserve"> dotyczące </w:t>
-      </w:r>
-      <w:proofErr w:type="spellStart"/>
-      <w:r>
-        <w:t>szregowania</w:t>
-      </w:r>
-      <w:proofErr w:type="spellEnd"/>
-      <w:r>
-        <w:t xml:space="preserve"> zadań okresowych i nieokresowych. Wciąż nie jest implementowany przez wiele systemów, jednak znalazł się w standardzie POSIX.</w:t>
+        <w:t xml:space="preserve"> - zadania otrzymują tak zwany "budżet czasu". Ten algorytm pomaga pogodzić wykluczające się regułu dotyczące szregowania zadań okresowych i nieokresowych. Wciąż nie jest implementowany przez wiele systemów, jednak znalazł się w standardzie POSIX.</w:t>
       </w:r>
     </w:p>
     <w:p>
@@ -9182,13 +8308,8 @@
           <w:numId w:val="35"/>
         </w:numPr>
       </w:pPr>
-      <w:proofErr w:type="spellStart"/>
-      <w:r>
-        <w:t>LynxOS</w:t>
-      </w:r>
-      <w:proofErr w:type="spellEnd"/>
-      <w:r>
-        <w:t>,</w:t>
+      <w:r>
+        <w:t>LynxOS,</w:t>
       </w:r>
     </w:p>
     <w:p>
@@ -9223,13 +8344,8 @@
           <w:numId w:val="35"/>
         </w:numPr>
       </w:pPr>
-      <w:proofErr w:type="spellStart"/>
-      <w:r>
-        <w:t>RTLinux</w:t>
-      </w:r>
-      <w:proofErr w:type="spellEnd"/>
-      <w:r>
-        <w:t xml:space="preserve"> twardy,</w:t>
+      <w:r>
+        <w:t>RTLinux twardy,</w:t>
       </w:r>
     </w:p>
     <w:p>
@@ -9240,13 +8356,8 @@
           <w:numId w:val="35"/>
         </w:numPr>
       </w:pPr>
-      <w:proofErr w:type="spellStart"/>
-      <w:r>
-        <w:t>VxWordks</w:t>
-      </w:r>
-      <w:proofErr w:type="spellEnd"/>
-      <w:r>
-        <w:t xml:space="preserve"> twardy,</w:t>
+      <w:r>
+        <w:t>VxWordks twardy,</w:t>
       </w:r>
     </w:p>
     <w:p>
@@ -9269,13 +8380,8 @@
           <w:numId w:val="35"/>
         </w:numPr>
       </w:pPr>
-      <w:proofErr w:type="spellStart"/>
-      <w:r>
-        <w:t>MacOS</w:t>
-      </w:r>
-      <w:proofErr w:type="spellEnd"/>
-      <w:r>
-        <w:t xml:space="preserve"> - system miękki</w:t>
+      <w:r>
+        <w:t>MacOS - system miękki</w:t>
       </w:r>
     </w:p>
     <w:p>
@@ -9337,18 +8443,1471 @@
       </w:pPr>
       <w:r>
         <w:t>W medycynie, w lotnictwie, zastosowaniach wojskowych i komicznych</w:t>
+      </w:r>
+    </w:p>
+    <w:p>
+      <w:pPr>
+        <w:pStyle w:val="Nagwek1"/>
+      </w:pPr>
+      <w:r>
+        <w:t>8. Podstawowe właściwości sieci przemysłowych i ich znaczenie praktyczne.</w:t>
+      </w:r>
+    </w:p>
+    <w:p/>
+    <w:p>
+      <w:r>
+        <w:rPr>
+          <w:b/>
+        </w:rPr>
+        <w:t>Sieć przemysłowa</w:t>
+      </w:r>
+      <w:r>
+        <w:t xml:space="preserve"> to sieć teleinformatyczna umożliwiająca komunikację pomiędzy różnymi urządzeniami cyfrowymi w ustandaryzowany sposób i w warunkach przemysłowych.</w:t>
+      </w:r>
+    </w:p>
+    <w:p>
+      <w:pPr>
+        <w:rPr>
+          <w:b/>
+        </w:rPr>
+      </w:pPr>
+      <w:r>
+        <w:rPr>
+          <w:b/>
+        </w:rPr>
+        <w:t>Wymagania:</w:t>
+      </w:r>
+    </w:p>
+    <w:p>
+      <w:pPr>
+        <w:pStyle w:val="Akapitzlist"/>
+        <w:numPr>
+          <w:ilvl w:val="0"/>
+          <w:numId w:val="37"/>
+        </w:numPr>
+      </w:pPr>
+      <w:r>
+        <w:t>niezawodność,</w:t>
+      </w:r>
+    </w:p>
+    <w:p>
+      <w:pPr>
+        <w:pStyle w:val="Akapitzlist"/>
+        <w:numPr>
+          <w:ilvl w:val="0"/>
+          <w:numId w:val="37"/>
+        </w:numPr>
+      </w:pPr>
+      <w:r>
+        <w:t>przewidywalność procesu komunikacji,</w:t>
+      </w:r>
+    </w:p>
+    <w:p>
+      <w:pPr>
+        <w:pStyle w:val="Akapitzlist"/>
+        <w:numPr>
+          <w:ilvl w:val="0"/>
+          <w:numId w:val="37"/>
+        </w:numPr>
+      </w:pPr>
+      <w:r>
+        <w:t>odporność na kolizje komend,</w:t>
+      </w:r>
+    </w:p>
+    <w:p>
+      <w:pPr>
+        <w:pStyle w:val="Akapitzlist"/>
+        <w:numPr>
+          <w:ilvl w:val="0"/>
+          <w:numId w:val="37"/>
+        </w:numPr>
+      </w:pPr>
+      <w:r>
+        <w:t>możliwość pracy w trudnych warunkach.</w:t>
+      </w:r>
+    </w:p>
+    <w:p>
+      <w:r>
+        <w:t>Działanie większości sieci przemysłowych opiera się na modelu ISO/OSI, będącego specyfikacją ustanowioną w celu stworzenia wspólnego modelu sieciowego, która jest traktowana jako model odniesienia dla większości rodzin protokołów komunikacyjnych.</w:t>
+      </w:r>
+    </w:p>
+    <w:p>
+      <w:r>
+        <w:t>Zgodnie z tym modelem proces komunikacji został podzielony na 7 etapów, nazywanych warstwami:</w:t>
+      </w:r>
+    </w:p>
+    <w:p>
+      <w:pPr>
+        <w:pStyle w:val="Akapitzlist"/>
+        <w:numPr>
+          <w:ilvl w:val="0"/>
+          <w:numId w:val="38"/>
+        </w:numPr>
+      </w:pPr>
+      <w:r>
+        <w:t>Warstwy niższe:</w:t>
+      </w:r>
+    </w:p>
+    <w:p>
+      <w:pPr>
+        <w:pStyle w:val="Akapitzlist"/>
+      </w:pPr>
+    </w:p>
+    <w:p>
+      <w:pPr>
+        <w:pStyle w:val="Akapitzlist"/>
+        <w:numPr>
+          <w:ilvl w:val="0"/>
+          <w:numId w:val="39"/>
+        </w:numPr>
+      </w:pPr>
+      <w:r>
+        <w:t>Fizyczna - transmisja sygnałów w sieci, przetwarzanie sygnałów na bity, media transmisyjne,</w:t>
+      </w:r>
+    </w:p>
+    <w:p>
+      <w:pPr>
+        <w:pStyle w:val="Akapitzlist"/>
+        <w:numPr>
+          <w:ilvl w:val="0"/>
+          <w:numId w:val="39"/>
+        </w:numPr>
+      </w:pPr>
+      <w:r>
+        <w:t>Łącza danych - nadzór nad prawidłową transmisją, pakowanie danych w ramki, kontrola błędów,</w:t>
+      </w:r>
+    </w:p>
+    <w:p>
+      <w:pPr>
+        <w:pStyle w:val="Akapitzlist"/>
+        <w:numPr>
+          <w:ilvl w:val="0"/>
+          <w:numId w:val="39"/>
+        </w:numPr>
+      </w:pPr>
+      <w:r>
+        <w:t>Sieciowa - dysponuje wiedzą na temat topologii sieci, odpowiada za znajdowanie dróg między poszczególnymi urządzeniami,</w:t>
+      </w:r>
+    </w:p>
+    <w:p>
+      <w:pPr>
+        <w:pStyle w:val="Akapitzlist"/>
+        <w:numPr>
+          <w:ilvl w:val="0"/>
+          <w:numId w:val="39"/>
+        </w:numPr>
+      </w:pPr>
+      <w:r>
+        <w:t>Transportowa - segmentuje dane i sklada je w strumień. Zapewnia całościowe połączenie między stacją źródłową, a docelową.</w:t>
+      </w:r>
+    </w:p>
+    <w:p>
+      <w:pPr>
+        <w:pStyle w:val="Akapitzlist"/>
+        <w:ind w:left="1431"/>
+      </w:pPr>
+    </w:p>
+    <w:p>
+      <w:pPr>
+        <w:pStyle w:val="Akapitzlist"/>
+        <w:numPr>
+          <w:ilvl w:val="0"/>
+          <w:numId w:val="38"/>
+        </w:numPr>
+      </w:pPr>
+      <w:r>
+        <w:t>Warstwy wyższe:</w:t>
+      </w:r>
+    </w:p>
+    <w:p>
+      <w:pPr>
+        <w:pStyle w:val="Akapitzlist"/>
+      </w:pPr>
+    </w:p>
+    <w:p>
+      <w:pPr>
+        <w:pStyle w:val="Akapitzlist"/>
+        <w:numPr>
+          <w:ilvl w:val="0"/>
+          <w:numId w:val="39"/>
+        </w:numPr>
+      </w:pPr>
+      <w:r>
+        <w:t>Sesji - synchronizacja danych pomiędzy sesjami systemu nadawcy i odbiorcy. Nadzór nad połączeniem i wznawianie połączenia.</w:t>
+      </w:r>
+    </w:p>
+    <w:p>
+      <w:pPr>
+        <w:pStyle w:val="Akapitzlist"/>
+        <w:numPr>
+          <w:ilvl w:val="0"/>
+          <w:numId w:val="39"/>
+        </w:numPr>
+      </w:pPr>
+      <w:r>
+        <w:lastRenderedPageBreak/>
+        <w:t>Prezentacji - Przetwarzanie danych do postaci zrozumiałej dla danego systemu. Kompresja, dekompresja, szyfrowanie itd.</w:t>
+      </w:r>
+    </w:p>
+    <w:p>
+      <w:pPr>
+        <w:pStyle w:val="Akapitzlist"/>
+        <w:numPr>
+          <w:ilvl w:val="0"/>
+          <w:numId w:val="39"/>
+        </w:numPr>
+      </w:pPr>
+      <w:r>
+        <w:t>Aplikacji - interfejs wykorzystywany przez aplikację do przesyłania danych.</w:t>
+      </w:r>
+    </w:p>
+    <w:p>
+      <w:r>
+        <w:t xml:space="preserve">Sieci przemysłowe mogą mieć różne </w:t>
+      </w:r>
+      <w:r>
+        <w:rPr>
+          <w:b/>
+        </w:rPr>
+        <w:t>topologie</w:t>
+      </w:r>
+      <w:r>
+        <w:t xml:space="preserve"> tzn. model układu połączeń między elementami sieci. Rodzaj topologii określa fizyczną realizację sieci, jej układu przewodów i mediów transmisyjnych.</w:t>
+      </w:r>
+    </w:p>
+    <w:p>
+      <w:pPr>
+        <w:rPr>
+          <w:b/>
+        </w:rPr>
+      </w:pPr>
+      <w:r>
+        <w:rPr>
+          <w:b/>
+        </w:rPr>
+        <w:t>Podstawowe r</w:t>
+      </w:r>
+      <w:r>
+        <w:rPr>
+          <w:b/>
+        </w:rPr>
+        <w:t>odzaje topologii:</w:t>
+      </w:r>
+    </w:p>
+    <w:p>
+      <w:pPr>
+        <w:pStyle w:val="Akapitzlist"/>
+        <w:numPr>
+          <w:ilvl w:val="0"/>
+          <w:numId w:val="38"/>
+        </w:numPr>
+        <w:rPr>
+          <w:b/>
+        </w:rPr>
+      </w:pPr>
+      <w:r>
+        <w:rPr>
+          <w:noProof/>
+          <w:u w:val="single"/>
+          <w:lang w:eastAsia="pl-PL"/>
+        </w:rPr>
+        <w:drawing>
+          <wp:anchor distT="0" distB="0" distL="114300" distR="114300" simplePos="0" relativeHeight="251672576" behindDoc="0" locked="0" layoutInCell="1" allowOverlap="1">
+            <wp:simplePos x="0" y="0"/>
+            <wp:positionH relativeFrom="column">
+              <wp:posOffset>-602615</wp:posOffset>
+            </wp:positionH>
+            <wp:positionV relativeFrom="paragraph">
+              <wp:posOffset>54610</wp:posOffset>
+            </wp:positionV>
+            <wp:extent cx="1533525" cy="358775"/>
+            <wp:effectExtent l="19050" t="0" r="9525" b="0"/>
+            <wp:wrapSquare wrapText="bothSides"/>
+            <wp:docPr id="27" name="Obraz 1"/>
+            <wp:cNvGraphicFramePr>
+              <a:graphicFrameLocks xmlns:a="http://schemas.openxmlformats.org/drawingml/2006/main" noChangeAspect="1"/>
+            </wp:cNvGraphicFramePr>
+            <a:graphic xmlns:a="http://schemas.openxmlformats.org/drawingml/2006/main">
+              <a:graphicData uri="http://schemas.openxmlformats.org/drawingml/2006/picture">
+                <pic:pic xmlns:pic="http://schemas.openxmlformats.org/drawingml/2006/picture">
+                  <pic:nvPicPr>
+                    <pic:cNvPr id="0" name="Picture 1"/>
+                    <pic:cNvPicPr>
+                      <a:picLocks noChangeAspect="1" noChangeArrowheads="1"/>
+                    </pic:cNvPicPr>
+                  </pic:nvPicPr>
+                  <pic:blipFill>
+                    <a:blip r:embed="rId51" cstate="print"/>
+                    <a:srcRect/>
+                    <a:stretch>
+                      <a:fillRect/>
+                    </a:stretch>
+                  </pic:blipFill>
+                  <pic:spPr bwMode="auto">
+                    <a:xfrm>
+                      <a:off x="0" y="0"/>
+                      <a:ext cx="1533525" cy="358775"/>
+                    </a:xfrm>
+                    <a:prstGeom prst="rect">
+                      <a:avLst/>
+                    </a:prstGeom>
+                    <a:noFill/>
+                    <a:ln w="9525">
+                      <a:noFill/>
+                      <a:miter lim="800000"/>
+                      <a:headEnd/>
+                      <a:tailEnd/>
+                    </a:ln>
+                  </pic:spPr>
+                </pic:pic>
+              </a:graphicData>
+            </a:graphic>
+          </wp:anchor>
+        </w:drawing>
+      </w:r>
+      <w:r>
+        <w:rPr>
+          <w:u w:val="single"/>
+        </w:rPr>
+        <w:t>Topologia liniowa</w:t>
+      </w:r>
+      <w:r>
+        <w:t xml:space="preserve"> - urządzenia sieciowe połączone są z dwoma sąsiednimi. Dane przesyłane są przez kolejne połączenia aż do dotarcia do celu. Cechuje ją małe zużycie przewodów, niska skalowalność oraz fakt, iż awaria pojedynczego przewodu lub urządzenia sieciowego powoduje przerwanie sieci.</w:t>
+      </w:r>
+    </w:p>
+    <w:p>
+      <w:pPr>
+        <w:pStyle w:val="Akapitzlist"/>
+      </w:pPr>
+    </w:p>
+    <w:p>
+      <w:pPr>
+        <w:pStyle w:val="Akapitzlist"/>
+        <w:rPr>
+          <w:b/>
+        </w:rPr>
+      </w:pPr>
+    </w:p>
+    <w:p>
+      <w:pPr>
+        <w:pStyle w:val="Akapitzlist"/>
+        <w:numPr>
+          <w:ilvl w:val="0"/>
+          <w:numId w:val="38"/>
+        </w:numPr>
+        <w:rPr>
+          <w:b/>
+        </w:rPr>
+      </w:pPr>
+      <w:r>
+        <w:rPr>
+          <w:noProof/>
+          <w:u w:val="single"/>
+          <w:lang w:eastAsia="pl-PL"/>
+        </w:rPr>
+        <w:drawing>
+          <wp:anchor distT="0" distB="0" distL="114300" distR="114300" simplePos="0" relativeHeight="251671552" behindDoc="0" locked="0" layoutInCell="1" allowOverlap="1">
+            <wp:simplePos x="0" y="0"/>
+            <wp:positionH relativeFrom="column">
+              <wp:posOffset>4725035</wp:posOffset>
+            </wp:positionH>
+            <wp:positionV relativeFrom="paragraph">
+              <wp:posOffset>5715</wp:posOffset>
+            </wp:positionV>
+            <wp:extent cx="1433830" cy="718185"/>
+            <wp:effectExtent l="19050" t="0" r="0" b="0"/>
+            <wp:wrapSquare wrapText="bothSides"/>
+            <wp:docPr id="41" name="Obraz 4"/>
+            <wp:cNvGraphicFramePr>
+              <a:graphicFrameLocks xmlns:a="http://schemas.openxmlformats.org/drawingml/2006/main" noChangeAspect="1"/>
+            </wp:cNvGraphicFramePr>
+            <a:graphic xmlns:a="http://schemas.openxmlformats.org/drawingml/2006/main">
+              <a:graphicData uri="http://schemas.openxmlformats.org/drawingml/2006/picture">
+                <pic:pic xmlns:pic="http://schemas.openxmlformats.org/drawingml/2006/picture">
+                  <pic:nvPicPr>
+                    <pic:cNvPr id="0" name="Picture 4"/>
+                    <pic:cNvPicPr>
+                      <a:picLocks noChangeAspect="1" noChangeArrowheads="1"/>
+                    </pic:cNvPicPr>
+                  </pic:nvPicPr>
+                  <pic:blipFill>
+                    <a:blip r:embed="rId52" cstate="print"/>
+                    <a:srcRect/>
+                    <a:stretch>
+                      <a:fillRect/>
+                    </a:stretch>
+                  </pic:blipFill>
+                  <pic:spPr bwMode="auto">
+                    <a:xfrm>
+                      <a:off x="0" y="0"/>
+                      <a:ext cx="1433830" cy="718185"/>
+                    </a:xfrm>
+                    <a:prstGeom prst="rect">
+                      <a:avLst/>
+                    </a:prstGeom>
+                    <a:noFill/>
+                    <a:ln w="9525">
+                      <a:noFill/>
+                      <a:miter lim="800000"/>
+                      <a:headEnd/>
+                      <a:tailEnd/>
+                    </a:ln>
+                  </pic:spPr>
+                </pic:pic>
+              </a:graphicData>
+            </a:graphic>
+          </wp:anchor>
+        </w:drawing>
+      </w:r>
+      <w:r>
+        <w:rPr>
+          <w:u w:val="single"/>
+        </w:rPr>
+        <w:t>Topologia magistrali</w:t>
+      </w:r>
+      <w:r>
+        <w:t xml:space="preserve"> - cechuje się tym, że wszystkie elementy sieci są podłączone do jednej magistrali. Charakteryzuje ją małe zużycie kabla, niska cena, łatwość instalacji i małe koszty produkcji, jednak również trudność lokalizacji usterek, potencjalnie duża liczba kolizji, awaria głównego kabla unieruchamia całą sieć, słaba skalowalność i niskie bezpieczeństwo.</w:t>
+      </w:r>
+    </w:p>
+    <w:p>
+      <w:pPr>
+        <w:rPr>
+          <w:b/>
+        </w:rPr>
+      </w:pPr>
+      <w:r>
+        <w:rPr>
+          <w:b/>
+          <w:noProof/>
+          <w:lang w:eastAsia="pl-PL"/>
+        </w:rPr>
+        <w:drawing>
+          <wp:anchor distT="0" distB="0" distL="114300" distR="114300" simplePos="0" relativeHeight="251673600" behindDoc="0" locked="0" layoutInCell="1" allowOverlap="1">
+            <wp:simplePos x="0" y="0"/>
+            <wp:positionH relativeFrom="column">
+              <wp:posOffset>186055</wp:posOffset>
+            </wp:positionH>
+            <wp:positionV relativeFrom="paragraph">
+              <wp:posOffset>71120</wp:posOffset>
+            </wp:positionV>
+            <wp:extent cx="1450340" cy="1442085"/>
+            <wp:effectExtent l="19050" t="0" r="0" b="0"/>
+            <wp:wrapSquare wrapText="bothSides"/>
+            <wp:docPr id="42" name="Obraz 7"/>
+            <wp:cNvGraphicFramePr>
+              <a:graphicFrameLocks xmlns:a="http://schemas.openxmlformats.org/drawingml/2006/main" noChangeAspect="1"/>
+            </wp:cNvGraphicFramePr>
+            <a:graphic xmlns:a="http://schemas.openxmlformats.org/drawingml/2006/main">
+              <a:graphicData uri="http://schemas.openxmlformats.org/drawingml/2006/picture">
+                <pic:pic xmlns:pic="http://schemas.openxmlformats.org/drawingml/2006/picture">
+                  <pic:nvPicPr>
+                    <pic:cNvPr id="0" name="Picture 7"/>
+                    <pic:cNvPicPr>
+                      <a:picLocks noChangeAspect="1" noChangeArrowheads="1"/>
+                    </pic:cNvPicPr>
+                  </pic:nvPicPr>
+                  <pic:blipFill>
+                    <a:blip r:embed="rId53" cstate="print"/>
+                    <a:srcRect/>
+                    <a:stretch>
+                      <a:fillRect/>
+                    </a:stretch>
+                  </pic:blipFill>
+                  <pic:spPr bwMode="auto">
+                    <a:xfrm>
+                      <a:off x="0" y="0"/>
+                      <a:ext cx="1450340" cy="1442085"/>
+                    </a:xfrm>
+                    <a:prstGeom prst="rect">
+                      <a:avLst/>
+                    </a:prstGeom>
+                    <a:noFill/>
+                    <a:ln w="9525">
+                      <a:noFill/>
+                      <a:miter lim="800000"/>
+                      <a:headEnd/>
+                      <a:tailEnd/>
+                    </a:ln>
+                  </pic:spPr>
+                </pic:pic>
+              </a:graphicData>
+            </a:graphic>
+          </wp:anchor>
+        </w:drawing>
+      </w:r>
+    </w:p>
+    <w:p>
+      <w:pPr>
+        <w:pStyle w:val="Akapitzlist"/>
+        <w:numPr>
+          <w:ilvl w:val="0"/>
+          <w:numId w:val="38"/>
+        </w:numPr>
+        <w:rPr>
+          <w:b/>
+        </w:rPr>
+      </w:pPr>
+      <w:r>
+        <w:rPr>
+          <w:u w:val="single"/>
+        </w:rPr>
+        <w:t>Topologia pierścienia</w:t>
+      </w:r>
+      <w:r>
+        <w:t xml:space="preserve"> - Metoda transmisji oparta o token-ring. Małe zużycie przewodów, mała skalowalność, awaryjność i trudna diagnostyka.  Trudne dołączanie nowych urządzeń.</w:t>
+      </w:r>
+    </w:p>
+    <w:p>
+      <w:pPr>
+        <w:jc w:val="center"/>
+        <w:rPr>
+          <w:b/>
+        </w:rPr>
+      </w:pPr>
+    </w:p>
+    <w:p>
+      <w:pPr>
+        <w:jc w:val="center"/>
+        <w:rPr>
+          <w:b/>
+        </w:rPr>
+      </w:pPr>
+    </w:p>
+    <w:p>
+      <w:pPr>
+        <w:jc w:val="center"/>
+        <w:rPr>
+          <w:b/>
+        </w:rPr>
+      </w:pPr>
+      <w:r>
+        <w:rPr>
+          <w:b/>
+          <w:noProof/>
+          <w:lang w:eastAsia="pl-PL"/>
+        </w:rPr>
+        <w:drawing>
+          <wp:anchor distT="0" distB="0" distL="114300" distR="114300" simplePos="0" relativeHeight="251674624" behindDoc="0" locked="0" layoutInCell="1" allowOverlap="1">
+            <wp:simplePos x="0" y="0"/>
+            <wp:positionH relativeFrom="column">
+              <wp:posOffset>3088640</wp:posOffset>
+            </wp:positionH>
+            <wp:positionV relativeFrom="paragraph">
+              <wp:posOffset>155575</wp:posOffset>
+            </wp:positionV>
+            <wp:extent cx="1395730" cy="1442085"/>
+            <wp:effectExtent l="19050" t="0" r="0" b="0"/>
+            <wp:wrapSquare wrapText="bothSides"/>
+            <wp:docPr id="44" name="Obraz 10"/>
+            <wp:cNvGraphicFramePr>
+              <a:graphicFrameLocks xmlns:a="http://schemas.openxmlformats.org/drawingml/2006/main" noChangeAspect="1"/>
+            </wp:cNvGraphicFramePr>
+            <a:graphic xmlns:a="http://schemas.openxmlformats.org/drawingml/2006/main">
+              <a:graphicData uri="http://schemas.openxmlformats.org/drawingml/2006/picture">
+                <pic:pic xmlns:pic="http://schemas.openxmlformats.org/drawingml/2006/picture">
+                  <pic:nvPicPr>
+                    <pic:cNvPr id="0" name="Picture 10"/>
+                    <pic:cNvPicPr>
+                      <a:picLocks noChangeAspect="1" noChangeArrowheads="1"/>
+                    </pic:cNvPicPr>
+                  </pic:nvPicPr>
+                  <pic:blipFill>
+                    <a:blip r:embed="rId54" cstate="print"/>
+                    <a:srcRect/>
+                    <a:stretch>
+                      <a:fillRect/>
+                    </a:stretch>
+                  </pic:blipFill>
+                  <pic:spPr bwMode="auto">
+                    <a:xfrm>
+                      <a:off x="0" y="0"/>
+                      <a:ext cx="1395730" cy="1442085"/>
+                    </a:xfrm>
+                    <a:prstGeom prst="rect">
+                      <a:avLst/>
+                    </a:prstGeom>
+                    <a:noFill/>
+                    <a:ln w="9525">
+                      <a:noFill/>
+                      <a:miter lim="800000"/>
+                      <a:headEnd/>
+                      <a:tailEnd/>
+                    </a:ln>
+                  </pic:spPr>
+                </pic:pic>
+              </a:graphicData>
+            </a:graphic>
+          </wp:anchor>
+        </w:drawing>
+      </w:r>
+    </w:p>
+    <w:p>
+      <w:pPr>
+        <w:jc w:val="center"/>
+        <w:rPr>
+          <w:b/>
+        </w:rPr>
+      </w:pPr>
+    </w:p>
+    <w:p>
+      <w:pPr>
+        <w:pStyle w:val="Akapitzlist"/>
+        <w:numPr>
+          <w:ilvl w:val="0"/>
+          <w:numId w:val="38"/>
+        </w:numPr>
+        <w:rPr>
+          <w:b/>
+          <w:u w:val="single"/>
+        </w:rPr>
+      </w:pPr>
+      <w:r>
+        <w:rPr>
+          <w:noProof/>
+          <w:u w:val="single"/>
+          <w:lang w:eastAsia="pl-PL"/>
+        </w:rPr>
+        <w:drawing>
+          <wp:anchor distT="0" distB="0" distL="114300" distR="114300" simplePos="0" relativeHeight="251675648" behindDoc="0" locked="0" layoutInCell="1" allowOverlap="1">
+            <wp:simplePos x="0" y="0"/>
+            <wp:positionH relativeFrom="column">
+              <wp:posOffset>-429260</wp:posOffset>
+            </wp:positionH>
+            <wp:positionV relativeFrom="paragraph">
+              <wp:posOffset>755650</wp:posOffset>
+            </wp:positionV>
+            <wp:extent cx="1420495" cy="1442085"/>
+            <wp:effectExtent l="19050" t="0" r="8255" b="0"/>
+            <wp:wrapSquare wrapText="bothSides"/>
+            <wp:docPr id="48" name="Obraz 22"/>
+            <wp:cNvGraphicFramePr>
+              <a:graphicFrameLocks xmlns:a="http://schemas.openxmlformats.org/drawingml/2006/main" noChangeAspect="1"/>
+            </wp:cNvGraphicFramePr>
+            <a:graphic xmlns:a="http://schemas.openxmlformats.org/drawingml/2006/main">
+              <a:graphicData uri="http://schemas.openxmlformats.org/drawingml/2006/picture">
+                <pic:pic xmlns:pic="http://schemas.openxmlformats.org/drawingml/2006/picture">
+                  <pic:nvPicPr>
+                    <pic:cNvPr id="0" name="Picture 22"/>
+                    <pic:cNvPicPr>
+                      <a:picLocks noChangeAspect="1" noChangeArrowheads="1"/>
+                    </pic:cNvPicPr>
+                  </pic:nvPicPr>
+                  <pic:blipFill>
+                    <a:blip r:embed="rId55" cstate="print"/>
+                    <a:srcRect/>
+                    <a:stretch>
+                      <a:fillRect/>
+                    </a:stretch>
+                  </pic:blipFill>
+                  <pic:spPr bwMode="auto">
+                    <a:xfrm>
+                      <a:off x="0" y="0"/>
+                      <a:ext cx="1420495" cy="1442085"/>
+                    </a:xfrm>
+                    <a:prstGeom prst="rect">
+                      <a:avLst/>
+                    </a:prstGeom>
+                    <a:noFill/>
+                    <a:ln w="9525">
+                      <a:noFill/>
+                      <a:miter lim="800000"/>
+                      <a:headEnd/>
+                      <a:tailEnd/>
+                    </a:ln>
+                  </pic:spPr>
+                </pic:pic>
+              </a:graphicData>
+            </a:graphic>
+          </wp:anchor>
+        </w:drawing>
+      </w:r>
+      <w:r>
+        <w:rPr>
+          <w:u w:val="single"/>
+        </w:rPr>
+        <w:t>Topologia gwiazdy</w:t>
+      </w:r>
+      <w:r>
+        <w:t xml:space="preserve"> - Kable połączone są w wspólnym punkcie dostępu, w którym znajduje się koncentrator lub przełącznik. Topologię tą cechuje większa przepustowość, łatwa lokalizacja uszkodzeń, wydajność, łatwa rozbudowa, przejrzystość, awaria jednego urządzenia nie blokuje sieci, duże zużycie kabli, awaria centralnego punktu zatrzymuje sieć.</w:t>
+      </w:r>
+    </w:p>
+    <w:p>
+      <w:pPr>
+        <w:jc w:val="center"/>
+        <w:rPr>
+          <w:b/>
+        </w:rPr>
+      </w:pPr>
+    </w:p>
+    <w:p>
+      <w:pPr>
+        <w:pStyle w:val="Akapitzlist"/>
+        <w:numPr>
+          <w:ilvl w:val="0"/>
+          <w:numId w:val="38"/>
+        </w:numPr>
+        <w:rPr>
+          <w:b/>
+        </w:rPr>
+      </w:pPr>
+      <w:r>
+        <w:rPr>
+          <w:u w:val="single"/>
+        </w:rPr>
+        <w:t>Topologia siatki</w:t>
+      </w:r>
+      <w:r>
+        <w:t xml:space="preserve"> - wszystkie (lub jakaś część) urządzenia są ze sobą wzajemnie połączone. Zapewnia wysoką niezawodność, brak kolizji, wysoką przepustowość, łatwą diagnostykę, ale wysoki koszt i skomplikowaną budowę.</w:t>
+      </w:r>
+    </w:p>
+    <w:p>
+      <w:pPr>
+        <w:jc w:val="center"/>
+        <w:rPr>
+          <w:b/>
+        </w:rPr>
+      </w:pPr>
+    </w:p>
+    <w:p>
+      <w:pPr>
+        <w:jc w:val="center"/>
+        <w:rPr>
+          <w:b/>
+        </w:rPr>
+      </w:pPr>
+    </w:p>
+    <w:p>
+      <w:pPr>
+        <w:rPr>
+          <w:b/>
+        </w:rPr>
+      </w:pPr>
+    </w:p>
+    <w:p>
+      <w:r>
+        <w:rPr>
+          <w:b/>
+        </w:rPr>
+        <w:t>Sieci</w:t>
+      </w:r>
+      <w:r>
+        <w:t xml:space="preserve"> dzielą się również pod względem kierunku przesyłania danych:</w:t>
+      </w:r>
+    </w:p>
+    <w:p>
+      <w:pPr>
+        <w:pStyle w:val="Akapitzlist"/>
+        <w:numPr>
+          <w:ilvl w:val="0"/>
+          <w:numId w:val="41"/>
+        </w:numPr>
+      </w:pPr>
+      <w:r>
+        <w:rPr>
+          <w:u w:val="single"/>
+        </w:rPr>
+        <w:t>Dupleks</w:t>
+      </w:r>
+      <w:r>
+        <w:t xml:space="preserve"> - przesył możliwy w obu kierunkach jednocześnie,</w:t>
+      </w:r>
+    </w:p>
+    <w:p>
+      <w:pPr>
+        <w:pStyle w:val="Akapitzlist"/>
+        <w:numPr>
+          <w:ilvl w:val="0"/>
+          <w:numId w:val="41"/>
+        </w:numPr>
+      </w:pPr>
+      <w:r>
+        <w:rPr>
+          <w:u w:val="single"/>
+        </w:rPr>
+        <w:t>Half dupleks</w:t>
+      </w:r>
+      <w:r>
+        <w:t xml:space="preserve"> - przesył możliwy w obu kierunkach, ale nie jednocześnie,</w:t>
+      </w:r>
+    </w:p>
+    <w:p>
+      <w:pPr>
+        <w:pStyle w:val="Akapitzlist"/>
+        <w:numPr>
+          <w:ilvl w:val="0"/>
+          <w:numId w:val="41"/>
+        </w:numPr>
+      </w:pPr>
+      <w:r>
+        <w:rPr>
+          <w:u w:val="single"/>
+        </w:rPr>
+        <w:t>Simpleks</w:t>
+      </w:r>
+      <w:r>
+        <w:t xml:space="preserve"> - przesył możliwy tylko w jednym kierunku</w:t>
+      </w:r>
+    </w:p>
+    <w:p>
+      <w:r>
+        <w:t xml:space="preserve">Ważna cechą sieci przemysłowych jest ich </w:t>
+      </w:r>
+      <w:r>
+        <w:rPr>
+          <w:b/>
+        </w:rPr>
+        <w:t>determinizm</w:t>
+      </w:r>
+      <w:r>
+        <w:t xml:space="preserve"> tzn. zdolność do określenia czasu, w którym zostanie zrealizowane żądanie.</w:t>
+      </w:r>
+    </w:p>
+    <w:p>
+      <w:r>
+        <w:t xml:space="preserve">Sieci charakteryzuje również system </w:t>
+      </w:r>
+      <w:r>
+        <w:rPr>
+          <w:b/>
+        </w:rPr>
+        <w:t>rozwiązywania kolizji</w:t>
+      </w:r>
+      <w:r>
+        <w:t>. Kolizja zachodzi, gdy dwa urządzenia chcą jednocześnie nadawać po jednym medium komunikacyjnym. Do mechanizmów wykrywania i zapobiegania kolizji należą tokeny, natychmiastowe przerwanie nadawania i ponowną próbę po określonym czasie, odpowiednie topologie (np. topologia siatki).</w:t>
+      </w:r>
+    </w:p>
+    <w:p>
+      <w:r>
+        <w:lastRenderedPageBreak/>
+        <w:t xml:space="preserve">Sygnał w sieciach może być </w:t>
+      </w:r>
+      <w:r>
+        <w:rPr>
+          <w:b/>
+        </w:rPr>
+        <w:t>kodowany</w:t>
+      </w:r>
+      <w:r>
+        <w:t xml:space="preserve"> na wiele sposobów, a konkretna metoda kodowania wpływa na bezpieczeństwo i prędkość transmisji.</w:t>
+      </w:r>
+    </w:p>
+    <w:p>
+      <w:r>
+        <w:t>Przykładowe metody kodowania:</w:t>
+      </w:r>
+    </w:p>
+    <w:p>
+      <w:pPr>
+        <w:pStyle w:val="Akapitzlist"/>
+        <w:numPr>
+          <w:ilvl w:val="0"/>
+          <w:numId w:val="42"/>
+        </w:numPr>
+      </w:pPr>
+      <w:r>
+        <w:t>Kodownaie Manchester,</w:t>
+      </w:r>
+    </w:p>
+    <w:p>
+      <w:pPr>
+        <w:pStyle w:val="Akapitzlist"/>
+        <w:numPr>
+          <w:ilvl w:val="0"/>
+          <w:numId w:val="42"/>
+        </w:numPr>
+      </w:pPr>
+      <w:r>
+        <w:t>Modulacja amplitudowa (ASK) typ modulacji cyfrowej reprezentującej sygnał w postaci zmieniającej się amplitudy fali nośnej,</w:t>
+      </w:r>
+    </w:p>
+    <w:p>
+      <w:pPr>
+        <w:pStyle w:val="Akapitzlist"/>
+        <w:numPr>
+          <w:ilvl w:val="0"/>
+          <w:numId w:val="42"/>
+        </w:numPr>
+      </w:pPr>
+      <w:r>
+        <w:t>Modulacja częstotliwościowa (FSK),</w:t>
+      </w:r>
+    </w:p>
+    <w:p>
+      <w:pPr>
+        <w:pStyle w:val="Akapitzlist"/>
+        <w:numPr>
+          <w:ilvl w:val="0"/>
+          <w:numId w:val="42"/>
+        </w:numPr>
+      </w:pPr>
+      <w:r>
+        <w:t>Modulacja fazowa (PSK).</w:t>
+      </w:r>
+    </w:p>
+    <w:p>
+      <w:pPr>
+        <w:rPr>
+          <w:b/>
+        </w:rPr>
+      </w:pPr>
+      <w:r>
+        <w:rPr>
+          <w:b/>
+        </w:rPr>
+        <w:t>Popularne sieci:</w:t>
+      </w:r>
+    </w:p>
+    <w:p>
+      <w:pPr>
+        <w:pStyle w:val="Akapitzlist"/>
+        <w:numPr>
+          <w:ilvl w:val="0"/>
+          <w:numId w:val="43"/>
+        </w:numPr>
+      </w:pPr>
+      <w:r>
+        <w:t>ASI</w:t>
+      </w:r>
+    </w:p>
+    <w:p>
+      <w:pPr>
+        <w:pStyle w:val="Akapitzlist"/>
+        <w:numPr>
+          <w:ilvl w:val="1"/>
+          <w:numId w:val="43"/>
+        </w:numPr>
+      </w:pPr>
+      <w:r>
+        <w:t>sieć polowa (do łączenia czujników, enkoderów, zaworów itp.)</w:t>
+      </w:r>
+    </w:p>
+    <w:p>
+      <w:pPr>
+        <w:pStyle w:val="Akapitzlist"/>
+        <w:numPr>
+          <w:ilvl w:val="1"/>
+          <w:numId w:val="43"/>
+        </w:numPr>
+      </w:pPr>
+      <w:r>
+        <w:t>Mono-master,</w:t>
+      </w:r>
+    </w:p>
+    <w:p>
+      <w:pPr>
+        <w:pStyle w:val="Akapitzlist"/>
+        <w:numPr>
+          <w:ilvl w:val="1"/>
+          <w:numId w:val="43"/>
+        </w:numPr>
+      </w:pPr>
+      <w:r>
+        <w:t>Max. 62 slav'y.</w:t>
+      </w:r>
+    </w:p>
+    <w:p>
+      <w:pPr>
+        <w:pStyle w:val="Akapitzlist"/>
+        <w:numPr>
+          <w:ilvl w:val="1"/>
+          <w:numId w:val="43"/>
+        </w:numPr>
+      </w:pPr>
+      <w:r>
+        <w:t>Dwuprzewodowa,</w:t>
+      </w:r>
+    </w:p>
+    <w:p>
+      <w:pPr>
+        <w:pStyle w:val="Akapitzlist"/>
+        <w:numPr>
+          <w:ilvl w:val="1"/>
+          <w:numId w:val="43"/>
+        </w:numPr>
+      </w:pPr>
+      <w:r>
+        <w:t>Niepotrzebne jest zewnętrzne zasilanie urządzeń,</w:t>
+      </w:r>
+    </w:p>
+    <w:p>
+      <w:pPr>
+        <w:pStyle w:val="Akapitzlist"/>
+        <w:numPr>
+          <w:ilvl w:val="1"/>
+          <w:numId w:val="43"/>
+        </w:numPr>
+      </w:pPr>
+      <w:r>
+        <w:t>Przystosowana do pracy w trudnych warunkach,</w:t>
+      </w:r>
+    </w:p>
+    <w:p>
+      <w:pPr>
+        <w:pStyle w:val="Akapitzlist"/>
+        <w:numPr>
+          <w:ilvl w:val="1"/>
+          <w:numId w:val="43"/>
+        </w:numPr>
+      </w:pPr>
+      <w:r>
+        <w:t>Odporna na zakłócenia,</w:t>
+      </w:r>
+    </w:p>
+    <w:p>
+      <w:pPr>
+        <w:pStyle w:val="Akapitzlist"/>
+        <w:numPr>
+          <w:ilvl w:val="0"/>
+          <w:numId w:val="43"/>
+        </w:numPr>
+      </w:pPr>
+      <w:r>
+        <w:t>LonWorks</w:t>
+      </w:r>
+    </w:p>
+    <w:p>
+      <w:pPr>
+        <w:pStyle w:val="Akapitzlist"/>
+        <w:numPr>
+          <w:ilvl w:val="1"/>
+          <w:numId w:val="43"/>
+        </w:numPr>
+      </w:pPr>
+      <w:r>
+        <w:t>Przystosowana do obsługi inteligentnych budynków,</w:t>
+      </w:r>
+    </w:p>
+    <w:p>
+      <w:pPr>
+        <w:pStyle w:val="Akapitzlist"/>
+        <w:numPr>
+          <w:ilvl w:val="1"/>
+          <w:numId w:val="43"/>
+        </w:numPr>
+      </w:pPr>
+      <w:r>
+        <w:t>Dwuprzewodowa,</w:t>
+      </w:r>
+    </w:p>
+    <w:p>
+      <w:pPr>
+        <w:pStyle w:val="Akapitzlist"/>
+        <w:numPr>
+          <w:ilvl w:val="1"/>
+          <w:numId w:val="43"/>
+        </w:numPr>
+      </w:pPr>
+      <w:r>
+        <w:t>Kodowanie Manchester,</w:t>
+      </w:r>
+    </w:p>
+    <w:p>
+      <w:pPr>
+        <w:pStyle w:val="Akapitzlist"/>
+        <w:numPr>
+          <w:ilvl w:val="0"/>
+          <w:numId w:val="43"/>
+        </w:numPr>
+      </w:pPr>
+      <w:r>
+        <w:t>Modbus</w:t>
+      </w:r>
+    </w:p>
+    <w:p>
+      <w:pPr>
+        <w:pStyle w:val="Akapitzlist"/>
+        <w:numPr>
+          <w:ilvl w:val="1"/>
+          <w:numId w:val="43"/>
+        </w:numPr>
+      </w:pPr>
+      <w:r>
+        <w:t>Wykorzystywane warstwy fizyczne: łącze szeregowe, Ethernet.</w:t>
+      </w:r>
+    </w:p>
+    <w:p>
+      <w:pPr>
+        <w:pStyle w:val="Akapitzlist"/>
+        <w:numPr>
+          <w:ilvl w:val="1"/>
+          <w:numId w:val="43"/>
+        </w:numPr>
+      </w:pPr>
+      <w:r>
+        <w:t>Rodzaje sieci: RTU (szeregowy), ASCII (szeregowy), TCP/IP (Ethernet), UDP (Ethernet),</w:t>
+      </w:r>
+    </w:p>
+    <w:p>
+      <w:pPr>
+        <w:pStyle w:val="Akapitzlist"/>
+        <w:numPr>
+          <w:ilvl w:val="1"/>
+          <w:numId w:val="43"/>
+        </w:numPr>
+      </w:pPr>
+      <w:r>
+        <w:t>Max 246 urządzeń,</w:t>
+      </w:r>
+    </w:p>
+    <w:p>
+      <w:pPr>
+        <w:pStyle w:val="Akapitzlist"/>
+        <w:numPr>
+          <w:ilvl w:val="1"/>
+          <w:numId w:val="43"/>
+        </w:numPr>
+      </w:pPr>
+      <w:r>
+        <w:t>Mono master</w:t>
+      </w:r>
+    </w:p>
+    <w:p>
+      <w:pPr>
+        <w:pStyle w:val="Akapitzlist"/>
+        <w:numPr>
+          <w:ilvl w:val="0"/>
+          <w:numId w:val="43"/>
+        </w:numPr>
+      </w:pPr>
+      <w:r>
+        <w:t>Profibus DP</w:t>
+      </w:r>
+    </w:p>
+    <w:p>
+      <w:pPr>
+        <w:pStyle w:val="Akapitzlist"/>
+        <w:numPr>
+          <w:ilvl w:val="1"/>
+          <w:numId w:val="43"/>
+        </w:numPr>
+      </w:pPr>
+      <w:r>
+        <w:t>Multi-master (przekazywanie tokenów),</w:t>
+      </w:r>
+    </w:p>
+    <w:p>
+      <w:pPr>
+        <w:pStyle w:val="Akapitzlist"/>
+        <w:numPr>
+          <w:ilvl w:val="1"/>
+          <w:numId w:val="43"/>
+        </w:numPr>
+      </w:pPr>
+      <w:r>
+        <w:t>Warstwa fizyczna oparta o RS-485,</w:t>
+      </w:r>
+    </w:p>
+    <w:p>
+      <w:pPr>
+        <w:pStyle w:val="Akapitzlist"/>
+        <w:numPr>
+          <w:ilvl w:val="1"/>
+          <w:numId w:val="43"/>
+        </w:numPr>
+      </w:pPr>
+      <w:r>
+        <w:t>Max 127 węzłów,</w:t>
+      </w:r>
+    </w:p>
+    <w:p>
+      <w:pPr>
+        <w:pStyle w:val="Akapitzlist"/>
+        <w:numPr>
+          <w:ilvl w:val="1"/>
+          <w:numId w:val="43"/>
+        </w:numPr>
+      </w:pPr>
+      <w:r>
+        <w:t>Transmisja do 12Mbit/s</w:t>
+      </w:r>
+    </w:p>
+    <w:p>
+      <w:pPr>
+        <w:pStyle w:val="Akapitzlist"/>
+        <w:numPr>
+          <w:ilvl w:val="0"/>
+          <w:numId w:val="43"/>
+        </w:numPr>
+      </w:pPr>
+      <w:r>
+        <w:t>Profibus PA</w:t>
+      </w:r>
+    </w:p>
+    <w:p>
+      <w:pPr>
+        <w:pStyle w:val="Akapitzlist"/>
+        <w:numPr>
+          <w:ilvl w:val="1"/>
+          <w:numId w:val="43"/>
+        </w:numPr>
+      </w:pPr>
+      <w:r>
+        <w:t xml:space="preserve">Zasilanie z przewodu sieciowego, </w:t>
+      </w:r>
+    </w:p>
+    <w:p>
+      <w:pPr>
+        <w:pStyle w:val="Akapitzlist"/>
+        <w:numPr>
+          <w:ilvl w:val="1"/>
+          <w:numId w:val="43"/>
+        </w:numPr>
+      </w:pPr>
+      <w:r>
+        <w:t>przystosowana do pracy w trudnych warunkach,</w:t>
+      </w:r>
+    </w:p>
+    <w:p>
+      <w:pPr>
+        <w:pStyle w:val="Akapitzlist"/>
+        <w:numPr>
+          <w:ilvl w:val="1"/>
+          <w:numId w:val="43"/>
+        </w:numPr>
+      </w:pPr>
+      <w:r>
+        <w:t>Prędkość 31.25 kb/s,</w:t>
+      </w:r>
+    </w:p>
+    <w:p>
+      <w:pPr>
+        <w:pStyle w:val="Akapitzlist"/>
+        <w:numPr>
+          <w:ilvl w:val="1"/>
+          <w:numId w:val="43"/>
+        </w:numPr>
+      </w:pPr>
+      <w:r>
+        <w:t>Pół-dupleks</w:t>
+      </w:r>
+    </w:p>
+    <w:p>
+      <w:pPr>
+        <w:pStyle w:val="Akapitzlist"/>
+        <w:numPr>
+          <w:ilvl w:val="1"/>
+          <w:numId w:val="43"/>
+        </w:numPr>
+      </w:pPr>
+      <w:r>
+        <w:t>Do 32 stacji,</w:t>
+      </w:r>
+    </w:p>
+    <w:p>
+      <w:pPr>
+        <w:pStyle w:val="Akapitzlist"/>
+        <w:numPr>
+          <w:ilvl w:val="1"/>
+          <w:numId w:val="43"/>
+        </w:numPr>
+      </w:pPr>
+      <w:r>
+        <w:t>Dwuprzewodowa,</w:t>
+      </w:r>
+    </w:p>
+    <w:p>
+      <w:pPr>
+        <w:pStyle w:val="Akapitzlist"/>
+        <w:numPr>
+          <w:ilvl w:val="0"/>
+          <w:numId w:val="43"/>
+        </w:numPr>
+      </w:pPr>
+      <w:r>
+        <w:t>Canopen</w:t>
+      </w:r>
+    </w:p>
+    <w:p>
+      <w:pPr>
+        <w:pStyle w:val="Akapitzlist"/>
+        <w:numPr>
+          <w:ilvl w:val="1"/>
+          <w:numId w:val="43"/>
+        </w:numPr>
+      </w:pPr>
+      <w:r>
+        <w:t>Czteroprzewodowa,</w:t>
+      </w:r>
+    </w:p>
+    <w:p>
+      <w:pPr>
+        <w:pStyle w:val="Akapitzlist"/>
+        <w:numPr>
+          <w:ilvl w:val="1"/>
+          <w:numId w:val="43"/>
+        </w:numPr>
+      </w:pPr>
+      <w:r>
+        <w:t>Mono-master</w:t>
+      </w:r>
+    </w:p>
+    <w:p>
+      <w:pPr>
+        <w:pStyle w:val="Akapitzlist"/>
+        <w:numPr>
+          <w:ilvl w:val="1"/>
+          <w:numId w:val="43"/>
+        </w:numPr>
+      </w:pPr>
+      <w:r>
+        <w:t>Do 1Mbit/s</w:t>
+      </w:r>
+    </w:p>
+    <w:p>
+      <w:pPr>
+        <w:pStyle w:val="Akapitzlist"/>
+        <w:numPr>
+          <w:ilvl w:val="0"/>
+          <w:numId w:val="43"/>
+        </w:numPr>
+      </w:pPr>
+      <w:r>
+        <w:t>Foundation FieldBus H1</w:t>
+      </w:r>
+    </w:p>
+    <w:p>
+      <w:pPr>
+        <w:pStyle w:val="Akapitzlist"/>
+        <w:numPr>
+          <w:ilvl w:val="1"/>
+          <w:numId w:val="43"/>
+        </w:numPr>
+      </w:pPr>
+      <w:r>
+        <w:t>31.25 kbit/s</w:t>
+      </w:r>
+    </w:p>
+    <w:p>
+      <w:pPr>
+        <w:pStyle w:val="Akapitzlist"/>
+        <w:numPr>
+          <w:ilvl w:val="1"/>
+          <w:numId w:val="43"/>
+        </w:numPr>
+      </w:pPr>
+      <w:r>
+        <w:t>Dwuprzewodowa</w:t>
+      </w:r>
+    </w:p>
+    <w:p>
+      <w:pPr>
+        <w:pStyle w:val="Akapitzlist"/>
+        <w:numPr>
+          <w:ilvl w:val="1"/>
+          <w:numId w:val="43"/>
+        </w:numPr>
+      </w:pPr>
+      <w:r>
+        <w:t>Half-duplex,</w:t>
+      </w:r>
+    </w:p>
+    <w:p>
+      <w:pPr>
+        <w:pStyle w:val="Akapitzlist"/>
+        <w:numPr>
+          <w:ilvl w:val="1"/>
+          <w:numId w:val="43"/>
+        </w:numPr>
+      </w:pPr>
+      <w:r>
+        <w:t>Używa RS485</w:t>
+      </w:r>
+    </w:p>
+    <w:p>
+      <w:pPr>
+        <w:pStyle w:val="Akapitzlist"/>
+        <w:numPr>
+          <w:ilvl w:val="1"/>
+          <w:numId w:val="43"/>
+        </w:numPr>
+      </w:pPr>
+      <w:r>
+        <w:t>Do zastosowań w trudnych warunkach,</w:t>
+      </w:r>
+    </w:p>
+    <w:p>
+      <w:pPr>
+        <w:pStyle w:val="Akapitzlist"/>
+        <w:numPr>
+          <w:ilvl w:val="1"/>
+          <w:numId w:val="43"/>
+        </w:numPr>
+      </w:pPr>
+      <w:r>
+        <w:t>Odporna na zaklócenia</w:t>
+      </w:r>
+    </w:p>
+    <w:p>
+      <w:pPr>
+        <w:pStyle w:val="Akapitzlist"/>
+        <w:numPr>
+          <w:ilvl w:val="0"/>
+          <w:numId w:val="43"/>
+        </w:numPr>
+      </w:pPr>
+      <w:r>
+        <w:t>HAART</w:t>
+      </w:r>
+    </w:p>
+    <w:p>
+      <w:pPr>
+        <w:pStyle w:val="Akapitzlist"/>
+        <w:numPr>
+          <w:ilvl w:val="1"/>
+          <w:numId w:val="43"/>
+        </w:numPr>
+      </w:pPr>
+      <w:r>
+        <w:t>prędkość 1200 b/s,</w:t>
+      </w:r>
+    </w:p>
+    <w:p>
+      <w:pPr>
+        <w:pStyle w:val="Akapitzlist"/>
+        <w:numPr>
+          <w:ilvl w:val="1"/>
+          <w:numId w:val="43"/>
+        </w:numPr>
+      </w:pPr>
+      <w:r>
+        <w:t>dwuprzewodowa,</w:t>
+      </w:r>
+    </w:p>
+    <w:p>
+      <w:pPr>
+        <w:pStyle w:val="Akapitzlist"/>
+        <w:numPr>
+          <w:ilvl w:val="1"/>
+          <w:numId w:val="43"/>
+        </w:numPr>
+      </w:pPr>
+      <w:r>
+        <w:t>Master/Slave,</w:t>
       </w:r>
     </w:p>
     <w:p/>
     <w:p/>
     <w:p>
       <w:pPr>
-        <w:pStyle w:val="Akapitzlist"/>
-      </w:pPr>
-    </w:p>
-    <w:p>
-      <w:pPr>
-        <w:pStyle w:val="Akapitzlist"/>
+        <w:pStyle w:val="Nagwek1"/>
+      </w:pPr>
+      <w:r>
+        <w:lastRenderedPageBreak/>
+        <w:t>9. Struktury funkcjonalne i sprzętowe systemów automatyki</w:t>
+      </w:r>
+    </w:p>
+    <w:p/>
+    <w:p>
+      <w:pPr>
+        <w:pStyle w:val="Akapitzlist"/>
+      </w:pPr>
+    </w:p>
+    <w:p>
+      <w:pPr>
+        <w:pStyle w:val="Akapitzlist"/>
+        <w:rPr>
+          <w:b/>
+        </w:rPr>
       </w:pPr>
     </w:p>
     <w:sectPr>
@@ -9415,6 +9974,119 @@
 <file path=word/numbering.xml><?xml version="1.0" encoding="utf-8"?>
 <w:numbering xmlns:ve="http://schemas.openxmlformats.org/markup-compatibility/2006" xmlns:o="urn:schemas-microsoft-com:office:office" xmlns:r="http://schemas.openxmlformats.org/officeDocument/2006/relationships" xmlns:m="http://schemas.openxmlformats.org/officeDocument/2006/math" xmlns:v="urn:schemas-microsoft-com:vml" xmlns:wp="http://schemas.openxmlformats.org/drawingml/2006/wordprocessingDrawing" xmlns:w10="urn:schemas-microsoft-com:office:word" xmlns:w="http://schemas.openxmlformats.org/wordprocessingml/2006/main" xmlns:wne="http://schemas.microsoft.com/office/word/2006/wordml">
   <w:abstractNum w:abstractNumId="0">
+    <w:nsid w:val="011B2199"/>
+    <w:multiLevelType w:val="hybridMultilevel"/>
+    <w:tmpl w:val="4A565176"/>
+    <w:lvl w:ilvl="0" w:tplc="04150001">
+      <w:start w:val="1"/>
+      <w:numFmt w:val="bullet"/>
+      <w:lvlText w:val=""/>
+      <w:lvlJc w:val="left"/>
+      <w:pPr>
+        <w:ind w:left="720" w:hanging="360"/>
+      </w:pPr>
+      <w:rPr>
+        <w:rFonts w:ascii="Symbol" w:hAnsi="Symbol" w:hint="default"/>
+      </w:rPr>
+    </w:lvl>
+    <w:lvl w:ilvl="1" w:tplc="04150003" w:tentative="1">
+      <w:start w:val="1"/>
+      <w:numFmt w:val="bullet"/>
+      <w:lvlText w:val="o"/>
+      <w:lvlJc w:val="left"/>
+      <w:pPr>
+        <w:ind w:left="1440" w:hanging="360"/>
+      </w:pPr>
+      <w:rPr>
+        <w:rFonts w:ascii="Courier New" w:hAnsi="Courier New" w:cs="Courier New" w:hint="default"/>
+      </w:rPr>
+    </w:lvl>
+    <w:lvl w:ilvl="2" w:tplc="04150005" w:tentative="1">
+      <w:start w:val="1"/>
+      <w:numFmt w:val="bullet"/>
+      <w:lvlText w:val=""/>
+      <w:lvlJc w:val="left"/>
+      <w:pPr>
+        <w:ind w:left="2160" w:hanging="360"/>
+      </w:pPr>
+      <w:rPr>
+        <w:rFonts w:ascii="Wingdings" w:hAnsi="Wingdings" w:hint="default"/>
+      </w:rPr>
+    </w:lvl>
+    <w:lvl w:ilvl="3" w:tplc="04150001" w:tentative="1">
+      <w:start w:val="1"/>
+      <w:numFmt w:val="bullet"/>
+      <w:lvlText w:val=""/>
+      <w:lvlJc w:val="left"/>
+      <w:pPr>
+        <w:ind w:left="2880" w:hanging="360"/>
+      </w:pPr>
+      <w:rPr>
+        <w:rFonts w:ascii="Symbol" w:hAnsi="Symbol" w:hint="default"/>
+      </w:rPr>
+    </w:lvl>
+    <w:lvl w:ilvl="4" w:tplc="04150003" w:tentative="1">
+      <w:start w:val="1"/>
+      <w:numFmt w:val="bullet"/>
+      <w:lvlText w:val="o"/>
+      <w:lvlJc w:val="left"/>
+      <w:pPr>
+        <w:ind w:left="3600" w:hanging="360"/>
+      </w:pPr>
+      <w:rPr>
+        <w:rFonts w:ascii="Courier New" w:hAnsi="Courier New" w:cs="Courier New" w:hint="default"/>
+      </w:rPr>
+    </w:lvl>
+    <w:lvl w:ilvl="5" w:tplc="04150005" w:tentative="1">
+      <w:start w:val="1"/>
+      <w:numFmt w:val="bullet"/>
+      <w:lvlText w:val=""/>
+      <w:lvlJc w:val="left"/>
+      <w:pPr>
+        <w:ind w:left="4320" w:hanging="360"/>
+      </w:pPr>
+      <w:rPr>
+        <w:rFonts w:ascii="Wingdings" w:hAnsi="Wingdings" w:hint="default"/>
+      </w:rPr>
+    </w:lvl>
+    <w:lvl w:ilvl="6" w:tplc="04150001" w:tentative="1">
+      <w:start w:val="1"/>
+      <w:numFmt w:val="bullet"/>
+      <w:lvlText w:val=""/>
+      <w:lvlJc w:val="left"/>
+      <w:pPr>
+        <w:ind w:left="5040" w:hanging="360"/>
+      </w:pPr>
+      <w:rPr>
+        <w:rFonts w:ascii="Symbol" w:hAnsi="Symbol" w:hint="default"/>
+      </w:rPr>
+    </w:lvl>
+    <w:lvl w:ilvl="7" w:tplc="04150003" w:tentative="1">
+      <w:start w:val="1"/>
+      <w:numFmt w:val="bullet"/>
+      <w:lvlText w:val="o"/>
+      <w:lvlJc w:val="left"/>
+      <w:pPr>
+        <w:ind w:left="5760" w:hanging="360"/>
+      </w:pPr>
+      <w:rPr>
+        <w:rFonts w:ascii="Courier New" w:hAnsi="Courier New" w:cs="Courier New" w:hint="default"/>
+      </w:rPr>
+    </w:lvl>
+    <w:lvl w:ilvl="8" w:tplc="04150005" w:tentative="1">
+      <w:start w:val="1"/>
+      <w:numFmt w:val="bullet"/>
+      <w:lvlText w:val=""/>
+      <w:lvlJc w:val="left"/>
+      <w:pPr>
+        <w:ind w:left="6480" w:hanging="360"/>
+      </w:pPr>
+      <w:rPr>
+        <w:rFonts w:ascii="Wingdings" w:hAnsi="Wingdings" w:hint="default"/>
+      </w:rPr>
+    </w:lvl>
+  </w:abstractNum>
+  <w:abstractNum w:abstractNumId="1">
     <w:nsid w:val="02854770"/>
     <w:multiLevelType w:val="hybridMultilevel"/>
     <w:tmpl w:val="8DD23708"/>
@@ -9527,7 +10199,7 @@
       </w:rPr>
     </w:lvl>
   </w:abstractNum>
-  <w:abstractNum w:abstractNumId="1">
+  <w:abstractNum w:abstractNumId="2">
     <w:nsid w:val="088E6DC9"/>
     <w:multiLevelType w:val="hybridMultilevel"/>
     <w:tmpl w:val="FACE7CB6"/>
@@ -9640,7 +10312,7 @@
       </w:rPr>
     </w:lvl>
   </w:abstractNum>
-  <w:abstractNum w:abstractNumId="2">
+  <w:abstractNum w:abstractNumId="3">
     <w:nsid w:val="0CF53545"/>
     <w:multiLevelType w:val="hybridMultilevel"/>
     <w:tmpl w:val="BA4CA342"/>
@@ -9753,7 +10425,7 @@
       </w:rPr>
     </w:lvl>
   </w:abstractNum>
-  <w:abstractNum w:abstractNumId="3">
+  <w:abstractNum w:abstractNumId="4">
     <w:nsid w:val="0DF06DBF"/>
     <w:multiLevelType w:val="hybridMultilevel"/>
     <w:tmpl w:val="F19A660E"/>
@@ -9866,7 +10538,7 @@
       </w:rPr>
     </w:lvl>
   </w:abstractNum>
-  <w:abstractNum w:abstractNumId="4">
+  <w:abstractNum w:abstractNumId="5">
     <w:nsid w:val="0FE73306"/>
     <w:multiLevelType w:val="hybridMultilevel"/>
     <w:tmpl w:val="7A860C5A"/>
@@ -9979,7 +10651,7 @@
       </w:rPr>
     </w:lvl>
   </w:abstractNum>
-  <w:abstractNum w:abstractNumId="5">
+  <w:abstractNum w:abstractNumId="6">
     <w:nsid w:val="19395E1A"/>
     <w:multiLevelType w:val="hybridMultilevel"/>
     <w:tmpl w:val="062298EE"/>
@@ -10092,7 +10764,120 @@
       </w:rPr>
     </w:lvl>
   </w:abstractNum>
-  <w:abstractNum w:abstractNumId="6">
+  <w:abstractNum w:abstractNumId="7">
+    <w:nsid w:val="1EE73DEF"/>
+    <w:multiLevelType w:val="hybridMultilevel"/>
+    <w:tmpl w:val="885E15A4"/>
+    <w:lvl w:ilvl="0" w:tplc="04150001">
+      <w:start w:val="1"/>
+      <w:numFmt w:val="bullet"/>
+      <w:lvlText w:val=""/>
+      <w:lvlJc w:val="left"/>
+      <w:pPr>
+        <w:ind w:left="720" w:hanging="360"/>
+      </w:pPr>
+      <w:rPr>
+        <w:rFonts w:ascii="Symbol" w:hAnsi="Symbol" w:hint="default"/>
+      </w:rPr>
+    </w:lvl>
+    <w:lvl w:ilvl="1" w:tplc="04150003" w:tentative="1">
+      <w:start w:val="1"/>
+      <w:numFmt w:val="bullet"/>
+      <w:lvlText w:val="o"/>
+      <w:lvlJc w:val="left"/>
+      <w:pPr>
+        <w:ind w:left="1440" w:hanging="360"/>
+      </w:pPr>
+      <w:rPr>
+        <w:rFonts w:ascii="Courier New" w:hAnsi="Courier New" w:cs="Courier New" w:hint="default"/>
+      </w:rPr>
+    </w:lvl>
+    <w:lvl w:ilvl="2" w:tplc="04150005" w:tentative="1">
+      <w:start w:val="1"/>
+      <w:numFmt w:val="bullet"/>
+      <w:lvlText w:val=""/>
+      <w:lvlJc w:val="left"/>
+      <w:pPr>
+        <w:ind w:left="2160" w:hanging="360"/>
+      </w:pPr>
+      <w:rPr>
+        <w:rFonts w:ascii="Wingdings" w:hAnsi="Wingdings" w:hint="default"/>
+      </w:rPr>
+    </w:lvl>
+    <w:lvl w:ilvl="3" w:tplc="04150001" w:tentative="1">
+      <w:start w:val="1"/>
+      <w:numFmt w:val="bullet"/>
+      <w:lvlText w:val=""/>
+      <w:lvlJc w:val="left"/>
+      <w:pPr>
+        <w:ind w:left="2880" w:hanging="360"/>
+      </w:pPr>
+      <w:rPr>
+        <w:rFonts w:ascii="Symbol" w:hAnsi="Symbol" w:hint="default"/>
+      </w:rPr>
+    </w:lvl>
+    <w:lvl w:ilvl="4" w:tplc="04150003" w:tentative="1">
+      <w:start w:val="1"/>
+      <w:numFmt w:val="bullet"/>
+      <w:lvlText w:val="o"/>
+      <w:lvlJc w:val="left"/>
+      <w:pPr>
+        <w:ind w:left="3600" w:hanging="360"/>
+      </w:pPr>
+      <w:rPr>
+        <w:rFonts w:ascii="Courier New" w:hAnsi="Courier New" w:cs="Courier New" w:hint="default"/>
+      </w:rPr>
+    </w:lvl>
+    <w:lvl w:ilvl="5" w:tplc="04150005" w:tentative="1">
+      <w:start w:val="1"/>
+      <w:numFmt w:val="bullet"/>
+      <w:lvlText w:val=""/>
+      <w:lvlJc w:val="left"/>
+      <w:pPr>
+        <w:ind w:left="4320" w:hanging="360"/>
+      </w:pPr>
+      <w:rPr>
+        <w:rFonts w:ascii="Wingdings" w:hAnsi="Wingdings" w:hint="default"/>
+      </w:rPr>
+    </w:lvl>
+    <w:lvl w:ilvl="6" w:tplc="04150001" w:tentative="1">
+      <w:start w:val="1"/>
+      <w:numFmt w:val="bullet"/>
+      <w:lvlText w:val=""/>
+      <w:lvlJc w:val="left"/>
+      <w:pPr>
+        <w:ind w:left="5040" w:hanging="360"/>
+      </w:pPr>
+      <w:rPr>
+        <w:rFonts w:ascii="Symbol" w:hAnsi="Symbol" w:hint="default"/>
+      </w:rPr>
+    </w:lvl>
+    <w:lvl w:ilvl="7" w:tplc="04150003" w:tentative="1">
+      <w:start w:val="1"/>
+      <w:numFmt w:val="bullet"/>
+      <w:lvlText w:val="o"/>
+      <w:lvlJc w:val="left"/>
+      <w:pPr>
+        <w:ind w:left="5760" w:hanging="360"/>
+      </w:pPr>
+      <w:rPr>
+        <w:rFonts w:ascii="Courier New" w:hAnsi="Courier New" w:cs="Courier New" w:hint="default"/>
+      </w:rPr>
+    </w:lvl>
+    <w:lvl w:ilvl="8" w:tplc="04150005" w:tentative="1">
+      <w:start w:val="1"/>
+      <w:numFmt w:val="bullet"/>
+      <w:lvlText w:val=""/>
+      <w:lvlJc w:val="left"/>
+      <w:pPr>
+        <w:ind w:left="6480" w:hanging="360"/>
+      </w:pPr>
+      <w:rPr>
+        <w:rFonts w:ascii="Wingdings" w:hAnsi="Wingdings" w:hint="default"/>
+      </w:rPr>
+    </w:lvl>
+  </w:abstractNum>
+  <w:abstractNum w:abstractNumId="8">
     <w:nsid w:val="21B003D5"/>
     <w:multiLevelType w:val="hybridMultilevel"/>
     <w:tmpl w:val="4EFC84C2"/>
@@ -10205,7 +10990,7 @@
       </w:rPr>
     </w:lvl>
   </w:abstractNum>
-  <w:abstractNum w:abstractNumId="7">
+  <w:abstractNum w:abstractNumId="9">
     <w:nsid w:val="24686D41"/>
     <w:multiLevelType w:val="hybridMultilevel"/>
     <w:tmpl w:val="30D49C96"/>
@@ -10345,7 +11130,7 @@
       </w:rPr>
     </w:lvl>
   </w:abstractNum>
-  <w:abstractNum w:abstractNumId="8">
+  <w:abstractNum w:abstractNumId="10">
     <w:nsid w:val="299C107E"/>
     <w:multiLevelType w:val="hybridMultilevel"/>
     <w:tmpl w:val="C22CBB80"/>
@@ -10458,7 +11243,7 @@
       </w:rPr>
     </w:lvl>
   </w:abstractNum>
-  <w:abstractNum w:abstractNumId="9">
+  <w:abstractNum w:abstractNumId="11">
     <w:nsid w:val="29D500DA"/>
     <w:multiLevelType w:val="hybridMultilevel"/>
     <w:tmpl w:val="FB4E8FCC"/>
@@ -10571,7 +11356,7 @@
       </w:rPr>
     </w:lvl>
   </w:abstractNum>
-  <w:abstractNum w:abstractNumId="10">
+  <w:abstractNum w:abstractNumId="12">
     <w:nsid w:val="2DD80025"/>
     <w:multiLevelType w:val="hybridMultilevel"/>
     <w:tmpl w:val="5F7A23AE"/>
@@ -10684,7 +11469,7 @@
       </w:rPr>
     </w:lvl>
   </w:abstractNum>
-  <w:abstractNum w:abstractNumId="11">
+  <w:abstractNum w:abstractNumId="13">
     <w:nsid w:val="35FC4DAA"/>
     <w:multiLevelType w:val="hybridMultilevel"/>
     <w:tmpl w:val="866EC394"/>
@@ -10797,7 +11582,7 @@
       </w:rPr>
     </w:lvl>
   </w:abstractNum>
-  <w:abstractNum w:abstractNumId="12">
+  <w:abstractNum w:abstractNumId="14">
     <w:nsid w:val="38363114"/>
     <w:multiLevelType w:val="hybridMultilevel"/>
     <w:tmpl w:val="FCA01B72"/>
@@ -10910,7 +11695,93 @@
       </w:rPr>
     </w:lvl>
   </w:abstractNum>
-  <w:abstractNum w:abstractNumId="13">
+  <w:abstractNum w:abstractNumId="15">
+    <w:nsid w:val="38E8648F"/>
+    <w:multiLevelType w:val="hybridMultilevel"/>
+    <w:tmpl w:val="B19882A2"/>
+    <w:lvl w:ilvl="0" w:tplc="DF205588">
+      <w:start w:val="1"/>
+      <w:numFmt w:val="decimal"/>
+      <w:lvlText w:val="%1."/>
+      <w:lvlJc w:val="left"/>
+      <w:pPr>
+        <w:ind w:left="1431" w:hanging="360"/>
+      </w:pPr>
+    </w:lvl>
+    <w:lvl w:ilvl="1" w:tplc="04150019" w:tentative="1">
+      <w:start w:val="1"/>
+      <w:numFmt w:val="lowerLetter"/>
+      <w:lvlText w:val="%2."/>
+      <w:lvlJc w:val="left"/>
+      <w:pPr>
+        <w:ind w:left="2151" w:hanging="360"/>
+      </w:pPr>
+    </w:lvl>
+    <w:lvl w:ilvl="2" w:tplc="0415001B" w:tentative="1">
+      <w:start w:val="1"/>
+      <w:numFmt w:val="lowerRoman"/>
+      <w:lvlText w:val="%3."/>
+      <w:lvlJc w:val="right"/>
+      <w:pPr>
+        <w:ind w:left="2871" w:hanging="180"/>
+      </w:pPr>
+    </w:lvl>
+    <w:lvl w:ilvl="3" w:tplc="0415000F" w:tentative="1">
+      <w:start w:val="1"/>
+      <w:numFmt w:val="decimal"/>
+      <w:lvlText w:val="%4."/>
+      <w:lvlJc w:val="left"/>
+      <w:pPr>
+        <w:ind w:left="3591" w:hanging="360"/>
+      </w:pPr>
+    </w:lvl>
+    <w:lvl w:ilvl="4" w:tplc="04150019" w:tentative="1">
+      <w:start w:val="1"/>
+      <w:numFmt w:val="lowerLetter"/>
+      <w:lvlText w:val="%5."/>
+      <w:lvlJc w:val="left"/>
+      <w:pPr>
+        <w:ind w:left="4311" w:hanging="360"/>
+      </w:pPr>
+    </w:lvl>
+    <w:lvl w:ilvl="5" w:tplc="0415001B" w:tentative="1">
+      <w:start w:val="1"/>
+      <w:numFmt w:val="lowerRoman"/>
+      <w:lvlText w:val="%6."/>
+      <w:lvlJc w:val="right"/>
+      <w:pPr>
+        <w:ind w:left="5031" w:hanging="180"/>
+      </w:pPr>
+    </w:lvl>
+    <w:lvl w:ilvl="6" w:tplc="0415000F" w:tentative="1">
+      <w:start w:val="1"/>
+      <w:numFmt w:val="decimal"/>
+      <w:lvlText w:val="%7."/>
+      <w:lvlJc w:val="left"/>
+      <w:pPr>
+        <w:ind w:left="5751" w:hanging="360"/>
+      </w:pPr>
+    </w:lvl>
+    <w:lvl w:ilvl="7" w:tplc="04150019" w:tentative="1">
+      <w:start w:val="1"/>
+      <w:numFmt w:val="lowerLetter"/>
+      <w:lvlText w:val="%8."/>
+      <w:lvlJc w:val="left"/>
+      <w:pPr>
+        <w:ind w:left="6471" w:hanging="360"/>
+      </w:pPr>
+    </w:lvl>
+    <w:lvl w:ilvl="8" w:tplc="0415001B" w:tentative="1">
+      <w:start w:val="1"/>
+      <w:numFmt w:val="lowerRoman"/>
+      <w:lvlText w:val="%9."/>
+      <w:lvlJc w:val="right"/>
+      <w:pPr>
+        <w:ind w:left="7191" w:hanging="180"/>
+      </w:pPr>
+    </w:lvl>
+  </w:abstractNum>
+  <w:abstractNum w:abstractNumId="16">
     <w:nsid w:val="3E516FC1"/>
     <w:multiLevelType w:val="hybridMultilevel"/>
     <w:tmpl w:val="37A4E00C"/>
@@ -11023,7 +11894,7 @@
       </w:rPr>
     </w:lvl>
   </w:abstractNum>
-  <w:abstractNum w:abstractNumId="14">
+  <w:abstractNum w:abstractNumId="17">
     <w:nsid w:val="41506CFD"/>
     <w:multiLevelType w:val="hybridMultilevel"/>
     <w:tmpl w:val="CA5EF8BE"/>
@@ -11136,7 +12007,7 @@
       </w:rPr>
     </w:lvl>
   </w:abstractNum>
-  <w:abstractNum w:abstractNumId="15">
+  <w:abstractNum w:abstractNumId="18">
     <w:nsid w:val="41A51776"/>
     <w:multiLevelType w:val="hybridMultilevel"/>
     <w:tmpl w:val="7554AE74"/>
@@ -11249,7 +12120,7 @@
       </w:rPr>
     </w:lvl>
   </w:abstractNum>
-  <w:abstractNum w:abstractNumId="16">
+  <w:abstractNum w:abstractNumId="19">
     <w:nsid w:val="41A939F4"/>
     <w:multiLevelType w:val="hybridMultilevel"/>
     <w:tmpl w:val="1D6E554C"/>
@@ -11362,7 +12233,7 @@
       </w:rPr>
     </w:lvl>
   </w:abstractNum>
-  <w:abstractNum w:abstractNumId="17">
+  <w:abstractNum w:abstractNumId="20">
     <w:nsid w:val="456D260D"/>
     <w:multiLevelType w:val="hybridMultilevel"/>
     <w:tmpl w:val="DD886388"/>
@@ -11475,7 +12346,7 @@
       </w:rPr>
     </w:lvl>
   </w:abstractNum>
-  <w:abstractNum w:abstractNumId="18">
+  <w:abstractNum w:abstractNumId="21">
     <w:nsid w:val="47E9673E"/>
     <w:multiLevelType w:val="hybridMultilevel"/>
     <w:tmpl w:val="1A3841B6"/>
@@ -11588,7 +12459,7 @@
       </w:rPr>
     </w:lvl>
   </w:abstractNum>
-  <w:abstractNum w:abstractNumId="19">
+  <w:abstractNum w:abstractNumId="22">
     <w:nsid w:val="4BC870F6"/>
     <w:multiLevelType w:val="hybridMultilevel"/>
     <w:tmpl w:val="A8403A0E"/>
@@ -11701,7 +12572,7 @@
       </w:rPr>
     </w:lvl>
   </w:abstractNum>
-  <w:abstractNum w:abstractNumId="20">
+  <w:abstractNum w:abstractNumId="23">
     <w:nsid w:val="542D7FDF"/>
     <w:multiLevelType w:val="hybridMultilevel"/>
     <w:tmpl w:val="E886EE84"/>
@@ -11814,7 +12685,7 @@
       </w:rPr>
     </w:lvl>
   </w:abstractNum>
-  <w:abstractNum w:abstractNumId="21">
+  <w:abstractNum w:abstractNumId="24">
     <w:nsid w:val="544E0E25"/>
     <w:multiLevelType w:val="hybridMultilevel"/>
     <w:tmpl w:val="D8A01D28"/>
@@ -11927,7 +12798,7 @@
       </w:rPr>
     </w:lvl>
   </w:abstractNum>
-  <w:abstractNum w:abstractNumId="22">
+  <w:abstractNum w:abstractNumId="25">
     <w:nsid w:val="57AA5D0C"/>
     <w:multiLevelType w:val="hybridMultilevel"/>
     <w:tmpl w:val="B8AADEEC"/>
@@ -12040,7 +12911,7 @@
       </w:rPr>
     </w:lvl>
   </w:abstractNum>
-  <w:abstractNum w:abstractNumId="23">
+  <w:abstractNum w:abstractNumId="26">
     <w:nsid w:val="59113923"/>
     <w:multiLevelType w:val="hybridMultilevel"/>
     <w:tmpl w:val="4F6418EC"/>
@@ -12153,7 +13024,7 @@
       </w:rPr>
     </w:lvl>
   </w:abstractNum>
-  <w:abstractNum w:abstractNumId="24">
+  <w:abstractNum w:abstractNumId="27">
     <w:nsid w:val="5D402F0F"/>
     <w:multiLevelType w:val="hybridMultilevel"/>
     <w:tmpl w:val="06C4EEAC"/>
@@ -12266,7 +13137,7 @@
       </w:rPr>
     </w:lvl>
   </w:abstractNum>
-  <w:abstractNum w:abstractNumId="25">
+  <w:abstractNum w:abstractNumId="28">
     <w:nsid w:val="62396C77"/>
     <w:multiLevelType w:val="hybridMultilevel"/>
     <w:tmpl w:val="E21E2F0E"/>
@@ -12379,7 +13250,7 @@
       </w:rPr>
     </w:lvl>
   </w:abstractNum>
-  <w:abstractNum w:abstractNumId="26">
+  <w:abstractNum w:abstractNumId="29">
     <w:nsid w:val="63991EB7"/>
     <w:multiLevelType w:val="hybridMultilevel"/>
     <w:tmpl w:val="C1CE797A"/>
@@ -12492,7 +13363,7 @@
       </w:rPr>
     </w:lvl>
   </w:abstractNum>
-  <w:abstractNum w:abstractNumId="27">
+  <w:abstractNum w:abstractNumId="30">
     <w:nsid w:val="64CA685C"/>
     <w:multiLevelType w:val="hybridMultilevel"/>
     <w:tmpl w:val="991A07EA"/>
@@ -12605,7 +13476,7 @@
       </w:rPr>
     </w:lvl>
   </w:abstractNum>
-  <w:abstractNum w:abstractNumId="28">
+  <w:abstractNum w:abstractNumId="31">
     <w:nsid w:val="671022DF"/>
     <w:multiLevelType w:val="hybridMultilevel"/>
     <w:tmpl w:val="0714CDD6"/>
@@ -12718,7 +13589,7 @@
       </w:rPr>
     </w:lvl>
   </w:abstractNum>
-  <w:abstractNum w:abstractNumId="29">
+  <w:abstractNum w:abstractNumId="32">
     <w:nsid w:val="67D64A12"/>
     <w:multiLevelType w:val="hybridMultilevel"/>
     <w:tmpl w:val="D0863CC6"/>
@@ -12831,7 +13702,7 @@
       </w:rPr>
     </w:lvl>
   </w:abstractNum>
-  <w:abstractNum w:abstractNumId="30">
+  <w:abstractNum w:abstractNumId="33">
     <w:nsid w:val="698568D4"/>
     <w:multiLevelType w:val="hybridMultilevel"/>
     <w:tmpl w:val="A5F4FF92"/>
@@ -12944,7 +13815,346 @@
       </w:rPr>
     </w:lvl>
   </w:abstractNum>
-  <w:abstractNum w:abstractNumId="31">
+  <w:abstractNum w:abstractNumId="34">
+    <w:nsid w:val="6A191ADE"/>
+    <w:multiLevelType w:val="hybridMultilevel"/>
+    <w:tmpl w:val="C2281338"/>
+    <w:lvl w:ilvl="0" w:tplc="04150001">
+      <w:start w:val="1"/>
+      <w:numFmt w:val="bullet"/>
+      <w:lvlText w:val=""/>
+      <w:lvlJc w:val="left"/>
+      <w:pPr>
+        <w:ind w:left="720" w:hanging="360"/>
+      </w:pPr>
+      <w:rPr>
+        <w:rFonts w:ascii="Symbol" w:hAnsi="Symbol" w:hint="default"/>
+      </w:rPr>
+    </w:lvl>
+    <w:lvl w:ilvl="1" w:tplc="04150003" w:tentative="1">
+      <w:start w:val="1"/>
+      <w:numFmt w:val="bullet"/>
+      <w:lvlText w:val="o"/>
+      <w:lvlJc w:val="left"/>
+      <w:pPr>
+        <w:ind w:left="1440" w:hanging="360"/>
+      </w:pPr>
+      <w:rPr>
+        <w:rFonts w:ascii="Courier New" w:hAnsi="Courier New" w:cs="Courier New" w:hint="default"/>
+      </w:rPr>
+    </w:lvl>
+    <w:lvl w:ilvl="2" w:tplc="04150005" w:tentative="1">
+      <w:start w:val="1"/>
+      <w:numFmt w:val="bullet"/>
+      <w:lvlText w:val=""/>
+      <w:lvlJc w:val="left"/>
+      <w:pPr>
+        <w:ind w:left="2160" w:hanging="360"/>
+      </w:pPr>
+      <w:rPr>
+        <w:rFonts w:ascii="Wingdings" w:hAnsi="Wingdings" w:hint="default"/>
+      </w:rPr>
+    </w:lvl>
+    <w:lvl w:ilvl="3" w:tplc="04150001" w:tentative="1">
+      <w:start w:val="1"/>
+      <w:numFmt w:val="bullet"/>
+      <w:lvlText w:val=""/>
+      <w:lvlJc w:val="left"/>
+      <w:pPr>
+        <w:ind w:left="2880" w:hanging="360"/>
+      </w:pPr>
+      <w:rPr>
+        <w:rFonts w:ascii="Symbol" w:hAnsi="Symbol" w:hint="default"/>
+      </w:rPr>
+    </w:lvl>
+    <w:lvl w:ilvl="4" w:tplc="04150003" w:tentative="1">
+      <w:start w:val="1"/>
+      <w:numFmt w:val="bullet"/>
+      <w:lvlText w:val="o"/>
+      <w:lvlJc w:val="left"/>
+      <w:pPr>
+        <w:ind w:left="3600" w:hanging="360"/>
+      </w:pPr>
+      <w:rPr>
+        <w:rFonts w:ascii="Courier New" w:hAnsi="Courier New" w:cs="Courier New" w:hint="default"/>
+      </w:rPr>
+    </w:lvl>
+    <w:lvl w:ilvl="5" w:tplc="04150005" w:tentative="1">
+      <w:start w:val="1"/>
+      <w:numFmt w:val="bullet"/>
+      <w:lvlText w:val=""/>
+      <w:lvlJc w:val="left"/>
+      <w:pPr>
+        <w:ind w:left="4320" w:hanging="360"/>
+      </w:pPr>
+      <w:rPr>
+        <w:rFonts w:ascii="Wingdings" w:hAnsi="Wingdings" w:hint="default"/>
+      </w:rPr>
+    </w:lvl>
+    <w:lvl w:ilvl="6" w:tplc="04150001" w:tentative="1">
+      <w:start w:val="1"/>
+      <w:numFmt w:val="bullet"/>
+      <w:lvlText w:val=""/>
+      <w:lvlJc w:val="left"/>
+      <w:pPr>
+        <w:ind w:left="5040" w:hanging="360"/>
+      </w:pPr>
+      <w:rPr>
+        <w:rFonts w:ascii="Symbol" w:hAnsi="Symbol" w:hint="default"/>
+      </w:rPr>
+    </w:lvl>
+    <w:lvl w:ilvl="7" w:tplc="04150003" w:tentative="1">
+      <w:start w:val="1"/>
+      <w:numFmt w:val="bullet"/>
+      <w:lvlText w:val="o"/>
+      <w:lvlJc w:val="left"/>
+      <w:pPr>
+        <w:ind w:left="5760" w:hanging="360"/>
+      </w:pPr>
+      <w:rPr>
+        <w:rFonts w:ascii="Courier New" w:hAnsi="Courier New" w:cs="Courier New" w:hint="default"/>
+      </w:rPr>
+    </w:lvl>
+    <w:lvl w:ilvl="8" w:tplc="04150005" w:tentative="1">
+      <w:start w:val="1"/>
+      <w:numFmt w:val="bullet"/>
+      <w:lvlText w:val=""/>
+      <w:lvlJc w:val="left"/>
+      <w:pPr>
+        <w:ind w:left="6480" w:hanging="360"/>
+      </w:pPr>
+      <w:rPr>
+        <w:rFonts w:ascii="Wingdings" w:hAnsi="Wingdings" w:hint="default"/>
+      </w:rPr>
+    </w:lvl>
+  </w:abstractNum>
+  <w:abstractNum w:abstractNumId="35">
+    <w:nsid w:val="6C4737D6"/>
+    <w:multiLevelType w:val="hybridMultilevel"/>
+    <w:tmpl w:val="7AB63D9E"/>
+    <w:lvl w:ilvl="0" w:tplc="04150001">
+      <w:start w:val="1"/>
+      <w:numFmt w:val="bullet"/>
+      <w:lvlText w:val=""/>
+      <w:lvlJc w:val="left"/>
+      <w:pPr>
+        <w:ind w:left="720" w:hanging="360"/>
+      </w:pPr>
+      <w:rPr>
+        <w:rFonts w:ascii="Symbol" w:hAnsi="Symbol" w:hint="default"/>
+      </w:rPr>
+    </w:lvl>
+    <w:lvl w:ilvl="1" w:tplc="04150003" w:tentative="1">
+      <w:start w:val="1"/>
+      <w:numFmt w:val="bullet"/>
+      <w:lvlText w:val="o"/>
+      <w:lvlJc w:val="left"/>
+      <w:pPr>
+        <w:ind w:left="1440" w:hanging="360"/>
+      </w:pPr>
+      <w:rPr>
+        <w:rFonts w:ascii="Courier New" w:hAnsi="Courier New" w:cs="Courier New" w:hint="default"/>
+      </w:rPr>
+    </w:lvl>
+    <w:lvl w:ilvl="2" w:tplc="04150005" w:tentative="1">
+      <w:start w:val="1"/>
+      <w:numFmt w:val="bullet"/>
+      <w:lvlText w:val=""/>
+      <w:lvlJc w:val="left"/>
+      <w:pPr>
+        <w:ind w:left="2160" w:hanging="360"/>
+      </w:pPr>
+      <w:rPr>
+        <w:rFonts w:ascii="Wingdings" w:hAnsi="Wingdings" w:hint="default"/>
+      </w:rPr>
+    </w:lvl>
+    <w:lvl w:ilvl="3" w:tplc="04150001" w:tentative="1">
+      <w:start w:val="1"/>
+      <w:numFmt w:val="bullet"/>
+      <w:lvlText w:val=""/>
+      <w:lvlJc w:val="left"/>
+      <w:pPr>
+        <w:ind w:left="2880" w:hanging="360"/>
+      </w:pPr>
+      <w:rPr>
+        <w:rFonts w:ascii="Symbol" w:hAnsi="Symbol" w:hint="default"/>
+      </w:rPr>
+    </w:lvl>
+    <w:lvl w:ilvl="4" w:tplc="04150003" w:tentative="1">
+      <w:start w:val="1"/>
+      <w:numFmt w:val="bullet"/>
+      <w:lvlText w:val="o"/>
+      <w:lvlJc w:val="left"/>
+      <w:pPr>
+        <w:ind w:left="3600" w:hanging="360"/>
+      </w:pPr>
+      <w:rPr>
+        <w:rFonts w:ascii="Courier New" w:hAnsi="Courier New" w:cs="Courier New" w:hint="default"/>
+      </w:rPr>
+    </w:lvl>
+    <w:lvl w:ilvl="5" w:tplc="04150005" w:tentative="1">
+      <w:start w:val="1"/>
+      <w:numFmt w:val="bullet"/>
+      <w:lvlText w:val=""/>
+      <w:lvlJc w:val="left"/>
+      <w:pPr>
+        <w:ind w:left="4320" w:hanging="360"/>
+      </w:pPr>
+      <w:rPr>
+        <w:rFonts w:ascii="Wingdings" w:hAnsi="Wingdings" w:hint="default"/>
+      </w:rPr>
+    </w:lvl>
+    <w:lvl w:ilvl="6" w:tplc="04150001" w:tentative="1">
+      <w:start w:val="1"/>
+      <w:numFmt w:val="bullet"/>
+      <w:lvlText w:val=""/>
+      <w:lvlJc w:val="left"/>
+      <w:pPr>
+        <w:ind w:left="5040" w:hanging="360"/>
+      </w:pPr>
+      <w:rPr>
+        <w:rFonts w:ascii="Symbol" w:hAnsi="Symbol" w:hint="default"/>
+      </w:rPr>
+    </w:lvl>
+    <w:lvl w:ilvl="7" w:tplc="04150003" w:tentative="1">
+      <w:start w:val="1"/>
+      <w:numFmt w:val="bullet"/>
+      <w:lvlText w:val="o"/>
+      <w:lvlJc w:val="left"/>
+      <w:pPr>
+        <w:ind w:left="5760" w:hanging="360"/>
+      </w:pPr>
+      <w:rPr>
+        <w:rFonts w:ascii="Courier New" w:hAnsi="Courier New" w:cs="Courier New" w:hint="default"/>
+      </w:rPr>
+    </w:lvl>
+    <w:lvl w:ilvl="8" w:tplc="04150005" w:tentative="1">
+      <w:start w:val="1"/>
+      <w:numFmt w:val="bullet"/>
+      <w:lvlText w:val=""/>
+      <w:lvlJc w:val="left"/>
+      <w:pPr>
+        <w:ind w:left="6480" w:hanging="360"/>
+      </w:pPr>
+      <w:rPr>
+        <w:rFonts w:ascii="Wingdings" w:hAnsi="Wingdings" w:hint="default"/>
+      </w:rPr>
+    </w:lvl>
+  </w:abstractNum>
+  <w:abstractNum w:abstractNumId="36">
+    <w:nsid w:val="6FAC6C2D"/>
+    <w:multiLevelType w:val="hybridMultilevel"/>
+    <w:tmpl w:val="ADA28D06"/>
+    <w:lvl w:ilvl="0" w:tplc="04150001">
+      <w:start w:val="1"/>
+      <w:numFmt w:val="bullet"/>
+      <w:lvlText w:val=""/>
+      <w:lvlJc w:val="left"/>
+      <w:pPr>
+        <w:ind w:left="720" w:hanging="360"/>
+      </w:pPr>
+      <w:rPr>
+        <w:rFonts w:ascii="Symbol" w:hAnsi="Symbol" w:hint="default"/>
+      </w:rPr>
+    </w:lvl>
+    <w:lvl w:ilvl="1" w:tplc="04150003">
+      <w:start w:val="1"/>
+      <w:numFmt w:val="bullet"/>
+      <w:lvlText w:val="o"/>
+      <w:lvlJc w:val="left"/>
+      <w:pPr>
+        <w:ind w:left="1440" w:hanging="360"/>
+      </w:pPr>
+      <w:rPr>
+        <w:rFonts w:ascii="Courier New" w:hAnsi="Courier New" w:cs="Courier New" w:hint="default"/>
+      </w:rPr>
+    </w:lvl>
+    <w:lvl w:ilvl="2" w:tplc="04150005" w:tentative="1">
+      <w:start w:val="1"/>
+      <w:numFmt w:val="bullet"/>
+      <w:lvlText w:val=""/>
+      <w:lvlJc w:val="left"/>
+      <w:pPr>
+        <w:ind w:left="2160" w:hanging="360"/>
+      </w:pPr>
+      <w:rPr>
+        <w:rFonts w:ascii="Wingdings" w:hAnsi="Wingdings" w:hint="default"/>
+      </w:rPr>
+    </w:lvl>
+    <w:lvl w:ilvl="3" w:tplc="04150001" w:tentative="1">
+      <w:start w:val="1"/>
+      <w:numFmt w:val="bullet"/>
+      <w:lvlText w:val=""/>
+      <w:lvlJc w:val="left"/>
+      <w:pPr>
+        <w:ind w:left="2880" w:hanging="360"/>
+      </w:pPr>
+      <w:rPr>
+        <w:rFonts w:ascii="Symbol" w:hAnsi="Symbol" w:hint="default"/>
+      </w:rPr>
+    </w:lvl>
+    <w:lvl w:ilvl="4" w:tplc="04150003" w:tentative="1">
+      <w:start w:val="1"/>
+      <w:numFmt w:val="bullet"/>
+      <w:lvlText w:val="o"/>
+      <w:lvlJc w:val="left"/>
+      <w:pPr>
+        <w:ind w:left="3600" w:hanging="360"/>
+      </w:pPr>
+      <w:rPr>
+        <w:rFonts w:ascii="Courier New" w:hAnsi="Courier New" w:cs="Courier New" w:hint="default"/>
+      </w:rPr>
+    </w:lvl>
+    <w:lvl w:ilvl="5" w:tplc="04150005" w:tentative="1">
+      <w:start w:val="1"/>
+      <w:numFmt w:val="bullet"/>
+      <w:lvlText w:val=""/>
+      <w:lvlJc w:val="left"/>
+      <w:pPr>
+        <w:ind w:left="4320" w:hanging="360"/>
+      </w:pPr>
+      <w:rPr>
+        <w:rFonts w:ascii="Wingdings" w:hAnsi="Wingdings" w:hint="default"/>
+      </w:rPr>
+    </w:lvl>
+    <w:lvl w:ilvl="6" w:tplc="04150001" w:tentative="1">
+      <w:start w:val="1"/>
+      <w:numFmt w:val="bullet"/>
+      <w:lvlText w:val=""/>
+      <w:lvlJc w:val="left"/>
+      <w:pPr>
+        <w:ind w:left="5040" w:hanging="360"/>
+      </w:pPr>
+      <w:rPr>
+        <w:rFonts w:ascii="Symbol" w:hAnsi="Symbol" w:hint="default"/>
+      </w:rPr>
+    </w:lvl>
+    <w:lvl w:ilvl="7" w:tplc="04150003" w:tentative="1">
+      <w:start w:val="1"/>
+      <w:numFmt w:val="bullet"/>
+      <w:lvlText w:val="o"/>
+      <w:lvlJc w:val="left"/>
+      <w:pPr>
+        <w:ind w:left="5760" w:hanging="360"/>
+      </w:pPr>
+      <w:rPr>
+        <w:rFonts w:ascii="Courier New" w:hAnsi="Courier New" w:cs="Courier New" w:hint="default"/>
+      </w:rPr>
+    </w:lvl>
+    <w:lvl w:ilvl="8" w:tplc="04150005" w:tentative="1">
+      <w:start w:val="1"/>
+      <w:numFmt w:val="bullet"/>
+      <w:lvlText w:val=""/>
+      <w:lvlJc w:val="left"/>
+      <w:pPr>
+        <w:ind w:left="6480" w:hanging="360"/>
+      </w:pPr>
+      <w:rPr>
+        <w:rFonts w:ascii="Wingdings" w:hAnsi="Wingdings" w:hint="default"/>
+      </w:rPr>
+    </w:lvl>
+  </w:abstractNum>
+  <w:abstractNum w:abstractNumId="37">
     <w:nsid w:val="70665079"/>
     <w:multiLevelType w:val="hybridMultilevel"/>
     <w:tmpl w:val="DE564904"/>
@@ -13057,7 +14267,93 @@
       </w:rPr>
     </w:lvl>
   </w:abstractNum>
-  <w:abstractNum w:abstractNumId="32">
+  <w:abstractNum w:abstractNumId="38">
+    <w:nsid w:val="71604244"/>
+    <w:multiLevelType w:val="hybridMultilevel"/>
+    <w:tmpl w:val="F7C033BA"/>
+    <w:lvl w:ilvl="0" w:tplc="0415000F">
+      <w:start w:val="1"/>
+      <w:numFmt w:val="decimal"/>
+      <w:lvlText w:val="%1."/>
+      <w:lvlJc w:val="left"/>
+      <w:pPr>
+        <w:ind w:left="1431" w:hanging="360"/>
+      </w:pPr>
+    </w:lvl>
+    <w:lvl w:ilvl="1" w:tplc="04150019" w:tentative="1">
+      <w:start w:val="1"/>
+      <w:numFmt w:val="lowerLetter"/>
+      <w:lvlText w:val="%2."/>
+      <w:lvlJc w:val="left"/>
+      <w:pPr>
+        <w:ind w:left="2151" w:hanging="360"/>
+      </w:pPr>
+    </w:lvl>
+    <w:lvl w:ilvl="2" w:tplc="0415001B" w:tentative="1">
+      <w:start w:val="1"/>
+      <w:numFmt w:val="lowerRoman"/>
+      <w:lvlText w:val="%3."/>
+      <w:lvlJc w:val="right"/>
+      <w:pPr>
+        <w:ind w:left="2871" w:hanging="180"/>
+      </w:pPr>
+    </w:lvl>
+    <w:lvl w:ilvl="3" w:tplc="0415000F" w:tentative="1">
+      <w:start w:val="1"/>
+      <w:numFmt w:val="decimal"/>
+      <w:lvlText w:val="%4."/>
+      <w:lvlJc w:val="left"/>
+      <w:pPr>
+        <w:ind w:left="3591" w:hanging="360"/>
+      </w:pPr>
+    </w:lvl>
+    <w:lvl w:ilvl="4" w:tplc="04150019" w:tentative="1">
+      <w:start w:val="1"/>
+      <w:numFmt w:val="lowerLetter"/>
+      <w:lvlText w:val="%5."/>
+      <w:lvlJc w:val="left"/>
+      <w:pPr>
+        <w:ind w:left="4311" w:hanging="360"/>
+      </w:pPr>
+    </w:lvl>
+    <w:lvl w:ilvl="5" w:tplc="0415001B" w:tentative="1">
+      <w:start w:val="1"/>
+      <w:numFmt w:val="lowerRoman"/>
+      <w:lvlText w:val="%6."/>
+      <w:lvlJc w:val="right"/>
+      <w:pPr>
+        <w:ind w:left="5031" w:hanging="180"/>
+      </w:pPr>
+    </w:lvl>
+    <w:lvl w:ilvl="6" w:tplc="0415000F" w:tentative="1">
+      <w:start w:val="1"/>
+      <w:numFmt w:val="decimal"/>
+      <w:lvlText w:val="%7."/>
+      <w:lvlJc w:val="left"/>
+      <w:pPr>
+        <w:ind w:left="5751" w:hanging="360"/>
+      </w:pPr>
+    </w:lvl>
+    <w:lvl w:ilvl="7" w:tplc="04150019" w:tentative="1">
+      <w:start w:val="1"/>
+      <w:numFmt w:val="lowerLetter"/>
+      <w:lvlText w:val="%8."/>
+      <w:lvlJc w:val="left"/>
+      <w:pPr>
+        <w:ind w:left="6471" w:hanging="360"/>
+      </w:pPr>
+    </w:lvl>
+    <w:lvl w:ilvl="8" w:tplc="0415001B" w:tentative="1">
+      <w:start w:val="1"/>
+      <w:numFmt w:val="lowerRoman"/>
+      <w:lvlText w:val="%9."/>
+      <w:lvlJc w:val="right"/>
+      <w:pPr>
+        <w:ind w:left="7191" w:hanging="180"/>
+      </w:pPr>
+    </w:lvl>
+  </w:abstractNum>
+  <w:abstractNum w:abstractNumId="39">
     <w:nsid w:val="73AE2554"/>
     <w:multiLevelType w:val="hybridMultilevel"/>
     <w:tmpl w:val="A6601B08"/>
@@ -13170,7 +14466,7 @@
       </w:rPr>
     </w:lvl>
   </w:abstractNum>
-  <w:abstractNum w:abstractNumId="33">
+  <w:abstractNum w:abstractNumId="40">
     <w:nsid w:val="754812B9"/>
     <w:multiLevelType w:val="hybridMultilevel"/>
     <w:tmpl w:val="06487BD2"/>
@@ -13283,7 +14579,7 @@
       </w:rPr>
     </w:lvl>
   </w:abstractNum>
-  <w:abstractNum w:abstractNumId="34">
+  <w:abstractNum w:abstractNumId="41">
     <w:nsid w:val="7B071E1E"/>
     <w:multiLevelType w:val="hybridMultilevel"/>
     <w:tmpl w:val="C5EA5DC2"/>
@@ -13396,7 +14692,7 @@
       </w:rPr>
     </w:lvl>
   </w:abstractNum>
-  <w:abstractNum w:abstractNumId="35">
+  <w:abstractNum w:abstractNumId="42">
     <w:nsid w:val="7E136FDA"/>
     <w:multiLevelType w:val="hybridMultilevel"/>
     <w:tmpl w:val="87E4B1A2"/>
@@ -13510,112 +14806,133 @@
     </w:lvl>
   </w:abstractNum>
   <w:num w:numId="1">
+    <w:abstractNumId w:val="27"/>
+  </w:num>
+  <w:num w:numId="2">
+    <w:abstractNumId w:val="23"/>
+  </w:num>
+  <w:num w:numId="3">
+    <w:abstractNumId w:val="21"/>
+  </w:num>
+  <w:num w:numId="4">
+    <w:abstractNumId w:val="33"/>
+  </w:num>
+  <w:num w:numId="5">
+    <w:abstractNumId w:val="20"/>
+  </w:num>
+  <w:num w:numId="6">
+    <w:abstractNumId w:val="8"/>
+  </w:num>
+  <w:num w:numId="7">
+    <w:abstractNumId w:val="10"/>
+  </w:num>
+  <w:num w:numId="8">
+    <w:abstractNumId w:val="16"/>
+  </w:num>
+  <w:num w:numId="9">
+    <w:abstractNumId w:val="25"/>
+  </w:num>
+  <w:num w:numId="10">
+    <w:abstractNumId w:val="41"/>
+  </w:num>
+  <w:num w:numId="11">
+    <w:abstractNumId w:val="1"/>
+  </w:num>
+  <w:num w:numId="12">
+    <w:abstractNumId w:val="4"/>
+  </w:num>
+  <w:num w:numId="13">
+    <w:abstractNumId w:val="14"/>
+  </w:num>
+  <w:num w:numId="14">
+    <w:abstractNumId w:val="19"/>
+  </w:num>
+  <w:num w:numId="15">
+    <w:abstractNumId w:val="28"/>
+  </w:num>
+  <w:num w:numId="16">
+    <w:abstractNumId w:val="9"/>
+  </w:num>
+  <w:num w:numId="17">
+    <w:abstractNumId w:val="3"/>
+  </w:num>
+  <w:num w:numId="18">
+    <w:abstractNumId w:val="2"/>
+  </w:num>
+  <w:num w:numId="19">
+    <w:abstractNumId w:val="12"/>
+  </w:num>
+  <w:num w:numId="20">
+    <w:abstractNumId w:val="6"/>
+  </w:num>
+  <w:num w:numId="21">
+    <w:abstractNumId w:val="13"/>
+  </w:num>
+  <w:num w:numId="22">
+    <w:abstractNumId w:val="11"/>
+  </w:num>
+  <w:num w:numId="23">
     <w:abstractNumId w:val="24"/>
   </w:num>
-  <w:num w:numId="2">
-    <w:abstractNumId w:val="20"/>
+  <w:num w:numId="24">
+    <w:abstractNumId w:val="17"/>
   </w:num>
-  <w:num w:numId="3">
+  <w:num w:numId="25">
+    <w:abstractNumId w:val="42"/>
+  </w:num>
+  <w:num w:numId="26">
+    <w:abstractNumId w:val="32"/>
+  </w:num>
+  <w:num w:numId="27">
+    <w:abstractNumId w:val="26"/>
+  </w:num>
+  <w:num w:numId="28">
+    <w:abstractNumId w:val="29"/>
+  </w:num>
+  <w:num w:numId="29">
+    <w:abstractNumId w:val="40"/>
+  </w:num>
+  <w:num w:numId="30">
+    <w:abstractNumId w:val="39"/>
+  </w:num>
+  <w:num w:numId="31">
     <w:abstractNumId w:val="18"/>
   </w:num>
-  <w:num w:numId="4">
+  <w:num w:numId="32">
+    <w:abstractNumId w:val="37"/>
+  </w:num>
+  <w:num w:numId="33">
+    <w:abstractNumId w:val="31"/>
+  </w:num>
+  <w:num w:numId="34">
+    <w:abstractNumId w:val="22"/>
+  </w:num>
+  <w:num w:numId="35">
     <w:abstractNumId w:val="30"/>
   </w:num>
-  <w:num w:numId="5">
-    <w:abstractNumId w:val="17"/>
+  <w:num w:numId="36">
+    <w:abstractNumId w:val="5"/>
   </w:num>
-  <w:num w:numId="6">
-    <w:abstractNumId w:val="6"/>
+  <w:num w:numId="37">
+    <w:abstractNumId w:val="35"/>
   </w:num>
-  <w:num w:numId="7">
-    <w:abstractNumId w:val="8"/>
+  <w:num w:numId="38">
+    <w:abstractNumId w:val="0"/>
   </w:num>
-  <w:num w:numId="8">
-    <w:abstractNumId w:val="13"/>
+  <w:num w:numId="39">
+    <w:abstractNumId w:val="15"/>
   </w:num>
-  <w:num w:numId="9">
-    <w:abstractNumId w:val="22"/>
+  <w:num w:numId="40">
+    <w:abstractNumId w:val="38"/>
   </w:num>
-  <w:num w:numId="10">
+  <w:num w:numId="41">
     <w:abstractNumId w:val="34"/>
   </w:num>
-  <w:num w:numId="11">
-    <w:abstractNumId w:val="0"/>
-  </w:num>
-  <w:num w:numId="12">
-    <w:abstractNumId w:val="3"/>
-  </w:num>
-  <w:num w:numId="13">
-    <w:abstractNumId w:val="12"/>
-  </w:num>
-  <w:num w:numId="14">
-    <w:abstractNumId w:val="16"/>
-  </w:num>
-  <w:num w:numId="15">
-    <w:abstractNumId w:val="25"/>
-  </w:num>
-  <w:num w:numId="16">
+  <w:num w:numId="42">
     <w:abstractNumId w:val="7"/>
   </w:num>
-  <w:num w:numId="17">
-    <w:abstractNumId w:val="2"/>
-  </w:num>
-  <w:num w:numId="18">
-    <w:abstractNumId w:val="1"/>
-  </w:num>
-  <w:num w:numId="19">
-    <w:abstractNumId w:val="10"/>
-  </w:num>
-  <w:num w:numId="20">
-    <w:abstractNumId w:val="5"/>
-  </w:num>
-  <w:num w:numId="21">
-    <w:abstractNumId w:val="11"/>
-  </w:num>
-  <w:num w:numId="22">
-    <w:abstractNumId w:val="9"/>
-  </w:num>
-  <w:num w:numId="23">
-    <w:abstractNumId w:val="21"/>
-  </w:num>
-  <w:num w:numId="24">
-    <w:abstractNumId w:val="14"/>
-  </w:num>
-  <w:num w:numId="25">
-    <w:abstractNumId w:val="35"/>
-  </w:num>
-  <w:num w:numId="26">
-    <w:abstractNumId w:val="29"/>
-  </w:num>
-  <w:num w:numId="27">
-    <w:abstractNumId w:val="23"/>
-  </w:num>
-  <w:num w:numId="28">
-    <w:abstractNumId w:val="26"/>
-  </w:num>
-  <w:num w:numId="29">
-    <w:abstractNumId w:val="33"/>
-  </w:num>
-  <w:num w:numId="30">
-    <w:abstractNumId w:val="32"/>
-  </w:num>
-  <w:num w:numId="31">
-    <w:abstractNumId w:val="15"/>
-  </w:num>
-  <w:num w:numId="32">
-    <w:abstractNumId w:val="31"/>
-  </w:num>
-  <w:num w:numId="33">
-    <w:abstractNumId w:val="28"/>
-  </w:num>
-  <w:num w:numId="34">
-    <w:abstractNumId w:val="19"/>
-  </w:num>
-  <w:num w:numId="35">
-    <w:abstractNumId w:val="27"/>
-  </w:num>
-  <w:num w:numId="36">
-    <w:abstractNumId w:val="4"/>
+  <w:num w:numId="43">
+    <w:abstractNumId w:val="36"/>
   </w:num>
   <w:numIdMacAtCleanup w:val="13"/>
 </w:numbering>
@@ -14749,7 +16066,7 @@
 </file>
 
 <file path=customXml/itemProps1.xml><?xml version="1.0" encoding="utf-8"?>
-<ds:datastoreItem xmlns:ds="http://schemas.openxmlformats.org/officeDocument/2006/customXml" ds:itemID="{CF160F19-08EB-44F9-A6CA-B82FFEDF8519}">
+<ds:datastoreItem xmlns:ds="http://schemas.openxmlformats.org/officeDocument/2006/customXml" ds:itemID="{2F00D0DA-D1DD-4008-AA57-FFFF9CCB18E8}">
   <ds:schemaRefs>
     <ds:schemaRef ds:uri="http://schemas.openxmlformats.org/officeDocument/2006/bibliography"/>
   </ds:schemaRefs>

</xml_diff>

<commit_message>
[Opracowane] 10/12 - specjalnościowe
</commit_message>
<xml_diff>
--- a/Dokumenty/Obrona/Opracowanie_PytaniaSpecjalnościowe.docx
+++ b/Dokumenty/Obrona/Opracowanie_PytaniaSpecjalnościowe.docx
@@ -12302,22 +12302,65 @@
       <w:pPr>
         <w:rPr>
           <w:b/>
-          <w:lang w:val="en-US"/>
-        </w:rPr>
-      </w:pPr>
+        </w:rPr>
+      </w:pPr>
+      <w:r>
+        <w:rPr>
+          <w:b/>
+        </w:rPr>
+        <w:t>Serwery</w:t>
+      </w:r>
+    </w:p>
+    <w:p>
+      <w:r>
+        <w:t>W systemach automatyki wykorzystywane są różne rodzaje serwerów:</w:t>
+      </w:r>
+    </w:p>
+    <w:p>
+      <w:pPr>
+        <w:pStyle w:val="Akapitzlist"/>
+        <w:numPr>
+          <w:ilvl w:val="0"/>
+          <w:numId w:val="48"/>
+        </w:numPr>
+      </w:pPr>
+      <w:r>
+        <w:rPr>
+          <w:u w:val="single"/>
+        </w:rPr>
+        <w:t>Serwery do realizacji zaawansowanych obliczeń</w:t>
+      </w:r>
+      <w:r>
+        <w:t xml:space="preserve"> zwiększające moc obliczeniową systemu. Są stosowane do realizacji zaawansowanych algorytmów sterowania i optymalizacji.</w:t>
+      </w:r>
+    </w:p>
+    <w:p>
+      <w:pPr>
+        <w:pStyle w:val="Akapitzlist"/>
+        <w:numPr>
+          <w:ilvl w:val="0"/>
+          <w:numId w:val="48"/>
+        </w:numPr>
+      </w:pPr>
+      <w:r>
+        <w:rPr>
+          <w:u w:val="single"/>
+        </w:rPr>
+        <w:t>Serwery archiwizujące</w:t>
+      </w:r>
+      <w:r>
+        <w:t xml:space="preserve"> nazywane </w:t>
+      </w:r>
       <w:proofErr w:type="spellStart"/>
       <w:r>
-        <w:rPr>
-          <w:b/>
-          <w:lang w:val="en-US"/>
-        </w:rPr>
-        <w:t>Serwery</w:t>
+        <w:t>historianami</w:t>
       </w:r>
       <w:proofErr w:type="spellEnd"/>
-    </w:p>
-    <w:p>
-      <w:r>
-        <w:t>W systemach automatyki wykorzystywane są różne rodzaje serwerów:</w:t>
+      <w:r>
+        <w:t xml:space="preserve">. </w:t>
+      </w:r>
+      <w:r>
+        <w:t>Archiwizacji mogą podlegać wartości zmiennych procesowych wraz ze stemplami czasowymi, a także alarmy i zdarzenia. Dane archiwizowane wykorzystywane są do analizy przebiegu procesu, w tym szczególnie stanów awaryjnych, do opracowywania różnorodnych raportów, do budowy modeli itp.</w:t>
       </w:r>
     </w:p>
     <w:p>
@@ -12332,57 +12375,474 @@
         <w:rPr>
           <w:u w:val="single"/>
         </w:rPr>
-        <w:t>Serwery do realizacji zaawansowanych obliczeń</w:t>
-      </w:r>
-      <w:r>
-        <w:t xml:space="preserve"> zwiększające moc obliczeniową systemu. Są stosowane do realizacji zaawansowanych algorytmów sterowania i optymalizacji.</w:t>
-      </w:r>
-    </w:p>
-    <w:p>
-      <w:pPr>
-        <w:pStyle w:val="Akapitzlist"/>
-        <w:numPr>
-          <w:ilvl w:val="0"/>
-          <w:numId w:val="48"/>
-        </w:numPr>
-      </w:pPr>
+        <w:t>Serwery WWW</w:t>
+      </w:r>
+      <w:r>
+        <w:t xml:space="preserve"> udostępniają dane aktualne i historyczne w sieci Internet/Intranet. Stosowane są do tego standardowe przeglądarki. Odbiorcami danych są kierownictwo zakładu, nadzór dyspozytorski i służby techniczne.</w:t>
+      </w:r>
+    </w:p>
+    <w:p>
+      <w:pPr>
+        <w:pStyle w:val="Nagwek1"/>
+      </w:pPr>
+      <w:r>
+        <w:t>10. Charakterystyka i różnice między modelem koncepcyjnym, logicznym i fizycznym bazy danych.</w:t>
+      </w:r>
+    </w:p>
+    <w:p/>
+    <w:p>
+      <w:r>
+        <w:t>Konstruowanie bazy danych jest procesem modelowania. Jest to proces kolejnych transformacji poprzez trzy poziomy modelowania:</w:t>
+      </w:r>
+    </w:p>
+    <w:p>
+      <w:pPr>
+        <w:pStyle w:val="Akapitzlist"/>
+        <w:numPr>
+          <w:ilvl w:val="0"/>
+          <w:numId w:val="45"/>
+        </w:numPr>
+      </w:pPr>
+      <w:r>
+        <w:t>koncepcyjnym,</w:t>
+      </w:r>
+    </w:p>
+    <w:p>
+      <w:pPr>
+        <w:pStyle w:val="Akapitzlist"/>
+        <w:numPr>
+          <w:ilvl w:val="0"/>
+          <w:numId w:val="45"/>
+        </w:numPr>
+      </w:pPr>
+      <w:r>
+        <w:t>logicznym i</w:t>
+      </w:r>
+    </w:p>
+    <w:p>
+      <w:pPr>
+        <w:pStyle w:val="Akapitzlist"/>
+        <w:numPr>
+          <w:ilvl w:val="0"/>
+          <w:numId w:val="45"/>
+        </w:numPr>
+      </w:pPr>
+      <w:r>
+        <w:t>fizycznym.</w:t>
+      </w:r>
+    </w:p>
+    <w:p>
+      <w:r>
+        <w:t>Te trzy modele łączą się luźno ze sobą i mogą służyć jako różne punkty widzenia pojedynczego procesu biznesowego.</w:t>
+      </w:r>
+    </w:p>
+    <w:p>
+      <w:r>
+        <w:rPr>
+          <w:b/>
+        </w:rPr>
+        <w:t>Model koncepcyjny</w:t>
+      </w:r>
+      <w:r>
+        <w:t xml:space="preserve"> powstaje na podstawie specyfikacji wymagań tworzonej w początkowej fazie projektowania bazy danych. Jest to model stosunkowo wysokiego poziomu abstrakcji opisujący strukturę oraz wzajemne powiązania obiektów biorących udział w realizacji procesu biznesowego.</w:t>
+      </w:r>
+    </w:p>
+    <w:p>
+      <w:r>
+        <w:t>Koncepcyjny model danych stanowi pomost między wymaganiami stawianymi przez klientów, a projektantem systemu odpowiedzialnym za opracowanie struktury systemu bazodanowego (sposobu przechowywania i dostępu do danych). Pozwala na porozumienie pomiędzy klientem, analitykiem, a projektantem systemu i jednocześnie jest jednym z dokumentów formalnych definiujących zakres realizacji systemu oraz zasady jego działania.</w:t>
+      </w:r>
+    </w:p>
+    <w:p>
+      <w:r>
+        <w:t>Tworzony jest w prostej formie, beż użycia elementów informatycznych, dlatego jest zrozumiały przez wszystkie zainteresowane osoby - stanowi uniwersalną metodę porozumiewania między klientem, a zespołem opracowującym system bazodanowy.</w:t>
+      </w:r>
+    </w:p>
+    <w:p>
+      <w:r>
+        <w:t>Często model ten nie występuje jawnie, ale jest wyrażony w innych elementach tworzonej dokumentacji np. formalnie spisanej dokumentacji wymagań.</w:t>
+      </w:r>
+    </w:p>
+    <w:p>
+      <w:r>
+        <w:lastRenderedPageBreak/>
+        <w:t>Także forma fizyczna opracowywanego modelu może być bardzo różna. Może być on opracowany w formie opisowej albo w postaci diagramu z elementam</w:t>
+      </w:r>
+      <w:r>
+        <w:t>i objaśniającymi. Istnieje takż</w:t>
+      </w:r>
+      <w:r>
+        <w:t>e kilka rodzajów modeli koncepcyjnym. Jednym z powszechniej stosowanych jest model związków encji ER.</w:t>
+      </w:r>
+    </w:p>
+    <w:p>
+      <w:r>
+        <w:t>Model koncepcyjny opisuje strukturę danych, łączące je związki oraz założone na nie ograniczenia, w sposób niezależny od przyjętego modelu danych oraz systemu zarządzania bazą danych (SZBD).</w:t>
+      </w:r>
+    </w:p>
+    <w:p>
       <w:r>
         <w:rPr>
           <w:u w:val="single"/>
         </w:rPr>
-        <w:t>Serwery archiwizujące</w:t>
-      </w:r>
-      <w:r>
-        <w:t xml:space="preserve"> nazywane </w:t>
+        <w:t>Encje koncepcyjne</w:t>
+      </w:r>
+      <w:r>
+        <w:t xml:space="preserve"> reprezentują idee i nie podlegają fizycznemu wdrożeniu. Posiadają najważniejsze atrybuty, niezbędne do zrozumienia procesu biznesowego. Głownie są wykorzystywane w celu powiadamiania </w:t>
+      </w:r>
+      <w:r>
+        <w:t>zespołów</w:t>
+      </w:r>
+      <w:r>
+        <w:t xml:space="preserve"> o obszarach zainteresowania oraz rozległych pojęciach, które mają być poddawane dalszej analizie w ramach projektu. Encje koncepcyjne mają zazwyczaj ogólny charakter.</w:t>
+      </w:r>
+    </w:p>
+    <w:p>
+      <w:r>
+        <w:rPr>
+          <w:u w:val="single"/>
+        </w:rPr>
+        <w:t>Związki</w:t>
+      </w:r>
+      <w:r>
+        <w:t xml:space="preserve"> są to wyrażenia czasownikowe łączące encje. Mogą być bardziej złożone niż pojedynczy czasownik. Każdemu związkowi odpowiada linia obrazująca odrębne reguły biznesowe. Związki posiadają liczność, w modelach koncepcyjnych mogą być wykorzystywane dowolne liczności, ale najczęściej stosowane są te w ramach notacji "jeden" lub "wiele"</w:t>
+      </w:r>
+    </w:p>
+    <w:p>
+      <w:r>
+        <w:rPr>
+          <w:b/>
+        </w:rPr>
+        <w:t>Model logiczny</w:t>
+      </w:r>
+      <w:r>
+        <w:t xml:space="preserve"> (inaczej implementacyjny) - jest implementacją modelu koncepcyjnego w przyjętym w przyjętym modelu danych, jaki wykorzystywać będzie opracowywana aplikacja np. relacyjnym lub obiektowym. Model logiczny danych ciągle pozostaje niezależny od konkretnego Systemu Zarządzania Bazą Danych (przynajmniej w ramach grupy SZBD wykorzystujących ten sam model danych). Najbardziej rozpowszechniony jest relacyjny model danych.</w:t>
+      </w:r>
+    </w:p>
+    <w:p>
+      <w:pPr>
+        <w:rPr>
+          <w:b/>
+          <w:szCs w:val="18"/>
+        </w:rPr>
+      </w:pPr>
+      <w:r>
+        <w:rPr>
+          <w:b/>
+          <w:szCs w:val="18"/>
+        </w:rPr>
+        <w:t>Podstawowe modele danych:</w:t>
+      </w:r>
+    </w:p>
+    <w:p>
+      <w:pPr>
+        <w:pStyle w:val="Akapitzlist"/>
+        <w:numPr>
+          <w:ilvl w:val="0"/>
+          <w:numId w:val="50"/>
+        </w:numPr>
+        <w:rPr>
+          <w:b/>
+          <w:szCs w:val="18"/>
+        </w:rPr>
+      </w:pPr>
+      <w:r>
+        <w:rPr>
+          <w:b/>
+          <w:szCs w:val="18"/>
+        </w:rPr>
+        <w:t xml:space="preserve">Sieciowy </w:t>
+      </w:r>
+      <w:r>
+        <w:rPr>
+          <w:szCs w:val="18"/>
+        </w:rPr>
+        <w:t xml:space="preserve"> - w modelu tym dane reprezentowane są w postaci odpowiednich typów rekordów. Umożliwia on </w:t>
       </w:r>
       <w:proofErr w:type="spellStart"/>
       <w:r>
-        <w:t>historianami</w:t>
+        <w:rPr>
+          <w:szCs w:val="18"/>
+        </w:rPr>
+        <w:t>odzworowanie</w:t>
       </w:r>
       <w:proofErr w:type="spellEnd"/>
       <w:r>
-        <w:t xml:space="preserve">. </w:t>
-      </w:r>
-      <w:r>
-        <w:t>Archiwizacji mogą podlegać wartości zmiennych procesowych wraz ze stemplami czasowymi, a także alarmy i zdarzenia. Dane archiwizowane wykorzystywane są do analizy przebiegu procesu, w tym szczególnie stanów awaryjnych, do opracowywania różnorodnych raportów, do budowy modeli itp.</w:t>
-      </w:r>
-    </w:p>
-    <w:p>
-      <w:pPr>
-        <w:pStyle w:val="Akapitzlist"/>
-        <w:numPr>
-          <w:ilvl w:val="0"/>
-          <w:numId w:val="48"/>
-        </w:numPr>
-      </w:pPr>
+        <w:rPr>
+          <w:szCs w:val="18"/>
+        </w:rPr>
+        <w:t xml:space="preserve"> jedynie związków typu "1 do n". Jest to model praktycznie niewykorzystywany. Może być zastosowany do lokalnych aplikacji wykorzystujących bardzo prosty zapis danych np. w plikach tekstowych.</w:t>
+      </w:r>
+    </w:p>
+    <w:p>
+      <w:pPr>
+        <w:pStyle w:val="Akapitzlist"/>
+        <w:numPr>
+          <w:ilvl w:val="0"/>
+          <w:numId w:val="50"/>
+        </w:numPr>
+        <w:rPr>
+          <w:b/>
+          <w:szCs w:val="18"/>
+        </w:rPr>
+      </w:pPr>
+      <w:r>
+        <w:rPr>
+          <w:b/>
+          <w:szCs w:val="18"/>
+        </w:rPr>
+        <w:t xml:space="preserve">Hierarchiczny </w:t>
+      </w:r>
+      <w:r>
+        <w:rPr>
+          <w:szCs w:val="18"/>
+        </w:rPr>
+        <w:t xml:space="preserve">- dane reprezentowane są w hierarchicznej strukturze drzewiastej. Jest to także rozwiązanie nieco archaiczne aczkolwiek nadal spotykane. Pewnego rodzaju rozwinięciem tego modelu są </w:t>
+      </w:r>
+      <w:proofErr w:type="spellStart"/>
+      <w:r>
+        <w:rPr>
+          <w:szCs w:val="18"/>
+        </w:rPr>
+        <w:t>XML'owe</w:t>
+      </w:r>
+      <w:proofErr w:type="spellEnd"/>
+      <w:r>
+        <w:rPr>
+          <w:szCs w:val="18"/>
+        </w:rPr>
+        <w:t xml:space="preserve"> struktury danych.</w:t>
+      </w:r>
+    </w:p>
+    <w:p>
+      <w:pPr>
+        <w:pStyle w:val="Akapitzlist"/>
+        <w:numPr>
+          <w:ilvl w:val="0"/>
+          <w:numId w:val="50"/>
+        </w:numPr>
+        <w:rPr>
+          <w:b/>
+          <w:szCs w:val="18"/>
+        </w:rPr>
+      </w:pPr>
+      <w:r>
+        <w:rPr>
+          <w:b/>
+          <w:szCs w:val="18"/>
+        </w:rPr>
+        <w:t xml:space="preserve">Relacyjny - </w:t>
+      </w:r>
+      <w:r>
+        <w:rPr>
+          <w:szCs w:val="18"/>
+        </w:rPr>
+        <w:t xml:space="preserve"> model danych, w którym określone byty (obiekty, zjawiska) świata rzeczywistego opisywane są w postaci tabel reprezentujących atrybuty opisujące te byty. Tabele stanowiące reprezentację typu bytów, łączone są określonymi relacjami reprezentującymi związki występujące pomiędzy rzeczywistymi obiektami i zjawiskami. Jest to najpopularniejszy i najbardziej rozpowszechniony model danych. Obejmuje on grubo ponad 90% zastosować systemów bazodanowych .</w:t>
+      </w:r>
+    </w:p>
+    <w:p>
+      <w:pPr>
+        <w:pStyle w:val="Akapitzlist"/>
+        <w:numPr>
+          <w:ilvl w:val="0"/>
+          <w:numId w:val="50"/>
+        </w:numPr>
+        <w:rPr>
+          <w:b/>
+          <w:szCs w:val="18"/>
+        </w:rPr>
+      </w:pPr>
+      <w:r>
+        <w:rPr>
+          <w:b/>
+          <w:szCs w:val="18"/>
+        </w:rPr>
+        <w:t>Obiektowy -</w:t>
+      </w:r>
+      <w:r>
+        <w:rPr>
+          <w:szCs w:val="18"/>
+        </w:rPr>
+        <w:t xml:space="preserve"> model danych wywodzący się z obiektowej analizy systemów oraz programowania obiektowego. Podstawowe elementy danych reprezentowane są w tym modelu w postaci obiektów. Obiekty te mają zdefiniowane atrybuty oraz metody. Tego typu model danych obsługuje bezpośrednio pojęcia klas (typów obiektów) oraz dziedziczenia, czyli łączenia klas w hierarchię. Jest to bardzo ciekawy model danych o rosnącej liczbie aplikacji. Cały czas ustępuje on jednak znacznie (w implementacjach) modelowi relacyjnemu.</w:t>
+      </w:r>
+    </w:p>
+    <w:p>
+      <w:pPr>
+        <w:pStyle w:val="Akapitzlist"/>
+        <w:numPr>
+          <w:ilvl w:val="0"/>
+          <w:numId w:val="50"/>
+        </w:numPr>
+        <w:rPr>
+          <w:b/>
+          <w:szCs w:val="18"/>
+        </w:rPr>
+      </w:pPr>
+      <w:r>
+        <w:rPr>
+          <w:b/>
+          <w:szCs w:val="18"/>
+        </w:rPr>
+        <w:t xml:space="preserve">Obiektowo - relacyjny </w:t>
+      </w:r>
+      <w:r>
+        <w:rPr>
+          <w:szCs w:val="18"/>
+        </w:rPr>
+        <w:t xml:space="preserve"> - rozwinięcie hybrydowe, łączące elementy modelu relacyjnego oraz obiektowego. Zwykle jest to model relacyjny wzbogacony o elementy obsługi obiektów.</w:t>
+      </w:r>
+    </w:p>
+    <w:p>
+      <w:pPr>
+        <w:pStyle w:val="Akapitzlist"/>
+        <w:numPr>
+          <w:ilvl w:val="0"/>
+          <w:numId w:val="50"/>
+        </w:numPr>
+        <w:rPr>
+          <w:b/>
+          <w:szCs w:val="18"/>
+        </w:rPr>
+      </w:pPr>
+      <w:r>
+        <w:rPr>
+          <w:b/>
+          <w:szCs w:val="18"/>
+        </w:rPr>
+        <w:t xml:space="preserve">XML </w:t>
+      </w:r>
+      <w:r>
+        <w:rPr>
+          <w:szCs w:val="18"/>
+        </w:rPr>
+        <w:t xml:space="preserve">- specyficzny model danych oparty na specyfikacji języka XML. Model ten zawiera elementy modelu obiektowego w połączeniu z hierarchiczną strukturą drzewiastą (poszczególne obiekty w </w:t>
+      </w:r>
+      <w:proofErr w:type="spellStart"/>
+      <w:r>
+        <w:rPr>
+          <w:szCs w:val="18"/>
+        </w:rPr>
+        <w:t>XML'u</w:t>
+      </w:r>
+      <w:proofErr w:type="spellEnd"/>
+      <w:r>
+        <w:rPr>
+          <w:szCs w:val="18"/>
+        </w:rPr>
+        <w:t xml:space="preserve"> zawierają się w sobie jako elementy składowe, brak jest jawnej obsługi jednoczesnej przynależności do kilku rodziców, czyli </w:t>
+      </w:r>
+      <w:proofErr w:type="spellStart"/>
+      <w:r>
+        <w:rPr>
+          <w:szCs w:val="18"/>
+        </w:rPr>
+        <w:t>wielodziedziczenia</w:t>
+      </w:r>
+      <w:proofErr w:type="spellEnd"/>
+      <w:r>
+        <w:rPr>
+          <w:szCs w:val="18"/>
+        </w:rPr>
+        <w:t>). Jest to model zdobywający coraz większą popularność, szczególnie w zakresie wymiany danych pomiędzy różnymi systemami informatycznymi,. Spotykane rozwiązania SZBD implementujące model oparty na XML, są zazwyczaj w postaci specjalistycznej nakładki na model relacyjny.</w:t>
+      </w:r>
+    </w:p>
+    <w:p/>
+    <w:p>
       <w:r>
         <w:rPr>
           <w:u w:val="single"/>
         </w:rPr>
-        <w:t>Serwery WWW</w:t>
-      </w:r>
-      <w:r>
-        <w:t xml:space="preserve"> udostępniają dane aktualne i historyczne w sieci Internet/Intranet. Stosowane są do tego standardowe przeglądarki. Odbiorcami danych są kierownictwo zakładu, nadzór dyspozytorski i służby techniczne.</w:t>
+        <w:t>Encje logiczne</w:t>
+      </w:r>
+      <w:r>
+        <w:t xml:space="preserve"> muszą opisywać elementy procesu biznesowego w sposób umożliwiający zaimplementowanie bazy danych. Analiza logiczna wykorzystuje model koncepcyjny jako punkt wyjścia i zapewnia przejścia do w pełni udokumentowanych "zbiorów" lub encji, które muszą być tworzone i wiązane ze sobą w celu zapewnienia obsługi zakresu projektu.</w:t>
+      </w:r>
+    </w:p>
+    <w:p>
+      <w:r>
+        <w:rPr>
+          <w:u w:val="single"/>
+        </w:rPr>
+        <w:t>Związki</w:t>
+      </w:r>
+      <w:r>
+        <w:t xml:space="preserve"> w modelu logicznym stanowią ścieżki, za pomocą których klucze główne łączą ze sobą zbiory danych. Na tym etapie musimy jednak określić czy związki między poszczególnymi pojęciami są identyfikujące, nie nieidentyfikujące, wyrażenia czasownikowe zachować w jak najprostszej postaci, dokładnie określić liczność stron związków oraz opcjonalność związków.</w:t>
+      </w:r>
+    </w:p>
+    <w:p>
+      <w:r>
+        <w:t>Logiczny model danych operuje na obiektach bazodanowych:</w:t>
+      </w:r>
+    </w:p>
+    <w:p>
+      <w:pPr>
+        <w:pStyle w:val="Akapitzlist"/>
+        <w:numPr>
+          <w:ilvl w:val="0"/>
+          <w:numId w:val="49"/>
+        </w:numPr>
+      </w:pPr>
+      <w:r>
+        <w:t>encje przekształcane są na tabele,</w:t>
+      </w:r>
+    </w:p>
+    <w:p>
+      <w:pPr>
+        <w:pStyle w:val="Akapitzlist"/>
+        <w:numPr>
+          <w:ilvl w:val="0"/>
+          <w:numId w:val="49"/>
+        </w:numPr>
+      </w:pPr>
+      <w:r>
+        <w:t>atrybuty danych stają się kolumnami w tabelach,</w:t>
+      </w:r>
+    </w:p>
+    <w:p>
+      <w:pPr>
+        <w:pStyle w:val="Akapitzlist"/>
+        <w:numPr>
+          <w:ilvl w:val="0"/>
+          <w:numId w:val="49"/>
+        </w:numPr>
+      </w:pPr>
+      <w:r>
+        <w:lastRenderedPageBreak/>
+        <w:t>związki między danymi przekształcane są na relacje między tabelami tworzone za pomocą kluczy głównych i kluczy obcych,</w:t>
+      </w:r>
+    </w:p>
+    <w:p>
+      <w:r>
+        <w:rPr>
+          <w:b/>
+        </w:rPr>
+        <w:t xml:space="preserve">Model fizyczny </w:t>
+      </w:r>
+      <w:r>
+        <w:t>jest implementacją logicznego modelu w konkretnym systemie zarządzania bazą danych. Na fizyczną impl</w:t>
+      </w:r>
+      <w:r>
+        <w:t>ementację modelu danych mają wpł</w:t>
+      </w:r>
+      <w:r>
+        <w:t>yw wymagania dostępu do danych oraz możliwości funkcjonowania SZBD. Czynniki te powodują, że ten sam fizyczny model danych może być implementowany na różne sposoby.</w:t>
+      </w:r>
+    </w:p>
+    <w:p>
+      <w:pPr>
+        <w:rPr>
+          <w:b/>
+        </w:rPr>
+      </w:pPr>
+      <w:r>
+        <w:rPr>
+          <w:b/>
+        </w:rPr>
+        <w:t>Różnice:</w:t>
+      </w:r>
+    </w:p>
+    <w:p>
+      <w:r>
+        <w:t>Różnice między tymi modelami wynikają ze stopnia zaawansowania projektu i ich różnych poziomów abstrakcji. Na początku tworzona jest koncepcja bazy, oparta na analizie potrzeb klienta. W modelu koncepcyjnym są więc wyróżnione dane, które będą gromadzone oraz przedstawiona ich organizacja. Musi on być zaprezentowany w sposób zrozumiały zarówno dla projektantów bazy danych jak i dla osób nie posiadających specjalistycznej wiedzy technicznej. Następnie model koncepcyjny przekształcany jest w logiczny, opisujący szczegółowo wszystkie gromadzone dane, powiązania między nimi, atrybuty będące kluczami relacji itd. Najbardziej zaawansowanym modelem jest model fizyczny. Uzupełnia on model logiczny o specyficzne zagadnienia związane z fizyczną realizacją bazy (konkretny typ danych, język programowania, system zarządzania bazą danych, sposób przechowywania danych, realizacja różnych perspektyw itd.).</w:t>
       </w:r>
     </w:p>
     <w:p/>
@@ -15166,7 +15626,7 @@
   <w:abstractNum w:abstractNumId="24">
     <w:nsid w:val="4837260F"/>
     <w:multiLevelType w:val="hybridMultilevel"/>
-    <w:tmpl w:val="9D6A5FB0"/>
+    <w:tmpl w:val="D81EA4A4"/>
     <w:lvl w:ilvl="0" w:tplc="04150001">
       <w:start w:val="1"/>
       <w:numFmt w:val="bullet"/>
@@ -16068,6 +16528,119 @@
     </w:lvl>
   </w:abstractNum>
   <w:abstractNum w:abstractNumId="32">
+    <w:nsid w:val="5E5767DC"/>
+    <w:multiLevelType w:val="hybridMultilevel"/>
+    <w:tmpl w:val="82DE1776"/>
+    <w:lvl w:ilvl="0" w:tplc="0415000B">
+      <w:start w:val="1"/>
+      <w:numFmt w:val="bullet"/>
+      <w:lvlText w:val=""/>
+      <w:lvlJc w:val="left"/>
+      <w:pPr>
+        <w:ind w:left="720" w:hanging="360"/>
+      </w:pPr>
+      <w:rPr>
+        <w:rFonts w:ascii="Wingdings" w:hAnsi="Wingdings" w:hint="default"/>
+      </w:rPr>
+    </w:lvl>
+    <w:lvl w:ilvl="1" w:tplc="04150003" w:tentative="1">
+      <w:start w:val="1"/>
+      <w:numFmt w:val="bullet"/>
+      <w:lvlText w:val="o"/>
+      <w:lvlJc w:val="left"/>
+      <w:pPr>
+        <w:ind w:left="1440" w:hanging="360"/>
+      </w:pPr>
+      <w:rPr>
+        <w:rFonts w:ascii="Courier New" w:hAnsi="Courier New" w:cs="Courier New" w:hint="default"/>
+      </w:rPr>
+    </w:lvl>
+    <w:lvl w:ilvl="2" w:tplc="04150005" w:tentative="1">
+      <w:start w:val="1"/>
+      <w:numFmt w:val="bullet"/>
+      <w:lvlText w:val=""/>
+      <w:lvlJc w:val="left"/>
+      <w:pPr>
+        <w:ind w:left="2160" w:hanging="360"/>
+      </w:pPr>
+      <w:rPr>
+        <w:rFonts w:ascii="Wingdings" w:hAnsi="Wingdings" w:hint="default"/>
+      </w:rPr>
+    </w:lvl>
+    <w:lvl w:ilvl="3" w:tplc="04150001" w:tentative="1">
+      <w:start w:val="1"/>
+      <w:numFmt w:val="bullet"/>
+      <w:lvlText w:val=""/>
+      <w:lvlJc w:val="left"/>
+      <w:pPr>
+        <w:ind w:left="2880" w:hanging="360"/>
+      </w:pPr>
+      <w:rPr>
+        <w:rFonts w:ascii="Symbol" w:hAnsi="Symbol" w:hint="default"/>
+      </w:rPr>
+    </w:lvl>
+    <w:lvl w:ilvl="4" w:tplc="04150003" w:tentative="1">
+      <w:start w:val="1"/>
+      <w:numFmt w:val="bullet"/>
+      <w:lvlText w:val="o"/>
+      <w:lvlJc w:val="left"/>
+      <w:pPr>
+        <w:ind w:left="3600" w:hanging="360"/>
+      </w:pPr>
+      <w:rPr>
+        <w:rFonts w:ascii="Courier New" w:hAnsi="Courier New" w:cs="Courier New" w:hint="default"/>
+      </w:rPr>
+    </w:lvl>
+    <w:lvl w:ilvl="5" w:tplc="04150005" w:tentative="1">
+      <w:start w:val="1"/>
+      <w:numFmt w:val="bullet"/>
+      <w:lvlText w:val=""/>
+      <w:lvlJc w:val="left"/>
+      <w:pPr>
+        <w:ind w:left="4320" w:hanging="360"/>
+      </w:pPr>
+      <w:rPr>
+        <w:rFonts w:ascii="Wingdings" w:hAnsi="Wingdings" w:hint="default"/>
+      </w:rPr>
+    </w:lvl>
+    <w:lvl w:ilvl="6" w:tplc="04150001" w:tentative="1">
+      <w:start w:val="1"/>
+      <w:numFmt w:val="bullet"/>
+      <w:lvlText w:val=""/>
+      <w:lvlJc w:val="left"/>
+      <w:pPr>
+        <w:ind w:left="5040" w:hanging="360"/>
+      </w:pPr>
+      <w:rPr>
+        <w:rFonts w:ascii="Symbol" w:hAnsi="Symbol" w:hint="default"/>
+      </w:rPr>
+    </w:lvl>
+    <w:lvl w:ilvl="7" w:tplc="04150003" w:tentative="1">
+      <w:start w:val="1"/>
+      <w:numFmt w:val="bullet"/>
+      <w:lvlText w:val="o"/>
+      <w:lvlJc w:val="left"/>
+      <w:pPr>
+        <w:ind w:left="5760" w:hanging="360"/>
+      </w:pPr>
+      <w:rPr>
+        <w:rFonts w:ascii="Courier New" w:hAnsi="Courier New" w:cs="Courier New" w:hint="default"/>
+      </w:rPr>
+    </w:lvl>
+    <w:lvl w:ilvl="8" w:tplc="04150005" w:tentative="1">
+      <w:start w:val="1"/>
+      <w:numFmt w:val="bullet"/>
+      <w:lvlText w:val=""/>
+      <w:lvlJc w:val="left"/>
+      <w:pPr>
+        <w:ind w:left="6480" w:hanging="360"/>
+      </w:pPr>
+      <w:rPr>
+        <w:rFonts w:ascii="Wingdings" w:hAnsi="Wingdings" w:hint="default"/>
+      </w:rPr>
+    </w:lvl>
+  </w:abstractNum>
+  <w:abstractNum w:abstractNumId="33">
     <w:nsid w:val="62396C77"/>
     <w:multiLevelType w:val="hybridMultilevel"/>
     <w:tmpl w:val="E21E2F0E"/>
@@ -16180,7 +16753,7 @@
       </w:rPr>
     </w:lvl>
   </w:abstractNum>
-  <w:abstractNum w:abstractNumId="33">
+  <w:abstractNum w:abstractNumId="34">
     <w:nsid w:val="63991EB7"/>
     <w:multiLevelType w:val="hybridMultilevel"/>
     <w:tmpl w:val="C1CE797A"/>
@@ -16293,7 +16866,7 @@
       </w:rPr>
     </w:lvl>
   </w:abstractNum>
-  <w:abstractNum w:abstractNumId="34">
+  <w:abstractNum w:abstractNumId="35">
     <w:nsid w:val="64CA685C"/>
     <w:multiLevelType w:val="hybridMultilevel"/>
     <w:tmpl w:val="991A07EA"/>
@@ -16406,7 +16979,7 @@
       </w:rPr>
     </w:lvl>
   </w:abstractNum>
-  <w:abstractNum w:abstractNumId="35">
+  <w:abstractNum w:abstractNumId="36">
     <w:nsid w:val="671022DF"/>
     <w:multiLevelType w:val="hybridMultilevel"/>
     <w:tmpl w:val="0714CDD6"/>
@@ -16519,7 +17092,7 @@
       </w:rPr>
     </w:lvl>
   </w:abstractNum>
-  <w:abstractNum w:abstractNumId="36">
+  <w:abstractNum w:abstractNumId="37">
     <w:nsid w:val="6755726E"/>
     <w:multiLevelType w:val="hybridMultilevel"/>
     <w:tmpl w:val="8EF82364"/>
@@ -16632,7 +17205,7 @@
       </w:rPr>
     </w:lvl>
   </w:abstractNum>
-  <w:abstractNum w:abstractNumId="37">
+  <w:abstractNum w:abstractNumId="38">
     <w:nsid w:val="67D64A12"/>
     <w:multiLevelType w:val="hybridMultilevel"/>
     <w:tmpl w:val="D0863CC6"/>
@@ -16745,7 +17318,7 @@
       </w:rPr>
     </w:lvl>
   </w:abstractNum>
-  <w:abstractNum w:abstractNumId="38">
+  <w:abstractNum w:abstractNumId="39">
     <w:nsid w:val="698568D4"/>
     <w:multiLevelType w:val="hybridMultilevel"/>
     <w:tmpl w:val="A5F4FF92"/>
@@ -16858,7 +17431,7 @@
       </w:rPr>
     </w:lvl>
   </w:abstractNum>
-  <w:abstractNum w:abstractNumId="39">
+  <w:abstractNum w:abstractNumId="40">
     <w:nsid w:val="6A191ADE"/>
     <w:multiLevelType w:val="hybridMultilevel"/>
     <w:tmpl w:val="C2281338"/>
@@ -16971,7 +17544,7 @@
       </w:rPr>
     </w:lvl>
   </w:abstractNum>
-  <w:abstractNum w:abstractNumId="40">
+  <w:abstractNum w:abstractNumId="41">
     <w:nsid w:val="6C4737D6"/>
     <w:multiLevelType w:val="hybridMultilevel"/>
     <w:tmpl w:val="7AB63D9E"/>
@@ -17084,7 +17657,7 @@
       </w:rPr>
     </w:lvl>
   </w:abstractNum>
-  <w:abstractNum w:abstractNumId="41">
+  <w:abstractNum w:abstractNumId="42">
     <w:nsid w:val="6FAC6C2D"/>
     <w:multiLevelType w:val="hybridMultilevel"/>
     <w:tmpl w:val="ADA28D06"/>
@@ -17197,7 +17770,7 @@
       </w:rPr>
     </w:lvl>
   </w:abstractNum>
-  <w:abstractNum w:abstractNumId="42">
+  <w:abstractNum w:abstractNumId="43">
     <w:nsid w:val="70665079"/>
     <w:multiLevelType w:val="hybridMultilevel"/>
     <w:tmpl w:val="DE564904"/>
@@ -17310,7 +17883,120 @@
       </w:rPr>
     </w:lvl>
   </w:abstractNum>
-  <w:abstractNum w:abstractNumId="43">
+  <w:abstractNum w:abstractNumId="44">
+    <w:nsid w:val="71A22A8B"/>
+    <w:multiLevelType w:val="hybridMultilevel"/>
+    <w:tmpl w:val="A81CB84A"/>
+    <w:lvl w:ilvl="0" w:tplc="04150001">
+      <w:start w:val="1"/>
+      <w:numFmt w:val="bullet"/>
+      <w:lvlText w:val=""/>
+      <w:lvlJc w:val="left"/>
+      <w:pPr>
+        <w:ind w:left="720" w:hanging="360"/>
+      </w:pPr>
+      <w:rPr>
+        <w:rFonts w:ascii="Symbol" w:hAnsi="Symbol" w:hint="default"/>
+      </w:rPr>
+    </w:lvl>
+    <w:lvl w:ilvl="1" w:tplc="04150003" w:tentative="1">
+      <w:start w:val="1"/>
+      <w:numFmt w:val="bullet"/>
+      <w:lvlText w:val="o"/>
+      <w:lvlJc w:val="left"/>
+      <w:pPr>
+        <w:ind w:left="1440" w:hanging="360"/>
+      </w:pPr>
+      <w:rPr>
+        <w:rFonts w:ascii="Courier New" w:hAnsi="Courier New" w:cs="Courier New" w:hint="default"/>
+      </w:rPr>
+    </w:lvl>
+    <w:lvl w:ilvl="2" w:tplc="04150005" w:tentative="1">
+      <w:start w:val="1"/>
+      <w:numFmt w:val="bullet"/>
+      <w:lvlText w:val=""/>
+      <w:lvlJc w:val="left"/>
+      <w:pPr>
+        <w:ind w:left="2160" w:hanging="360"/>
+      </w:pPr>
+      <w:rPr>
+        <w:rFonts w:ascii="Wingdings" w:hAnsi="Wingdings" w:hint="default"/>
+      </w:rPr>
+    </w:lvl>
+    <w:lvl w:ilvl="3" w:tplc="04150001" w:tentative="1">
+      <w:start w:val="1"/>
+      <w:numFmt w:val="bullet"/>
+      <w:lvlText w:val=""/>
+      <w:lvlJc w:val="left"/>
+      <w:pPr>
+        <w:ind w:left="2880" w:hanging="360"/>
+      </w:pPr>
+      <w:rPr>
+        <w:rFonts w:ascii="Symbol" w:hAnsi="Symbol" w:hint="default"/>
+      </w:rPr>
+    </w:lvl>
+    <w:lvl w:ilvl="4" w:tplc="04150003" w:tentative="1">
+      <w:start w:val="1"/>
+      <w:numFmt w:val="bullet"/>
+      <w:lvlText w:val="o"/>
+      <w:lvlJc w:val="left"/>
+      <w:pPr>
+        <w:ind w:left="3600" w:hanging="360"/>
+      </w:pPr>
+      <w:rPr>
+        <w:rFonts w:ascii="Courier New" w:hAnsi="Courier New" w:cs="Courier New" w:hint="default"/>
+      </w:rPr>
+    </w:lvl>
+    <w:lvl w:ilvl="5" w:tplc="04150005" w:tentative="1">
+      <w:start w:val="1"/>
+      <w:numFmt w:val="bullet"/>
+      <w:lvlText w:val=""/>
+      <w:lvlJc w:val="left"/>
+      <w:pPr>
+        <w:ind w:left="4320" w:hanging="360"/>
+      </w:pPr>
+      <w:rPr>
+        <w:rFonts w:ascii="Wingdings" w:hAnsi="Wingdings" w:hint="default"/>
+      </w:rPr>
+    </w:lvl>
+    <w:lvl w:ilvl="6" w:tplc="04150001" w:tentative="1">
+      <w:start w:val="1"/>
+      <w:numFmt w:val="bullet"/>
+      <w:lvlText w:val=""/>
+      <w:lvlJc w:val="left"/>
+      <w:pPr>
+        <w:ind w:left="5040" w:hanging="360"/>
+      </w:pPr>
+      <w:rPr>
+        <w:rFonts w:ascii="Symbol" w:hAnsi="Symbol" w:hint="default"/>
+      </w:rPr>
+    </w:lvl>
+    <w:lvl w:ilvl="7" w:tplc="04150003" w:tentative="1">
+      <w:start w:val="1"/>
+      <w:numFmt w:val="bullet"/>
+      <w:lvlText w:val="o"/>
+      <w:lvlJc w:val="left"/>
+      <w:pPr>
+        <w:ind w:left="5760" w:hanging="360"/>
+      </w:pPr>
+      <w:rPr>
+        <w:rFonts w:ascii="Courier New" w:hAnsi="Courier New" w:cs="Courier New" w:hint="default"/>
+      </w:rPr>
+    </w:lvl>
+    <w:lvl w:ilvl="8" w:tplc="04150005" w:tentative="1">
+      <w:start w:val="1"/>
+      <w:numFmt w:val="bullet"/>
+      <w:lvlText w:val=""/>
+      <w:lvlJc w:val="left"/>
+      <w:pPr>
+        <w:ind w:left="6480" w:hanging="360"/>
+      </w:pPr>
+      <w:rPr>
+        <w:rFonts w:ascii="Wingdings" w:hAnsi="Wingdings" w:hint="default"/>
+      </w:rPr>
+    </w:lvl>
+  </w:abstractNum>
+  <w:abstractNum w:abstractNumId="45">
     <w:nsid w:val="73AE2554"/>
     <w:multiLevelType w:val="hybridMultilevel"/>
     <w:tmpl w:val="A6601B08"/>
@@ -17423,7 +18109,7 @@
       </w:rPr>
     </w:lvl>
   </w:abstractNum>
-  <w:abstractNum w:abstractNumId="44">
+  <w:abstractNum w:abstractNumId="46">
     <w:nsid w:val="754812B9"/>
     <w:multiLevelType w:val="hybridMultilevel"/>
     <w:tmpl w:val="06487BD2"/>
@@ -17536,7 +18222,7 @@
       </w:rPr>
     </w:lvl>
   </w:abstractNum>
-  <w:abstractNum w:abstractNumId="45">
+  <w:abstractNum w:abstractNumId="47">
     <w:nsid w:val="78621FDF"/>
     <w:multiLevelType w:val="hybridMultilevel"/>
     <w:tmpl w:val="D092F68A"/>
@@ -17649,7 +18335,7 @@
       </w:rPr>
     </w:lvl>
   </w:abstractNum>
-  <w:abstractNum w:abstractNumId="46">
+  <w:abstractNum w:abstractNumId="48">
     <w:nsid w:val="7B071E1E"/>
     <w:multiLevelType w:val="hybridMultilevel"/>
     <w:tmpl w:val="C5EA5DC2"/>
@@ -17762,7 +18448,7 @@
       </w:rPr>
     </w:lvl>
   </w:abstractNum>
-  <w:abstractNum w:abstractNumId="47">
+  <w:abstractNum w:abstractNumId="49">
     <w:nsid w:val="7E136FDA"/>
     <w:multiLevelType w:val="hybridMultilevel"/>
     <w:tmpl w:val="87E4B1A2"/>
@@ -17885,7 +18571,7 @@
     <w:abstractNumId w:val="23"/>
   </w:num>
   <w:num w:numId="4">
-    <w:abstractNumId w:val="38"/>
+    <w:abstractNumId w:val="39"/>
   </w:num>
   <w:num w:numId="5">
     <w:abstractNumId w:val="22"/>
@@ -17903,7 +18589,7 @@
     <w:abstractNumId w:val="29"/>
   </w:num>
   <w:num w:numId="10">
-    <w:abstractNumId w:val="46"/>
+    <w:abstractNumId w:val="48"/>
   </w:num>
   <w:num w:numId="11">
     <w:abstractNumId w:val="1"/>
@@ -17918,7 +18604,7 @@
     <w:abstractNumId w:val="21"/>
   </w:num>
   <w:num w:numId="15">
-    <w:abstractNumId w:val="32"/>
+    <w:abstractNumId w:val="33"/>
   </w:num>
   <w:num w:numId="16">
     <w:abstractNumId w:val="4"/>
@@ -17945,43 +18631,43 @@
     <w:abstractNumId w:val="19"/>
   </w:num>
   <w:num w:numId="24">
-    <w:abstractNumId w:val="47"/>
+    <w:abstractNumId w:val="49"/>
   </w:num>
   <w:num w:numId="25">
-    <w:abstractNumId w:val="37"/>
+    <w:abstractNumId w:val="38"/>
   </w:num>
   <w:num w:numId="26">
     <w:abstractNumId w:val="30"/>
   </w:num>
   <w:num w:numId="27">
-    <w:abstractNumId w:val="33"/>
+    <w:abstractNumId w:val="34"/>
   </w:num>
   <w:num w:numId="28">
-    <w:abstractNumId w:val="44"/>
+    <w:abstractNumId w:val="46"/>
   </w:num>
   <w:num w:numId="29">
-    <w:abstractNumId w:val="43"/>
+    <w:abstractNumId w:val="45"/>
   </w:num>
   <w:num w:numId="30">
     <w:abstractNumId w:val="20"/>
   </w:num>
   <w:num w:numId="31">
-    <w:abstractNumId w:val="42"/>
+    <w:abstractNumId w:val="43"/>
   </w:num>
   <w:num w:numId="32">
-    <w:abstractNumId w:val="35"/>
+    <w:abstractNumId w:val="36"/>
   </w:num>
   <w:num w:numId="33">
     <w:abstractNumId w:val="25"/>
   </w:num>
   <w:num w:numId="34">
-    <w:abstractNumId w:val="34"/>
+    <w:abstractNumId w:val="35"/>
   </w:num>
   <w:num w:numId="35">
     <w:abstractNumId w:val="6"/>
   </w:num>
   <w:num w:numId="36">
-    <w:abstractNumId w:val="40"/>
+    <w:abstractNumId w:val="41"/>
   </w:num>
   <w:num w:numId="37">
     <w:abstractNumId w:val="0"/>
@@ -17990,13 +18676,13 @@
     <w:abstractNumId w:val="17"/>
   </w:num>
   <w:num w:numId="39">
-    <w:abstractNumId w:val="39"/>
+    <w:abstractNumId w:val="40"/>
   </w:num>
   <w:num w:numId="40">
     <w:abstractNumId w:val="10"/>
   </w:num>
   <w:num w:numId="41">
-    <w:abstractNumId w:val="41"/>
+    <w:abstractNumId w:val="42"/>
   </w:num>
   <w:num w:numId="42">
     <w:abstractNumId w:val="7"/>
@@ -18005,7 +18691,7 @@
     <w:abstractNumId w:val="8"/>
   </w:num>
   <w:num w:numId="44">
-    <w:abstractNumId w:val="36"/>
+    <w:abstractNumId w:val="37"/>
   </w:num>
   <w:num w:numId="45">
     <w:abstractNumId w:val="24"/>
@@ -18017,7 +18703,13 @@
     <w:abstractNumId w:val="26"/>
   </w:num>
   <w:num w:numId="48">
-    <w:abstractNumId w:val="45"/>
+    <w:abstractNumId w:val="47"/>
+  </w:num>
+  <w:num w:numId="49">
+    <w:abstractNumId w:val="44"/>
+  </w:num>
+  <w:num w:numId="50">
+    <w:abstractNumId w:val="32"/>
   </w:num>
   <w:numIdMacAtCleanup w:val="48"/>
 </w:numbering>
@@ -19151,7 +19843,7 @@
 </file>
 
 <file path=customXml/itemProps1.xml><?xml version="1.0" encoding="utf-8"?>
-<ds:datastoreItem xmlns:ds="http://schemas.openxmlformats.org/officeDocument/2006/customXml" ds:itemID="{C657801F-0239-4878-93CA-DBB1B2320AA2}">
+<ds:datastoreItem xmlns:ds="http://schemas.openxmlformats.org/officeDocument/2006/customXml" ds:itemID="{A677158B-53EF-4C93-A2B6-967FB8D7A064}">
   <ds:schemaRefs>
     <ds:schemaRef ds:uri="http://schemas.openxmlformats.org/officeDocument/2006/bibliography"/>
   </ds:schemaRefs>

</xml_diff>

<commit_message>
[Opracowanie] 11/12 - specjalnościowe
</commit_message>
<xml_diff>
--- a/Dokumenty/Obrona/Opracowanie_PytaniaSpecjalnościowe.docx
+++ b/Dokumenty/Obrona/Opracowanie_PytaniaSpecjalnościowe.docx
@@ -12404,7 +12404,10 @@
         </w:numPr>
       </w:pPr>
       <w:r>
-        <w:t>koncepcyjnym,</w:t>
+        <w:t>koncepcyjny</w:t>
+      </w:r>
+      <w:r>
+        <w:t>,</w:t>
       </w:r>
     </w:p>
     <w:p>
@@ -12416,7 +12419,10 @@
         </w:numPr>
       </w:pPr>
       <w:r>
-        <w:t>logicznym i</w:t>
+        <w:t>logiczny</w:t>
+      </w:r>
+      <w:r>
+        <w:t xml:space="preserve"> i</w:t>
       </w:r>
     </w:p>
     <w:p>
@@ -12428,7 +12434,10 @@
         </w:numPr>
       </w:pPr>
       <w:r>
-        <w:t>fizycznym.</w:t>
+        <w:t>fizyczny</w:t>
+      </w:r>
+      <w:r>
+        <w:t>.</w:t>
       </w:r>
     </w:p>
     <w:p>
@@ -12487,7 +12496,27 @@
         <w:t>Encje koncepcyjne</w:t>
       </w:r>
       <w:r>
-        <w:t xml:space="preserve"> reprezentują idee i nie podlegają fizycznemu wdrożeniu. Posiadają najważniejsze atrybuty, niezbędne do zrozumienia procesu biznesowego. Głownie są wykorzystywane w celu powiadamiania </w:t>
+        <w:t xml:space="preserve"> reprezentują idee i nie podlegają fizycznemu wdrożeniu. Posiadają najważniejsze atrybuty, niezbędne do zroz</w:t>
+      </w:r>
+      <w:r>
+        <w:t>umienia procesu biznesowego. Głó</w:t>
+      </w:r>
+      <w:r>
+        <w:t xml:space="preserve">wnie są </w:t>
+      </w:r>
+      <w:r>
+        <w:t xml:space="preserve">wykorzystywane w celu </w:t>
+      </w:r>
+      <w:proofErr w:type="spellStart"/>
+      <w:r>
+        <w:t>powiadamie</w:t>
+      </w:r>
+      <w:r>
+        <w:t>nia</w:t>
+      </w:r>
+      <w:proofErr w:type="spellEnd"/>
+      <w:r>
+        <w:t xml:space="preserve"> </w:t>
       </w:r>
       <w:r>
         <w:t>zespołów</w:t>
@@ -12515,7 +12544,19 @@
         <w:t>Model logiczny</w:t>
       </w:r>
       <w:r>
-        <w:t xml:space="preserve"> (inaczej implementacyjny) - jest implementacją modelu koncepcyjnego w przyjętym w przyjętym modelu danych, jaki wykorzystywać będzie opracowywana aplikacja np. relacyjnym lub obiektowym. Model logiczny danych ciągle pozostaje niezależny od konkretnego Systemu Zarządzania Bazą Danych (przynajmniej w ramach grupy SZBD wykorzystujących ten sam model danych). Najbardziej rozpowszechniony jest relacyjny model danych.</w:t>
+        <w:t xml:space="preserve"> (inaczej implementacyjny) - jest imple</w:t>
+      </w:r>
+      <w:r>
+        <w:t xml:space="preserve">mentacją modelu koncepcyjnego </w:t>
+      </w:r>
+      <w:r>
+        <w:t xml:space="preserve">w przyjętym modelu danych, jaki </w:t>
+      </w:r>
+      <w:r>
+        <w:t xml:space="preserve">będzie </w:t>
+      </w:r>
+      <w:r>
+        <w:t>wykorzystywać opracowywana aplikacja np. relacyjnym lub obiektowym. Model logiczny ciągle pozostaje niezależny od konkretnego Systemu Zarządzania Bazą Danych (przynajmniej w ramach grupy SZBD wykorzystujących ten sam model danych). Najbardziej rozpowszechniony jest relacyjny model danych.</w:t>
       </w:r>
     </w:p>
     <w:p>
@@ -12745,7 +12786,6 @@
         <w:t>). Jest to model zdobywający coraz większą popularność, szczególnie w zakresie wymiany danych pomiędzy różnymi systemami informatycznymi,. Spotykane rozwiązania SZBD implementujące model oparty na XML, są zazwyczaj w postaci specjalistycznej nakładki na model relacyjny.</w:t>
       </w:r>
     </w:p>
-    <w:p/>
     <w:p>
       <w:r>
         <w:rPr>
@@ -12765,7 +12805,19 @@
         <w:t>Związki</w:t>
       </w:r>
       <w:r>
-        <w:t xml:space="preserve"> w modelu logicznym stanowią ścieżki, za pomocą których klucze główne łączą ze sobą zbiory danych. Na tym etapie musimy jednak określić czy związki między poszczególnymi pojęciami są identyfikujące, nie nieidentyfikujące, wyrażenia czasownikowe zachować w jak najprostszej postaci, dokładnie określić liczność stron związków oraz opcjonalność związków.</w:t>
+        <w:t xml:space="preserve"> w modelu logicznym stanowią ścieżki, za pomocą których klucze główne łączą ze sobą zbiory danych. Na tym etapie musimy jednak określić czy związki między poszczególnymi poj</w:t>
+      </w:r>
+      <w:r>
+        <w:t>ęciami są identyfikujące, czy</w:t>
+      </w:r>
+      <w:r>
+        <w:t xml:space="preserve"> nieidentyfikujące, wyrażenia czasownikowe zachować w jak najprostszej postaci, dokładnie określić liczność stron związków oraz </w:t>
+      </w:r>
+      <w:r>
+        <w:t xml:space="preserve">ich </w:t>
+      </w:r>
+      <w:r>
+        <w:t>opcjonalność.</w:t>
       </w:r>
     </w:p>
     <w:p>
@@ -12806,15 +12858,15 @@
         </w:numPr>
       </w:pPr>
       <w:r>
+        <w:t>związki między danymi przekształcane są na relacje między tabelami tworzone za pomocą kluczy głównych i kluczy obcych,</w:t>
+      </w:r>
+    </w:p>
+    <w:p>
+      <w:r>
+        <w:rPr>
+          <w:b/>
+        </w:rPr>
         <w:lastRenderedPageBreak/>
-        <w:t>związki między danymi przekształcane są na relacje między tabelami tworzone za pomocą kluczy głównych i kluczy obcych,</w:t>
-      </w:r>
-    </w:p>
-    <w:p>
-      <w:r>
-        <w:rPr>
-          <w:b/>
-        </w:rPr>
         <w:t xml:space="preserve">Model fizyczny </w:t>
       </w:r>
       <w:r>
@@ -12845,20 +12897,2332 @@
         <w:t>Różnice między tymi modelami wynikają ze stopnia zaawansowania projektu i ich różnych poziomów abstrakcji. Na początku tworzona jest koncepcja bazy, oparta na analizie potrzeb klienta. W modelu koncepcyjnym są więc wyróżnione dane, które będą gromadzone oraz przedstawiona ich organizacja. Musi on być zaprezentowany w sposób zrozumiały zarówno dla projektantów bazy danych jak i dla osób nie posiadających specjalistycznej wiedzy technicznej. Następnie model koncepcyjny przekształcany jest w logiczny, opisujący szczegółowo wszystkie gromadzone dane, powiązania między nimi, atrybuty będące kluczami relacji itd. Najbardziej zaawansowanym modelem jest model fizyczny. Uzupełnia on model logiczny o specyficzne zagadnienia związane z fizyczną realizacją bazy (konkretny typ danych, język programowania, system zarządzania bazą danych, sposób przechowywania danych, realizacja różnych perspektyw itd.).</w:t>
       </w:r>
     </w:p>
+    <w:p>
+      <w:pPr>
+        <w:pStyle w:val="Nagwek1"/>
+      </w:pPr>
+      <w:r>
+        <w:t>11. Różne formy reprezentacji związków pomiędzy obiektami danych w relacyjnej bazie danych</w:t>
+      </w:r>
+    </w:p>
     <w:p/>
-    <w:p/>
-    <w:p>
-      <w:r>
-        <w:tab/>
-      </w:r>
-    </w:p>
-    <w:p>
-      <w:pPr>
-        <w:rPr>
-          <w:b/>
+    <w:p>
+      <w:pPr>
+        <w:rPr>
+          <w:szCs w:val="18"/>
+        </w:rPr>
+      </w:pPr>
+      <w:r>
+        <w:rPr>
+          <w:szCs w:val="18"/>
+        </w:rPr>
+        <w:t xml:space="preserve">W relacyjnej bazie danych jej schemat jest zbiorem schematów relacji. </w:t>
+      </w:r>
+      <w:r>
+        <w:rPr>
+          <w:b/>
+          <w:szCs w:val="18"/>
+        </w:rPr>
+        <w:t>Relacja</w:t>
+      </w:r>
+      <w:r>
+        <w:rPr>
+          <w:szCs w:val="18"/>
+        </w:rPr>
+        <w:t>, zwana tabelą, jest postrzegana jako dwuwymiarowa tablica, której kolumny są nazywane atrybutami, a wiersze krotkami, bądź rekordami. W modelu relacyjnym każda krotka reprezentuje wystąpienie encji.</w:t>
+      </w:r>
+    </w:p>
+    <w:p>
+      <w:pPr>
+        <w:rPr>
+          <w:szCs w:val="18"/>
+        </w:rPr>
+      </w:pPr>
+      <w:r>
+        <w:rPr>
+          <w:b/>
+          <w:szCs w:val="18"/>
+        </w:rPr>
+        <w:t>Kluczem podstawowym</w:t>
+      </w:r>
+      <w:r>
+        <w:rPr>
+          <w:szCs w:val="18"/>
+        </w:rPr>
+        <w:t xml:space="preserve"> relacji nazywamy atrybut lub zbiór atrybutów jednoznacznie identyfikujący krotkę relacji.</w:t>
+      </w:r>
+    </w:p>
+    <w:p>
+      <w:pPr>
+        <w:rPr>
+          <w:szCs w:val="18"/>
+        </w:rPr>
+      </w:pPr>
+      <w:r>
+        <w:rPr>
+          <w:b/>
+          <w:szCs w:val="18"/>
+        </w:rPr>
+        <w:t>Kluczem obcym</w:t>
+      </w:r>
+      <w:r>
+        <w:rPr>
+          <w:szCs w:val="18"/>
+        </w:rPr>
+        <w:t xml:space="preserve"> nazywamy atrybut lub zbiór atrybutów wskazujący na klucz podstawowy innej relacji. Innymi słowy jest to atrybut lub zbiór atrybutów w relacji B, będący jednocześnie kluczem podstawowym w relacji A, przy czym klucz obcy może odnosić się do klucza podstawowego tej samej relacji, w której został zadeklarowany.</w:t>
+      </w:r>
+    </w:p>
+    <w:p>
+      <w:pPr>
+        <w:rPr>
+          <w:szCs w:val="18"/>
+        </w:rPr>
+      </w:pPr>
+      <w:r>
+        <w:rPr>
+          <w:b/>
+          <w:szCs w:val="18"/>
+        </w:rPr>
+        <w:t xml:space="preserve">Związki - </w:t>
+      </w:r>
+      <w:r>
+        <w:rPr>
+          <w:szCs w:val="18"/>
+        </w:rPr>
+        <w:t>określają wzajemne powiązania (logiczne lub fizyczne) typów encji, a w konsekwencji poszczególnych egzemplarzy encji.</w:t>
+      </w:r>
+    </w:p>
+    <w:p>
+      <w:pPr>
+        <w:rPr>
+          <w:szCs w:val="18"/>
+        </w:rPr>
+      </w:pPr>
+      <w:r>
+        <w:rPr>
+          <w:b/>
+          <w:szCs w:val="18"/>
+        </w:rPr>
+        <w:t xml:space="preserve">Ograniczenia związków. </w:t>
+      </w:r>
+    </w:p>
+    <w:p>
+      <w:pPr>
+        <w:rPr>
+          <w:szCs w:val="18"/>
+        </w:rPr>
+      </w:pPr>
+      <w:r>
+        <w:rPr>
+          <w:szCs w:val="18"/>
+        </w:rPr>
+        <w:t xml:space="preserve">Wyróżniamy dwa rodzaje ograniczeń: </w:t>
+      </w:r>
+      <w:r>
+        <w:rPr>
+          <w:b/>
+          <w:szCs w:val="18"/>
+        </w:rPr>
+        <w:t>współczynnika liczności</w:t>
+      </w:r>
+      <w:r>
+        <w:rPr>
+          <w:szCs w:val="18"/>
+        </w:rPr>
+        <w:t xml:space="preserve"> oraz </w:t>
+      </w:r>
+      <w:r>
+        <w:rPr>
+          <w:b/>
+          <w:szCs w:val="18"/>
+        </w:rPr>
+        <w:t>udziału</w:t>
+      </w:r>
+      <w:r>
+        <w:rPr>
+          <w:szCs w:val="18"/>
+        </w:rPr>
+        <w:t xml:space="preserve">. Obie te grupy tworzą razem </w:t>
+      </w:r>
+      <w:r>
+        <w:rPr>
+          <w:b/>
+          <w:szCs w:val="18"/>
+        </w:rPr>
+        <w:t>ograniczenia strukturalne</w:t>
+      </w:r>
+      <w:r>
+        <w:rPr>
+          <w:szCs w:val="18"/>
+        </w:rPr>
+        <w:t>.</w:t>
+      </w:r>
+    </w:p>
+    <w:p>
+      <w:pPr>
+        <w:rPr>
+          <w:szCs w:val="18"/>
+        </w:rPr>
+      </w:pPr>
+      <w:r>
+        <w:rPr>
+          <w:b/>
+          <w:szCs w:val="18"/>
+        </w:rPr>
+        <w:t>Ograniczenie współczynnika liczności</w:t>
+      </w:r>
+      <w:r>
+        <w:rPr>
+          <w:szCs w:val="18"/>
+        </w:rPr>
+        <w:t xml:space="preserve"> - dotyczy maksymalnej liczby egzemplarzy danego związku </w:t>
+      </w:r>
+      <w:proofErr w:type="spellStart"/>
+      <w:r>
+        <w:rPr>
+          <w:szCs w:val="18"/>
+        </w:rPr>
+        <w:t>r</w:t>
+      </w:r>
+      <w:r>
+        <w:rPr>
+          <w:szCs w:val="18"/>
+          <w:vertAlign w:val="subscript"/>
+        </w:rPr>
+        <w:t>j</w:t>
+      </w:r>
+      <w:proofErr w:type="spellEnd"/>
+      <w:r>
+        <w:rPr>
+          <w:szCs w:val="18"/>
+        </w:rPr>
+        <w:t>, w których może uczestniczyć pojedyncza encja e</w:t>
+      </w:r>
+      <w:r>
+        <w:rPr>
+          <w:szCs w:val="18"/>
+          <w:vertAlign w:val="subscript"/>
+        </w:rPr>
+        <w:t>j</w:t>
+      </w:r>
+      <w:r>
+        <w:rPr>
+          <w:szCs w:val="18"/>
+        </w:rPr>
+        <w:t>. Inaczej mówiąc maksymalną liczbę encji jednego typu, powiązanych z daną encją drugiego typu.</w:t>
+      </w:r>
+    </w:p>
+    <w:p>
+      <w:pPr>
+        <w:pStyle w:val="Akapitzlist"/>
+        <w:numPr>
+          <w:ilvl w:val="0"/>
+          <w:numId w:val="51"/>
+        </w:numPr>
+        <w:rPr>
+          <w:szCs w:val="18"/>
+        </w:rPr>
+      </w:pPr>
+      <w:r>
+        <w:rPr>
+          <w:szCs w:val="18"/>
+        </w:rPr>
+        <w:t xml:space="preserve">(1) - każda encja typu </w:t>
+      </w:r>
+      <w:proofErr w:type="spellStart"/>
+      <w:r>
+        <w:rPr>
+          <w:szCs w:val="18"/>
+        </w:rPr>
+        <w:t>E</w:t>
+      </w:r>
+      <w:r>
+        <w:rPr>
+          <w:szCs w:val="18"/>
+          <w:vertAlign w:val="subscript"/>
+        </w:rPr>
+        <w:t>i</w:t>
+      </w:r>
+      <w:proofErr w:type="spellEnd"/>
+      <w:r>
+        <w:rPr>
+          <w:szCs w:val="18"/>
+        </w:rPr>
+        <w:t xml:space="preserve"> może być powiązana tylko z jedną encją typu E</w:t>
+      </w:r>
+      <w:r>
+        <w:rPr>
+          <w:szCs w:val="18"/>
+          <w:vertAlign w:val="subscript"/>
+        </w:rPr>
+        <w:t>j</w:t>
+      </w:r>
+      <w:r>
+        <w:rPr>
+          <w:szCs w:val="18"/>
+        </w:rPr>
+        <w:t xml:space="preserve"> związkiem </w:t>
+      </w:r>
+      <w:proofErr w:type="spellStart"/>
+      <w:r>
+        <w:rPr>
+          <w:szCs w:val="18"/>
+        </w:rPr>
+        <w:t>R</w:t>
+      </w:r>
+      <w:r>
+        <w:rPr>
+          <w:szCs w:val="18"/>
+          <w:vertAlign w:val="subscript"/>
+        </w:rPr>
+        <w:t>k</w:t>
+      </w:r>
+      <w:proofErr w:type="spellEnd"/>
+    </w:p>
+    <w:p>
+      <w:pPr>
+        <w:pStyle w:val="Akapitzlist"/>
+        <w:numPr>
+          <w:ilvl w:val="0"/>
+          <w:numId w:val="51"/>
+        </w:numPr>
+        <w:rPr>
+          <w:szCs w:val="18"/>
+        </w:rPr>
+      </w:pPr>
+      <w:r>
+        <w:rPr>
+          <w:szCs w:val="18"/>
+        </w:rPr>
+        <w:t xml:space="preserve">(n) - każda </w:t>
+      </w:r>
+      <w:proofErr w:type="spellStart"/>
+      <w:r>
+        <w:rPr>
+          <w:szCs w:val="18"/>
+        </w:rPr>
+        <w:t>necja</w:t>
+      </w:r>
+      <w:proofErr w:type="spellEnd"/>
+      <w:r>
+        <w:rPr>
+          <w:szCs w:val="18"/>
+        </w:rPr>
+        <w:t xml:space="preserve"> typu </w:t>
+      </w:r>
+      <w:proofErr w:type="spellStart"/>
+      <w:r>
+        <w:rPr>
+          <w:szCs w:val="18"/>
+        </w:rPr>
+        <w:t>E</w:t>
+      </w:r>
+      <w:r>
+        <w:rPr>
+          <w:szCs w:val="18"/>
+          <w:vertAlign w:val="subscript"/>
+        </w:rPr>
+        <w:t>i</w:t>
+      </w:r>
+      <w:proofErr w:type="spellEnd"/>
+      <w:r>
+        <w:rPr>
+          <w:szCs w:val="18"/>
+        </w:rPr>
+        <w:t xml:space="preserve"> może być powiązana z nieograniczoną liczbą encji typu E</w:t>
+      </w:r>
+      <w:r>
+        <w:rPr>
+          <w:szCs w:val="18"/>
+          <w:vertAlign w:val="subscript"/>
+        </w:rPr>
+        <w:t>j</w:t>
+      </w:r>
+      <w:r>
+        <w:rPr>
+          <w:szCs w:val="18"/>
+        </w:rPr>
+        <w:t xml:space="preserve"> związkiem </w:t>
+      </w:r>
+      <w:proofErr w:type="spellStart"/>
+      <w:r>
+        <w:rPr>
+          <w:szCs w:val="18"/>
+        </w:rPr>
+        <w:t>R</w:t>
+      </w:r>
+      <w:r>
+        <w:rPr>
+          <w:szCs w:val="18"/>
+          <w:vertAlign w:val="subscript"/>
+        </w:rPr>
+        <w:t>k</w:t>
+      </w:r>
+      <w:proofErr w:type="spellEnd"/>
+    </w:p>
+    <w:p>
+      <w:pPr>
+        <w:rPr>
+          <w:szCs w:val="18"/>
+        </w:rPr>
+      </w:pPr>
+      <w:r>
+        <w:rPr>
+          <w:szCs w:val="18"/>
+        </w:rPr>
+        <w:t>W modelowaniu mamy zwykle do czynienia ze związkami drugiego stopnia łączącymi dwa typy encji. Ponieważ ograniczenie współczynnika liczności nakładane jest na każdy typ encji występujący w związku oddzielnie, dlatego ostatecznie mówimy o związkach typu:</w:t>
+      </w:r>
+    </w:p>
+    <w:p>
+      <w:pPr>
+        <w:pStyle w:val="Akapitzlist"/>
+        <w:numPr>
+          <w:ilvl w:val="0"/>
+          <w:numId w:val="52"/>
+        </w:numPr>
+        <w:rPr>
+          <w:szCs w:val="18"/>
+        </w:rPr>
+      </w:pPr>
+      <w:r>
+        <w:rPr>
+          <w:szCs w:val="18"/>
+        </w:rPr>
+        <w:t xml:space="preserve">(1:1) - każda encja typu </w:t>
+      </w:r>
+      <w:proofErr w:type="spellStart"/>
+      <w:r>
+        <w:rPr>
+          <w:szCs w:val="18"/>
+        </w:rPr>
+        <w:t>E</w:t>
+      </w:r>
+      <w:r>
+        <w:rPr>
+          <w:szCs w:val="18"/>
+          <w:vertAlign w:val="subscript"/>
+        </w:rPr>
+        <w:t>i</w:t>
+      </w:r>
+      <w:proofErr w:type="spellEnd"/>
+      <w:r>
+        <w:rPr>
+          <w:szCs w:val="18"/>
+        </w:rPr>
+        <w:t xml:space="preserve"> może być powiązana z tylko jedną encją typu E</w:t>
+      </w:r>
+      <w:r>
+        <w:rPr>
+          <w:szCs w:val="18"/>
+          <w:vertAlign w:val="subscript"/>
+        </w:rPr>
+        <w:t>j</w:t>
+      </w:r>
+      <w:r>
+        <w:rPr>
+          <w:szCs w:val="18"/>
+        </w:rPr>
+        <w:t xml:space="preserve"> i na odwrót</w:t>
+      </w:r>
+    </w:p>
+    <w:p>
+      <w:pPr>
+        <w:pStyle w:val="Akapitzlist"/>
+        <w:numPr>
+          <w:ilvl w:val="0"/>
+          <w:numId w:val="52"/>
+        </w:numPr>
+        <w:rPr>
+          <w:szCs w:val="18"/>
+        </w:rPr>
+      </w:pPr>
+      <w:r>
+        <w:rPr>
+          <w:szCs w:val="18"/>
+        </w:rPr>
+        <w:t xml:space="preserve">(1:n) - każda encja typu </w:t>
+      </w:r>
+      <w:proofErr w:type="spellStart"/>
+      <w:r>
+        <w:rPr>
+          <w:szCs w:val="18"/>
+        </w:rPr>
+        <w:t>E</w:t>
+      </w:r>
+      <w:r>
+        <w:rPr>
+          <w:szCs w:val="18"/>
+          <w:vertAlign w:val="subscript"/>
+        </w:rPr>
+        <w:t>i</w:t>
+      </w:r>
+      <w:proofErr w:type="spellEnd"/>
+      <w:r>
+        <w:rPr>
+          <w:szCs w:val="18"/>
+        </w:rPr>
+        <w:t xml:space="preserve"> może być powiązana z kilkoma encjami typu E</w:t>
+      </w:r>
+      <w:r>
+        <w:rPr>
+          <w:szCs w:val="18"/>
+          <w:vertAlign w:val="subscript"/>
+        </w:rPr>
+        <w:t>j</w:t>
+      </w:r>
+      <w:r>
+        <w:rPr>
+          <w:szCs w:val="18"/>
+          <w:vertAlign w:val="subscript"/>
+        </w:rPr>
+        <w:softHyphen/>
+      </w:r>
+      <w:r>
+        <w:rPr>
+          <w:szCs w:val="18"/>
+        </w:rPr>
+        <w:t>, ale każda encja typu E</w:t>
+      </w:r>
+      <w:r>
+        <w:rPr>
+          <w:szCs w:val="18"/>
+          <w:vertAlign w:val="subscript"/>
+        </w:rPr>
+        <w:t xml:space="preserve">j </w:t>
+      </w:r>
+      <w:r>
+        <w:rPr>
+          <w:szCs w:val="18"/>
+        </w:rPr>
+        <w:t xml:space="preserve">może być powiązana tylko z jedną encją typu </w:t>
+      </w:r>
+      <w:proofErr w:type="spellStart"/>
+      <w:r>
+        <w:rPr>
+          <w:szCs w:val="18"/>
+        </w:rPr>
+        <w:t>E</w:t>
+      </w:r>
+      <w:r>
+        <w:rPr>
+          <w:szCs w:val="18"/>
+          <w:vertAlign w:val="subscript"/>
+        </w:rPr>
+        <w:t>i</w:t>
+      </w:r>
+      <w:proofErr w:type="spellEnd"/>
+      <w:r>
+        <w:rPr>
+          <w:szCs w:val="18"/>
+        </w:rPr>
+        <w:t>,</w:t>
+      </w:r>
+    </w:p>
+    <w:p>
+      <w:pPr>
+        <w:pStyle w:val="Akapitzlist"/>
+        <w:numPr>
+          <w:ilvl w:val="0"/>
+          <w:numId w:val="52"/>
+        </w:numPr>
+        <w:rPr>
+          <w:szCs w:val="18"/>
+        </w:rPr>
+      </w:pPr>
+      <w:r>
+        <w:rPr>
+          <w:szCs w:val="18"/>
+        </w:rPr>
+        <w:t>(</w:t>
+      </w:r>
+      <w:proofErr w:type="spellStart"/>
+      <w:r>
+        <w:rPr>
+          <w:szCs w:val="18"/>
+        </w:rPr>
+        <w:t>n:m</w:t>
+      </w:r>
+      <w:proofErr w:type="spellEnd"/>
+      <w:r>
+        <w:rPr>
+          <w:szCs w:val="18"/>
+        </w:rPr>
+        <w:t xml:space="preserve">) - Wiele do wielu. każda encja typu </w:t>
+      </w:r>
+      <w:proofErr w:type="spellStart"/>
+      <w:r>
+        <w:rPr>
+          <w:szCs w:val="18"/>
+        </w:rPr>
+        <w:t>E</w:t>
+      </w:r>
+      <w:r>
+        <w:rPr>
+          <w:szCs w:val="18"/>
+          <w:vertAlign w:val="subscript"/>
+        </w:rPr>
+        <w:t>i</w:t>
+      </w:r>
+      <w:proofErr w:type="spellEnd"/>
+      <w:r>
+        <w:rPr>
+          <w:szCs w:val="18"/>
+        </w:rPr>
+        <w:t xml:space="preserve"> może być powiązana z kilkoma encjami typu E</w:t>
+      </w:r>
+      <w:r>
+        <w:rPr>
+          <w:szCs w:val="18"/>
+          <w:vertAlign w:val="subscript"/>
+        </w:rPr>
+        <w:t xml:space="preserve">j </w:t>
+      </w:r>
+      <w:r>
+        <w:rPr>
+          <w:szCs w:val="18"/>
+        </w:rPr>
+        <w:t xml:space="preserve"> i na odwrót</w:t>
+      </w:r>
+    </w:p>
+    <w:p>
+      <w:pPr>
+        <w:rPr>
+          <w:szCs w:val="18"/>
+        </w:rPr>
+      </w:pPr>
+      <w:r>
+        <w:rPr>
+          <w:b/>
+          <w:szCs w:val="18"/>
+        </w:rPr>
+        <w:t xml:space="preserve">Ograniczenie udziału </w:t>
+      </w:r>
+      <w:r>
+        <w:rPr>
+          <w:szCs w:val="18"/>
+        </w:rPr>
+        <w:t>- mówi o tym, czy dana encja musi uczestniczyć w danym związku. Inaczej mówię jest to dolne ograniczenie udziału w związku. Ograniczenie udziału nakładane jest oddzielnie na każdy z typów encji występujący w danym związku. Wyróżnia się związki o udziale:</w:t>
+      </w:r>
+    </w:p>
+    <w:p>
+      <w:pPr>
+        <w:pStyle w:val="Akapitzlist"/>
+        <w:numPr>
+          <w:ilvl w:val="0"/>
+          <w:numId w:val="53"/>
+        </w:numPr>
+        <w:rPr>
+          <w:szCs w:val="18"/>
+        </w:rPr>
+      </w:pPr>
+      <w:r>
+        <w:rPr>
+          <w:szCs w:val="18"/>
+        </w:rPr>
+        <w:t xml:space="preserve">całkowitym (1) - każda encja typu </w:t>
+      </w:r>
+      <w:proofErr w:type="spellStart"/>
+      <w:r>
+        <w:rPr>
+          <w:szCs w:val="18"/>
+        </w:rPr>
+        <w:t>E</w:t>
+      </w:r>
+      <w:r>
+        <w:rPr>
+          <w:szCs w:val="18"/>
+          <w:vertAlign w:val="subscript"/>
+        </w:rPr>
+        <w:t>i</w:t>
+      </w:r>
+      <w:proofErr w:type="spellEnd"/>
+      <w:r>
+        <w:rPr>
+          <w:szCs w:val="18"/>
+        </w:rPr>
+        <w:t xml:space="preserve"> musi być powiązana z przynajmniej jedną encją typu E</w:t>
+      </w:r>
+      <w:r>
+        <w:rPr>
+          <w:szCs w:val="18"/>
+          <w:vertAlign w:val="subscript"/>
+        </w:rPr>
+        <w:t>j</w:t>
+      </w:r>
+      <w:r>
+        <w:rPr>
+          <w:szCs w:val="18"/>
+        </w:rPr>
+        <w:t xml:space="preserve">, aby przynależeć do związku </w:t>
+      </w:r>
+      <w:proofErr w:type="spellStart"/>
+      <w:r>
+        <w:rPr>
+          <w:szCs w:val="18"/>
+        </w:rPr>
+        <w:t>R</w:t>
+      </w:r>
+      <w:r>
+        <w:rPr>
+          <w:szCs w:val="18"/>
+          <w:vertAlign w:val="subscript"/>
+        </w:rPr>
+        <w:t>k</w:t>
+      </w:r>
+      <w:proofErr w:type="spellEnd"/>
+      <w:r>
+        <w:rPr>
+          <w:szCs w:val="18"/>
+        </w:rPr>
+        <w:t>,</w:t>
+      </w:r>
+    </w:p>
+    <w:p>
+      <w:pPr>
+        <w:pStyle w:val="Akapitzlist"/>
+        <w:numPr>
+          <w:ilvl w:val="0"/>
+          <w:numId w:val="53"/>
+        </w:numPr>
+        <w:rPr>
+          <w:szCs w:val="18"/>
+        </w:rPr>
+      </w:pPr>
+      <w:r>
+        <w:rPr>
+          <w:szCs w:val="18"/>
+        </w:rPr>
+        <w:t xml:space="preserve">częściowym (0) - nie każda encja typu </w:t>
+      </w:r>
+      <w:proofErr w:type="spellStart"/>
+      <w:r>
+        <w:rPr>
+          <w:szCs w:val="18"/>
+        </w:rPr>
+        <w:t>E</w:t>
+      </w:r>
+      <w:r>
+        <w:rPr>
+          <w:szCs w:val="18"/>
+          <w:vertAlign w:val="subscript"/>
+        </w:rPr>
+        <w:t>i</w:t>
+      </w:r>
+      <w:proofErr w:type="spellEnd"/>
+      <w:r>
+        <w:rPr>
+          <w:szCs w:val="18"/>
+        </w:rPr>
+        <w:t xml:space="preserve"> musi być powiązana z jakąkolwiek encją typu E</w:t>
+      </w:r>
+      <w:r>
+        <w:rPr>
+          <w:szCs w:val="18"/>
+          <w:vertAlign w:val="subscript"/>
+        </w:rPr>
+        <w:t>j</w:t>
+      </w:r>
+      <w:r>
+        <w:rPr>
+          <w:szCs w:val="18"/>
+        </w:rPr>
+        <w:t xml:space="preserve">, aby przynależeć do związku </w:t>
+      </w:r>
+      <w:proofErr w:type="spellStart"/>
+      <w:r>
+        <w:rPr>
+          <w:szCs w:val="18"/>
+        </w:rPr>
+        <w:t>R</w:t>
+      </w:r>
+      <w:r>
+        <w:rPr>
+          <w:szCs w:val="18"/>
+          <w:vertAlign w:val="subscript"/>
+        </w:rPr>
+        <w:t>k</w:t>
+      </w:r>
+      <w:proofErr w:type="spellEnd"/>
+      <w:r>
+        <w:rPr>
+          <w:szCs w:val="18"/>
+        </w:rPr>
+        <w:t>,</w:t>
+      </w:r>
+    </w:p>
+    <w:p>
+      <w:pPr>
+        <w:rPr>
+          <w:szCs w:val="18"/>
+        </w:rPr>
+      </w:pPr>
+      <w:r>
+        <w:rPr>
+          <w:b/>
+          <w:szCs w:val="18"/>
+        </w:rPr>
+        <w:t xml:space="preserve">Słaby typ encji - </w:t>
+      </w:r>
+      <w:r>
+        <w:rPr>
+          <w:szCs w:val="18"/>
+        </w:rPr>
+        <w:t>każdy typ encji, dla którego nie można określić żadnego klucza.</w:t>
+      </w:r>
+    </w:p>
+    <w:p>
+      <w:pPr>
+        <w:rPr>
+          <w:szCs w:val="18"/>
+        </w:rPr>
+      </w:pPr>
+      <w:r>
+        <w:rPr>
+          <w:b/>
+          <w:szCs w:val="18"/>
+        </w:rPr>
+        <w:lastRenderedPageBreak/>
+        <w:t>Silny typ encji -</w:t>
+      </w:r>
+      <w:r>
+        <w:rPr>
+          <w:szCs w:val="18"/>
+        </w:rPr>
+        <w:t xml:space="preserve"> każdy typ encji, dla którego można określić klucz.</w:t>
+      </w:r>
+    </w:p>
+    <w:p>
+      <w:pPr>
+        <w:rPr>
+          <w:b/>
+          <w:szCs w:val="18"/>
+        </w:rPr>
+      </w:pPr>
+      <w:r>
+        <w:rPr>
+          <w:b/>
+          <w:szCs w:val="18"/>
+        </w:rPr>
+        <w:t>Podział związków ze względu na istnienie relacji:</w:t>
+      </w:r>
+    </w:p>
+    <w:p>
+      <w:pPr>
+        <w:pStyle w:val="Akapitzlist"/>
+        <w:numPr>
+          <w:ilvl w:val="0"/>
+          <w:numId w:val="55"/>
+        </w:numPr>
+        <w:rPr>
+          <w:szCs w:val="18"/>
+        </w:rPr>
+      </w:pPr>
+      <w:r>
+        <w:rPr>
+          <w:szCs w:val="18"/>
           <w:u w:val="single"/>
         </w:rPr>
-      </w:pPr>
+        <w:t>opcjonalny</w:t>
+      </w:r>
+      <w:r>
+        <w:rPr>
+          <w:szCs w:val="18"/>
+        </w:rPr>
+        <w:t xml:space="preserve"> - wartość klucza obcego jest opcjonalna tzn. dopuszcza wartość NULL.</w:t>
+      </w:r>
+    </w:p>
+    <w:p>
+      <w:pPr>
+        <w:pStyle w:val="Akapitzlist"/>
+        <w:numPr>
+          <w:ilvl w:val="0"/>
+          <w:numId w:val="55"/>
+        </w:numPr>
+        <w:rPr>
+          <w:szCs w:val="18"/>
+        </w:rPr>
+      </w:pPr>
+      <w:r>
+        <w:rPr>
+          <w:szCs w:val="18"/>
+          <w:u w:val="single"/>
+        </w:rPr>
+        <w:t>wymagany</w:t>
+      </w:r>
+      <w:r>
+        <w:rPr>
+          <w:szCs w:val="18"/>
+        </w:rPr>
+        <w:t xml:space="preserve"> - wartość klucza obcego jest wymagana tzn. nie dopuszcza wartości NULL.</w:t>
+      </w:r>
+    </w:p>
+    <w:p>
+      <w:pPr>
+        <w:rPr>
+          <w:b/>
+          <w:szCs w:val="18"/>
+          <w:u w:val="single"/>
+        </w:rPr>
+      </w:pPr>
+      <w:r>
+        <w:rPr>
+          <w:szCs w:val="18"/>
+          <w:u w:val="single"/>
+        </w:rPr>
+        <w:t xml:space="preserve">Występują 3 </w:t>
+      </w:r>
+      <w:r>
+        <w:rPr>
+          <w:b/>
+          <w:szCs w:val="18"/>
+          <w:u w:val="single"/>
+        </w:rPr>
+        <w:t>typy związków</w:t>
+      </w:r>
+      <w:r>
+        <w:rPr>
+          <w:szCs w:val="18"/>
+          <w:u w:val="single"/>
+        </w:rPr>
+        <w:t xml:space="preserve"> według podziału pod względem liczebności</w:t>
+      </w:r>
+      <w:r>
+        <w:rPr>
+          <w:b/>
+          <w:szCs w:val="18"/>
+          <w:u w:val="single"/>
+        </w:rPr>
+        <w:t>:</w:t>
+      </w:r>
+    </w:p>
+    <w:p>
+      <w:pPr>
+        <w:pStyle w:val="Akapitzlist"/>
+        <w:numPr>
+          <w:ilvl w:val="0"/>
+          <w:numId w:val="54"/>
+        </w:numPr>
+        <w:rPr>
+          <w:szCs w:val="18"/>
+        </w:rPr>
+      </w:pPr>
+      <w:r>
+        <w:rPr>
+          <w:b/>
+          <w:szCs w:val="18"/>
+        </w:rPr>
+        <w:t>1:1,</w:t>
+      </w:r>
+    </w:p>
+    <w:p>
+      <w:pPr>
+        <w:pStyle w:val="Akapitzlist"/>
+        <w:numPr>
+          <w:ilvl w:val="0"/>
+          <w:numId w:val="54"/>
+        </w:numPr>
+        <w:rPr>
+          <w:szCs w:val="18"/>
+        </w:rPr>
+      </w:pPr>
+      <w:r>
+        <w:rPr>
+          <w:b/>
+          <w:szCs w:val="18"/>
+        </w:rPr>
+        <w:t>1:N,</w:t>
+      </w:r>
+    </w:p>
+    <w:p>
+      <w:pPr>
+        <w:pStyle w:val="Akapitzlist"/>
+        <w:numPr>
+          <w:ilvl w:val="0"/>
+          <w:numId w:val="54"/>
+        </w:numPr>
+        <w:rPr>
+          <w:szCs w:val="18"/>
+          <w:u w:val="single"/>
+        </w:rPr>
+      </w:pPr>
+      <w:r>
+        <w:rPr>
+          <w:b/>
+          <w:szCs w:val="18"/>
+        </w:rPr>
+        <w:t>N:M</w:t>
+      </w:r>
+    </w:p>
+    <w:p>
+      <w:pPr>
+        <w:jc w:val="center"/>
+        <w:rPr>
+          <w:b/>
+          <w:szCs w:val="18"/>
+          <w:u w:val="single"/>
+        </w:rPr>
+      </w:pPr>
+      <w:r>
+        <w:rPr>
+          <w:b/>
+          <w:szCs w:val="18"/>
+          <w:u w:val="single"/>
+        </w:rPr>
+        <w:t>Związek binarny 1:1</w:t>
+      </w:r>
+    </w:p>
+    <w:p>
+      <w:pPr>
+        <w:pStyle w:val="Akapitzlist"/>
+        <w:spacing w:after="0"/>
+        <w:ind w:left="0"/>
+        <w:rPr>
+          <w:szCs w:val="18"/>
+        </w:rPr>
+      </w:pPr>
+      <w:r>
+        <w:rPr>
+          <w:szCs w:val="18"/>
+        </w:rPr>
+        <w:t>K</w:t>
+      </w:r>
+      <w:r>
+        <w:rPr>
+          <w:szCs w:val="18"/>
+        </w:rPr>
+        <w:t xml:space="preserve">ażda encja typu </w:t>
+      </w:r>
+      <w:proofErr w:type="spellStart"/>
+      <w:r>
+        <w:rPr>
+          <w:szCs w:val="18"/>
+        </w:rPr>
+        <w:t>E</w:t>
+      </w:r>
+      <w:r>
+        <w:rPr>
+          <w:szCs w:val="18"/>
+          <w:vertAlign w:val="subscript"/>
+        </w:rPr>
+        <w:t>i</w:t>
+      </w:r>
+      <w:proofErr w:type="spellEnd"/>
+      <w:r>
+        <w:rPr>
+          <w:szCs w:val="18"/>
+        </w:rPr>
+        <w:t xml:space="preserve"> może być powiązana z tylko jedną encją typu E</w:t>
+      </w:r>
+      <w:r>
+        <w:rPr>
+          <w:szCs w:val="18"/>
+          <w:vertAlign w:val="subscript"/>
+        </w:rPr>
+        <w:t>j</w:t>
+      </w:r>
+      <w:r>
+        <w:rPr>
+          <w:szCs w:val="18"/>
+        </w:rPr>
+        <w:t xml:space="preserve"> i na odwrót</w:t>
+      </w:r>
+    </w:p>
+    <w:p>
+      <w:pPr>
+        <w:pStyle w:val="Akapitzlist"/>
+        <w:spacing w:after="0"/>
+        <w:ind w:left="0"/>
+        <w:rPr>
+          <w:szCs w:val="18"/>
+        </w:rPr>
+      </w:pPr>
+    </w:p>
+    <w:p>
+      <w:pPr>
+        <w:pStyle w:val="Akapitzlist"/>
+        <w:spacing w:after="0"/>
+        <w:ind w:left="0"/>
+        <w:rPr>
+          <w:b/>
+          <w:szCs w:val="18"/>
+        </w:rPr>
+      </w:pPr>
+      <w:r>
+        <w:rPr>
+          <w:b/>
+          <w:szCs w:val="18"/>
+        </w:rPr>
+        <w:t>Sposoby odwzorowania:</w:t>
+      </w:r>
+    </w:p>
+    <w:p>
+      <w:pPr>
+        <w:pStyle w:val="Akapitzlist"/>
+        <w:numPr>
+          <w:ilvl w:val="0"/>
+          <w:numId w:val="56"/>
+        </w:numPr>
+        <w:spacing w:after="0"/>
+        <w:rPr>
+          <w:szCs w:val="18"/>
+        </w:rPr>
+      </w:pPr>
+      <w:r>
+        <w:rPr>
+          <w:i/>
+          <w:szCs w:val="18"/>
+        </w:rPr>
+        <w:t>sposób 1</w:t>
+      </w:r>
+      <w:r>
+        <w:rPr>
+          <w:szCs w:val="18"/>
+        </w:rPr>
+        <w:t xml:space="preserve">: realizacja związku przez dodanie do jednej z relacji związku atrybutu (-ów) </w:t>
+      </w:r>
+      <w:r>
+        <w:rPr>
+          <w:b/>
+          <w:szCs w:val="18"/>
+        </w:rPr>
+        <w:t>klucza obcego</w:t>
+      </w:r>
+      <w:r>
+        <w:rPr>
+          <w:szCs w:val="18"/>
+        </w:rPr>
+        <w:t xml:space="preserve"> odpowiadających kluczowi głównemu drugiej relacji,</w:t>
+      </w:r>
+    </w:p>
+    <w:p>
+      <w:pPr>
+        <w:spacing w:after="0"/>
+        <w:rPr>
+          <w:sz w:val="6"/>
+          <w:szCs w:val="6"/>
+        </w:rPr>
+      </w:pPr>
+    </w:p>
+    <w:p>
+      <w:pPr>
+        <w:pStyle w:val="Akapitzlist"/>
+        <w:numPr>
+          <w:ilvl w:val="0"/>
+          <w:numId w:val="56"/>
+        </w:numPr>
+        <w:spacing w:after="0"/>
+        <w:rPr>
+          <w:szCs w:val="18"/>
+        </w:rPr>
+      </w:pPr>
+      <w:r>
+        <w:rPr>
+          <w:i/>
+          <w:szCs w:val="18"/>
+        </w:rPr>
+        <w:t>sposób 2</w:t>
+      </w:r>
+      <w:r>
+        <w:rPr>
+          <w:szCs w:val="18"/>
+        </w:rPr>
+        <w:t xml:space="preserve">: </w:t>
+      </w:r>
+      <w:r>
+        <w:rPr>
+          <w:b/>
+          <w:szCs w:val="18"/>
+        </w:rPr>
+        <w:t>scalenie</w:t>
+      </w:r>
+      <w:r>
+        <w:rPr>
+          <w:szCs w:val="18"/>
+        </w:rPr>
+        <w:t xml:space="preserve"> relacji występujących w związku w jedną relację,</w:t>
+      </w:r>
+    </w:p>
+    <w:p>
+      <w:pPr>
+        <w:spacing w:after="0"/>
+        <w:rPr>
+          <w:sz w:val="6"/>
+          <w:szCs w:val="6"/>
+        </w:rPr>
+      </w:pPr>
+    </w:p>
+    <w:p>
+      <w:pPr>
+        <w:pStyle w:val="Akapitzlist"/>
+        <w:numPr>
+          <w:ilvl w:val="0"/>
+          <w:numId w:val="56"/>
+        </w:numPr>
+        <w:spacing w:after="0"/>
+        <w:rPr>
+          <w:szCs w:val="18"/>
+        </w:rPr>
+      </w:pPr>
+      <w:r>
+        <w:rPr>
+          <w:i/>
+          <w:szCs w:val="18"/>
+        </w:rPr>
+        <w:t>sposób 3</w:t>
+      </w:r>
+      <w:r>
+        <w:rPr>
+          <w:szCs w:val="18"/>
+        </w:rPr>
+        <w:t>: utworzenie oddzielnej relacji reprezentującej związek tzw. relacji związku</w:t>
+      </w:r>
+    </w:p>
+    <w:p>
+      <w:pPr>
+        <w:spacing w:after="0"/>
+        <w:rPr>
+          <w:sz w:val="6"/>
+          <w:szCs w:val="6"/>
+        </w:rPr>
+      </w:pPr>
+    </w:p>
+    <w:p>
+      <w:pPr>
+        <w:spacing w:after="0"/>
+        <w:rPr>
+          <w:sz w:val="6"/>
+          <w:szCs w:val="6"/>
+        </w:rPr>
+      </w:pPr>
+    </w:p>
+    <w:p>
+      <w:pPr>
+        <w:spacing w:after="0"/>
+        <w:rPr>
+          <w:szCs w:val="18"/>
+          <w:u w:val="single"/>
+        </w:rPr>
+      </w:pPr>
+      <w:r>
+        <w:rPr>
+          <w:szCs w:val="18"/>
+          <w:u w:val="single"/>
+        </w:rPr>
+        <w:t>Przykłady:</w:t>
+      </w:r>
+    </w:p>
+    <w:p>
+      <w:pPr>
+        <w:jc w:val="center"/>
+      </w:pPr>
+      <w:r>
+        <w:rPr>
+          <w:noProof/>
+          <w:lang w:eastAsia="pl-PL"/>
+        </w:rPr>
+        <w:drawing>
+          <wp:inline distT="0" distB="0" distL="0" distR="0">
+            <wp:extent cx="2809019" cy="1620000"/>
+            <wp:effectExtent l="19050" t="0" r="0" b="0"/>
+            <wp:docPr id="47" name="Obraz 1"/>
+            <wp:cNvGraphicFramePr>
+              <a:graphicFrameLocks xmlns:a="http://schemas.openxmlformats.org/drawingml/2006/main" noChangeAspect="1"/>
+            </wp:cNvGraphicFramePr>
+            <a:graphic xmlns:a="http://schemas.openxmlformats.org/drawingml/2006/main">
+              <a:graphicData uri="http://schemas.openxmlformats.org/drawingml/2006/picture">
+                <pic:pic xmlns:pic="http://schemas.openxmlformats.org/drawingml/2006/picture">
+                  <pic:nvPicPr>
+                    <pic:cNvPr id="0" name="Picture 1"/>
+                    <pic:cNvPicPr>
+                      <a:picLocks noChangeAspect="1" noChangeArrowheads="1"/>
+                    </pic:cNvPicPr>
+                  </pic:nvPicPr>
+                  <pic:blipFill>
+                    <a:blip r:embed="rId57" cstate="print"/>
+                    <a:srcRect/>
+                    <a:stretch>
+                      <a:fillRect/>
+                    </a:stretch>
+                  </pic:blipFill>
+                  <pic:spPr bwMode="auto">
+                    <a:xfrm>
+                      <a:off x="0" y="0"/>
+                      <a:ext cx="2809019" cy="1620000"/>
+                    </a:xfrm>
+                    <a:prstGeom prst="rect">
+                      <a:avLst/>
+                    </a:prstGeom>
+                    <a:noFill/>
+                    <a:ln w="9525">
+                      <a:noFill/>
+                      <a:miter lim="800000"/>
+                      <a:headEnd/>
+                      <a:tailEnd/>
+                    </a:ln>
+                  </pic:spPr>
+                </pic:pic>
+              </a:graphicData>
+            </a:graphic>
+          </wp:inline>
+        </w:drawing>
+      </w:r>
+    </w:p>
+    <w:p>
+      <w:r>
+        <w:t>Jest to związek binarny 1:1 jednostronnie obowiązkowy, reprezentowany przez klucz obcy w tabeli po obowiązkowej stronie związku. Ograniczenie integralności jest definiowane dla atrybutu klucza obcego. Klucz ten nie może przyjmować wartości pustych.</w:t>
+      </w:r>
+    </w:p>
+    <w:p>
+      <w:pPr>
+        <w:jc w:val="center"/>
+      </w:pPr>
+      <w:r>
+        <w:rPr>
+          <w:noProof/>
+          <w:lang w:eastAsia="pl-PL"/>
+        </w:rPr>
+        <w:drawing>
+          <wp:inline distT="0" distB="0" distL="0" distR="0">
+            <wp:extent cx="2665970" cy="1620000"/>
+            <wp:effectExtent l="19050" t="0" r="1030" b="0"/>
+            <wp:docPr id="50" name="Obraz 4"/>
+            <wp:cNvGraphicFramePr>
+              <a:graphicFrameLocks xmlns:a="http://schemas.openxmlformats.org/drawingml/2006/main" noChangeAspect="1"/>
+            </wp:cNvGraphicFramePr>
+            <a:graphic xmlns:a="http://schemas.openxmlformats.org/drawingml/2006/main">
+              <a:graphicData uri="http://schemas.openxmlformats.org/drawingml/2006/picture">
+                <pic:pic xmlns:pic="http://schemas.openxmlformats.org/drawingml/2006/picture">
+                  <pic:nvPicPr>
+                    <pic:cNvPr id="0" name="Picture 4"/>
+                    <pic:cNvPicPr>
+                      <a:picLocks noChangeAspect="1" noChangeArrowheads="1"/>
+                    </pic:cNvPicPr>
+                  </pic:nvPicPr>
+                  <pic:blipFill>
+                    <a:blip r:embed="rId58" cstate="print"/>
+                    <a:srcRect/>
+                    <a:stretch>
+                      <a:fillRect/>
+                    </a:stretch>
+                  </pic:blipFill>
+                  <pic:spPr bwMode="auto">
+                    <a:xfrm>
+                      <a:off x="0" y="0"/>
+                      <a:ext cx="2665970" cy="1620000"/>
+                    </a:xfrm>
+                    <a:prstGeom prst="rect">
+                      <a:avLst/>
+                    </a:prstGeom>
+                    <a:noFill/>
+                    <a:ln w="9525">
+                      <a:noFill/>
+                      <a:miter lim="800000"/>
+                      <a:headEnd/>
+                      <a:tailEnd/>
+                    </a:ln>
+                  </pic:spPr>
+                </pic:pic>
+              </a:graphicData>
+            </a:graphic>
+          </wp:inline>
+        </w:drawing>
+      </w:r>
+    </w:p>
+    <w:p>
+      <w:r>
+        <w:t>Jest to związek binarny 1:1 obustronnie opcjonalny.</w:t>
+      </w:r>
+    </w:p>
+    <w:p>
+      <w:pPr>
+        <w:jc w:val="center"/>
+        <w:rPr>
+          <w:b/>
+        </w:rPr>
+      </w:pPr>
+      <w:r>
+        <w:rPr>
+          <w:b/>
+        </w:rPr>
+        <w:t>Związek binarny 1:N</w:t>
+      </w:r>
+    </w:p>
+    <w:p>
+      <w:pPr>
+        <w:pStyle w:val="Akapitzlist"/>
+        <w:spacing w:after="0"/>
+        <w:ind w:left="0"/>
+        <w:rPr>
+          <w:szCs w:val="18"/>
+        </w:rPr>
+      </w:pPr>
+      <w:r>
+        <w:rPr>
+          <w:szCs w:val="18"/>
+        </w:rPr>
+        <w:t>K</w:t>
+      </w:r>
+      <w:r>
+        <w:rPr>
+          <w:szCs w:val="18"/>
+        </w:rPr>
+        <w:t xml:space="preserve">ażda encja typu </w:t>
+      </w:r>
+      <w:proofErr w:type="spellStart"/>
+      <w:r>
+        <w:rPr>
+          <w:szCs w:val="18"/>
+        </w:rPr>
+        <w:t>E</w:t>
+      </w:r>
+      <w:r>
+        <w:rPr>
+          <w:szCs w:val="18"/>
+          <w:vertAlign w:val="subscript"/>
+        </w:rPr>
+        <w:t>i</w:t>
+      </w:r>
+      <w:proofErr w:type="spellEnd"/>
+      <w:r>
+        <w:rPr>
+          <w:szCs w:val="18"/>
+        </w:rPr>
+        <w:t xml:space="preserve"> może być powiązana z kilkoma encjami typu E</w:t>
+      </w:r>
+      <w:r>
+        <w:rPr>
+          <w:szCs w:val="18"/>
+          <w:vertAlign w:val="subscript"/>
+        </w:rPr>
+        <w:t>j</w:t>
+      </w:r>
+      <w:r>
+        <w:rPr>
+          <w:szCs w:val="18"/>
+          <w:vertAlign w:val="subscript"/>
+        </w:rPr>
+        <w:softHyphen/>
+      </w:r>
+      <w:r>
+        <w:rPr>
+          <w:szCs w:val="18"/>
+        </w:rPr>
+        <w:t>, ale każda encja typu E</w:t>
+      </w:r>
+      <w:r>
+        <w:rPr>
+          <w:szCs w:val="18"/>
+          <w:vertAlign w:val="subscript"/>
+        </w:rPr>
+        <w:t xml:space="preserve">j </w:t>
+      </w:r>
+      <w:r>
+        <w:rPr>
+          <w:szCs w:val="18"/>
+        </w:rPr>
+        <w:t xml:space="preserve">może być powiązana tylko z jedną encją typu </w:t>
+      </w:r>
+      <w:proofErr w:type="spellStart"/>
+      <w:r>
+        <w:rPr>
+          <w:szCs w:val="18"/>
+        </w:rPr>
+        <w:t>E</w:t>
+      </w:r>
+      <w:r>
+        <w:rPr>
+          <w:szCs w:val="18"/>
+          <w:vertAlign w:val="subscript"/>
+        </w:rPr>
+        <w:t>i</w:t>
+      </w:r>
+      <w:proofErr w:type="spellEnd"/>
+      <w:r>
+        <w:rPr>
+          <w:szCs w:val="18"/>
+        </w:rPr>
+        <w:t>.</w:t>
+      </w:r>
+    </w:p>
+    <w:p>
+      <w:pPr>
+        <w:pStyle w:val="Akapitzlist"/>
+        <w:spacing w:after="0"/>
+        <w:ind w:left="0"/>
+        <w:rPr>
+          <w:szCs w:val="18"/>
+        </w:rPr>
+      </w:pPr>
+    </w:p>
+    <w:p>
+      <w:pPr>
+        <w:pStyle w:val="Akapitzlist"/>
+        <w:spacing w:after="0"/>
+        <w:ind w:left="0"/>
+        <w:rPr>
+          <w:b/>
+          <w:szCs w:val="18"/>
+        </w:rPr>
+      </w:pPr>
+      <w:r>
+        <w:rPr>
+          <w:b/>
+          <w:szCs w:val="18"/>
+        </w:rPr>
+        <w:t>Sposoby odwzorowania:</w:t>
+      </w:r>
+    </w:p>
+    <w:p>
+      <w:pPr>
+        <w:pStyle w:val="Akapitzlist"/>
+        <w:numPr>
+          <w:ilvl w:val="0"/>
+          <w:numId w:val="57"/>
+        </w:numPr>
+        <w:spacing w:after="0"/>
+        <w:rPr>
+          <w:szCs w:val="18"/>
+        </w:rPr>
+      </w:pPr>
+      <w:r>
+        <w:rPr>
+          <w:i/>
+          <w:szCs w:val="18"/>
+        </w:rPr>
+        <w:t>sposób 1:</w:t>
+      </w:r>
+      <w:r>
+        <w:rPr>
+          <w:szCs w:val="18"/>
+        </w:rPr>
+        <w:t xml:space="preserve"> relacja związku przez dodanie do relacji występującej po stronie </w:t>
+      </w:r>
+      <w:r>
+        <w:rPr>
+          <w:i/>
+          <w:szCs w:val="18"/>
+        </w:rPr>
+        <w:t>N</w:t>
+      </w:r>
+      <w:r>
+        <w:rPr>
+          <w:szCs w:val="18"/>
+        </w:rPr>
+        <w:t xml:space="preserve"> związku atrybutu (-ów) </w:t>
+      </w:r>
+      <w:r>
+        <w:rPr>
+          <w:b/>
+          <w:szCs w:val="18"/>
+        </w:rPr>
+        <w:t>klucza obcego</w:t>
+      </w:r>
+      <w:r>
+        <w:rPr>
+          <w:szCs w:val="18"/>
+        </w:rPr>
+        <w:t xml:space="preserve"> odpowiadających kluczowi głównemu relacji występującej po stronie </w:t>
+      </w:r>
+      <w:r>
+        <w:rPr>
+          <w:i/>
+          <w:szCs w:val="18"/>
+        </w:rPr>
+        <w:t>1</w:t>
+      </w:r>
+      <w:r>
+        <w:rPr>
+          <w:szCs w:val="18"/>
+        </w:rPr>
+        <w:t>.</w:t>
+      </w:r>
+    </w:p>
+    <w:p>
+      <w:pPr>
+        <w:pStyle w:val="Akapitzlist"/>
+        <w:numPr>
+          <w:ilvl w:val="0"/>
+          <w:numId w:val="57"/>
+        </w:numPr>
+        <w:spacing w:after="0"/>
+        <w:rPr>
+          <w:szCs w:val="18"/>
+        </w:rPr>
+      </w:pPr>
+      <w:r>
+        <w:rPr>
+          <w:i/>
+          <w:szCs w:val="18"/>
+        </w:rPr>
+        <w:lastRenderedPageBreak/>
+        <w:t>sposób 2:</w:t>
+      </w:r>
+      <w:r>
+        <w:rPr>
+          <w:szCs w:val="18"/>
+        </w:rPr>
+        <w:t xml:space="preserve"> utworzenie </w:t>
+      </w:r>
+      <w:r>
+        <w:rPr>
+          <w:b/>
+          <w:szCs w:val="18"/>
+        </w:rPr>
+        <w:t>oddzielnej relacji</w:t>
+      </w:r>
+      <w:r>
+        <w:rPr>
+          <w:szCs w:val="18"/>
+        </w:rPr>
+        <w:t xml:space="preserve"> reprezentującej związek tzw. relacji związku (klucz główny takiej relacji może odpowiadać kluczowi głównemu relacji po stronie </w:t>
+      </w:r>
+      <w:r>
+        <w:rPr>
+          <w:i/>
+          <w:szCs w:val="18"/>
+        </w:rPr>
+        <w:t>N</w:t>
+      </w:r>
+      <w:r>
+        <w:rPr>
+          <w:szCs w:val="18"/>
+        </w:rPr>
+        <w:t xml:space="preserve"> związku).</w:t>
+      </w:r>
+    </w:p>
+    <w:p>
+      <w:pPr>
+        <w:spacing w:after="0"/>
+        <w:rPr>
+          <w:szCs w:val="18"/>
+          <w:u w:val="single"/>
+        </w:rPr>
+      </w:pPr>
+      <w:r>
+        <w:rPr>
+          <w:szCs w:val="18"/>
+          <w:u w:val="single"/>
+        </w:rPr>
+        <w:t>Przykład:</w:t>
+      </w:r>
+    </w:p>
+    <w:p>
+      <w:pPr>
+        <w:spacing w:after="0"/>
+        <w:rPr>
+          <w:szCs w:val="18"/>
+          <w:u w:val="single"/>
+        </w:rPr>
+      </w:pPr>
+    </w:p>
+    <w:p>
+      <w:pPr>
+        <w:spacing w:after="0"/>
+        <w:jc w:val="center"/>
+        <w:rPr>
+          <w:szCs w:val="18"/>
+          <w:u w:val="single"/>
+        </w:rPr>
+      </w:pPr>
+      <w:r>
+        <w:rPr>
+          <w:noProof/>
+          <w:szCs w:val="18"/>
+          <w:lang w:eastAsia="pl-PL"/>
+        </w:rPr>
+        <w:drawing>
+          <wp:inline distT="0" distB="0" distL="0" distR="0">
+            <wp:extent cx="2710231" cy="1620000"/>
+            <wp:effectExtent l="19050" t="0" r="0" b="0"/>
+            <wp:docPr id="51" name="Obraz 7"/>
+            <wp:cNvGraphicFramePr>
+              <a:graphicFrameLocks xmlns:a="http://schemas.openxmlformats.org/drawingml/2006/main" noChangeAspect="1"/>
+            </wp:cNvGraphicFramePr>
+            <a:graphic xmlns:a="http://schemas.openxmlformats.org/drawingml/2006/main">
+              <a:graphicData uri="http://schemas.openxmlformats.org/drawingml/2006/picture">
+                <pic:pic xmlns:pic="http://schemas.openxmlformats.org/drawingml/2006/picture">
+                  <pic:nvPicPr>
+                    <pic:cNvPr id="0" name="Picture 7"/>
+                    <pic:cNvPicPr>
+                      <a:picLocks noChangeAspect="1" noChangeArrowheads="1"/>
+                    </pic:cNvPicPr>
+                  </pic:nvPicPr>
+                  <pic:blipFill>
+                    <a:blip r:embed="rId59" cstate="print"/>
+                    <a:srcRect/>
+                    <a:stretch>
+                      <a:fillRect/>
+                    </a:stretch>
+                  </pic:blipFill>
+                  <pic:spPr bwMode="auto">
+                    <a:xfrm>
+                      <a:off x="0" y="0"/>
+                      <a:ext cx="2710231" cy="1620000"/>
+                    </a:xfrm>
+                    <a:prstGeom prst="rect">
+                      <a:avLst/>
+                    </a:prstGeom>
+                    <a:noFill/>
+                    <a:ln w="9525">
+                      <a:noFill/>
+                      <a:miter lim="800000"/>
+                      <a:headEnd/>
+                      <a:tailEnd/>
+                    </a:ln>
+                  </pic:spPr>
+                </pic:pic>
+              </a:graphicData>
+            </a:graphic>
+          </wp:inline>
+        </w:drawing>
+      </w:r>
+    </w:p>
+    <w:p>
+      <w:pPr>
+        <w:spacing w:after="0"/>
+        <w:jc w:val="center"/>
+        <w:rPr>
+          <w:szCs w:val="18"/>
+          <w:u w:val="single"/>
+        </w:rPr>
+      </w:pPr>
+    </w:p>
+    <w:p>
+      <w:pPr>
+        <w:spacing w:after="0"/>
+        <w:rPr>
+          <w:szCs w:val="18"/>
+        </w:rPr>
+      </w:pPr>
+      <w:r>
+        <w:rPr>
+          <w:szCs w:val="18"/>
+        </w:rPr>
+        <w:t xml:space="preserve">Przykład ilustruje sposób transformacji binarnego związku 1:N jednostronnie obowiązkowego. Z encji Pracownik postaje tabela Pracownicy, a z encji dział tabela Działy. Klucz obcy jest dodawany do tabeli Pracownicy (strona "wiele") i wskazuje on na klucz podstawowy tabeli Działy. </w:t>
+      </w:r>
+    </w:p>
+    <w:p>
+      <w:pPr>
+        <w:pStyle w:val="Akapitzlist"/>
+        <w:spacing w:after="0"/>
+        <w:ind w:left="0"/>
+        <w:rPr>
+          <w:szCs w:val="18"/>
+        </w:rPr>
+      </w:pPr>
+    </w:p>
+    <w:p>
+      <w:pPr>
+        <w:pStyle w:val="Akapitzlist"/>
+        <w:spacing w:after="0"/>
+        <w:ind w:left="0"/>
+        <w:jc w:val="center"/>
+        <w:rPr>
+          <w:b/>
+          <w:szCs w:val="18"/>
+        </w:rPr>
+      </w:pPr>
+      <w:r>
+        <w:rPr>
+          <w:b/>
+          <w:szCs w:val="18"/>
+        </w:rPr>
+        <w:t>Związek binarny N:M</w:t>
+      </w:r>
+    </w:p>
+    <w:p>
+      <w:pPr>
+        <w:pStyle w:val="Akapitzlist"/>
+        <w:spacing w:after="0"/>
+        <w:ind w:left="0"/>
+        <w:jc w:val="center"/>
+        <w:rPr>
+          <w:b/>
+          <w:szCs w:val="18"/>
+        </w:rPr>
+      </w:pPr>
+    </w:p>
+    <w:p>
+      <w:pPr>
+        <w:pStyle w:val="Akapitzlist"/>
+        <w:spacing w:after="0"/>
+        <w:ind w:left="0"/>
+        <w:rPr>
+          <w:szCs w:val="18"/>
+        </w:rPr>
+      </w:pPr>
+      <w:r>
+        <w:rPr>
+          <w:szCs w:val="18"/>
+        </w:rPr>
+        <w:t xml:space="preserve">Każda </w:t>
+      </w:r>
+      <w:r>
+        <w:rPr>
+          <w:szCs w:val="18"/>
+        </w:rPr>
+        <w:t xml:space="preserve">encja typu </w:t>
+      </w:r>
+      <w:proofErr w:type="spellStart"/>
+      <w:r>
+        <w:rPr>
+          <w:szCs w:val="18"/>
+        </w:rPr>
+        <w:t>E</w:t>
+      </w:r>
+      <w:r>
+        <w:rPr>
+          <w:szCs w:val="18"/>
+          <w:vertAlign w:val="subscript"/>
+        </w:rPr>
+        <w:t>i</w:t>
+      </w:r>
+      <w:proofErr w:type="spellEnd"/>
+      <w:r>
+        <w:rPr>
+          <w:szCs w:val="18"/>
+        </w:rPr>
+        <w:t xml:space="preserve"> może być powiązana z </w:t>
+      </w:r>
+      <w:r>
+        <w:rPr>
+          <w:szCs w:val="18"/>
+        </w:rPr>
+        <w:t>wieloma</w:t>
+      </w:r>
+      <w:r>
+        <w:rPr>
+          <w:szCs w:val="18"/>
+        </w:rPr>
+        <w:t xml:space="preserve"> encjami typu E</w:t>
+      </w:r>
+      <w:r>
+        <w:rPr>
+          <w:szCs w:val="18"/>
+          <w:vertAlign w:val="subscript"/>
+        </w:rPr>
+        <w:t xml:space="preserve">j </w:t>
+      </w:r>
+      <w:r>
+        <w:rPr>
+          <w:szCs w:val="18"/>
+        </w:rPr>
+        <w:t xml:space="preserve"> i na odwrót</w:t>
+      </w:r>
+    </w:p>
+    <w:p>
+      <w:pPr>
+        <w:pStyle w:val="Akapitzlist"/>
+        <w:spacing w:after="0"/>
+        <w:ind w:left="0"/>
+        <w:rPr>
+          <w:szCs w:val="18"/>
+        </w:rPr>
+      </w:pPr>
+    </w:p>
+    <w:p>
+      <w:pPr>
+        <w:pStyle w:val="Akapitzlist"/>
+        <w:spacing w:after="0"/>
+        <w:ind w:left="0"/>
+        <w:rPr>
+          <w:b/>
+          <w:szCs w:val="18"/>
+        </w:rPr>
+      </w:pPr>
+      <w:r>
+        <w:rPr>
+          <w:b/>
+          <w:szCs w:val="18"/>
+        </w:rPr>
+        <w:t>Sposoby odwzorowania:</w:t>
+      </w:r>
+    </w:p>
+    <w:p>
+      <w:pPr>
+        <w:pStyle w:val="Akapitzlist"/>
+        <w:spacing w:after="0"/>
+        <w:ind w:left="0"/>
+        <w:rPr>
+          <w:szCs w:val="18"/>
+        </w:rPr>
+      </w:pPr>
+    </w:p>
+    <w:p>
+      <w:pPr>
+        <w:pStyle w:val="Akapitzlist"/>
+        <w:numPr>
+          <w:ilvl w:val="0"/>
+          <w:numId w:val="58"/>
+        </w:numPr>
+        <w:spacing w:after="0"/>
+        <w:rPr>
+          <w:szCs w:val="18"/>
+        </w:rPr>
+      </w:pPr>
+      <w:r>
+        <w:rPr>
+          <w:szCs w:val="18"/>
+        </w:rPr>
+        <w:t xml:space="preserve">utworzenie </w:t>
+      </w:r>
+      <w:r>
+        <w:rPr>
+          <w:b/>
+          <w:szCs w:val="18"/>
+        </w:rPr>
+        <w:t>oddzielnej relacji</w:t>
+      </w:r>
+      <w:r>
+        <w:rPr>
+          <w:szCs w:val="18"/>
+        </w:rPr>
+        <w:t xml:space="preserve"> reprezentującej związek,</w:t>
+      </w:r>
+    </w:p>
+    <w:p>
+      <w:pPr>
+        <w:spacing w:after="0"/>
+        <w:rPr>
+          <w:szCs w:val="18"/>
+        </w:rPr>
+      </w:pPr>
+    </w:p>
+    <w:p>
+      <w:pPr>
+        <w:spacing w:after="0"/>
+        <w:rPr>
+          <w:szCs w:val="18"/>
+          <w:u w:val="single"/>
+        </w:rPr>
+      </w:pPr>
+      <w:r>
+        <w:rPr>
+          <w:szCs w:val="18"/>
+          <w:u w:val="single"/>
+        </w:rPr>
+        <w:t>Przykład:</w:t>
+      </w:r>
+    </w:p>
+    <w:p>
+      <w:pPr>
+        <w:spacing w:after="0"/>
+        <w:rPr>
+          <w:szCs w:val="18"/>
+        </w:rPr>
+      </w:pPr>
+    </w:p>
+    <w:p>
+      <w:pPr>
+        <w:spacing w:after="0"/>
+        <w:jc w:val="center"/>
+        <w:rPr>
+          <w:szCs w:val="18"/>
+        </w:rPr>
+      </w:pPr>
+      <w:r>
+        <w:rPr>
+          <w:noProof/>
+          <w:szCs w:val="18"/>
+          <w:lang w:eastAsia="pl-PL"/>
+        </w:rPr>
+        <w:drawing>
+          <wp:inline distT="0" distB="0" distL="0" distR="0">
+            <wp:extent cx="2775503" cy="1800000"/>
+            <wp:effectExtent l="19050" t="0" r="5797" b="0"/>
+            <wp:docPr id="53" name="Obraz 10"/>
+            <wp:cNvGraphicFramePr>
+              <a:graphicFrameLocks xmlns:a="http://schemas.openxmlformats.org/drawingml/2006/main" noChangeAspect="1"/>
+            </wp:cNvGraphicFramePr>
+            <a:graphic xmlns:a="http://schemas.openxmlformats.org/drawingml/2006/main">
+              <a:graphicData uri="http://schemas.openxmlformats.org/drawingml/2006/picture">
+                <pic:pic xmlns:pic="http://schemas.openxmlformats.org/drawingml/2006/picture">
+                  <pic:nvPicPr>
+                    <pic:cNvPr id="0" name="Picture 10"/>
+                    <pic:cNvPicPr>
+                      <a:picLocks noChangeAspect="1" noChangeArrowheads="1"/>
+                    </pic:cNvPicPr>
+                  </pic:nvPicPr>
+                  <pic:blipFill>
+                    <a:blip r:embed="rId60" cstate="print"/>
+                    <a:srcRect/>
+                    <a:stretch>
+                      <a:fillRect/>
+                    </a:stretch>
+                  </pic:blipFill>
+                  <pic:spPr bwMode="auto">
+                    <a:xfrm>
+                      <a:off x="0" y="0"/>
+                      <a:ext cx="2775503" cy="1800000"/>
+                    </a:xfrm>
+                    <a:prstGeom prst="rect">
+                      <a:avLst/>
+                    </a:prstGeom>
+                    <a:noFill/>
+                    <a:ln w="9525">
+                      <a:noFill/>
+                      <a:miter lim="800000"/>
+                      <a:headEnd/>
+                      <a:tailEnd/>
+                    </a:ln>
+                  </pic:spPr>
+                </pic:pic>
+              </a:graphicData>
+            </a:graphic>
+          </wp:inline>
+        </w:drawing>
+      </w:r>
+    </w:p>
+    <w:p>
+      <w:pPr>
+        <w:spacing w:after="0"/>
+        <w:rPr>
+          <w:szCs w:val="18"/>
+        </w:rPr>
+      </w:pPr>
+    </w:p>
+    <w:p>
+      <w:pPr>
+        <w:pStyle w:val="Akapitzlist"/>
+        <w:spacing w:after="0"/>
+        <w:ind w:left="0"/>
+        <w:jc w:val="center"/>
+        <w:rPr>
+          <w:b/>
+          <w:szCs w:val="18"/>
+        </w:rPr>
+      </w:pPr>
+    </w:p>
+    <w:p>
+      <w:pPr>
+        <w:jc w:val="center"/>
+      </w:pPr>
+      <w:r>
+        <w:rPr>
+          <w:b/>
+          <w:u w:val="single"/>
+        </w:rPr>
+        <w:t>Związek unarny</w:t>
+      </w:r>
+    </w:p>
+    <w:p>
+      <w:r>
+        <w:t>Inaczej rekursywny - łączy encję samą ze sobą.</w:t>
+      </w:r>
+    </w:p>
+    <w:p>
+      <w:pPr>
+        <w:jc w:val="center"/>
+      </w:pPr>
+      <w:r>
+        <w:rPr>
+          <w:noProof/>
+          <w:lang w:eastAsia="pl-PL"/>
+        </w:rPr>
+        <w:drawing>
+          <wp:inline distT="0" distB="0" distL="0" distR="0">
+            <wp:extent cx="3026451" cy="1800000"/>
+            <wp:effectExtent l="19050" t="0" r="2499" b="0"/>
+            <wp:docPr id="54" name="Obraz 13"/>
+            <wp:cNvGraphicFramePr>
+              <a:graphicFrameLocks xmlns:a="http://schemas.openxmlformats.org/drawingml/2006/main" noChangeAspect="1"/>
+            </wp:cNvGraphicFramePr>
+            <a:graphic xmlns:a="http://schemas.openxmlformats.org/drawingml/2006/main">
+              <a:graphicData uri="http://schemas.openxmlformats.org/drawingml/2006/picture">
+                <pic:pic xmlns:pic="http://schemas.openxmlformats.org/drawingml/2006/picture">
+                  <pic:nvPicPr>
+                    <pic:cNvPr id="0" name="Picture 13"/>
+                    <pic:cNvPicPr>
+                      <a:picLocks noChangeAspect="1" noChangeArrowheads="1"/>
+                    </pic:cNvPicPr>
+                  </pic:nvPicPr>
+                  <pic:blipFill>
+                    <a:blip r:embed="rId61" cstate="print"/>
+                    <a:srcRect/>
+                    <a:stretch>
+                      <a:fillRect/>
+                    </a:stretch>
+                  </pic:blipFill>
+                  <pic:spPr bwMode="auto">
+                    <a:xfrm>
+                      <a:off x="0" y="0"/>
+                      <a:ext cx="3026451" cy="1800000"/>
+                    </a:xfrm>
+                    <a:prstGeom prst="rect">
+                      <a:avLst/>
+                    </a:prstGeom>
+                    <a:noFill/>
+                    <a:ln w="9525">
+                      <a:noFill/>
+                      <a:miter lim="800000"/>
+                      <a:headEnd/>
+                      <a:tailEnd/>
+                    </a:ln>
+                  </pic:spPr>
+                </pic:pic>
+              </a:graphicData>
+            </a:graphic>
+          </wp:inline>
+        </w:drawing>
+      </w:r>
+    </w:p>
+    <w:p>
+      <w:r>
+        <w:lastRenderedPageBreak/>
+        <w:t xml:space="preserve">Związek unarny 1:1 lub 1:N transformuje się do klucza obcego w tej samej tabeli. W pierwszym przykładzie z encji Pracownik powstaje tabela Pracownicy. Zawiera ona klucz obcy </w:t>
+      </w:r>
+      <w:proofErr w:type="spellStart"/>
+      <w:r>
+        <w:t>IdKierownika</w:t>
+      </w:r>
+      <w:proofErr w:type="spellEnd"/>
+      <w:r>
+        <w:t xml:space="preserve"> wskazujący na </w:t>
+      </w:r>
+      <w:proofErr w:type="spellStart"/>
+      <w:r>
+        <w:t>IdPracownika</w:t>
+      </w:r>
+      <w:proofErr w:type="spellEnd"/>
+      <w:r>
+        <w:t xml:space="preserve"> w tej samej tabeli. </w:t>
+      </w:r>
+    </w:p>
+    <w:p>
+      <w:pPr>
+        <w:jc w:val="center"/>
+      </w:pPr>
+      <w:r>
+        <w:rPr>
+          <w:noProof/>
+          <w:lang w:eastAsia="pl-PL"/>
+        </w:rPr>
+        <w:drawing>
+          <wp:inline distT="0" distB="0" distL="0" distR="0">
+            <wp:extent cx="3191154" cy="1800000"/>
+            <wp:effectExtent l="19050" t="0" r="9246" b="0"/>
+            <wp:docPr id="55" name="Obraz 16"/>
+            <wp:cNvGraphicFramePr>
+              <a:graphicFrameLocks xmlns:a="http://schemas.openxmlformats.org/drawingml/2006/main" noChangeAspect="1"/>
+            </wp:cNvGraphicFramePr>
+            <a:graphic xmlns:a="http://schemas.openxmlformats.org/drawingml/2006/main">
+              <a:graphicData uri="http://schemas.openxmlformats.org/drawingml/2006/picture">
+                <pic:pic xmlns:pic="http://schemas.openxmlformats.org/drawingml/2006/picture">
+                  <pic:nvPicPr>
+                    <pic:cNvPr id="0" name="Picture 16"/>
+                    <pic:cNvPicPr>
+                      <a:picLocks noChangeAspect="1" noChangeArrowheads="1"/>
+                    </pic:cNvPicPr>
+                  </pic:nvPicPr>
+                  <pic:blipFill>
+                    <a:blip r:embed="rId62" cstate="print"/>
+                    <a:srcRect/>
+                    <a:stretch>
+                      <a:fillRect/>
+                    </a:stretch>
+                  </pic:blipFill>
+                  <pic:spPr bwMode="auto">
+                    <a:xfrm>
+                      <a:off x="0" y="0"/>
+                      <a:ext cx="3191154" cy="1800000"/>
+                    </a:xfrm>
+                    <a:prstGeom prst="rect">
+                      <a:avLst/>
+                    </a:prstGeom>
+                    <a:noFill/>
+                    <a:ln w="9525">
+                      <a:noFill/>
+                      <a:miter lim="800000"/>
+                      <a:headEnd/>
+                      <a:tailEnd/>
+                    </a:ln>
+                  </pic:spPr>
+                </pic:pic>
+              </a:graphicData>
+            </a:graphic>
+          </wp:inline>
+        </w:drawing>
+      </w:r>
+    </w:p>
+    <w:p>
+      <w:r>
+        <w:t xml:space="preserve">Związek unarny N:M jest transformowany do tabeli pośredniej. W przykładzie z encji Lek powstaje tabela Leki, a związek jest transformowany do tabeli o nazwie Zastępniki. Tabela ta posiada dwa klucze obce (IdLeku1, IdLeku2) i oba wskazują na klucz podstawowy tabeli Leki, czyli na atrybut </w:t>
+      </w:r>
+      <w:proofErr w:type="spellStart"/>
+      <w:r>
+        <w:t>IdLeku</w:t>
+      </w:r>
+      <w:proofErr w:type="spellEnd"/>
+      <w:r>
+        <w:t>. Oba klucze wchodzą w skład klucza podstawowego tabeli Zastępniki.</w:t>
+      </w:r>
+    </w:p>
+    <w:p>
+      <w:pPr>
+        <w:jc w:val="center"/>
+        <w:rPr>
+          <w:b/>
+          <w:u w:val="single"/>
+        </w:rPr>
+      </w:pPr>
+      <w:r>
+        <w:rPr>
+          <w:b/>
+          <w:u w:val="single"/>
+        </w:rPr>
+        <w:t xml:space="preserve">Związki </w:t>
+      </w:r>
+      <w:proofErr w:type="spellStart"/>
+      <w:r>
+        <w:rPr>
+          <w:b/>
+          <w:u w:val="single"/>
+        </w:rPr>
+        <w:t>ternarne</w:t>
+      </w:r>
+      <w:proofErr w:type="spellEnd"/>
+    </w:p>
+    <w:p>
+      <w:r>
+        <w:t>Są to związki łączące trzy encje.</w:t>
+      </w:r>
+    </w:p>
+    <w:p>
+      <w:pPr>
+        <w:jc w:val="center"/>
+      </w:pPr>
+      <w:r>
+        <w:rPr>
+          <w:noProof/>
+          <w:lang w:eastAsia="pl-PL"/>
+        </w:rPr>
+        <w:drawing>
+          <wp:inline distT="0" distB="0" distL="0" distR="0">
+            <wp:extent cx="2872277" cy="1620000"/>
+            <wp:effectExtent l="19050" t="0" r="4273" b="0"/>
+            <wp:docPr id="56" name="Obraz 19"/>
+            <wp:cNvGraphicFramePr>
+              <a:graphicFrameLocks xmlns:a="http://schemas.openxmlformats.org/drawingml/2006/main" noChangeAspect="1"/>
+            </wp:cNvGraphicFramePr>
+            <a:graphic xmlns:a="http://schemas.openxmlformats.org/drawingml/2006/main">
+              <a:graphicData uri="http://schemas.openxmlformats.org/drawingml/2006/picture">
+                <pic:pic xmlns:pic="http://schemas.openxmlformats.org/drawingml/2006/picture">
+                  <pic:nvPicPr>
+                    <pic:cNvPr id="0" name="Picture 19"/>
+                    <pic:cNvPicPr>
+                      <a:picLocks noChangeAspect="1" noChangeArrowheads="1"/>
+                    </pic:cNvPicPr>
+                  </pic:nvPicPr>
+                  <pic:blipFill>
+                    <a:blip r:embed="rId62" cstate="print"/>
+                    <a:srcRect/>
+                    <a:stretch>
+                      <a:fillRect/>
+                    </a:stretch>
+                  </pic:blipFill>
+                  <pic:spPr bwMode="auto">
+                    <a:xfrm>
+                      <a:off x="0" y="0"/>
+                      <a:ext cx="2872277" cy="1620000"/>
+                    </a:xfrm>
+                    <a:prstGeom prst="rect">
+                      <a:avLst/>
+                    </a:prstGeom>
+                    <a:noFill/>
+                    <a:ln w="9525">
+                      <a:noFill/>
+                      <a:miter lim="800000"/>
+                      <a:headEnd/>
+                      <a:tailEnd/>
+                    </a:ln>
+                  </pic:spPr>
+                </pic:pic>
+              </a:graphicData>
+            </a:graphic>
+          </wp:inline>
+        </w:drawing>
+      </w:r>
+    </w:p>
+    <w:p>
+      <w:r>
+        <w:t xml:space="preserve">Związek </w:t>
+      </w:r>
+      <w:proofErr w:type="spellStart"/>
+      <w:r>
+        <w:t>ternarny</w:t>
+      </w:r>
+      <w:proofErr w:type="spellEnd"/>
+      <w:r>
+        <w:t xml:space="preserve"> transformuje się w sposób identyczny jak związek 1:M. W przykładzie z encji mandat powstaje tabela Mandaty, zawierające 3 klucze obce: </w:t>
+      </w:r>
+      <w:proofErr w:type="spellStart"/>
+      <w:r>
+        <w:t>IdKierowcy</w:t>
+      </w:r>
+      <w:proofErr w:type="spellEnd"/>
+      <w:r>
+        <w:t xml:space="preserve">, </w:t>
+      </w:r>
+      <w:proofErr w:type="spellStart"/>
+      <w:r>
+        <w:t>NrSluzbowy</w:t>
+      </w:r>
+      <w:proofErr w:type="spellEnd"/>
+      <w:r>
+        <w:t xml:space="preserve">, </w:t>
+      </w:r>
+      <w:proofErr w:type="spellStart"/>
+      <w:r>
+        <w:t>NeWykroczenia.Te</w:t>
+      </w:r>
+      <w:proofErr w:type="spellEnd"/>
+      <w:r>
+        <w:t xml:space="preserve"> trzy klucze obce wchodzą w skład klucza podstawowego.</w:t>
+      </w:r>
+    </w:p>
+    <w:p>
+      <w:pPr>
+        <w:jc w:val="center"/>
+        <w:rPr>
+          <w:b/>
+          <w:u w:val="single"/>
+        </w:rPr>
+      </w:pPr>
+      <w:proofErr w:type="spellStart"/>
+      <w:r>
+        <w:rPr>
+          <w:b/>
+          <w:u w:val="single"/>
+        </w:rPr>
+        <w:t>Związnki</w:t>
+      </w:r>
+      <w:proofErr w:type="spellEnd"/>
+      <w:r>
+        <w:rPr>
+          <w:b/>
+          <w:u w:val="single"/>
+        </w:rPr>
+        <w:t xml:space="preserve"> </w:t>
+      </w:r>
+      <w:proofErr w:type="spellStart"/>
+      <w:r>
+        <w:rPr>
+          <w:b/>
+          <w:u w:val="single"/>
+        </w:rPr>
+        <w:t>n-arne</w:t>
+      </w:r>
+      <w:proofErr w:type="spellEnd"/>
+    </w:p>
+    <w:p>
+      <w:r>
+        <w:t>Rodzaj związku łączącego n encji.</w:t>
+      </w:r>
+    </w:p>
+    <w:p>
+      <w:r>
+        <w:t>Powstaje tak samo jak związek ternarny.</w:t>
+      </w:r>
     </w:p>
     <w:p/>
     <w:p/>
@@ -13843,6 +16207,119 @@
     </w:lvl>
   </w:abstractNum>
   <w:abstractNum w:abstractNumId="8">
+    <w:nsid w:val="15660BFF"/>
+    <w:multiLevelType w:val="hybridMultilevel"/>
+    <w:tmpl w:val="C2249920"/>
+    <w:lvl w:ilvl="0" w:tplc="04150001">
+      <w:start w:val="1"/>
+      <w:numFmt w:val="bullet"/>
+      <w:lvlText w:val=""/>
+      <w:lvlJc w:val="left"/>
+      <w:pPr>
+        <w:ind w:left="720" w:hanging="360"/>
+      </w:pPr>
+      <w:rPr>
+        <w:rFonts w:ascii="Symbol" w:hAnsi="Symbol" w:hint="default"/>
+      </w:rPr>
+    </w:lvl>
+    <w:lvl w:ilvl="1" w:tplc="04150003" w:tentative="1">
+      <w:start w:val="1"/>
+      <w:numFmt w:val="bullet"/>
+      <w:lvlText w:val="o"/>
+      <w:lvlJc w:val="left"/>
+      <w:pPr>
+        <w:ind w:left="1440" w:hanging="360"/>
+      </w:pPr>
+      <w:rPr>
+        <w:rFonts w:ascii="Courier New" w:hAnsi="Courier New" w:cs="Courier New" w:hint="default"/>
+      </w:rPr>
+    </w:lvl>
+    <w:lvl w:ilvl="2" w:tplc="04150005" w:tentative="1">
+      <w:start w:val="1"/>
+      <w:numFmt w:val="bullet"/>
+      <w:lvlText w:val=""/>
+      <w:lvlJc w:val="left"/>
+      <w:pPr>
+        <w:ind w:left="2160" w:hanging="360"/>
+      </w:pPr>
+      <w:rPr>
+        <w:rFonts w:ascii="Wingdings" w:hAnsi="Wingdings" w:hint="default"/>
+      </w:rPr>
+    </w:lvl>
+    <w:lvl w:ilvl="3" w:tplc="04150001" w:tentative="1">
+      <w:start w:val="1"/>
+      <w:numFmt w:val="bullet"/>
+      <w:lvlText w:val=""/>
+      <w:lvlJc w:val="left"/>
+      <w:pPr>
+        <w:ind w:left="2880" w:hanging="360"/>
+      </w:pPr>
+      <w:rPr>
+        <w:rFonts w:ascii="Symbol" w:hAnsi="Symbol" w:hint="default"/>
+      </w:rPr>
+    </w:lvl>
+    <w:lvl w:ilvl="4" w:tplc="04150003" w:tentative="1">
+      <w:start w:val="1"/>
+      <w:numFmt w:val="bullet"/>
+      <w:lvlText w:val="o"/>
+      <w:lvlJc w:val="left"/>
+      <w:pPr>
+        <w:ind w:left="3600" w:hanging="360"/>
+      </w:pPr>
+      <w:rPr>
+        <w:rFonts w:ascii="Courier New" w:hAnsi="Courier New" w:cs="Courier New" w:hint="default"/>
+      </w:rPr>
+    </w:lvl>
+    <w:lvl w:ilvl="5" w:tplc="04150005" w:tentative="1">
+      <w:start w:val="1"/>
+      <w:numFmt w:val="bullet"/>
+      <w:lvlText w:val=""/>
+      <w:lvlJc w:val="left"/>
+      <w:pPr>
+        <w:ind w:left="4320" w:hanging="360"/>
+      </w:pPr>
+      <w:rPr>
+        <w:rFonts w:ascii="Wingdings" w:hAnsi="Wingdings" w:hint="default"/>
+      </w:rPr>
+    </w:lvl>
+    <w:lvl w:ilvl="6" w:tplc="04150001" w:tentative="1">
+      <w:start w:val="1"/>
+      <w:numFmt w:val="bullet"/>
+      <w:lvlText w:val=""/>
+      <w:lvlJc w:val="left"/>
+      <w:pPr>
+        <w:ind w:left="5040" w:hanging="360"/>
+      </w:pPr>
+      <w:rPr>
+        <w:rFonts w:ascii="Symbol" w:hAnsi="Symbol" w:hint="default"/>
+      </w:rPr>
+    </w:lvl>
+    <w:lvl w:ilvl="7" w:tplc="04150003" w:tentative="1">
+      <w:start w:val="1"/>
+      <w:numFmt w:val="bullet"/>
+      <w:lvlText w:val="o"/>
+      <w:lvlJc w:val="left"/>
+      <w:pPr>
+        <w:ind w:left="5760" w:hanging="360"/>
+      </w:pPr>
+      <w:rPr>
+        <w:rFonts w:ascii="Courier New" w:hAnsi="Courier New" w:cs="Courier New" w:hint="default"/>
+      </w:rPr>
+    </w:lvl>
+    <w:lvl w:ilvl="8" w:tplc="04150005" w:tentative="1">
+      <w:start w:val="1"/>
+      <w:numFmt w:val="bullet"/>
+      <w:lvlText w:val=""/>
+      <w:lvlJc w:val="left"/>
+      <w:pPr>
+        <w:ind w:left="6480" w:hanging="360"/>
+      </w:pPr>
+      <w:rPr>
+        <w:rFonts w:ascii="Wingdings" w:hAnsi="Wingdings" w:hint="default"/>
+      </w:rPr>
+    </w:lvl>
+  </w:abstractNum>
+  <w:abstractNum w:abstractNumId="9">
     <w:nsid w:val="15A87190"/>
     <w:multiLevelType w:val="hybridMultilevel"/>
     <w:tmpl w:val="EC66A4A0"/>
@@ -13955,7 +16432,7 @@
       </w:rPr>
     </w:lvl>
   </w:abstractNum>
-  <w:abstractNum w:abstractNumId="9">
+  <w:abstractNum w:abstractNumId="10">
     <w:nsid w:val="19395E1A"/>
     <w:multiLevelType w:val="hybridMultilevel"/>
     <w:tmpl w:val="062298EE"/>
@@ -14068,7 +16545,120 @@
       </w:rPr>
     </w:lvl>
   </w:abstractNum>
-  <w:abstractNum w:abstractNumId="10">
+  <w:abstractNum w:abstractNumId="11">
+    <w:nsid w:val="1BE5623F"/>
+    <w:multiLevelType w:val="hybridMultilevel"/>
+    <w:tmpl w:val="9AF29D90"/>
+    <w:lvl w:ilvl="0" w:tplc="04150001">
+      <w:start w:val="1"/>
+      <w:numFmt w:val="bullet"/>
+      <w:lvlText w:val=""/>
+      <w:lvlJc w:val="left"/>
+      <w:pPr>
+        <w:ind w:left="720" w:hanging="360"/>
+      </w:pPr>
+      <w:rPr>
+        <w:rFonts w:ascii="Symbol" w:hAnsi="Symbol" w:hint="default"/>
+      </w:rPr>
+    </w:lvl>
+    <w:lvl w:ilvl="1" w:tplc="04150003" w:tentative="1">
+      <w:start w:val="1"/>
+      <w:numFmt w:val="bullet"/>
+      <w:lvlText w:val="o"/>
+      <w:lvlJc w:val="left"/>
+      <w:pPr>
+        <w:ind w:left="1440" w:hanging="360"/>
+      </w:pPr>
+      <w:rPr>
+        <w:rFonts w:ascii="Courier New" w:hAnsi="Courier New" w:cs="Courier New" w:hint="default"/>
+      </w:rPr>
+    </w:lvl>
+    <w:lvl w:ilvl="2" w:tplc="04150005" w:tentative="1">
+      <w:start w:val="1"/>
+      <w:numFmt w:val="bullet"/>
+      <w:lvlText w:val=""/>
+      <w:lvlJc w:val="left"/>
+      <w:pPr>
+        <w:ind w:left="2160" w:hanging="360"/>
+      </w:pPr>
+      <w:rPr>
+        <w:rFonts w:ascii="Wingdings" w:hAnsi="Wingdings" w:hint="default"/>
+      </w:rPr>
+    </w:lvl>
+    <w:lvl w:ilvl="3" w:tplc="04150001" w:tentative="1">
+      <w:start w:val="1"/>
+      <w:numFmt w:val="bullet"/>
+      <w:lvlText w:val=""/>
+      <w:lvlJc w:val="left"/>
+      <w:pPr>
+        <w:ind w:left="2880" w:hanging="360"/>
+      </w:pPr>
+      <w:rPr>
+        <w:rFonts w:ascii="Symbol" w:hAnsi="Symbol" w:hint="default"/>
+      </w:rPr>
+    </w:lvl>
+    <w:lvl w:ilvl="4" w:tplc="04150003" w:tentative="1">
+      <w:start w:val="1"/>
+      <w:numFmt w:val="bullet"/>
+      <w:lvlText w:val="o"/>
+      <w:lvlJc w:val="left"/>
+      <w:pPr>
+        <w:ind w:left="3600" w:hanging="360"/>
+      </w:pPr>
+      <w:rPr>
+        <w:rFonts w:ascii="Courier New" w:hAnsi="Courier New" w:cs="Courier New" w:hint="default"/>
+      </w:rPr>
+    </w:lvl>
+    <w:lvl w:ilvl="5" w:tplc="04150005" w:tentative="1">
+      <w:start w:val="1"/>
+      <w:numFmt w:val="bullet"/>
+      <w:lvlText w:val=""/>
+      <w:lvlJc w:val="left"/>
+      <w:pPr>
+        <w:ind w:left="4320" w:hanging="360"/>
+      </w:pPr>
+      <w:rPr>
+        <w:rFonts w:ascii="Wingdings" w:hAnsi="Wingdings" w:hint="default"/>
+      </w:rPr>
+    </w:lvl>
+    <w:lvl w:ilvl="6" w:tplc="04150001" w:tentative="1">
+      <w:start w:val="1"/>
+      <w:numFmt w:val="bullet"/>
+      <w:lvlText w:val=""/>
+      <w:lvlJc w:val="left"/>
+      <w:pPr>
+        <w:ind w:left="5040" w:hanging="360"/>
+      </w:pPr>
+      <w:rPr>
+        <w:rFonts w:ascii="Symbol" w:hAnsi="Symbol" w:hint="default"/>
+      </w:rPr>
+    </w:lvl>
+    <w:lvl w:ilvl="7" w:tplc="04150003" w:tentative="1">
+      <w:start w:val="1"/>
+      <w:numFmt w:val="bullet"/>
+      <w:lvlText w:val="o"/>
+      <w:lvlJc w:val="left"/>
+      <w:pPr>
+        <w:ind w:left="5760" w:hanging="360"/>
+      </w:pPr>
+      <w:rPr>
+        <w:rFonts w:ascii="Courier New" w:hAnsi="Courier New" w:cs="Courier New" w:hint="default"/>
+      </w:rPr>
+    </w:lvl>
+    <w:lvl w:ilvl="8" w:tplc="04150005" w:tentative="1">
+      <w:start w:val="1"/>
+      <w:numFmt w:val="bullet"/>
+      <w:lvlText w:val=""/>
+      <w:lvlJc w:val="left"/>
+      <w:pPr>
+        <w:ind w:left="6480" w:hanging="360"/>
+      </w:pPr>
+      <w:rPr>
+        <w:rFonts w:ascii="Wingdings" w:hAnsi="Wingdings" w:hint="default"/>
+      </w:rPr>
+    </w:lvl>
+  </w:abstractNum>
+  <w:abstractNum w:abstractNumId="12">
     <w:nsid w:val="1EE73DEF"/>
     <w:multiLevelType w:val="hybridMultilevel"/>
     <w:tmpl w:val="885E15A4"/>
@@ -14181,7 +16771,7 @@
       </w:rPr>
     </w:lvl>
   </w:abstractNum>
-  <w:abstractNum w:abstractNumId="11">
+  <w:abstractNum w:abstractNumId="13">
     <w:nsid w:val="21B003D5"/>
     <w:multiLevelType w:val="hybridMultilevel"/>
     <w:tmpl w:val="4EFC84C2"/>
@@ -14294,7 +16884,7 @@
       </w:rPr>
     </w:lvl>
   </w:abstractNum>
-  <w:abstractNum w:abstractNumId="12">
+  <w:abstractNum w:abstractNumId="14">
     <w:nsid w:val="299C107E"/>
     <w:multiLevelType w:val="hybridMultilevel"/>
     <w:tmpl w:val="C22CBB80"/>
@@ -14407,7 +16997,7 @@
       </w:rPr>
     </w:lvl>
   </w:abstractNum>
-  <w:abstractNum w:abstractNumId="13">
+  <w:abstractNum w:abstractNumId="15">
     <w:nsid w:val="29D500DA"/>
     <w:multiLevelType w:val="hybridMultilevel"/>
     <w:tmpl w:val="FB4E8FCC"/>
@@ -14520,7 +17110,7 @@
       </w:rPr>
     </w:lvl>
   </w:abstractNum>
-  <w:abstractNum w:abstractNumId="14">
+  <w:abstractNum w:abstractNumId="16">
     <w:nsid w:val="2DD80025"/>
     <w:multiLevelType w:val="hybridMultilevel"/>
     <w:tmpl w:val="5F7A23AE"/>
@@ -14633,7 +17223,233 @@
       </w:rPr>
     </w:lvl>
   </w:abstractNum>
-  <w:abstractNum w:abstractNumId="15">
+  <w:abstractNum w:abstractNumId="17">
+    <w:nsid w:val="2EA23644"/>
+    <w:multiLevelType w:val="hybridMultilevel"/>
+    <w:tmpl w:val="3B544E16"/>
+    <w:lvl w:ilvl="0" w:tplc="04150001">
+      <w:start w:val="1"/>
+      <w:numFmt w:val="bullet"/>
+      <w:lvlText w:val=""/>
+      <w:lvlJc w:val="left"/>
+      <w:pPr>
+        <w:ind w:left="720" w:hanging="360"/>
+      </w:pPr>
+      <w:rPr>
+        <w:rFonts w:ascii="Symbol" w:hAnsi="Symbol" w:hint="default"/>
+      </w:rPr>
+    </w:lvl>
+    <w:lvl w:ilvl="1" w:tplc="04150003" w:tentative="1">
+      <w:start w:val="1"/>
+      <w:numFmt w:val="bullet"/>
+      <w:lvlText w:val="o"/>
+      <w:lvlJc w:val="left"/>
+      <w:pPr>
+        <w:ind w:left="1440" w:hanging="360"/>
+      </w:pPr>
+      <w:rPr>
+        <w:rFonts w:ascii="Courier New" w:hAnsi="Courier New" w:cs="Courier New" w:hint="default"/>
+      </w:rPr>
+    </w:lvl>
+    <w:lvl w:ilvl="2" w:tplc="04150005" w:tentative="1">
+      <w:start w:val="1"/>
+      <w:numFmt w:val="bullet"/>
+      <w:lvlText w:val=""/>
+      <w:lvlJc w:val="left"/>
+      <w:pPr>
+        <w:ind w:left="2160" w:hanging="360"/>
+      </w:pPr>
+      <w:rPr>
+        <w:rFonts w:ascii="Wingdings" w:hAnsi="Wingdings" w:hint="default"/>
+      </w:rPr>
+    </w:lvl>
+    <w:lvl w:ilvl="3" w:tplc="04150001" w:tentative="1">
+      <w:start w:val="1"/>
+      <w:numFmt w:val="bullet"/>
+      <w:lvlText w:val=""/>
+      <w:lvlJc w:val="left"/>
+      <w:pPr>
+        <w:ind w:left="2880" w:hanging="360"/>
+      </w:pPr>
+      <w:rPr>
+        <w:rFonts w:ascii="Symbol" w:hAnsi="Symbol" w:hint="default"/>
+      </w:rPr>
+    </w:lvl>
+    <w:lvl w:ilvl="4" w:tplc="04150003" w:tentative="1">
+      <w:start w:val="1"/>
+      <w:numFmt w:val="bullet"/>
+      <w:lvlText w:val="o"/>
+      <w:lvlJc w:val="left"/>
+      <w:pPr>
+        <w:ind w:left="3600" w:hanging="360"/>
+      </w:pPr>
+      <w:rPr>
+        <w:rFonts w:ascii="Courier New" w:hAnsi="Courier New" w:cs="Courier New" w:hint="default"/>
+      </w:rPr>
+    </w:lvl>
+    <w:lvl w:ilvl="5" w:tplc="04150005" w:tentative="1">
+      <w:start w:val="1"/>
+      <w:numFmt w:val="bullet"/>
+      <w:lvlText w:val=""/>
+      <w:lvlJc w:val="left"/>
+      <w:pPr>
+        <w:ind w:left="4320" w:hanging="360"/>
+      </w:pPr>
+      <w:rPr>
+        <w:rFonts w:ascii="Wingdings" w:hAnsi="Wingdings" w:hint="default"/>
+      </w:rPr>
+    </w:lvl>
+    <w:lvl w:ilvl="6" w:tplc="04150001" w:tentative="1">
+      <w:start w:val="1"/>
+      <w:numFmt w:val="bullet"/>
+      <w:lvlText w:val=""/>
+      <w:lvlJc w:val="left"/>
+      <w:pPr>
+        <w:ind w:left="5040" w:hanging="360"/>
+      </w:pPr>
+      <w:rPr>
+        <w:rFonts w:ascii="Symbol" w:hAnsi="Symbol" w:hint="default"/>
+      </w:rPr>
+    </w:lvl>
+    <w:lvl w:ilvl="7" w:tplc="04150003" w:tentative="1">
+      <w:start w:val="1"/>
+      <w:numFmt w:val="bullet"/>
+      <w:lvlText w:val="o"/>
+      <w:lvlJc w:val="left"/>
+      <w:pPr>
+        <w:ind w:left="5760" w:hanging="360"/>
+      </w:pPr>
+      <w:rPr>
+        <w:rFonts w:ascii="Courier New" w:hAnsi="Courier New" w:cs="Courier New" w:hint="default"/>
+      </w:rPr>
+    </w:lvl>
+    <w:lvl w:ilvl="8" w:tplc="04150005" w:tentative="1">
+      <w:start w:val="1"/>
+      <w:numFmt w:val="bullet"/>
+      <w:lvlText w:val=""/>
+      <w:lvlJc w:val="left"/>
+      <w:pPr>
+        <w:ind w:left="6480" w:hanging="360"/>
+      </w:pPr>
+      <w:rPr>
+        <w:rFonts w:ascii="Wingdings" w:hAnsi="Wingdings" w:hint="default"/>
+      </w:rPr>
+    </w:lvl>
+  </w:abstractNum>
+  <w:abstractNum w:abstractNumId="18">
+    <w:nsid w:val="2FA628F1"/>
+    <w:multiLevelType w:val="hybridMultilevel"/>
+    <w:tmpl w:val="DABE5BD4"/>
+    <w:lvl w:ilvl="0" w:tplc="04150001">
+      <w:start w:val="1"/>
+      <w:numFmt w:val="bullet"/>
+      <w:lvlText w:val=""/>
+      <w:lvlJc w:val="left"/>
+      <w:pPr>
+        <w:ind w:left="720" w:hanging="360"/>
+      </w:pPr>
+      <w:rPr>
+        <w:rFonts w:ascii="Symbol" w:hAnsi="Symbol" w:hint="default"/>
+      </w:rPr>
+    </w:lvl>
+    <w:lvl w:ilvl="1" w:tplc="04150003" w:tentative="1">
+      <w:start w:val="1"/>
+      <w:numFmt w:val="bullet"/>
+      <w:lvlText w:val="o"/>
+      <w:lvlJc w:val="left"/>
+      <w:pPr>
+        <w:ind w:left="1440" w:hanging="360"/>
+      </w:pPr>
+      <w:rPr>
+        <w:rFonts w:ascii="Courier New" w:hAnsi="Courier New" w:cs="Courier New" w:hint="default"/>
+      </w:rPr>
+    </w:lvl>
+    <w:lvl w:ilvl="2" w:tplc="04150005" w:tentative="1">
+      <w:start w:val="1"/>
+      <w:numFmt w:val="bullet"/>
+      <w:lvlText w:val=""/>
+      <w:lvlJc w:val="left"/>
+      <w:pPr>
+        <w:ind w:left="2160" w:hanging="360"/>
+      </w:pPr>
+      <w:rPr>
+        <w:rFonts w:ascii="Wingdings" w:hAnsi="Wingdings" w:hint="default"/>
+      </w:rPr>
+    </w:lvl>
+    <w:lvl w:ilvl="3" w:tplc="04150001" w:tentative="1">
+      <w:start w:val="1"/>
+      <w:numFmt w:val="bullet"/>
+      <w:lvlText w:val=""/>
+      <w:lvlJc w:val="left"/>
+      <w:pPr>
+        <w:ind w:left="2880" w:hanging="360"/>
+      </w:pPr>
+      <w:rPr>
+        <w:rFonts w:ascii="Symbol" w:hAnsi="Symbol" w:hint="default"/>
+      </w:rPr>
+    </w:lvl>
+    <w:lvl w:ilvl="4" w:tplc="04150003" w:tentative="1">
+      <w:start w:val="1"/>
+      <w:numFmt w:val="bullet"/>
+      <w:lvlText w:val="o"/>
+      <w:lvlJc w:val="left"/>
+      <w:pPr>
+        <w:ind w:left="3600" w:hanging="360"/>
+      </w:pPr>
+      <w:rPr>
+        <w:rFonts w:ascii="Courier New" w:hAnsi="Courier New" w:cs="Courier New" w:hint="default"/>
+      </w:rPr>
+    </w:lvl>
+    <w:lvl w:ilvl="5" w:tplc="04150005" w:tentative="1">
+      <w:start w:val="1"/>
+      <w:numFmt w:val="bullet"/>
+      <w:lvlText w:val=""/>
+      <w:lvlJc w:val="left"/>
+      <w:pPr>
+        <w:ind w:left="4320" w:hanging="360"/>
+      </w:pPr>
+      <w:rPr>
+        <w:rFonts w:ascii="Wingdings" w:hAnsi="Wingdings" w:hint="default"/>
+      </w:rPr>
+    </w:lvl>
+    <w:lvl w:ilvl="6" w:tplc="04150001" w:tentative="1">
+      <w:start w:val="1"/>
+      <w:numFmt w:val="bullet"/>
+      <w:lvlText w:val=""/>
+      <w:lvlJc w:val="left"/>
+      <w:pPr>
+        <w:ind w:left="5040" w:hanging="360"/>
+      </w:pPr>
+      <w:rPr>
+        <w:rFonts w:ascii="Symbol" w:hAnsi="Symbol" w:hint="default"/>
+      </w:rPr>
+    </w:lvl>
+    <w:lvl w:ilvl="7" w:tplc="04150003" w:tentative="1">
+      <w:start w:val="1"/>
+      <w:numFmt w:val="bullet"/>
+      <w:lvlText w:val="o"/>
+      <w:lvlJc w:val="left"/>
+      <w:pPr>
+        <w:ind w:left="5760" w:hanging="360"/>
+      </w:pPr>
+      <w:rPr>
+        <w:rFonts w:ascii="Courier New" w:hAnsi="Courier New" w:cs="Courier New" w:hint="default"/>
+      </w:rPr>
+    </w:lvl>
+    <w:lvl w:ilvl="8" w:tplc="04150005" w:tentative="1">
+      <w:start w:val="1"/>
+      <w:numFmt w:val="bullet"/>
+      <w:lvlText w:val=""/>
+      <w:lvlJc w:val="left"/>
+      <w:pPr>
+        <w:ind w:left="6480" w:hanging="360"/>
+      </w:pPr>
+      <w:rPr>
+        <w:rFonts w:ascii="Wingdings" w:hAnsi="Wingdings" w:hint="default"/>
+      </w:rPr>
+    </w:lvl>
+  </w:abstractNum>
+  <w:abstractNum w:abstractNumId="19">
     <w:nsid w:val="35FC4DAA"/>
     <w:multiLevelType w:val="hybridMultilevel"/>
     <w:tmpl w:val="866EC394"/>
@@ -14746,7 +17562,7 @@
       </w:rPr>
     </w:lvl>
   </w:abstractNum>
-  <w:abstractNum w:abstractNumId="16">
+  <w:abstractNum w:abstractNumId="20">
     <w:nsid w:val="38363114"/>
     <w:multiLevelType w:val="hybridMultilevel"/>
     <w:tmpl w:val="FCA01B72"/>
@@ -14859,7 +17675,7 @@
       </w:rPr>
     </w:lvl>
   </w:abstractNum>
-  <w:abstractNum w:abstractNumId="17">
+  <w:abstractNum w:abstractNumId="21">
     <w:nsid w:val="38E8648F"/>
     <w:multiLevelType w:val="hybridMultilevel"/>
     <w:tmpl w:val="B19882A2"/>
@@ -14945,7 +17761,120 @@
       </w:pPr>
     </w:lvl>
   </w:abstractNum>
-  <w:abstractNum w:abstractNumId="18">
+  <w:abstractNum w:abstractNumId="22">
+    <w:nsid w:val="3B0B46F6"/>
+    <w:multiLevelType w:val="hybridMultilevel"/>
+    <w:tmpl w:val="259425A6"/>
+    <w:lvl w:ilvl="0" w:tplc="04150001">
+      <w:start w:val="1"/>
+      <w:numFmt w:val="bullet"/>
+      <w:lvlText w:val=""/>
+      <w:lvlJc w:val="left"/>
+      <w:pPr>
+        <w:ind w:left="720" w:hanging="360"/>
+      </w:pPr>
+      <w:rPr>
+        <w:rFonts w:ascii="Symbol" w:hAnsi="Symbol" w:hint="default"/>
+      </w:rPr>
+    </w:lvl>
+    <w:lvl w:ilvl="1" w:tplc="04150003" w:tentative="1">
+      <w:start w:val="1"/>
+      <w:numFmt w:val="bullet"/>
+      <w:lvlText w:val="o"/>
+      <w:lvlJc w:val="left"/>
+      <w:pPr>
+        <w:ind w:left="1440" w:hanging="360"/>
+      </w:pPr>
+      <w:rPr>
+        <w:rFonts w:ascii="Courier New" w:hAnsi="Courier New" w:cs="Courier New" w:hint="default"/>
+      </w:rPr>
+    </w:lvl>
+    <w:lvl w:ilvl="2" w:tplc="04150005" w:tentative="1">
+      <w:start w:val="1"/>
+      <w:numFmt w:val="bullet"/>
+      <w:lvlText w:val=""/>
+      <w:lvlJc w:val="left"/>
+      <w:pPr>
+        <w:ind w:left="2160" w:hanging="360"/>
+      </w:pPr>
+      <w:rPr>
+        <w:rFonts w:ascii="Wingdings" w:hAnsi="Wingdings" w:hint="default"/>
+      </w:rPr>
+    </w:lvl>
+    <w:lvl w:ilvl="3" w:tplc="04150001" w:tentative="1">
+      <w:start w:val="1"/>
+      <w:numFmt w:val="bullet"/>
+      <w:lvlText w:val=""/>
+      <w:lvlJc w:val="left"/>
+      <w:pPr>
+        <w:ind w:left="2880" w:hanging="360"/>
+      </w:pPr>
+      <w:rPr>
+        <w:rFonts w:ascii="Symbol" w:hAnsi="Symbol" w:hint="default"/>
+      </w:rPr>
+    </w:lvl>
+    <w:lvl w:ilvl="4" w:tplc="04150003" w:tentative="1">
+      <w:start w:val="1"/>
+      <w:numFmt w:val="bullet"/>
+      <w:lvlText w:val="o"/>
+      <w:lvlJc w:val="left"/>
+      <w:pPr>
+        <w:ind w:left="3600" w:hanging="360"/>
+      </w:pPr>
+      <w:rPr>
+        <w:rFonts w:ascii="Courier New" w:hAnsi="Courier New" w:cs="Courier New" w:hint="default"/>
+      </w:rPr>
+    </w:lvl>
+    <w:lvl w:ilvl="5" w:tplc="04150005" w:tentative="1">
+      <w:start w:val="1"/>
+      <w:numFmt w:val="bullet"/>
+      <w:lvlText w:val=""/>
+      <w:lvlJc w:val="left"/>
+      <w:pPr>
+        <w:ind w:left="4320" w:hanging="360"/>
+      </w:pPr>
+      <w:rPr>
+        <w:rFonts w:ascii="Wingdings" w:hAnsi="Wingdings" w:hint="default"/>
+      </w:rPr>
+    </w:lvl>
+    <w:lvl w:ilvl="6" w:tplc="04150001" w:tentative="1">
+      <w:start w:val="1"/>
+      <w:numFmt w:val="bullet"/>
+      <w:lvlText w:val=""/>
+      <w:lvlJc w:val="left"/>
+      <w:pPr>
+        <w:ind w:left="5040" w:hanging="360"/>
+      </w:pPr>
+      <w:rPr>
+        <w:rFonts w:ascii="Symbol" w:hAnsi="Symbol" w:hint="default"/>
+      </w:rPr>
+    </w:lvl>
+    <w:lvl w:ilvl="7" w:tplc="04150003" w:tentative="1">
+      <w:start w:val="1"/>
+      <w:numFmt w:val="bullet"/>
+      <w:lvlText w:val="o"/>
+      <w:lvlJc w:val="left"/>
+      <w:pPr>
+        <w:ind w:left="5760" w:hanging="360"/>
+      </w:pPr>
+      <w:rPr>
+        <w:rFonts w:ascii="Courier New" w:hAnsi="Courier New" w:cs="Courier New" w:hint="default"/>
+      </w:rPr>
+    </w:lvl>
+    <w:lvl w:ilvl="8" w:tplc="04150005" w:tentative="1">
+      <w:start w:val="1"/>
+      <w:numFmt w:val="bullet"/>
+      <w:lvlText w:val=""/>
+      <w:lvlJc w:val="left"/>
+      <w:pPr>
+        <w:ind w:left="6480" w:hanging="360"/>
+      </w:pPr>
+      <w:rPr>
+        <w:rFonts w:ascii="Wingdings" w:hAnsi="Wingdings" w:hint="default"/>
+      </w:rPr>
+    </w:lvl>
+  </w:abstractNum>
+  <w:abstractNum w:abstractNumId="23">
     <w:nsid w:val="3E516FC1"/>
     <w:multiLevelType w:val="hybridMultilevel"/>
     <w:tmpl w:val="37A4E00C"/>
@@ -15058,7 +17987,7 @@
       </w:rPr>
     </w:lvl>
   </w:abstractNum>
-  <w:abstractNum w:abstractNumId="19">
+  <w:abstractNum w:abstractNumId="24">
     <w:nsid w:val="41506CFD"/>
     <w:multiLevelType w:val="hybridMultilevel"/>
     <w:tmpl w:val="CA5EF8BE"/>
@@ -15171,7 +18100,7 @@
       </w:rPr>
     </w:lvl>
   </w:abstractNum>
-  <w:abstractNum w:abstractNumId="20">
+  <w:abstractNum w:abstractNumId="25">
     <w:nsid w:val="41A51776"/>
     <w:multiLevelType w:val="hybridMultilevel"/>
     <w:tmpl w:val="7554AE74"/>
@@ -15284,7 +18213,7 @@
       </w:rPr>
     </w:lvl>
   </w:abstractNum>
-  <w:abstractNum w:abstractNumId="21">
+  <w:abstractNum w:abstractNumId="26">
     <w:nsid w:val="41A939F4"/>
     <w:multiLevelType w:val="hybridMultilevel"/>
     <w:tmpl w:val="1D6E554C"/>
@@ -15397,7 +18326,7 @@
       </w:rPr>
     </w:lvl>
   </w:abstractNum>
-  <w:abstractNum w:abstractNumId="22">
+  <w:abstractNum w:abstractNumId="27">
     <w:nsid w:val="456D260D"/>
     <w:multiLevelType w:val="hybridMultilevel"/>
     <w:tmpl w:val="DD886388"/>
@@ -15510,7 +18439,7 @@
       </w:rPr>
     </w:lvl>
   </w:abstractNum>
-  <w:abstractNum w:abstractNumId="23">
+  <w:abstractNum w:abstractNumId="28">
     <w:nsid w:val="47E9673E"/>
     <w:multiLevelType w:val="hybridMultilevel"/>
     <w:tmpl w:val="1A3841B6"/>
@@ -15623,7 +18552,7 @@
       </w:rPr>
     </w:lvl>
   </w:abstractNum>
-  <w:abstractNum w:abstractNumId="24">
+  <w:abstractNum w:abstractNumId="29">
     <w:nsid w:val="4837260F"/>
     <w:multiLevelType w:val="hybridMultilevel"/>
     <w:tmpl w:val="D81EA4A4"/>
@@ -15736,7 +18665,120 @@
       </w:rPr>
     </w:lvl>
   </w:abstractNum>
-  <w:abstractNum w:abstractNumId="25">
+  <w:abstractNum w:abstractNumId="30">
+    <w:nsid w:val="497C62C8"/>
+    <w:multiLevelType w:val="hybridMultilevel"/>
+    <w:tmpl w:val="C00C28C8"/>
+    <w:lvl w:ilvl="0" w:tplc="04150001">
+      <w:start w:val="1"/>
+      <w:numFmt w:val="bullet"/>
+      <w:lvlText w:val=""/>
+      <w:lvlJc w:val="left"/>
+      <w:pPr>
+        <w:ind w:left="720" w:hanging="360"/>
+      </w:pPr>
+      <w:rPr>
+        <w:rFonts w:ascii="Symbol" w:hAnsi="Symbol" w:hint="default"/>
+      </w:rPr>
+    </w:lvl>
+    <w:lvl w:ilvl="1" w:tplc="04150003" w:tentative="1">
+      <w:start w:val="1"/>
+      <w:numFmt w:val="bullet"/>
+      <w:lvlText w:val="o"/>
+      <w:lvlJc w:val="left"/>
+      <w:pPr>
+        <w:ind w:left="1440" w:hanging="360"/>
+      </w:pPr>
+      <w:rPr>
+        <w:rFonts w:ascii="Courier New" w:hAnsi="Courier New" w:cs="Courier New" w:hint="default"/>
+      </w:rPr>
+    </w:lvl>
+    <w:lvl w:ilvl="2" w:tplc="04150005" w:tentative="1">
+      <w:start w:val="1"/>
+      <w:numFmt w:val="bullet"/>
+      <w:lvlText w:val=""/>
+      <w:lvlJc w:val="left"/>
+      <w:pPr>
+        <w:ind w:left="2160" w:hanging="360"/>
+      </w:pPr>
+      <w:rPr>
+        <w:rFonts w:ascii="Wingdings" w:hAnsi="Wingdings" w:hint="default"/>
+      </w:rPr>
+    </w:lvl>
+    <w:lvl w:ilvl="3" w:tplc="04150001" w:tentative="1">
+      <w:start w:val="1"/>
+      <w:numFmt w:val="bullet"/>
+      <w:lvlText w:val=""/>
+      <w:lvlJc w:val="left"/>
+      <w:pPr>
+        <w:ind w:left="2880" w:hanging="360"/>
+      </w:pPr>
+      <w:rPr>
+        <w:rFonts w:ascii="Symbol" w:hAnsi="Symbol" w:hint="default"/>
+      </w:rPr>
+    </w:lvl>
+    <w:lvl w:ilvl="4" w:tplc="04150003" w:tentative="1">
+      <w:start w:val="1"/>
+      <w:numFmt w:val="bullet"/>
+      <w:lvlText w:val="o"/>
+      <w:lvlJc w:val="left"/>
+      <w:pPr>
+        <w:ind w:left="3600" w:hanging="360"/>
+      </w:pPr>
+      <w:rPr>
+        <w:rFonts w:ascii="Courier New" w:hAnsi="Courier New" w:cs="Courier New" w:hint="default"/>
+      </w:rPr>
+    </w:lvl>
+    <w:lvl w:ilvl="5" w:tplc="04150005" w:tentative="1">
+      <w:start w:val="1"/>
+      <w:numFmt w:val="bullet"/>
+      <w:lvlText w:val=""/>
+      <w:lvlJc w:val="left"/>
+      <w:pPr>
+        <w:ind w:left="4320" w:hanging="360"/>
+      </w:pPr>
+      <w:rPr>
+        <w:rFonts w:ascii="Wingdings" w:hAnsi="Wingdings" w:hint="default"/>
+      </w:rPr>
+    </w:lvl>
+    <w:lvl w:ilvl="6" w:tplc="04150001" w:tentative="1">
+      <w:start w:val="1"/>
+      <w:numFmt w:val="bullet"/>
+      <w:lvlText w:val=""/>
+      <w:lvlJc w:val="left"/>
+      <w:pPr>
+        <w:ind w:left="5040" w:hanging="360"/>
+      </w:pPr>
+      <w:rPr>
+        <w:rFonts w:ascii="Symbol" w:hAnsi="Symbol" w:hint="default"/>
+      </w:rPr>
+    </w:lvl>
+    <w:lvl w:ilvl="7" w:tplc="04150003" w:tentative="1">
+      <w:start w:val="1"/>
+      <w:numFmt w:val="bullet"/>
+      <w:lvlText w:val="o"/>
+      <w:lvlJc w:val="left"/>
+      <w:pPr>
+        <w:ind w:left="5760" w:hanging="360"/>
+      </w:pPr>
+      <w:rPr>
+        <w:rFonts w:ascii="Courier New" w:hAnsi="Courier New" w:cs="Courier New" w:hint="default"/>
+      </w:rPr>
+    </w:lvl>
+    <w:lvl w:ilvl="8" w:tplc="04150005" w:tentative="1">
+      <w:start w:val="1"/>
+      <w:numFmt w:val="bullet"/>
+      <w:lvlText w:val=""/>
+      <w:lvlJc w:val="left"/>
+      <w:pPr>
+        <w:ind w:left="6480" w:hanging="360"/>
+      </w:pPr>
+      <w:rPr>
+        <w:rFonts w:ascii="Wingdings" w:hAnsi="Wingdings" w:hint="default"/>
+      </w:rPr>
+    </w:lvl>
+  </w:abstractNum>
+  <w:abstractNum w:abstractNumId="31">
     <w:nsid w:val="4BC870F6"/>
     <w:multiLevelType w:val="hybridMultilevel"/>
     <w:tmpl w:val="A8403A0E"/>
@@ -15849,7 +18891,7 @@
       </w:rPr>
     </w:lvl>
   </w:abstractNum>
-  <w:abstractNum w:abstractNumId="26">
+  <w:abstractNum w:abstractNumId="32">
     <w:nsid w:val="50A34C85"/>
     <w:multiLevelType w:val="hybridMultilevel"/>
     <w:tmpl w:val="AFEA22CA"/>
@@ -15962,7 +19004,7 @@
       </w:rPr>
     </w:lvl>
   </w:abstractNum>
-  <w:abstractNum w:abstractNumId="27">
+  <w:abstractNum w:abstractNumId="33">
     <w:nsid w:val="542D7FDF"/>
     <w:multiLevelType w:val="hybridMultilevel"/>
     <w:tmpl w:val="E886EE84"/>
@@ -16075,7 +19117,7 @@
       </w:rPr>
     </w:lvl>
   </w:abstractNum>
-  <w:abstractNum w:abstractNumId="28">
+  <w:abstractNum w:abstractNumId="34">
     <w:nsid w:val="544E0E25"/>
     <w:multiLevelType w:val="hybridMultilevel"/>
     <w:tmpl w:val="D8A01D28"/>
@@ -16188,7 +19230,120 @@
       </w:rPr>
     </w:lvl>
   </w:abstractNum>
-  <w:abstractNum w:abstractNumId="29">
+  <w:abstractNum w:abstractNumId="35">
+    <w:nsid w:val="56F83458"/>
+    <w:multiLevelType w:val="hybridMultilevel"/>
+    <w:tmpl w:val="B5005B76"/>
+    <w:lvl w:ilvl="0" w:tplc="04150001">
+      <w:start w:val="1"/>
+      <w:numFmt w:val="bullet"/>
+      <w:lvlText w:val=""/>
+      <w:lvlJc w:val="left"/>
+      <w:pPr>
+        <w:ind w:left="720" w:hanging="360"/>
+      </w:pPr>
+      <w:rPr>
+        <w:rFonts w:ascii="Symbol" w:hAnsi="Symbol" w:hint="default"/>
+      </w:rPr>
+    </w:lvl>
+    <w:lvl w:ilvl="1" w:tplc="04150003" w:tentative="1">
+      <w:start w:val="1"/>
+      <w:numFmt w:val="bullet"/>
+      <w:lvlText w:val="o"/>
+      <w:lvlJc w:val="left"/>
+      <w:pPr>
+        <w:ind w:left="1440" w:hanging="360"/>
+      </w:pPr>
+      <w:rPr>
+        <w:rFonts w:ascii="Courier New" w:hAnsi="Courier New" w:cs="Courier New" w:hint="default"/>
+      </w:rPr>
+    </w:lvl>
+    <w:lvl w:ilvl="2" w:tplc="04150005" w:tentative="1">
+      <w:start w:val="1"/>
+      <w:numFmt w:val="bullet"/>
+      <w:lvlText w:val=""/>
+      <w:lvlJc w:val="left"/>
+      <w:pPr>
+        <w:ind w:left="2160" w:hanging="360"/>
+      </w:pPr>
+      <w:rPr>
+        <w:rFonts w:ascii="Wingdings" w:hAnsi="Wingdings" w:hint="default"/>
+      </w:rPr>
+    </w:lvl>
+    <w:lvl w:ilvl="3" w:tplc="04150001" w:tentative="1">
+      <w:start w:val="1"/>
+      <w:numFmt w:val="bullet"/>
+      <w:lvlText w:val=""/>
+      <w:lvlJc w:val="left"/>
+      <w:pPr>
+        <w:ind w:left="2880" w:hanging="360"/>
+      </w:pPr>
+      <w:rPr>
+        <w:rFonts w:ascii="Symbol" w:hAnsi="Symbol" w:hint="default"/>
+      </w:rPr>
+    </w:lvl>
+    <w:lvl w:ilvl="4" w:tplc="04150003" w:tentative="1">
+      <w:start w:val="1"/>
+      <w:numFmt w:val="bullet"/>
+      <w:lvlText w:val="o"/>
+      <w:lvlJc w:val="left"/>
+      <w:pPr>
+        <w:ind w:left="3600" w:hanging="360"/>
+      </w:pPr>
+      <w:rPr>
+        <w:rFonts w:ascii="Courier New" w:hAnsi="Courier New" w:cs="Courier New" w:hint="default"/>
+      </w:rPr>
+    </w:lvl>
+    <w:lvl w:ilvl="5" w:tplc="04150005" w:tentative="1">
+      <w:start w:val="1"/>
+      <w:numFmt w:val="bullet"/>
+      <w:lvlText w:val=""/>
+      <w:lvlJc w:val="left"/>
+      <w:pPr>
+        <w:ind w:left="4320" w:hanging="360"/>
+      </w:pPr>
+      <w:rPr>
+        <w:rFonts w:ascii="Wingdings" w:hAnsi="Wingdings" w:hint="default"/>
+      </w:rPr>
+    </w:lvl>
+    <w:lvl w:ilvl="6" w:tplc="04150001" w:tentative="1">
+      <w:start w:val="1"/>
+      <w:numFmt w:val="bullet"/>
+      <w:lvlText w:val=""/>
+      <w:lvlJc w:val="left"/>
+      <w:pPr>
+        <w:ind w:left="5040" w:hanging="360"/>
+      </w:pPr>
+      <w:rPr>
+        <w:rFonts w:ascii="Symbol" w:hAnsi="Symbol" w:hint="default"/>
+      </w:rPr>
+    </w:lvl>
+    <w:lvl w:ilvl="7" w:tplc="04150003" w:tentative="1">
+      <w:start w:val="1"/>
+      <w:numFmt w:val="bullet"/>
+      <w:lvlText w:val="o"/>
+      <w:lvlJc w:val="left"/>
+      <w:pPr>
+        <w:ind w:left="5760" w:hanging="360"/>
+      </w:pPr>
+      <w:rPr>
+        <w:rFonts w:ascii="Courier New" w:hAnsi="Courier New" w:cs="Courier New" w:hint="default"/>
+      </w:rPr>
+    </w:lvl>
+    <w:lvl w:ilvl="8" w:tplc="04150005" w:tentative="1">
+      <w:start w:val="1"/>
+      <w:numFmt w:val="bullet"/>
+      <w:lvlText w:val=""/>
+      <w:lvlJc w:val="left"/>
+      <w:pPr>
+        <w:ind w:left="6480" w:hanging="360"/>
+      </w:pPr>
+      <w:rPr>
+        <w:rFonts w:ascii="Wingdings" w:hAnsi="Wingdings" w:hint="default"/>
+      </w:rPr>
+    </w:lvl>
+  </w:abstractNum>
+  <w:abstractNum w:abstractNumId="36">
     <w:nsid w:val="57AA5D0C"/>
     <w:multiLevelType w:val="hybridMultilevel"/>
     <w:tmpl w:val="B8AADEEC"/>
@@ -16301,7 +19456,7 @@
       </w:rPr>
     </w:lvl>
   </w:abstractNum>
-  <w:abstractNum w:abstractNumId="30">
+  <w:abstractNum w:abstractNumId="37">
     <w:nsid w:val="59113923"/>
     <w:multiLevelType w:val="hybridMultilevel"/>
     <w:tmpl w:val="4F6418EC"/>
@@ -16414,7 +19569,7 @@
       </w:rPr>
     </w:lvl>
   </w:abstractNum>
-  <w:abstractNum w:abstractNumId="31">
+  <w:abstractNum w:abstractNumId="38">
     <w:nsid w:val="5D402F0F"/>
     <w:multiLevelType w:val="hybridMultilevel"/>
     <w:tmpl w:val="06C4EEAC"/>
@@ -16527,7 +19682,7 @@
       </w:rPr>
     </w:lvl>
   </w:abstractNum>
-  <w:abstractNum w:abstractNumId="32">
+  <w:abstractNum w:abstractNumId="39">
     <w:nsid w:val="5E5767DC"/>
     <w:multiLevelType w:val="hybridMultilevel"/>
     <w:tmpl w:val="82DE1776"/>
@@ -16640,7 +19795,7 @@
       </w:rPr>
     </w:lvl>
   </w:abstractNum>
-  <w:abstractNum w:abstractNumId="33">
+  <w:abstractNum w:abstractNumId="40">
     <w:nsid w:val="62396C77"/>
     <w:multiLevelType w:val="hybridMultilevel"/>
     <w:tmpl w:val="E21E2F0E"/>
@@ -16753,7 +19908,7 @@
       </w:rPr>
     </w:lvl>
   </w:abstractNum>
-  <w:abstractNum w:abstractNumId="34">
+  <w:abstractNum w:abstractNumId="41">
     <w:nsid w:val="63991EB7"/>
     <w:multiLevelType w:val="hybridMultilevel"/>
     <w:tmpl w:val="C1CE797A"/>
@@ -16866,7 +20021,7 @@
       </w:rPr>
     </w:lvl>
   </w:abstractNum>
-  <w:abstractNum w:abstractNumId="35">
+  <w:abstractNum w:abstractNumId="42">
     <w:nsid w:val="64CA685C"/>
     <w:multiLevelType w:val="hybridMultilevel"/>
     <w:tmpl w:val="991A07EA"/>
@@ -16979,7 +20134,120 @@
       </w:rPr>
     </w:lvl>
   </w:abstractNum>
-  <w:abstractNum w:abstractNumId="36">
+  <w:abstractNum w:abstractNumId="43">
+    <w:nsid w:val="65203F62"/>
+    <w:multiLevelType w:val="hybridMultilevel"/>
+    <w:tmpl w:val="A168BF48"/>
+    <w:lvl w:ilvl="0" w:tplc="04150001">
+      <w:start w:val="1"/>
+      <w:numFmt w:val="bullet"/>
+      <w:lvlText w:val=""/>
+      <w:lvlJc w:val="left"/>
+      <w:pPr>
+        <w:ind w:left="720" w:hanging="360"/>
+      </w:pPr>
+      <w:rPr>
+        <w:rFonts w:ascii="Symbol" w:hAnsi="Symbol" w:hint="default"/>
+      </w:rPr>
+    </w:lvl>
+    <w:lvl w:ilvl="1" w:tplc="04150003" w:tentative="1">
+      <w:start w:val="1"/>
+      <w:numFmt w:val="bullet"/>
+      <w:lvlText w:val="o"/>
+      <w:lvlJc w:val="left"/>
+      <w:pPr>
+        <w:ind w:left="1440" w:hanging="360"/>
+      </w:pPr>
+      <w:rPr>
+        <w:rFonts w:ascii="Courier New" w:hAnsi="Courier New" w:cs="Courier New" w:hint="default"/>
+      </w:rPr>
+    </w:lvl>
+    <w:lvl w:ilvl="2" w:tplc="04150005" w:tentative="1">
+      <w:start w:val="1"/>
+      <w:numFmt w:val="bullet"/>
+      <w:lvlText w:val=""/>
+      <w:lvlJc w:val="left"/>
+      <w:pPr>
+        <w:ind w:left="2160" w:hanging="360"/>
+      </w:pPr>
+      <w:rPr>
+        <w:rFonts w:ascii="Wingdings" w:hAnsi="Wingdings" w:hint="default"/>
+      </w:rPr>
+    </w:lvl>
+    <w:lvl w:ilvl="3" w:tplc="04150001" w:tentative="1">
+      <w:start w:val="1"/>
+      <w:numFmt w:val="bullet"/>
+      <w:lvlText w:val=""/>
+      <w:lvlJc w:val="left"/>
+      <w:pPr>
+        <w:ind w:left="2880" w:hanging="360"/>
+      </w:pPr>
+      <w:rPr>
+        <w:rFonts w:ascii="Symbol" w:hAnsi="Symbol" w:hint="default"/>
+      </w:rPr>
+    </w:lvl>
+    <w:lvl w:ilvl="4" w:tplc="04150003" w:tentative="1">
+      <w:start w:val="1"/>
+      <w:numFmt w:val="bullet"/>
+      <w:lvlText w:val="o"/>
+      <w:lvlJc w:val="left"/>
+      <w:pPr>
+        <w:ind w:left="3600" w:hanging="360"/>
+      </w:pPr>
+      <w:rPr>
+        <w:rFonts w:ascii="Courier New" w:hAnsi="Courier New" w:cs="Courier New" w:hint="default"/>
+      </w:rPr>
+    </w:lvl>
+    <w:lvl w:ilvl="5" w:tplc="04150005" w:tentative="1">
+      <w:start w:val="1"/>
+      <w:numFmt w:val="bullet"/>
+      <w:lvlText w:val=""/>
+      <w:lvlJc w:val="left"/>
+      <w:pPr>
+        <w:ind w:left="4320" w:hanging="360"/>
+      </w:pPr>
+      <w:rPr>
+        <w:rFonts w:ascii="Wingdings" w:hAnsi="Wingdings" w:hint="default"/>
+      </w:rPr>
+    </w:lvl>
+    <w:lvl w:ilvl="6" w:tplc="04150001" w:tentative="1">
+      <w:start w:val="1"/>
+      <w:numFmt w:val="bullet"/>
+      <w:lvlText w:val=""/>
+      <w:lvlJc w:val="left"/>
+      <w:pPr>
+        <w:ind w:left="5040" w:hanging="360"/>
+      </w:pPr>
+      <w:rPr>
+        <w:rFonts w:ascii="Symbol" w:hAnsi="Symbol" w:hint="default"/>
+      </w:rPr>
+    </w:lvl>
+    <w:lvl w:ilvl="7" w:tplc="04150003" w:tentative="1">
+      <w:start w:val="1"/>
+      <w:numFmt w:val="bullet"/>
+      <w:lvlText w:val="o"/>
+      <w:lvlJc w:val="left"/>
+      <w:pPr>
+        <w:ind w:left="5760" w:hanging="360"/>
+      </w:pPr>
+      <w:rPr>
+        <w:rFonts w:ascii="Courier New" w:hAnsi="Courier New" w:cs="Courier New" w:hint="default"/>
+      </w:rPr>
+    </w:lvl>
+    <w:lvl w:ilvl="8" w:tplc="04150005" w:tentative="1">
+      <w:start w:val="1"/>
+      <w:numFmt w:val="bullet"/>
+      <w:lvlText w:val=""/>
+      <w:lvlJc w:val="left"/>
+      <w:pPr>
+        <w:ind w:left="6480" w:hanging="360"/>
+      </w:pPr>
+      <w:rPr>
+        <w:rFonts w:ascii="Wingdings" w:hAnsi="Wingdings" w:hint="default"/>
+      </w:rPr>
+    </w:lvl>
+  </w:abstractNum>
+  <w:abstractNum w:abstractNumId="44">
     <w:nsid w:val="671022DF"/>
     <w:multiLevelType w:val="hybridMultilevel"/>
     <w:tmpl w:val="0714CDD6"/>
@@ -17092,7 +20360,7 @@
       </w:rPr>
     </w:lvl>
   </w:abstractNum>
-  <w:abstractNum w:abstractNumId="37">
+  <w:abstractNum w:abstractNumId="45">
     <w:nsid w:val="6755726E"/>
     <w:multiLevelType w:val="hybridMultilevel"/>
     <w:tmpl w:val="8EF82364"/>
@@ -17205,7 +20473,7 @@
       </w:rPr>
     </w:lvl>
   </w:abstractNum>
-  <w:abstractNum w:abstractNumId="38">
+  <w:abstractNum w:abstractNumId="46">
     <w:nsid w:val="67D64A12"/>
     <w:multiLevelType w:val="hybridMultilevel"/>
     <w:tmpl w:val="D0863CC6"/>
@@ -17318,7 +20586,7 @@
       </w:rPr>
     </w:lvl>
   </w:abstractNum>
-  <w:abstractNum w:abstractNumId="39">
+  <w:abstractNum w:abstractNumId="47">
     <w:nsid w:val="698568D4"/>
     <w:multiLevelType w:val="hybridMultilevel"/>
     <w:tmpl w:val="A5F4FF92"/>
@@ -17431,7 +20699,7 @@
       </w:rPr>
     </w:lvl>
   </w:abstractNum>
-  <w:abstractNum w:abstractNumId="40">
+  <w:abstractNum w:abstractNumId="48">
     <w:nsid w:val="6A191ADE"/>
     <w:multiLevelType w:val="hybridMultilevel"/>
     <w:tmpl w:val="C2281338"/>
@@ -17544,7 +20812,7 @@
       </w:rPr>
     </w:lvl>
   </w:abstractNum>
-  <w:abstractNum w:abstractNumId="41">
+  <w:abstractNum w:abstractNumId="49">
     <w:nsid w:val="6C4737D6"/>
     <w:multiLevelType w:val="hybridMultilevel"/>
     <w:tmpl w:val="7AB63D9E"/>
@@ -17657,7 +20925,7 @@
       </w:rPr>
     </w:lvl>
   </w:abstractNum>
-  <w:abstractNum w:abstractNumId="42">
+  <w:abstractNum w:abstractNumId="50">
     <w:nsid w:val="6FAC6C2D"/>
     <w:multiLevelType w:val="hybridMultilevel"/>
     <w:tmpl w:val="ADA28D06"/>
@@ -17770,7 +21038,7 @@
       </w:rPr>
     </w:lvl>
   </w:abstractNum>
-  <w:abstractNum w:abstractNumId="43">
+  <w:abstractNum w:abstractNumId="51">
     <w:nsid w:val="70665079"/>
     <w:multiLevelType w:val="hybridMultilevel"/>
     <w:tmpl w:val="DE564904"/>
@@ -17883,7 +21151,7 @@
       </w:rPr>
     </w:lvl>
   </w:abstractNum>
-  <w:abstractNum w:abstractNumId="44">
+  <w:abstractNum w:abstractNumId="52">
     <w:nsid w:val="71A22A8B"/>
     <w:multiLevelType w:val="hybridMultilevel"/>
     <w:tmpl w:val="A81CB84A"/>
@@ -17996,7 +21264,7 @@
       </w:rPr>
     </w:lvl>
   </w:abstractNum>
-  <w:abstractNum w:abstractNumId="45">
+  <w:abstractNum w:abstractNumId="53">
     <w:nsid w:val="73AE2554"/>
     <w:multiLevelType w:val="hybridMultilevel"/>
     <w:tmpl w:val="A6601B08"/>
@@ -18109,7 +21377,7 @@
       </w:rPr>
     </w:lvl>
   </w:abstractNum>
-  <w:abstractNum w:abstractNumId="46">
+  <w:abstractNum w:abstractNumId="54">
     <w:nsid w:val="754812B9"/>
     <w:multiLevelType w:val="hybridMultilevel"/>
     <w:tmpl w:val="06487BD2"/>
@@ -18222,7 +21490,7 @@
       </w:rPr>
     </w:lvl>
   </w:abstractNum>
-  <w:abstractNum w:abstractNumId="47">
+  <w:abstractNum w:abstractNumId="55">
     <w:nsid w:val="78621FDF"/>
     <w:multiLevelType w:val="hybridMultilevel"/>
     <w:tmpl w:val="D092F68A"/>
@@ -18335,7 +21603,7 @@
       </w:rPr>
     </w:lvl>
   </w:abstractNum>
-  <w:abstractNum w:abstractNumId="48">
+  <w:abstractNum w:abstractNumId="56">
     <w:nsid w:val="7B071E1E"/>
     <w:multiLevelType w:val="hybridMultilevel"/>
     <w:tmpl w:val="C5EA5DC2"/>
@@ -18448,7 +21716,7 @@
       </w:rPr>
     </w:lvl>
   </w:abstractNum>
-  <w:abstractNum w:abstractNumId="49">
+  <w:abstractNum w:abstractNumId="57">
     <w:nsid w:val="7E136FDA"/>
     <w:multiLevelType w:val="hybridMultilevel"/>
     <w:tmpl w:val="87E4B1A2"/>
@@ -18562,34 +21830,34 @@
     </w:lvl>
   </w:abstractNum>
   <w:num w:numId="1">
-    <w:abstractNumId w:val="31"/>
+    <w:abstractNumId w:val="38"/>
   </w:num>
   <w:num w:numId="2">
+    <w:abstractNumId w:val="33"/>
+  </w:num>
+  <w:num w:numId="3">
+    <w:abstractNumId w:val="28"/>
+  </w:num>
+  <w:num w:numId="4">
+    <w:abstractNumId w:val="47"/>
+  </w:num>
+  <w:num w:numId="5">
     <w:abstractNumId w:val="27"/>
   </w:num>
-  <w:num w:numId="3">
+  <w:num w:numId="6">
+    <w:abstractNumId w:val="13"/>
+  </w:num>
+  <w:num w:numId="7">
+    <w:abstractNumId w:val="14"/>
+  </w:num>
+  <w:num w:numId="8">
     <w:abstractNumId w:val="23"/>
   </w:num>
-  <w:num w:numId="4">
-    <w:abstractNumId w:val="39"/>
-  </w:num>
-  <w:num w:numId="5">
-    <w:abstractNumId w:val="22"/>
-  </w:num>
-  <w:num w:numId="6">
-    <w:abstractNumId w:val="11"/>
-  </w:num>
-  <w:num w:numId="7">
-    <w:abstractNumId w:val="12"/>
-  </w:num>
-  <w:num w:numId="8">
-    <w:abstractNumId w:val="18"/>
-  </w:num>
   <w:num w:numId="9">
-    <w:abstractNumId w:val="29"/>
+    <w:abstractNumId w:val="36"/>
   </w:num>
   <w:num w:numId="10">
-    <w:abstractNumId w:val="48"/>
+    <w:abstractNumId w:val="56"/>
   </w:num>
   <w:num w:numId="11">
     <w:abstractNumId w:val="1"/>
@@ -18598,13 +21866,13 @@
     <w:abstractNumId w:val="5"/>
   </w:num>
   <w:num w:numId="13">
-    <w:abstractNumId w:val="16"/>
+    <w:abstractNumId w:val="20"/>
   </w:num>
   <w:num w:numId="14">
-    <w:abstractNumId w:val="21"/>
+    <w:abstractNumId w:val="26"/>
   </w:num>
   <w:num w:numId="15">
-    <w:abstractNumId w:val="33"/>
+    <w:abstractNumId w:val="40"/>
   </w:num>
   <w:num w:numId="16">
     <w:abstractNumId w:val="4"/>
@@ -18613,103 +21881,127 @@
     <w:abstractNumId w:val="3"/>
   </w:num>
   <w:num w:numId="18">
-    <w:abstractNumId w:val="14"/>
+    <w:abstractNumId w:val="16"/>
   </w:num>
   <w:num w:numId="19">
-    <w:abstractNumId w:val="9"/>
+    <w:abstractNumId w:val="10"/>
   </w:num>
   <w:num w:numId="20">
+    <w:abstractNumId w:val="19"/>
+  </w:num>
+  <w:num w:numId="21">
     <w:abstractNumId w:val="15"/>
   </w:num>
-  <w:num w:numId="21">
-    <w:abstractNumId w:val="13"/>
-  </w:num>
   <w:num w:numId="22">
-    <w:abstractNumId w:val="28"/>
+    <w:abstractNumId w:val="34"/>
   </w:num>
   <w:num w:numId="23">
-    <w:abstractNumId w:val="19"/>
+    <w:abstractNumId w:val="24"/>
   </w:num>
   <w:num w:numId="24">
-    <w:abstractNumId w:val="49"/>
+    <w:abstractNumId w:val="57"/>
   </w:num>
   <w:num w:numId="25">
-    <w:abstractNumId w:val="38"/>
+    <w:abstractNumId w:val="46"/>
   </w:num>
   <w:num w:numId="26">
-    <w:abstractNumId w:val="30"/>
+    <w:abstractNumId w:val="37"/>
   </w:num>
   <w:num w:numId="27">
-    <w:abstractNumId w:val="34"/>
+    <w:abstractNumId w:val="41"/>
   </w:num>
   <w:num w:numId="28">
-    <w:abstractNumId w:val="46"/>
+    <w:abstractNumId w:val="54"/>
   </w:num>
   <w:num w:numId="29">
-    <w:abstractNumId w:val="45"/>
+    <w:abstractNumId w:val="53"/>
   </w:num>
   <w:num w:numId="30">
-    <w:abstractNumId w:val="20"/>
+    <w:abstractNumId w:val="25"/>
   </w:num>
   <w:num w:numId="31">
-    <w:abstractNumId w:val="43"/>
+    <w:abstractNumId w:val="51"/>
   </w:num>
   <w:num w:numId="32">
-    <w:abstractNumId w:val="36"/>
+    <w:abstractNumId w:val="44"/>
   </w:num>
   <w:num w:numId="33">
-    <w:abstractNumId w:val="25"/>
+    <w:abstractNumId w:val="31"/>
   </w:num>
   <w:num w:numId="34">
-    <w:abstractNumId w:val="35"/>
+    <w:abstractNumId w:val="42"/>
   </w:num>
   <w:num w:numId="35">
     <w:abstractNumId w:val="6"/>
   </w:num>
   <w:num w:numId="36">
-    <w:abstractNumId w:val="41"/>
+    <w:abstractNumId w:val="49"/>
   </w:num>
   <w:num w:numId="37">
     <w:abstractNumId w:val="0"/>
   </w:num>
   <w:num w:numId="38">
-    <w:abstractNumId w:val="17"/>
+    <w:abstractNumId w:val="21"/>
   </w:num>
   <w:num w:numId="39">
-    <w:abstractNumId w:val="40"/>
+    <w:abstractNumId w:val="48"/>
   </w:num>
   <w:num w:numId="40">
-    <w:abstractNumId w:val="10"/>
+    <w:abstractNumId w:val="12"/>
   </w:num>
   <w:num w:numId="41">
-    <w:abstractNumId w:val="42"/>
+    <w:abstractNumId w:val="50"/>
   </w:num>
   <w:num w:numId="42">
     <w:abstractNumId w:val="7"/>
   </w:num>
   <w:num w:numId="43">
-    <w:abstractNumId w:val="8"/>
+    <w:abstractNumId w:val="9"/>
   </w:num>
   <w:num w:numId="44">
-    <w:abstractNumId w:val="37"/>
+    <w:abstractNumId w:val="45"/>
   </w:num>
   <w:num w:numId="45">
-    <w:abstractNumId w:val="24"/>
+    <w:abstractNumId w:val="29"/>
   </w:num>
   <w:num w:numId="46">
     <w:abstractNumId w:val="2"/>
   </w:num>
   <w:num w:numId="47">
-    <w:abstractNumId w:val="26"/>
+    <w:abstractNumId w:val="32"/>
   </w:num>
   <w:num w:numId="48">
-    <w:abstractNumId w:val="47"/>
+    <w:abstractNumId w:val="55"/>
   </w:num>
   <w:num w:numId="49">
-    <w:abstractNumId w:val="44"/>
+    <w:abstractNumId w:val="52"/>
   </w:num>
   <w:num w:numId="50">
-    <w:abstractNumId w:val="32"/>
+    <w:abstractNumId w:val="39"/>
+  </w:num>
+  <w:num w:numId="51">
+    <w:abstractNumId w:val="35"/>
+  </w:num>
+  <w:num w:numId="52">
+    <w:abstractNumId w:val="8"/>
+  </w:num>
+  <w:num w:numId="53">
+    <w:abstractNumId w:val="11"/>
+  </w:num>
+  <w:num w:numId="54">
+    <w:abstractNumId w:val="30"/>
+  </w:num>
+  <w:num w:numId="55">
+    <w:abstractNumId w:val="43"/>
+  </w:num>
+  <w:num w:numId="56">
+    <w:abstractNumId w:val="22"/>
+  </w:num>
+  <w:num w:numId="57">
+    <w:abstractNumId w:val="18"/>
+  </w:num>
+  <w:num w:numId="58">
+    <w:abstractNumId w:val="17"/>
   </w:num>
   <w:numIdMacAtCleanup w:val="48"/>
 </w:numbering>
@@ -19843,7 +23135,7 @@
 </file>
 
 <file path=customXml/itemProps1.xml><?xml version="1.0" encoding="utf-8"?>
-<ds:datastoreItem xmlns:ds="http://schemas.openxmlformats.org/officeDocument/2006/customXml" ds:itemID="{A677158B-53EF-4C93-A2B6-967FB8D7A064}">
+<ds:datastoreItem xmlns:ds="http://schemas.openxmlformats.org/officeDocument/2006/customXml" ds:itemID="{2F6F2FB6-18A4-43BC-94B2-209AA833615C}">
   <ds:schemaRefs>
     <ds:schemaRef ds:uri="http://schemas.openxmlformats.org/officeDocument/2006/bibliography"/>
   </ds:schemaRefs>

</xml_diff>